<commit_message>
v0.10 - Colored Map
+ Added a sys import
     + This program now can only run on IDLE console, may work elsewhere but the majority of code simulators are no longer supported
     + Color is now displayed on the IDLE console
           + Key Points such as the player, obstacles etc are now colored accordingly.
+ Added more terrain obstacles
+ Colored error messages
</commit_message>
<xml_diff>
--- a/AS91897 Production Log.docx
+++ b/AS91897 Production Log.docx
@@ -45,22 +45,8 @@
           <w:szCs w:val="22"/>
           <w:lang w:val="en-US"/>
         </w:rPr>
-        <w:t xml:space="preserve">Maui's discovery of </w:t>
-      </w:r>
-      <w:proofErr w:type="spellStart"/>
-      <w:r>
-        <w:rPr>
-          <w:rStyle w:val="normaltextrun"/>
-          <w:rFonts w:ascii="Calibri" w:eastAsiaTheme="majorEastAsia" w:hAnsi="Calibri" w:cs="Segoe UI"/>
-          <w:b/>
-          <w:bCs/>
-          <w:sz w:val="22"/>
-          <w:szCs w:val="22"/>
-          <w:lang w:val="en-US"/>
-        </w:rPr>
-        <w:t>Aotearoa</w:t>
-      </w:r>
-      <w:proofErr w:type="spellEnd"/>
+        <w:t>Maui's discovery of Aotearoa</w:t>
+      </w:r>
       <w:r>
         <w:rPr>
           <w:rStyle w:val="eop"/>
@@ -125,9 +111,52 @@
           <w:szCs w:val="22"/>
           <w:lang w:val="en-US"/>
         </w:rPr>
-        <w:t xml:space="preserve">You are going to develop your own text-based adventure game based on the story of Maui's discovery of </w:t>
-      </w:r>
-      <w:proofErr w:type="spellStart"/>
+        <w:t>You are going to develop your own text-based adventure game based on the story of Maui's discovery of Aotearoa. You will follow in Maui's footsteps as he navigated his waka to find the land we now live in.</w:t>
+      </w:r>
+      <w:r>
+        <w:rPr>
+          <w:rStyle w:val="eop"/>
+          <w:rFonts w:ascii="Calibri" w:hAnsi="Calibri" w:cs="Segoe UI"/>
+          <w:sz w:val="22"/>
+          <w:szCs w:val="22"/>
+          <w:lang w:val="en-US"/>
+        </w:rPr>
+        <w:t> </w:t>
+      </w:r>
+    </w:p>
+    <w:p>
+      <w:pPr>
+        <w:pStyle w:val="paragraph"/>
+        <w:spacing w:before="0" w:beforeAutospacing="0" w:after="0" w:afterAutospacing="0"/>
+        <w:textAlignment w:val="baseline"/>
+        <w:rPr>
+          <w:rFonts w:ascii="Segoe UI" w:hAnsi="Segoe UI" w:cs="Segoe UI"/>
+          <w:sz w:val="18"/>
+          <w:szCs w:val="18"/>
+        </w:rPr>
+      </w:pPr>
+      <w:r>
+        <w:rPr>
+          <w:rStyle w:val="eop"/>
+          <w:rFonts w:ascii="Calibri" w:hAnsi="Calibri" w:cs="Segoe UI"/>
+          <w:sz w:val="22"/>
+          <w:szCs w:val="22"/>
+        </w:rPr>
+        <w:t> </w:t>
+      </w:r>
+    </w:p>
+    <w:p>
+      <w:pPr>
+        <w:pStyle w:val="paragraph"/>
+        <w:spacing w:before="0" w:beforeAutospacing="0" w:after="0" w:afterAutospacing="0"/>
+        <w:textAlignment w:val="baseline"/>
+        <w:rPr>
+          <w:rFonts w:ascii="Segoe UI" w:hAnsi="Segoe UI" w:cs="Segoe UI"/>
+          <w:sz w:val="18"/>
+          <w:szCs w:val="18"/>
+          <w:lang w:val="en-US"/>
+        </w:rPr>
+      </w:pPr>
       <w:r>
         <w:rPr>
           <w:rStyle w:val="normaltextrun"/>
@@ -136,9 +165,53 @@
           <w:szCs w:val="22"/>
           <w:lang w:val="en-US"/>
         </w:rPr>
-        <w:t>Aotearoa</w:t>
-      </w:r>
-      <w:proofErr w:type="spellEnd"/>
+        <w:t> Your character should be able to navigate the sea, pick up food (fish) along the way and discover parts of Maui's story along the way to find Aotearoa which is randomly allocated to the board at the start of the game, as is your starting position. Every two moves mean you eat one of your items of food (you start with 3). The board has fish randomly allocated. If you run out of food the game is over. </w:t>
+      </w:r>
+      <w:r>
+        <w:rPr>
+          <w:rStyle w:val="eop"/>
+          <w:rFonts w:ascii="Calibri" w:hAnsi="Calibri" w:cs="Segoe UI"/>
+          <w:sz w:val="22"/>
+          <w:szCs w:val="22"/>
+          <w:lang w:val="en-US"/>
+        </w:rPr>
+        <w:t> </w:t>
+      </w:r>
+    </w:p>
+    <w:p>
+      <w:pPr>
+        <w:pStyle w:val="paragraph"/>
+        <w:spacing w:before="0" w:beforeAutospacing="0" w:after="0" w:afterAutospacing="0"/>
+        <w:textAlignment w:val="baseline"/>
+        <w:rPr>
+          <w:rFonts w:ascii="Segoe UI" w:hAnsi="Segoe UI" w:cs="Segoe UI"/>
+          <w:sz w:val="18"/>
+          <w:szCs w:val="18"/>
+        </w:rPr>
+      </w:pPr>
+      <w:r>
+        <w:rPr>
+          <w:rStyle w:val="eop"/>
+          <w:rFonts w:ascii="Calibri" w:hAnsi="Calibri" w:cs="Segoe UI"/>
+          <w:sz w:val="22"/>
+          <w:szCs w:val="22"/>
+        </w:rPr>
+        <w:t> </w:t>
+      </w:r>
+    </w:p>
+    <w:p>
+      <w:pPr>
+        <w:pStyle w:val="paragraph"/>
+        <w:spacing w:before="0" w:beforeAutospacing="0" w:after="0" w:afterAutospacing="0"/>
+        <w:textAlignment w:val="baseline"/>
+        <w:rPr>
+          <w:rStyle w:val="eop"/>
+          <w:rFonts w:ascii="Calibri" w:hAnsi="Calibri" w:cs="Segoe UI"/>
+          <w:sz w:val="22"/>
+          <w:szCs w:val="22"/>
+          <w:lang w:val="en-US"/>
+        </w:rPr>
+      </w:pPr>
       <w:r>
         <w:rPr>
           <w:rStyle w:val="normaltextrun"/>
@@ -147,7 +220,7 @@
           <w:szCs w:val="22"/>
           <w:lang w:val="en-US"/>
         </w:rPr>
-        <w:t>. You will follow in Maui's footsteps as he navigated his waka to find the land we now live in.</w:t>
+        <w:t>It is recommended that you do NOT make the sea larger than a 5x5 grid.</w:t>
       </w:r>
       <w:r>
         <w:rPr>
@@ -169,140 +242,9 @@
           <w:rFonts w:ascii="Segoe UI" w:hAnsi="Segoe UI" w:cs="Segoe UI"/>
           <w:sz w:val="18"/>
           <w:szCs w:val="18"/>
-        </w:rPr>
-      </w:pPr>
-      <w:r>
-        <w:rPr>
-          <w:rStyle w:val="eop"/>
-          <w:rFonts w:ascii="Calibri" w:hAnsi="Calibri" w:cs="Segoe UI"/>
-          <w:sz w:val="22"/>
-          <w:szCs w:val="22"/>
-        </w:rPr>
-        <w:t> </w:t>
-      </w:r>
-    </w:p>
-    <w:p>
-      <w:pPr>
-        <w:pStyle w:val="paragraph"/>
-        <w:spacing w:before="0" w:beforeAutospacing="0" w:after="0" w:afterAutospacing="0"/>
-        <w:textAlignment w:val="baseline"/>
-        <w:rPr>
-          <w:rFonts w:ascii="Segoe UI" w:hAnsi="Segoe UI" w:cs="Segoe UI"/>
-          <w:sz w:val="18"/>
-          <w:szCs w:val="18"/>
           <w:lang w:val="en-US"/>
         </w:rPr>
       </w:pPr>
-      <w:r>
-        <w:rPr>
-          <w:rStyle w:val="normaltextrun"/>
-          <w:rFonts w:ascii="Calibri" w:eastAsiaTheme="majorEastAsia" w:hAnsi="Calibri" w:cs="Segoe UI"/>
-          <w:sz w:val="22"/>
-          <w:szCs w:val="22"/>
-          <w:lang w:val="en-US"/>
-        </w:rPr>
-        <w:t xml:space="preserve"> Your character should be able to navigate the sea, pick up food (fish) along the way and discover parts of Maui's story along the way to find </w:t>
-      </w:r>
-      <w:proofErr w:type="spellStart"/>
-      <w:r>
-        <w:rPr>
-          <w:rStyle w:val="normaltextrun"/>
-          <w:rFonts w:ascii="Calibri" w:eastAsiaTheme="majorEastAsia" w:hAnsi="Calibri" w:cs="Segoe UI"/>
-          <w:sz w:val="22"/>
-          <w:szCs w:val="22"/>
-          <w:lang w:val="en-US"/>
-        </w:rPr>
-        <w:t>Aotearoa</w:t>
-      </w:r>
-      <w:proofErr w:type="spellEnd"/>
-      <w:r>
-        <w:rPr>
-          <w:rStyle w:val="normaltextrun"/>
-          <w:rFonts w:ascii="Calibri" w:eastAsiaTheme="majorEastAsia" w:hAnsi="Calibri" w:cs="Segoe UI"/>
-          <w:sz w:val="22"/>
-          <w:szCs w:val="22"/>
-          <w:lang w:val="en-US"/>
-        </w:rPr>
-        <w:t xml:space="preserve"> which is randomly allocated to the board at the start of the game, as is your starting position. Every two moves mean you eat one of your items of food (you start with 3). The board has fish randomly allocated. If you run out of food the game is over. </w:t>
-      </w:r>
-      <w:r>
-        <w:rPr>
-          <w:rStyle w:val="eop"/>
-          <w:rFonts w:ascii="Calibri" w:hAnsi="Calibri" w:cs="Segoe UI"/>
-          <w:sz w:val="22"/>
-          <w:szCs w:val="22"/>
-          <w:lang w:val="en-US"/>
-        </w:rPr>
-        <w:t> </w:t>
-      </w:r>
-    </w:p>
-    <w:p>
-      <w:pPr>
-        <w:pStyle w:val="paragraph"/>
-        <w:spacing w:before="0" w:beforeAutospacing="0" w:after="0" w:afterAutospacing="0"/>
-        <w:textAlignment w:val="baseline"/>
-        <w:rPr>
-          <w:rFonts w:ascii="Segoe UI" w:hAnsi="Segoe UI" w:cs="Segoe UI"/>
-          <w:sz w:val="18"/>
-          <w:szCs w:val="18"/>
-        </w:rPr>
-      </w:pPr>
-      <w:r>
-        <w:rPr>
-          <w:rStyle w:val="eop"/>
-          <w:rFonts w:ascii="Calibri" w:hAnsi="Calibri" w:cs="Segoe UI"/>
-          <w:sz w:val="22"/>
-          <w:szCs w:val="22"/>
-        </w:rPr>
-        <w:t> </w:t>
-      </w:r>
-    </w:p>
-    <w:p>
-      <w:pPr>
-        <w:pStyle w:val="paragraph"/>
-        <w:spacing w:before="0" w:beforeAutospacing="0" w:after="0" w:afterAutospacing="0"/>
-        <w:textAlignment w:val="baseline"/>
-        <w:rPr>
-          <w:rStyle w:val="eop"/>
-          <w:rFonts w:ascii="Calibri" w:hAnsi="Calibri" w:cs="Segoe UI"/>
-          <w:sz w:val="22"/>
-          <w:szCs w:val="22"/>
-          <w:lang w:val="en-US"/>
-        </w:rPr>
-      </w:pPr>
-      <w:r>
-        <w:rPr>
-          <w:rStyle w:val="normaltextrun"/>
-          <w:rFonts w:ascii="Calibri" w:eastAsiaTheme="majorEastAsia" w:hAnsi="Calibri" w:cs="Segoe UI"/>
-          <w:sz w:val="22"/>
-          <w:szCs w:val="22"/>
-          <w:lang w:val="en-US"/>
-        </w:rPr>
-        <w:t>It is recommended that you do NOT make the sea larger than a 5x5 grid.</w:t>
-      </w:r>
-      <w:r>
-        <w:rPr>
-          <w:rStyle w:val="eop"/>
-          <w:rFonts w:ascii="Calibri" w:hAnsi="Calibri" w:cs="Segoe UI"/>
-          <w:sz w:val="22"/>
-          <w:szCs w:val="22"/>
-          <w:lang w:val="en-US"/>
-        </w:rPr>
-        <w:t> </w:t>
-      </w:r>
-    </w:p>
-    <w:p>
-      <w:pPr>
-        <w:pStyle w:val="paragraph"/>
-        <w:spacing w:before="0" w:beforeAutospacing="0" w:after="0" w:afterAutospacing="0"/>
-        <w:textAlignment w:val="baseline"/>
-        <w:rPr>
-          <w:rFonts w:ascii="Segoe UI" w:hAnsi="Segoe UI" w:cs="Segoe UI"/>
-          <w:sz w:val="18"/>
-          <w:szCs w:val="18"/>
-          <w:lang w:val="en-US"/>
-        </w:rPr>
-      </w:pPr>
     </w:p>
     <w:p>
       <w:pPr>
@@ -317,15 +259,8 @@
         <w:t xml:space="preserve">My target audience for this project will be </w:t>
       </w:r>
       <w:r>
-        <w:t xml:space="preserve">the students in this digital class and Mr </w:t>
-      </w:r>
-      <w:proofErr w:type="spellStart"/>
-      <w:proofErr w:type="gramStart"/>
-      <w:r>
-        <w:t>Ny</w:t>
-      </w:r>
-      <w:proofErr w:type="spellEnd"/>
-      <w:proofErr w:type="gramEnd"/>
+        <w:t>the students in this digital class and Mr Ny</w:t>
+      </w:r>
       <w:r>
         <w:t>.</w:t>
       </w:r>
@@ -537,13 +472,8 @@
     </w:p>
     <w:p>
       <w:r>
-        <w:t xml:space="preserve">The second myth tells of how he fished up </w:t>
-      </w:r>
-      <w:proofErr w:type="spellStart"/>
-      <w:r>
-        <w:t>Aotearoa</w:t>
-      </w:r>
-      <w:proofErr w:type="spellEnd"/>
+        <w:t>The second myth tells of how he fished up Aotearoa</w:t>
+      </w:r>
       <w:r>
         <w:t xml:space="preserve">. This will be the most important one and what I start with. </w:t>
       </w:r>
@@ -562,15 +492,7 @@
         <w:t>fire for mankind</w:t>
       </w:r>
       <w:r>
-        <w:t xml:space="preserve">. He went up to the </w:t>
-      </w:r>
-      <w:proofErr w:type="spellStart"/>
-      <w:r>
-        <w:t>Mahuika</w:t>
-      </w:r>
-      <w:proofErr w:type="spellEnd"/>
-      <w:r>
-        <w:t>, goddess of fire and volcanoes and requested for fire for his village.</w:t>
+        <w:t>. He went up to the Mahuika, goddess of fire and volcanoes and requested for fire for his village.</w:t>
       </w:r>
     </w:p>
     <w:p>
@@ -583,13 +505,8 @@
         <w:pStyle w:val="Heading4"/>
       </w:pPr>
       <w:r>
-        <w:t xml:space="preserve">Old Adventure Game: </w:t>
-      </w:r>
-      <w:proofErr w:type="spellStart"/>
-      <w:r>
-        <w:t>Zork</w:t>
-      </w:r>
-      <w:proofErr w:type="spellEnd"/>
+        <w:t>Old Adventure Game: Zork</w:t>
+      </w:r>
     </w:p>
     <w:p>
       <w:r>
@@ -628,26 +545,45 @@
       <w:pPr>
         <w:pStyle w:val="Heading5"/>
       </w:pPr>
-      <w:bookmarkStart w:id="0" w:name="_GoBack"/>
       <w:r>
         <w:t>Paper Prototype/Wizard of Oz</w:t>
       </w:r>
     </w:p>
-    <w:bookmarkEnd w:id="0"/>
     <w:p>
       <w:r>
         <w:t xml:space="preserve">This prototyping method relies on using digital or physical resources to create slides based on what a program could look like. Ways to do this could be using paper (hence the paper prototype name) or digitally using resources like paint or </w:t>
       </w:r>
-      <w:proofErr w:type="spellStart"/>
-      <w:r>
-        <w:t>photoshop</w:t>
-      </w:r>
-      <w:proofErr w:type="spellEnd"/>
+      <w:r>
+        <w:t>Photoshop</w:t>
+      </w:r>
       <w:r>
         <w:t>.</w:t>
       </w:r>
     </w:p>
     <w:p/>
+    <w:p>
+      <w:pPr>
+        <w:pStyle w:val="Heading4"/>
+      </w:pPr>
+      <w:r>
+        <w:t>GitHub</w:t>
+      </w:r>
+    </w:p>
+    <w:p>
+      <w:r>
+        <w:t>GitHub</w:t>
+      </w:r>
+      <w:r>
+        <w:t xml:space="preserve"> is the version control software that I will be using to develop my project.</w:t>
+      </w:r>
+      <w:r>
+        <w:t xml:space="preserve"> GitHub is a very useful software that allows me to effectively control changes that I have made. GitHub is optimized for multiple developers, but on this project I will be working alone. What makes GitHub so useful is the ability to create a clone of my main repository to implement changes and/or bug fixes and if they </w:t>
+      </w:r>
+      <w:r>
+        <w:lastRenderedPageBreak/>
+        <w:t>don’t pan out right I am able to rollback my changes. If the changes work however, I can easily commit them back into the main repository.</w:t>
+      </w:r>
+    </w:p>
     <w:p/>
     <w:p>
       <w:pPr>
@@ -702,7 +638,6 @@
         </w:numPr>
       </w:pPr>
       <w:r>
-        <w:lastRenderedPageBreak/>
         <w:t>Upgrade fishing rod upgrade stats?</w:t>
       </w:r>
     </w:p>
@@ -739,15 +674,7 @@
         </w:numPr>
       </w:pPr>
       <w:r>
-        <w:t xml:space="preserve">Discovering </w:t>
-      </w:r>
-      <w:proofErr w:type="spellStart"/>
-      <w:r>
-        <w:t>Aoteroa</w:t>
-      </w:r>
-      <w:proofErr w:type="spellEnd"/>
-      <w:r>
-        <w:t xml:space="preserve"> could be the final level?</w:t>
+        <w:t>Discovering Aoteroa could be the final level?</w:t>
       </w:r>
     </w:p>
     <w:p>
@@ -773,11 +700,9 @@
       <w:r>
         <w:t xml:space="preserve">Goddess of Death </w:t>
       </w:r>
-      <w:proofErr w:type="spellStart"/>
-      <w:r>
-        <w:t>cutscene</w:t>
-      </w:r>
-      <w:proofErr w:type="spellEnd"/>
+      <w:r>
+        <w:t>cut scene</w:t>
+      </w:r>
       <w:r>
         <w:t xml:space="preserve"> death?</w:t>
       </w:r>
@@ -815,13 +740,8 @@
         </w:numPr>
       </w:pPr>
       <w:r>
-        <w:t xml:space="preserve">Turns before hunger </w:t>
-      </w:r>
-      <w:proofErr w:type="spellStart"/>
-      <w:r>
-        <w:t>deteriotes</w:t>
-      </w:r>
-      <w:proofErr w:type="spellEnd"/>
+        <w:t>Turns before hunger deteriotes</w:t>
+      </w:r>
     </w:p>
     <w:p>
       <w:pPr>
@@ -861,11 +781,9 @@
       <w:r>
         <w:t xml:space="preserve">Represented by different symbols or </w:t>
       </w:r>
-      <w:proofErr w:type="spellStart"/>
-      <w:r>
-        <w:t>color</w:t>
-      </w:r>
-      <w:proofErr w:type="spellEnd"/>
+      <w:r>
+        <w:t>colour</w:t>
+      </w:r>
       <w:r>
         <w:t>?</w:t>
       </w:r>
@@ -878,11 +796,9 @@
           <w:numId w:val="1"/>
         </w:numPr>
       </w:pPr>
-      <w:proofErr w:type="spellStart"/>
       <w:r>
         <w:t>Color.write</w:t>
       </w:r>
-      <w:proofErr w:type="spellEnd"/>
     </w:p>
     <w:p>
       <w:pPr>
@@ -999,14 +915,12 @@
       <w:r>
         <w:t xml:space="preserve"> </w:t>
       </w:r>
-      <w:proofErr w:type="spellStart"/>
       <w:r>
         <w:rPr>
           <w:highlight w:val="red"/>
         </w:rPr>
         <w:t>Extravagrant</w:t>
       </w:r>
-      <w:proofErr w:type="spellEnd"/>
     </w:p>
     <w:p>
       <w:r>
@@ -1031,27 +945,136 @@
         <w:rPr>
           <w:highlight w:val="darkGreen"/>
         </w:rPr>
-        <w:t xml:space="preserve"> by </w:t>
-      </w:r>
-      <w:proofErr w:type="gramStart"/>
+        <w:t xml:space="preserve"> by having  a chance based system</w:t>
+      </w:r>
       <w:r>
         <w:rPr>
           <w:highlight w:val="darkGreen"/>
         </w:rPr>
-        <w:t>having  a</w:t>
-      </w:r>
-      <w:proofErr w:type="gramEnd"/>
+        <w:t xml:space="preserve"> so that the hunger system isn’t one dimensional.</w:t>
+      </w:r>
+    </w:p>
+    <w:p>
+      <w:r>
+        <w:rPr>
+          <w:highlight w:val="green"/>
+        </w:rPr>
+        <w:t>As a player</w:t>
+      </w:r>
+      <w:r>
+        <w:rPr>
+          <w:highlight w:val="green"/>
+        </w:rPr>
+        <w:t>, I want a</w:t>
+      </w:r>
+      <w:r>
+        <w:rPr>
+          <w:highlight w:val="green"/>
+        </w:rPr>
+        <w:t xml:space="preserve"> </w:t>
+      </w:r>
+      <w:r>
+        <w:rPr>
+          <w:highlight w:val="green"/>
+        </w:rPr>
+        <w:t>hunger system so I can feel a sense of pressure as I play through the game.</w:t>
+      </w:r>
+    </w:p>
+    <w:p>
       <w:r>
         <w:rPr>
           <w:highlight w:val="darkGreen"/>
         </w:rPr>
-        <w:t xml:space="preserve"> chance based system</w:t>
-      </w:r>
+        <w:t>As a experienced player, I want a hunger system that is varied with different food so that the hunger system feels intricate.</w:t>
+      </w:r>
+    </w:p>
+    <w:p>
+      <w:r>
+        <w:rPr>
+          <w:highlight w:val="green"/>
+        </w:rPr>
+        <w:t>As a Maori, I want the legend told in this story to be factually accurate so that future generations have the correct idea of my ancestor’s stories.</w:t>
+      </w:r>
+    </w:p>
+    <w:p>
+      <w:r>
+        <w:rPr>
+          <w:highlight w:val="green"/>
+        </w:rPr>
+        <w:t>As a player</w:t>
+      </w:r>
+      <w:r>
+        <w:rPr>
+          <w:highlight w:val="green"/>
+        </w:rPr>
+        <w:t>, I want the world to be visually displayed so that I can easily see where I have or have not been.</w:t>
+      </w:r>
+    </w:p>
+    <w:p>
+      <w:r>
+        <w:rPr>
+          <w:highlight w:val="yellow"/>
+        </w:rPr>
+        <w:t>As a player</w:t>
+      </w:r>
+      <w:r>
+        <w:rPr>
+          <w:highlight w:val="yellow"/>
+        </w:rPr>
+        <w:t>, I want a combat system so that I can really feel empowered like the demigod Maui.</w:t>
+      </w:r>
+    </w:p>
+    <w:p>
+      <w:r>
+        <w:rPr>
+          <w:highlight w:val="green"/>
+        </w:rPr>
+        <w:lastRenderedPageBreak/>
+        <w:t>As a developer, I want the program to be structured logically so it is easy to understand and improve.</w:t>
+      </w:r>
+    </w:p>
+    <w:p>
       <w:r>
         <w:rPr>
           <w:highlight w:val="darkGreen"/>
         </w:rPr>
-        <w:t xml:space="preserve"> so that the hunger system isn’t one dimensional.</w:t>
+        <w:t>As a learner, I want there to be multiple scenarios so I can learn a lot about Maui’s legend.</w:t>
+      </w:r>
+    </w:p>
+    <w:p>
+      <w:r>
+        <w:rPr>
+          <w:highlight w:val="yellow"/>
+        </w:rPr>
+        <w:t>As a casual/</w:t>
+      </w:r>
+      <w:r>
+        <w:rPr>
+          <w:highlight w:val="yellow"/>
+        </w:rPr>
+        <w:t>hard-core</w:t>
+      </w:r>
+      <w:r>
+        <w:rPr>
+          <w:highlight w:val="yellow"/>
+        </w:rPr>
+        <w:t xml:space="preserve"> player, I want different difficulties so that I can decide whether I want a hard challenge or just want to breeze by Maui’s legend.</w:t>
+      </w:r>
+    </w:p>
+    <w:p>
+      <w:r>
+        <w:rPr>
+          <w:highlight w:val="red"/>
+        </w:rPr>
+        <w:t>As a player, I want to be able to choose which world to go to if I’ve completed the game so I can retry sections I did not understand/appreciate.</w:t>
+      </w:r>
+    </w:p>
+    <w:p>
+      <w:r>
+        <w:rPr>
+          <w:highlight w:val="yellow"/>
+        </w:rPr>
+        <w:t>As a player, I want there to be different items I can use like weapons or fishing rod so that I can feel a sense of progression.</w:t>
       </w:r>
     </w:p>
     <w:p>
@@ -1059,194 +1082,543 @@
         <w:rPr>
           <w:highlight w:val="green"/>
         </w:rPr>
-        <w:t>As a player</w:t>
-      </w:r>
-      <w:r>
-        <w:rPr>
-          <w:highlight w:val="green"/>
-        </w:rPr>
-        <w:t>, I want a</w:t>
-      </w:r>
-      <w:r>
-        <w:rPr>
-          <w:highlight w:val="green"/>
-        </w:rPr>
+        <w:t>As a player, I want the ability for Maui to permanently die ending the game so that I can feel a sense of pressure.</w:t>
+      </w:r>
+    </w:p>
+    <w:p>
+      <w:r>
+        <w:rPr>
+          <w:highlight w:val="darkGreen"/>
+        </w:rPr>
+        <w:t>As a non-maori speaker, I want there to be a glossary of Maori words used so that I can understand what they mean.</w:t>
+      </w:r>
+    </w:p>
+    <w:p>
+      <w:r>
+        <w:rPr>
+          <w:highlight w:val="yellow"/>
+        </w:rPr>
+        <w:t>As a player, I want the ability to save my game so I can continue to play after sessions.</w:t>
+      </w:r>
+    </w:p>
+    <w:p>
+      <w:r>
+        <w:rPr>
+          <w:highlight w:val="darkGreen"/>
+        </w:rPr>
+        <w:t>As a player, I want varied enemies so that encounters aren’t stale.</w:t>
+      </w:r>
+    </w:p>
+    <w:p>
+      <w:r>
+        <w:rPr>
+          <w:highlight w:val="yellow"/>
+        </w:rPr>
+        <w:t>As a player, I want different moves and attacks so that encounters feel varied.</w:t>
+      </w:r>
+    </w:p>
+    <w:p>
+      <w:pPr>
+        <w:pStyle w:val="Heading3"/>
+      </w:pPr>
+      <w:r>
+        <w:t>Critical Review Points</w:t>
+      </w:r>
+    </w:p>
+    <w:p>
+      <w:r>
+        <w:t xml:space="preserve">My first critical review point should be just after creating a playable version of the game featuring an </w:t>
+      </w:r>
+      <w:r>
+        <w:t>over world</w:t>
+      </w:r>
+      <w:r>
+        <w:t xml:space="preserve"> and the ability to move and get to a certain </w:t>
+      </w:r>
+      <w:r>
+        <w:t>important objective</w:t>
+      </w:r>
+      <w:r>
+        <w:t>. By this point, I should have a version of the game which allows me to see a</w:t>
+      </w:r>
+      <w:r>
+        <w:t>n</w:t>
+      </w:r>
+      <w:r>
+        <w:t xml:space="preserve"> ASCII layout of</w:t>
+      </w:r>
+      <w:r>
         <w:t xml:space="preserve"> </w:t>
       </w:r>
       <w:r>
-        <w:rPr>
-          <w:highlight w:val="green"/>
-        </w:rPr>
-        <w:t>hunger system so I can feel a sense of pressure as I play through the game.</w:t>
-      </w:r>
-    </w:p>
-    <w:p>
-      <w:r>
-        <w:rPr>
-          <w:highlight w:val="darkGreen"/>
-        </w:rPr>
-        <w:t xml:space="preserve">As </w:t>
-      </w:r>
-      <w:proofErr w:type="spellStart"/>
-      <w:proofErr w:type="gramStart"/>
-      <w:r>
-        <w:rPr>
-          <w:highlight w:val="darkGreen"/>
-        </w:rPr>
-        <w:t>a</w:t>
-      </w:r>
-      <w:proofErr w:type="spellEnd"/>
-      <w:proofErr w:type="gramEnd"/>
-      <w:r>
-        <w:rPr>
-          <w:highlight w:val="darkGreen"/>
-        </w:rPr>
-        <w:t xml:space="preserve"> experienced player, I want a hunger system that is varied with different food so that the hunger system feels intricate.</w:t>
-      </w:r>
-    </w:p>
-    <w:p>
-      <w:r>
-        <w:rPr>
-          <w:highlight w:val="green"/>
-        </w:rPr>
-        <w:t>As a Maori, I want the legend told in this story to be factually accurate so that future generations have the correct idea of my ancestor’s stories.</w:t>
-      </w:r>
-    </w:p>
-    <w:p>
-      <w:r>
-        <w:rPr>
-          <w:highlight w:val="green"/>
-        </w:rPr>
-        <w:t>As a player</w:t>
-      </w:r>
-      <w:r>
-        <w:rPr>
-          <w:highlight w:val="green"/>
-        </w:rPr>
-        <w:t>, I want the world to be visually displayed so that I can easily see where I have or have not been.</w:t>
-      </w:r>
-    </w:p>
-    <w:p>
-      <w:r>
-        <w:rPr>
-          <w:highlight w:val="yellow"/>
-        </w:rPr>
-        <w:t>As a player</w:t>
-      </w:r>
-      <w:r>
-        <w:rPr>
-          <w:highlight w:val="yellow"/>
-        </w:rPr>
-        <w:t>, I want a combat system so that I can really feel empowered like the demigod Maui.</w:t>
-      </w:r>
-    </w:p>
-    <w:p>
-      <w:r>
-        <w:rPr>
-          <w:highlight w:val="green"/>
-        </w:rPr>
-        <w:t>As a developer, I want the program to be structured logically so it is easy to understand and improve.</w:t>
-      </w:r>
-    </w:p>
-    <w:p>
-      <w:r>
-        <w:rPr>
-          <w:highlight w:val="darkGreen"/>
-        </w:rPr>
-        <w:t>As a learner, I want there to be multiple scenarios so I can learn a lot about Maui’s legend.</w:t>
-      </w:r>
-    </w:p>
-    <w:p>
-      <w:r>
-        <w:rPr>
-          <w:highlight w:val="yellow"/>
-        </w:rPr>
-        <w:t>As a casual/</w:t>
-      </w:r>
-      <w:proofErr w:type="spellStart"/>
-      <w:r>
-        <w:rPr>
-          <w:highlight w:val="yellow"/>
-        </w:rPr>
-        <w:t>hardcore</w:t>
-      </w:r>
-      <w:proofErr w:type="spellEnd"/>
-      <w:r>
-        <w:rPr>
-          <w:highlight w:val="yellow"/>
-        </w:rPr>
-        <w:t xml:space="preserve"> player, I want different difficulties so that I can decide whether I want a hard challenge or just want to breeze by Maui’s legend.</w:t>
-      </w:r>
-    </w:p>
-    <w:p>
-      <w:r>
-        <w:rPr>
-          <w:highlight w:val="red"/>
-        </w:rPr>
-        <w:t>As a player, I want to be able to choose which world to go to if I’ve completed the game so I can retry sections I did not understand/appreciate.</w:t>
-      </w:r>
-    </w:p>
-    <w:p>
-      <w:r>
-        <w:rPr>
-          <w:highlight w:val="yellow"/>
-        </w:rPr>
+        <w:t>a pre-determined map, a system that allows me to move throughout the map but not go out of bounds.</w:t>
+      </w:r>
+    </w:p>
+    <w:p>
+      <w:pPr>
+        <w:pStyle w:val="ListParagraph"/>
+        <w:numPr>
+          <w:ilvl w:val="0"/>
+          <w:numId w:val="2"/>
+        </w:numPr>
+      </w:pPr>
+      <w:r>
+        <w:t xml:space="preserve">Map </w:t>
+      </w:r>
+    </w:p>
+    <w:p>
+      <w:pPr>
+        <w:pStyle w:val="ListParagraph"/>
+        <w:numPr>
+          <w:ilvl w:val="1"/>
+          <w:numId w:val="2"/>
+        </w:numPr>
+      </w:pPr>
+      <w:r>
+        <w:t>Preprogramed</w:t>
+      </w:r>
+      <w:r>
+        <w:t xml:space="preserve"> Boundaries</w:t>
+      </w:r>
+    </w:p>
+    <w:p>
+      <w:pPr>
+        <w:pStyle w:val="ListParagraph"/>
+        <w:numPr>
+          <w:ilvl w:val="1"/>
+          <w:numId w:val="2"/>
+        </w:numPr>
+      </w:pPr>
+      <w:r>
+        <w:t>Preprogramed</w:t>
+      </w:r>
+      <w:r>
+        <w:t xml:space="preserve"> Content</w:t>
+      </w:r>
+    </w:p>
+    <w:p>
+      <w:pPr>
+        <w:pStyle w:val="ListParagraph"/>
+        <w:numPr>
+          <w:ilvl w:val="1"/>
+          <w:numId w:val="2"/>
+        </w:numPr>
+      </w:pPr>
+      <w:r>
+        <w:t>Preprogramed</w:t>
+      </w:r>
+      <w:r>
+        <w:t xml:space="preserve"> Ending Point</w:t>
+      </w:r>
+    </w:p>
+    <w:p>
+      <w:pPr>
+        <w:pStyle w:val="ListParagraph"/>
+        <w:numPr>
+          <w:ilvl w:val="1"/>
+          <w:numId w:val="2"/>
+        </w:numPr>
+      </w:pPr>
+      <w:r>
+        <w:t>Preprogramed</w:t>
+      </w:r>
+      <w:r>
+        <w:t xml:space="preserve"> Starting Point</w:t>
+      </w:r>
+    </w:p>
+    <w:p>
+      <w:pPr>
+        <w:pStyle w:val="ListParagraph"/>
+        <w:numPr>
+          <w:ilvl w:val="0"/>
+          <w:numId w:val="2"/>
+        </w:numPr>
+      </w:pPr>
+      <w:r>
+        <w:t>Movement</w:t>
+      </w:r>
+    </w:p>
+    <w:p>
+      <w:pPr>
+        <w:pStyle w:val="ListParagraph"/>
+        <w:numPr>
+          <w:ilvl w:val="1"/>
+          <w:numId w:val="2"/>
+        </w:numPr>
+      </w:pPr>
+      <w:r>
+        <w:t>4 Cardinal Directional Movement</w:t>
+      </w:r>
+    </w:p>
+    <w:p>
+      <w:pPr>
+        <w:pStyle w:val="ListParagraph"/>
+        <w:numPr>
+          <w:ilvl w:val="1"/>
+          <w:numId w:val="2"/>
+        </w:numPr>
+      </w:pPr>
+      <w:r>
+        <w:t>Prevent from going out of Bounds</w:t>
+      </w:r>
+    </w:p>
+    <w:p>
+      <w:pPr>
+        <w:pStyle w:val="ListParagraph"/>
+        <w:ind w:left="1440"/>
+      </w:pPr>
+    </w:p>
+    <w:p>
+      <w:pPr>
+        <w:tabs>
+          <w:tab w:val="left" w:pos="6150"/>
+        </w:tabs>
+      </w:pPr>
+      <w:r>
+        <w:t>My next goal should be to i</w:t>
+      </w:r>
+      <w:r>
+        <w:t xml:space="preserve">mplement a fishing/hunger system. To start off, there won’t be any different types of fishing rods, just a normal one that Maui will start with. Based on the type of terrain that the user is on, they can have the option to fish. If the user is on a land tile they won’t be able to fish. The fishing system should by this point function on a chance based </w:t>
+      </w:r>
+      <w:r>
+        <w:t>system (</w:t>
+      </w:r>
+      <w:r>
+        <w:t>50/50 for this version)</w:t>
+      </w:r>
+    </w:p>
+    <w:p>
+      <w:pPr>
+        <w:pStyle w:val="ListParagraph"/>
+        <w:numPr>
+          <w:ilvl w:val="0"/>
+          <w:numId w:val="3"/>
+        </w:numPr>
+        <w:tabs>
+          <w:tab w:val="left" w:pos="6150"/>
+        </w:tabs>
+      </w:pPr>
+      <w:r>
+        <w:t>Fishing</w:t>
+      </w:r>
+    </w:p>
+    <w:p>
+      <w:pPr>
+        <w:pStyle w:val="ListParagraph"/>
+        <w:numPr>
+          <w:ilvl w:val="1"/>
+          <w:numId w:val="3"/>
+        </w:numPr>
+        <w:tabs>
+          <w:tab w:val="left" w:pos="6150"/>
+        </w:tabs>
+      </w:pPr>
+      <w:r>
+        <w:t>Default Rod</w:t>
+      </w:r>
+    </w:p>
+    <w:p>
+      <w:pPr>
+        <w:pStyle w:val="ListParagraph"/>
+        <w:numPr>
+          <w:ilvl w:val="2"/>
+          <w:numId w:val="3"/>
+        </w:numPr>
+        <w:tabs>
+          <w:tab w:val="left" w:pos="6150"/>
+        </w:tabs>
+      </w:pPr>
+      <w:r>
+        <w:t>Starts with Maui</w:t>
+      </w:r>
+    </w:p>
+    <w:p>
+      <w:pPr>
+        <w:pStyle w:val="ListParagraph"/>
+        <w:numPr>
+          <w:ilvl w:val="1"/>
+          <w:numId w:val="3"/>
+        </w:numPr>
+        <w:tabs>
+          <w:tab w:val="left" w:pos="6150"/>
+        </w:tabs>
+      </w:pPr>
+      <w:r>
+        <w:t>Terrain</w:t>
+      </w:r>
+    </w:p>
+    <w:p>
+      <w:pPr>
+        <w:pStyle w:val="ListParagraph"/>
+        <w:numPr>
+          <w:ilvl w:val="2"/>
+          <w:numId w:val="3"/>
+        </w:numPr>
+        <w:tabs>
+          <w:tab w:val="left" w:pos="6150"/>
+        </w:tabs>
+      </w:pPr>
+      <w:r>
+        <w:t>Allow Fishing On Water</w:t>
+      </w:r>
+    </w:p>
+    <w:p>
+      <w:pPr>
+        <w:pStyle w:val="ListParagraph"/>
+        <w:numPr>
+          <w:ilvl w:val="2"/>
+          <w:numId w:val="3"/>
+        </w:numPr>
+        <w:tabs>
+          <w:tab w:val="left" w:pos="6150"/>
+        </w:tabs>
+      </w:pPr>
+      <w:r>
         <w:lastRenderedPageBreak/>
-        <w:t>As a player, I want there to be different items I can use like weapons or fishing rod so that I can feel a sense of progression.</w:t>
-      </w:r>
-    </w:p>
-    <w:p>
-      <w:r>
-        <w:rPr>
-          <w:highlight w:val="green"/>
-        </w:rPr>
-        <w:t>As a player, I want the ability for Maui to permanently die ending the game so that I can feel a sense of pressure.</w:t>
-      </w:r>
-    </w:p>
-    <w:p>
-      <w:r>
-        <w:rPr>
-          <w:highlight w:val="darkGreen"/>
-        </w:rPr>
-        <w:t>As a non-</w:t>
-      </w:r>
-      <w:proofErr w:type="spellStart"/>
-      <w:r>
-        <w:rPr>
-          <w:highlight w:val="darkGreen"/>
-        </w:rPr>
-        <w:t>maori</w:t>
-      </w:r>
-      <w:proofErr w:type="spellEnd"/>
-      <w:r>
-        <w:rPr>
-          <w:highlight w:val="darkGreen"/>
-        </w:rPr>
-        <w:t xml:space="preserve"> speaker, I want there to be a glossary of Maori words used so that I can understand what they mean.</w:t>
-      </w:r>
-    </w:p>
-    <w:p>
-      <w:r>
-        <w:rPr>
-          <w:highlight w:val="yellow"/>
-        </w:rPr>
-        <w:t>As a player, I want the ability to save my game so I can continue to play after sessions.</w:t>
-      </w:r>
-    </w:p>
-    <w:p>
-      <w:r>
-        <w:rPr>
-          <w:highlight w:val="darkGreen"/>
-        </w:rPr>
-        <w:t>As a player, I want varied enemies so that encounters aren’t stale.</w:t>
-      </w:r>
-    </w:p>
-    <w:p>
-      <w:r>
-        <w:rPr>
-          <w:highlight w:val="yellow"/>
-        </w:rPr>
-        <w:t>As a player, I want different moves and attacks so that encounters feel varied.</w:t>
+        <w:t>Disable Fishing on Land</w:t>
+      </w:r>
+    </w:p>
+    <w:p>
+      <w:pPr>
+        <w:pStyle w:val="ListParagraph"/>
+        <w:numPr>
+          <w:ilvl w:val="1"/>
+          <w:numId w:val="3"/>
+        </w:numPr>
+        <w:tabs>
+          <w:tab w:val="left" w:pos="6150"/>
+        </w:tabs>
+      </w:pPr>
+      <w:r>
+        <w:t>Catch Rates</w:t>
+      </w:r>
+    </w:p>
+    <w:p>
+      <w:pPr>
+        <w:pStyle w:val="ListParagraph"/>
+        <w:numPr>
+          <w:ilvl w:val="2"/>
+          <w:numId w:val="3"/>
+        </w:numPr>
+        <w:tabs>
+          <w:tab w:val="left" w:pos="6150"/>
+        </w:tabs>
+      </w:pPr>
+      <w:r>
+        <w:t>50/50 At this point</w:t>
+      </w:r>
+    </w:p>
+    <w:p>
+      <w:pPr>
+        <w:pStyle w:val="ListParagraph"/>
+        <w:numPr>
+          <w:ilvl w:val="1"/>
+          <w:numId w:val="3"/>
+        </w:numPr>
+        <w:tabs>
+          <w:tab w:val="left" w:pos="6150"/>
+        </w:tabs>
+      </w:pPr>
+      <w:r>
+        <w:t>Fish</w:t>
+      </w:r>
+    </w:p>
+    <w:p>
+      <w:pPr>
+        <w:pStyle w:val="ListParagraph"/>
+        <w:numPr>
+          <w:ilvl w:val="2"/>
+          <w:numId w:val="3"/>
+        </w:numPr>
+        <w:tabs>
+          <w:tab w:val="left" w:pos="6150"/>
+        </w:tabs>
+      </w:pPr>
+      <w:r>
+        <w:t>Just a normal “Fish” at this point</w:t>
+      </w:r>
+    </w:p>
+    <w:p>
+      <w:pPr>
+        <w:pStyle w:val="ListParagraph"/>
+        <w:numPr>
+          <w:ilvl w:val="0"/>
+          <w:numId w:val="3"/>
+        </w:numPr>
+        <w:tabs>
+          <w:tab w:val="left" w:pos="6150"/>
+        </w:tabs>
+      </w:pPr>
+      <w:r>
+        <w:t>Hunger</w:t>
+      </w:r>
+    </w:p>
+    <w:p>
+      <w:pPr>
+        <w:pStyle w:val="ListParagraph"/>
+        <w:numPr>
+          <w:ilvl w:val="1"/>
+          <w:numId w:val="3"/>
+        </w:numPr>
+        <w:tabs>
+          <w:tab w:val="left" w:pos="6150"/>
+        </w:tabs>
+      </w:pPr>
+      <w:r>
+        <w:t>Track Amount of Fish user has</w:t>
+      </w:r>
+    </w:p>
+    <w:p>
+      <w:pPr>
+        <w:pStyle w:val="ListParagraph"/>
+        <w:numPr>
+          <w:ilvl w:val="1"/>
+          <w:numId w:val="3"/>
+        </w:numPr>
+        <w:tabs>
+          <w:tab w:val="left" w:pos="6150"/>
+        </w:tabs>
+      </w:pPr>
+      <w:r>
+        <w:t>Eating</w:t>
+      </w:r>
+    </w:p>
+    <w:p>
+      <w:pPr>
+        <w:pStyle w:val="ListParagraph"/>
+        <w:numPr>
+          <w:ilvl w:val="2"/>
+          <w:numId w:val="3"/>
+        </w:numPr>
+        <w:tabs>
+          <w:tab w:val="left" w:pos="6150"/>
+        </w:tabs>
+      </w:pPr>
+      <w:r>
+        <w:t>Allow Consumption if user has fish</w:t>
+      </w:r>
+    </w:p>
+    <w:p>
+      <w:pPr>
+        <w:pStyle w:val="ListParagraph"/>
+        <w:numPr>
+          <w:ilvl w:val="2"/>
+          <w:numId w:val="3"/>
+        </w:numPr>
+        <w:tabs>
+          <w:tab w:val="left" w:pos="6150"/>
+        </w:tabs>
+      </w:pPr>
+      <w:r>
+        <w:t>Disallow Consumption if user does not have fish.</w:t>
+      </w:r>
+    </w:p>
+    <w:p>
+      <w:pPr>
+        <w:pStyle w:val="ListParagraph"/>
+        <w:numPr>
+          <w:ilvl w:val="1"/>
+          <w:numId w:val="3"/>
+        </w:numPr>
+        <w:tabs>
+          <w:tab w:val="left" w:pos="6150"/>
+        </w:tabs>
+      </w:pPr>
+      <w:r>
+        <w:t>Gradually go down with every turn that passes</w:t>
+      </w:r>
+    </w:p>
+    <w:p>
+      <w:r>
+        <w:t xml:space="preserve">Afterwards </w:t>
+      </w:r>
+      <w:r>
+        <w:t xml:space="preserve">I should aim to create a system that allows the user to find different fishing rods and catch different types of fish (based on terrain and rod). At this point, all the necessary ingredients are needed to be able to complete the first </w:t>
+      </w:r>
+      <w:r>
+        <w:t xml:space="preserve">scenario. </w:t>
+      </w:r>
+      <w:r>
+        <w:t>The first one would be Maui discovering Aotearoa, completed when the user fishes on a specific tile with a special fishing rod that can be found somewhere predetermined.</w:t>
+      </w:r>
+    </w:p>
+    <w:p>
+      <w:pPr>
+        <w:pStyle w:val="ListParagraph"/>
+        <w:numPr>
+          <w:ilvl w:val="0"/>
+          <w:numId w:val="4"/>
+        </w:numPr>
+      </w:pPr>
+      <w:r>
+        <w:t>Inventory</w:t>
+      </w:r>
+    </w:p>
+    <w:p>
+      <w:pPr>
+        <w:pStyle w:val="ListParagraph"/>
+        <w:numPr>
+          <w:ilvl w:val="1"/>
+          <w:numId w:val="4"/>
+        </w:numPr>
+      </w:pPr>
+      <w:r>
+        <w:t>Store Fish</w:t>
+      </w:r>
+    </w:p>
+    <w:p>
+      <w:pPr>
+        <w:pStyle w:val="ListParagraph"/>
+        <w:numPr>
+          <w:ilvl w:val="1"/>
+          <w:numId w:val="4"/>
+        </w:numPr>
+      </w:pPr>
+      <w:r>
+        <w:t>Store Items</w:t>
+      </w:r>
+    </w:p>
+    <w:p>
+      <w:pPr>
+        <w:pStyle w:val="ListParagraph"/>
+        <w:numPr>
+          <w:ilvl w:val="1"/>
+          <w:numId w:val="4"/>
+        </w:numPr>
+      </w:pPr>
+      <w:r>
+        <w:t>Ability</w:t>
+      </w:r>
+      <w:r>
+        <w:t xml:space="preserve"> to Equip/De</w:t>
+      </w:r>
+      <w:r>
+        <w:t>-e</w:t>
+      </w:r>
+      <w:r>
+        <w:t>quip different items</w:t>
+      </w:r>
+    </w:p>
+    <w:p>
+      <w:pPr>
+        <w:pStyle w:val="ListParagraph"/>
+        <w:numPr>
+          <w:ilvl w:val="1"/>
+          <w:numId w:val="4"/>
+        </w:numPr>
+      </w:pPr>
+    </w:p>
+    <w:p>
+      <w:r>
+        <w:t xml:space="preserve">                                                                </w:t>
+      </w:r>
+    </w:p>
+    <w:p>
+      <w:pPr>
+        <w:pStyle w:val="Heading2"/>
+      </w:pPr>
+      <w:r>
+        <w:t xml:space="preserve">Development </w:t>
       </w:r>
     </w:p>
     <w:p>
@@ -1254,47 +1626,300 @@
         <w:pStyle w:val="Heading3"/>
       </w:pPr>
       <w:r>
-        <w:t>Critical Review Points</w:t>
-      </w:r>
-    </w:p>
-    <w:p>
-      <w:r>
-        <w:t xml:space="preserve">My first critical review point should be just after creating a playable version of the game featuring an </w:t>
-      </w:r>
-      <w:proofErr w:type="spellStart"/>
-      <w:r>
-        <w:t>overworld</w:t>
-      </w:r>
-      <w:proofErr w:type="spellEnd"/>
-      <w:r>
-        <w:t xml:space="preserve"> and the ability to move and get to a certain point. By this point, I should have a version of the game which allows me to see a</w:t>
-      </w:r>
-      <w:r>
-        <w:t>n</w:t>
-      </w:r>
-      <w:r>
-        <w:t xml:space="preserve"> ASCII layout of</w:t>
+        <w:t>Version 0 - 1</w:t>
+      </w:r>
+      <w:bookmarkStart w:id="0" w:name="_GoBack"/>
+      <w:bookmarkEnd w:id="0"/>
+    </w:p>
+    <w:p>
+      <w:r>
+        <w:t>From this version onwards, I will be aiming to create a map that has all the functions of my first review point.</w:t>
+      </w:r>
+    </w:p>
+    <w:p>
+      <w:pPr>
+        <w:pStyle w:val="Heading4"/>
+      </w:pPr>
+      <w:r>
+        <w:t>v0.1</w:t>
+      </w:r>
+    </w:p>
+    <w:p>
+      <w:r>
+        <w:t>This is the version where the document is created, but I haven’t done anything other than that so far.</w:t>
+      </w:r>
+    </w:p>
+    <w:p>
+      <w:pPr>
+        <w:pStyle w:val="Heading4"/>
+      </w:pPr>
+      <w:r>
+        <w:t>v</w:t>
+      </w:r>
+      <w:r>
+        <w:t>0.2</w:t>
+      </w:r>
+    </w:p>
+    <w:p>
+      <w:pPr>
+        <w:shd w:val="clear" w:color="auto" w:fill="EAF5FF"/>
+        <w:tabs>
+          <w:tab w:val="left" w:pos="916"/>
+          <w:tab w:val="left" w:pos="1832"/>
+          <w:tab w:val="left" w:pos="2748"/>
+          <w:tab w:val="left" w:pos="3664"/>
+          <w:tab w:val="left" w:pos="4580"/>
+          <w:tab w:val="left" w:pos="5496"/>
+          <w:tab w:val="left" w:pos="6412"/>
+          <w:tab w:val="left" w:pos="7328"/>
+          <w:tab w:val="left" w:pos="8244"/>
+          <w:tab w:val="left" w:pos="9160"/>
+          <w:tab w:val="left" w:pos="10076"/>
+          <w:tab w:val="left" w:pos="10992"/>
+          <w:tab w:val="left" w:pos="11908"/>
+          <w:tab w:val="left" w:pos="12824"/>
+          <w:tab w:val="left" w:pos="13740"/>
+          <w:tab w:val="left" w:pos="14656"/>
+        </w:tabs>
+        <w:spacing w:before="150" w:after="0" w:line="240" w:lineRule="auto"/>
+        <w:rPr>
+          <w:rFonts w:ascii="Consolas" w:eastAsia="Times New Roman" w:hAnsi="Consolas" w:cs="Consolas"/>
+          <w:color w:val="444D56"/>
+          <w:sz w:val="20"/>
+          <w:szCs w:val="20"/>
+          <w:lang w:eastAsia="en-NZ"/>
+        </w:rPr>
+      </w:pPr>
+      <w:r>
+        <w:rPr>
+          <w:rFonts w:ascii="Consolas" w:eastAsia="Times New Roman" w:hAnsi="Consolas" w:cs="Consolas"/>
+          <w:color w:val="444D56"/>
+          <w:sz w:val="20"/>
+          <w:szCs w:val="20"/>
+          <w:lang w:eastAsia="en-NZ"/>
+        </w:rPr>
+        <w:t>+ Added Map Generator for Stage 1</w:t>
+      </w:r>
+    </w:p>
+    <w:p>
+      <w:pPr>
+        <w:shd w:val="clear" w:color="auto" w:fill="EAF5FF"/>
+        <w:tabs>
+          <w:tab w:val="left" w:pos="916"/>
+          <w:tab w:val="left" w:pos="1832"/>
+          <w:tab w:val="left" w:pos="2748"/>
+          <w:tab w:val="left" w:pos="3664"/>
+          <w:tab w:val="left" w:pos="4580"/>
+          <w:tab w:val="left" w:pos="5496"/>
+          <w:tab w:val="left" w:pos="6412"/>
+          <w:tab w:val="left" w:pos="7328"/>
+          <w:tab w:val="left" w:pos="8244"/>
+          <w:tab w:val="left" w:pos="9160"/>
+          <w:tab w:val="left" w:pos="10076"/>
+          <w:tab w:val="left" w:pos="10992"/>
+          <w:tab w:val="left" w:pos="11908"/>
+          <w:tab w:val="left" w:pos="12824"/>
+          <w:tab w:val="left" w:pos="13740"/>
+          <w:tab w:val="left" w:pos="14656"/>
+        </w:tabs>
+        <w:spacing w:before="150" w:after="0" w:line="240" w:lineRule="auto"/>
+        <w:rPr>
+          <w:rFonts w:ascii="Consolas" w:eastAsia="Times New Roman" w:hAnsi="Consolas" w:cs="Consolas"/>
+          <w:color w:val="444D56"/>
+          <w:sz w:val="20"/>
+          <w:szCs w:val="20"/>
+          <w:lang w:eastAsia="en-NZ"/>
+        </w:rPr>
+      </w:pPr>
+      <w:r>
+        <w:rPr>
+          <w:rFonts w:ascii="Consolas" w:eastAsia="Times New Roman" w:hAnsi="Consolas" w:cs="Consolas"/>
+          <w:color w:val="444D56"/>
+          <w:sz w:val="20"/>
+          <w:szCs w:val="20"/>
+          <w:lang w:eastAsia="en-NZ"/>
+        </w:rPr>
+        <w:t>+ Added Framework for Movement Processing</w:t>
+      </w:r>
+    </w:p>
+    <w:p>
+      <w:pPr>
+        <w:shd w:val="clear" w:color="auto" w:fill="EAF5FF"/>
+        <w:tabs>
+          <w:tab w:val="left" w:pos="916"/>
+          <w:tab w:val="left" w:pos="1832"/>
+          <w:tab w:val="left" w:pos="2748"/>
+          <w:tab w:val="left" w:pos="3664"/>
+          <w:tab w:val="left" w:pos="4580"/>
+          <w:tab w:val="left" w:pos="5496"/>
+          <w:tab w:val="left" w:pos="6412"/>
+          <w:tab w:val="left" w:pos="7328"/>
+          <w:tab w:val="left" w:pos="8244"/>
+          <w:tab w:val="left" w:pos="9160"/>
+          <w:tab w:val="left" w:pos="10076"/>
+          <w:tab w:val="left" w:pos="10992"/>
+          <w:tab w:val="left" w:pos="11908"/>
+          <w:tab w:val="left" w:pos="12824"/>
+          <w:tab w:val="left" w:pos="13740"/>
+          <w:tab w:val="left" w:pos="14656"/>
+        </w:tabs>
+        <w:spacing w:before="150" w:after="0" w:line="240" w:lineRule="auto"/>
+        <w:rPr>
+          <w:rFonts w:ascii="Consolas" w:eastAsia="Times New Roman" w:hAnsi="Consolas" w:cs="Consolas"/>
+          <w:color w:val="444D56"/>
+          <w:sz w:val="20"/>
+          <w:szCs w:val="20"/>
+          <w:lang w:eastAsia="en-NZ"/>
+        </w:rPr>
+      </w:pPr>
+      <w:r>
+        <w:rPr>
+          <w:rFonts w:ascii="Consolas" w:eastAsia="Times New Roman" w:hAnsi="Consolas" w:cs="Consolas"/>
+          <w:color w:val="444D56"/>
+          <w:sz w:val="20"/>
+          <w:szCs w:val="20"/>
+          <w:lang w:eastAsia="en-NZ"/>
+        </w:rPr>
+        <w:t>+ Added Framework for Movement Checker</w:t>
+      </w:r>
+    </w:p>
+    <w:p>
+      <w:pPr>
+        <w:shd w:val="clear" w:color="auto" w:fill="EAF5FF"/>
+        <w:tabs>
+          <w:tab w:val="left" w:pos="916"/>
+          <w:tab w:val="left" w:pos="1832"/>
+          <w:tab w:val="left" w:pos="2748"/>
+          <w:tab w:val="left" w:pos="3664"/>
+          <w:tab w:val="left" w:pos="4580"/>
+          <w:tab w:val="left" w:pos="5496"/>
+          <w:tab w:val="left" w:pos="6412"/>
+          <w:tab w:val="left" w:pos="7328"/>
+          <w:tab w:val="left" w:pos="8244"/>
+          <w:tab w:val="left" w:pos="9160"/>
+          <w:tab w:val="left" w:pos="10076"/>
+          <w:tab w:val="left" w:pos="10992"/>
+          <w:tab w:val="left" w:pos="11908"/>
+          <w:tab w:val="left" w:pos="12824"/>
+          <w:tab w:val="left" w:pos="13740"/>
+          <w:tab w:val="left" w:pos="14656"/>
+        </w:tabs>
+        <w:spacing w:before="150" w:after="0" w:line="240" w:lineRule="auto"/>
+        <w:rPr>
+          <w:rFonts w:ascii="Consolas" w:eastAsia="Times New Roman" w:hAnsi="Consolas" w:cs="Consolas"/>
+          <w:color w:val="444D56"/>
+          <w:sz w:val="20"/>
+          <w:szCs w:val="20"/>
+          <w:lang w:eastAsia="en-NZ"/>
+        </w:rPr>
+      </w:pPr>
+      <w:r>
+        <w:rPr>
+          <w:rFonts w:ascii="Consolas" w:eastAsia="Times New Roman" w:hAnsi="Consolas" w:cs="Consolas"/>
+          <w:color w:val="444D56"/>
+          <w:sz w:val="20"/>
+          <w:szCs w:val="20"/>
+          <w:lang w:eastAsia="en-NZ"/>
+        </w:rPr>
+        <w:t>+ Added Framework for Map Displayer</w:t>
+      </w:r>
+    </w:p>
+    <w:p>
+      <w:pPr>
+        <w:shd w:val="clear" w:color="auto" w:fill="EAF5FF"/>
+        <w:tabs>
+          <w:tab w:val="left" w:pos="916"/>
+          <w:tab w:val="left" w:pos="1832"/>
+          <w:tab w:val="left" w:pos="2748"/>
+          <w:tab w:val="left" w:pos="3664"/>
+          <w:tab w:val="left" w:pos="4580"/>
+          <w:tab w:val="left" w:pos="5496"/>
+          <w:tab w:val="left" w:pos="6412"/>
+          <w:tab w:val="left" w:pos="7328"/>
+          <w:tab w:val="left" w:pos="8244"/>
+          <w:tab w:val="left" w:pos="9160"/>
+          <w:tab w:val="left" w:pos="10076"/>
+          <w:tab w:val="left" w:pos="10992"/>
+          <w:tab w:val="left" w:pos="11908"/>
+          <w:tab w:val="left" w:pos="12824"/>
+          <w:tab w:val="left" w:pos="13740"/>
+          <w:tab w:val="left" w:pos="14656"/>
+        </w:tabs>
+        <w:spacing w:before="150" w:after="0" w:line="240" w:lineRule="auto"/>
+        <w:rPr>
+          <w:rFonts w:ascii="Consolas" w:eastAsia="Times New Roman" w:hAnsi="Consolas" w:cs="Consolas"/>
+          <w:color w:val="444D56"/>
+          <w:sz w:val="20"/>
+          <w:szCs w:val="20"/>
+          <w:lang w:eastAsia="en-NZ"/>
+        </w:rPr>
+      </w:pPr>
+      <w:r>
+        <w:rPr>
+          <w:rFonts w:ascii="Consolas" w:eastAsia="Times New Roman" w:hAnsi="Consolas" w:cs="Consolas"/>
+          <w:color w:val="444D56"/>
+          <w:sz w:val="20"/>
+          <w:szCs w:val="20"/>
+          <w:lang w:eastAsia="en-NZ"/>
+        </w:rPr>
+        <w:t>+ Added Basic Main Command Structure</w:t>
+      </w:r>
+    </w:p>
+    <w:p>
+      <w:pPr>
+        <w:pStyle w:val="Heading4"/>
+      </w:pPr>
+      <w:r>
+        <w:t>V0.3</w:t>
+      </w:r>
+    </w:p>
+    <w:p>
+      <w:pPr>
+        <w:pStyle w:val="HTMLPreformatted"/>
+        <w:shd w:val="clear" w:color="auto" w:fill="EAF5FF"/>
+        <w:spacing w:before="150"/>
+        <w:rPr>
+          <w:rFonts w:ascii="Consolas" w:hAnsi="Consolas" w:cs="Consolas"/>
+          <w:color w:val="444D56"/>
+        </w:rPr>
+      </w:pPr>
+      <w:r>
+        <w:rPr>
+          <w:rFonts w:ascii="Consolas" w:hAnsi="Consolas" w:cs="Consolas"/>
+          <w:color w:val="444D56"/>
+        </w:rPr>
+        <w:t>+ Movement Processor functions as intended now!</w:t>
+      </w:r>
+    </w:p>
+    <w:p>
+      <w:pPr>
+        <w:pStyle w:val="HTMLPreformatted"/>
+        <w:shd w:val="clear" w:color="auto" w:fill="EAF5FF"/>
+        <w:spacing w:before="150"/>
+        <w:rPr>
+          <w:rFonts w:ascii="Consolas" w:hAnsi="Consolas" w:cs="Consolas"/>
+          <w:color w:val="444D56"/>
+        </w:rPr>
+      </w:pPr>
+      <w:r>
+        <w:rPr>
+          <w:rFonts w:ascii="Consolas" w:hAnsi="Consolas" w:cs="Consolas"/>
+          <w:color w:val="444D56"/>
+        </w:rPr>
+        <w:t>+ Changed the two dimensional lists into one dimensional lists</w:t>
+      </w:r>
+    </w:p>
+    <w:p>
+      <w:pPr>
+        <w:pStyle w:val="Heading3"/>
+      </w:pPr>
+      <w:r>
+        <w:t xml:space="preserve">                                                                                                                                                                                                                                                                                                                                                                                                                                                                                                                                                                                                                                                                                                                                                                                                                                                                                                                                                                                                                                                                                                                                                                                                                                                                                                                                                                                                                                                                                                                                                                                                                                                                                                                                                                                                                                                                                                                                                                                                                                                                                                                                                                                                                                                                                                                                                                                                                                                                                                                                                                                                                                                                                                                                                                                                                                                                                                                                                                                                                                                                                                                                                                                                                                                                                                                                                                                                                                                                                                                                                                                         </w:t>
       </w:r>
       <w:r>
         <w:t xml:space="preserve"> </w:t>
       </w:r>
-      <w:r>
-        <w:t xml:space="preserve"> </w:t>
-      </w:r>
-    </w:p>
-    <w:p/>
-    <w:p>
-      <w:r>
-        <w:t>My next goal should be to implement a fishing/hunger system</w:t>
-      </w:r>
-    </w:p>
-    <w:p/>
-    <w:p>
-      <w:r>
-        <w:t>Afterwards my next critical review point is to implement health and a combat/random encounter system.</w:t>
-      </w:r>
-    </w:p>
-    <w:p/>
+    </w:p>
     <w:sectPr>
       <w:pgSz w:w="11906" w:h="16838"/>
       <w:pgMar w:top="1440" w:right="1440" w:bottom="1440" w:left="1440" w:header="708" w:footer="708" w:gutter="0"/>
@@ -1308,6 +1933,119 @@
 <file path=word/numbering.xml><?xml version="1.0" encoding="utf-8"?>
 <w:numbering xmlns:wpc="http://schemas.microsoft.com/office/word/2010/wordprocessingCanvas" xmlns:cx="http://schemas.microsoft.com/office/drawing/2014/chartex" xmlns:cx1="http://schemas.microsoft.com/office/drawing/2015/9/8/chartex" xmlns:mc="http://schemas.openxmlformats.org/markup-compatibility/2006" xmlns:o="urn:schemas-microsoft-com:office:office" xmlns:r="http://schemas.openxmlformats.org/officeDocument/2006/relationships" xmlns:m="http://schemas.openxmlformats.org/officeDocument/2006/math" xmlns:v="urn:schemas-microsoft-com:vml" xmlns:wp14="http://schemas.microsoft.com/office/word/2010/wordprocessingDrawing" xmlns:wp="http://schemas.openxmlformats.org/drawingml/2006/wordprocessingDrawing" xmlns:w10="urn:schemas-microsoft-com:office:word" xmlns:w="http://schemas.openxmlformats.org/wordprocessingml/2006/main" xmlns:w14="http://schemas.microsoft.com/office/word/2010/wordml" xmlns:w15="http://schemas.microsoft.com/office/word/2012/wordml" xmlns:w16se="http://schemas.microsoft.com/office/word/2015/wordml/symex" xmlns:wpg="http://schemas.microsoft.com/office/word/2010/wordprocessingGroup" xmlns:wpi="http://schemas.microsoft.com/office/word/2010/wordprocessingInk" xmlns:wne="http://schemas.microsoft.com/office/word/2006/wordml" xmlns:wps="http://schemas.microsoft.com/office/word/2010/wordprocessingShape" mc:Ignorable="w14 w15 w16se wp14">
   <w:abstractNum w:abstractNumId="0" w15:restartNumberingAfterBreak="0">
+    <w:nsid w:val="0DE9456D"/>
+    <w:multiLevelType w:val="hybridMultilevel"/>
+    <w:tmpl w:val="6EDE9B2C"/>
+    <w:lvl w:ilvl="0" w:tplc="14090001">
+      <w:start w:val="1"/>
+      <w:numFmt w:val="bullet"/>
+      <w:lvlText w:val=""/>
+      <w:lvlJc w:val="left"/>
+      <w:pPr>
+        <w:ind w:left="720" w:hanging="360"/>
+      </w:pPr>
+      <w:rPr>
+        <w:rFonts w:ascii="Symbol" w:hAnsi="Symbol" w:hint="default"/>
+      </w:rPr>
+    </w:lvl>
+    <w:lvl w:ilvl="1" w:tplc="14090003">
+      <w:start w:val="1"/>
+      <w:numFmt w:val="bullet"/>
+      <w:lvlText w:val="o"/>
+      <w:lvlJc w:val="left"/>
+      <w:pPr>
+        <w:ind w:left="1440" w:hanging="360"/>
+      </w:pPr>
+      <w:rPr>
+        <w:rFonts w:ascii="Courier New" w:hAnsi="Courier New" w:cs="Courier New" w:hint="default"/>
+      </w:rPr>
+    </w:lvl>
+    <w:lvl w:ilvl="2" w:tplc="14090005" w:tentative="1">
+      <w:start w:val="1"/>
+      <w:numFmt w:val="bullet"/>
+      <w:lvlText w:val=""/>
+      <w:lvlJc w:val="left"/>
+      <w:pPr>
+        <w:ind w:left="2160" w:hanging="360"/>
+      </w:pPr>
+      <w:rPr>
+        <w:rFonts w:ascii="Wingdings" w:hAnsi="Wingdings" w:hint="default"/>
+      </w:rPr>
+    </w:lvl>
+    <w:lvl w:ilvl="3" w:tplc="14090001" w:tentative="1">
+      <w:start w:val="1"/>
+      <w:numFmt w:val="bullet"/>
+      <w:lvlText w:val=""/>
+      <w:lvlJc w:val="left"/>
+      <w:pPr>
+        <w:ind w:left="2880" w:hanging="360"/>
+      </w:pPr>
+      <w:rPr>
+        <w:rFonts w:ascii="Symbol" w:hAnsi="Symbol" w:hint="default"/>
+      </w:rPr>
+    </w:lvl>
+    <w:lvl w:ilvl="4" w:tplc="14090003" w:tentative="1">
+      <w:start w:val="1"/>
+      <w:numFmt w:val="bullet"/>
+      <w:lvlText w:val="o"/>
+      <w:lvlJc w:val="left"/>
+      <w:pPr>
+        <w:ind w:left="3600" w:hanging="360"/>
+      </w:pPr>
+      <w:rPr>
+        <w:rFonts w:ascii="Courier New" w:hAnsi="Courier New" w:cs="Courier New" w:hint="default"/>
+      </w:rPr>
+    </w:lvl>
+    <w:lvl w:ilvl="5" w:tplc="14090005" w:tentative="1">
+      <w:start w:val="1"/>
+      <w:numFmt w:val="bullet"/>
+      <w:lvlText w:val=""/>
+      <w:lvlJc w:val="left"/>
+      <w:pPr>
+        <w:ind w:left="4320" w:hanging="360"/>
+      </w:pPr>
+      <w:rPr>
+        <w:rFonts w:ascii="Wingdings" w:hAnsi="Wingdings" w:hint="default"/>
+      </w:rPr>
+    </w:lvl>
+    <w:lvl w:ilvl="6" w:tplc="14090001" w:tentative="1">
+      <w:start w:val="1"/>
+      <w:numFmt w:val="bullet"/>
+      <w:lvlText w:val=""/>
+      <w:lvlJc w:val="left"/>
+      <w:pPr>
+        <w:ind w:left="5040" w:hanging="360"/>
+      </w:pPr>
+      <w:rPr>
+        <w:rFonts w:ascii="Symbol" w:hAnsi="Symbol" w:hint="default"/>
+      </w:rPr>
+    </w:lvl>
+    <w:lvl w:ilvl="7" w:tplc="14090003" w:tentative="1">
+      <w:start w:val="1"/>
+      <w:numFmt w:val="bullet"/>
+      <w:lvlText w:val="o"/>
+      <w:lvlJc w:val="left"/>
+      <w:pPr>
+        <w:ind w:left="5760" w:hanging="360"/>
+      </w:pPr>
+      <w:rPr>
+        <w:rFonts w:ascii="Courier New" w:hAnsi="Courier New" w:cs="Courier New" w:hint="default"/>
+      </w:rPr>
+    </w:lvl>
+    <w:lvl w:ilvl="8" w:tplc="14090005" w:tentative="1">
+      <w:start w:val="1"/>
+      <w:numFmt w:val="bullet"/>
+      <w:lvlText w:val=""/>
+      <w:lvlJc w:val="left"/>
+      <w:pPr>
+        <w:ind w:left="6480" w:hanging="360"/>
+      </w:pPr>
+      <w:rPr>
+        <w:rFonts w:ascii="Wingdings" w:hAnsi="Wingdings" w:hint="default"/>
+      </w:rPr>
+    </w:lvl>
+  </w:abstractNum>
+  <w:abstractNum w:abstractNumId="1" w15:restartNumberingAfterBreak="0">
     <w:nsid w:val="324A0F18"/>
     <w:multiLevelType w:val="hybridMultilevel"/>
     <w:tmpl w:val="9F24914E"/>
@@ -1420,8 +2158,243 @@
       </w:rPr>
     </w:lvl>
   </w:abstractNum>
+  <w:abstractNum w:abstractNumId="2" w15:restartNumberingAfterBreak="0">
+    <w:nsid w:val="56E01F8E"/>
+    <w:multiLevelType w:val="hybridMultilevel"/>
+    <w:tmpl w:val="A6DA88B2"/>
+    <w:lvl w:ilvl="0" w:tplc="14090001">
+      <w:start w:val="1"/>
+      <w:numFmt w:val="bullet"/>
+      <w:lvlText w:val=""/>
+      <w:lvlJc w:val="left"/>
+      <w:pPr>
+        <w:ind w:left="720" w:hanging="360"/>
+      </w:pPr>
+      <w:rPr>
+        <w:rFonts w:ascii="Symbol" w:hAnsi="Symbol" w:hint="default"/>
+      </w:rPr>
+    </w:lvl>
+    <w:lvl w:ilvl="1" w:tplc="14090003">
+      <w:start w:val="1"/>
+      <w:numFmt w:val="bullet"/>
+      <w:lvlText w:val="o"/>
+      <w:lvlJc w:val="left"/>
+      <w:pPr>
+        <w:ind w:left="1440" w:hanging="360"/>
+      </w:pPr>
+      <w:rPr>
+        <w:rFonts w:ascii="Courier New" w:hAnsi="Courier New" w:cs="Courier New" w:hint="default"/>
+      </w:rPr>
+    </w:lvl>
+    <w:lvl w:ilvl="2" w:tplc="14090005">
+      <w:start w:val="1"/>
+      <w:numFmt w:val="bullet"/>
+      <w:lvlText w:val=""/>
+      <w:lvlJc w:val="left"/>
+      <w:pPr>
+        <w:ind w:left="2160" w:hanging="360"/>
+      </w:pPr>
+      <w:rPr>
+        <w:rFonts w:ascii="Wingdings" w:hAnsi="Wingdings" w:hint="default"/>
+      </w:rPr>
+    </w:lvl>
+    <w:lvl w:ilvl="3" w:tplc="14090001" w:tentative="1">
+      <w:start w:val="1"/>
+      <w:numFmt w:val="bullet"/>
+      <w:lvlText w:val=""/>
+      <w:lvlJc w:val="left"/>
+      <w:pPr>
+        <w:ind w:left="2880" w:hanging="360"/>
+      </w:pPr>
+      <w:rPr>
+        <w:rFonts w:ascii="Symbol" w:hAnsi="Symbol" w:hint="default"/>
+      </w:rPr>
+    </w:lvl>
+    <w:lvl w:ilvl="4" w:tplc="14090003" w:tentative="1">
+      <w:start w:val="1"/>
+      <w:numFmt w:val="bullet"/>
+      <w:lvlText w:val="o"/>
+      <w:lvlJc w:val="left"/>
+      <w:pPr>
+        <w:ind w:left="3600" w:hanging="360"/>
+      </w:pPr>
+      <w:rPr>
+        <w:rFonts w:ascii="Courier New" w:hAnsi="Courier New" w:cs="Courier New" w:hint="default"/>
+      </w:rPr>
+    </w:lvl>
+    <w:lvl w:ilvl="5" w:tplc="14090005" w:tentative="1">
+      <w:start w:val="1"/>
+      <w:numFmt w:val="bullet"/>
+      <w:lvlText w:val=""/>
+      <w:lvlJc w:val="left"/>
+      <w:pPr>
+        <w:ind w:left="4320" w:hanging="360"/>
+      </w:pPr>
+      <w:rPr>
+        <w:rFonts w:ascii="Wingdings" w:hAnsi="Wingdings" w:hint="default"/>
+      </w:rPr>
+    </w:lvl>
+    <w:lvl w:ilvl="6" w:tplc="14090001" w:tentative="1">
+      <w:start w:val="1"/>
+      <w:numFmt w:val="bullet"/>
+      <w:lvlText w:val=""/>
+      <w:lvlJc w:val="left"/>
+      <w:pPr>
+        <w:ind w:left="5040" w:hanging="360"/>
+      </w:pPr>
+      <w:rPr>
+        <w:rFonts w:ascii="Symbol" w:hAnsi="Symbol" w:hint="default"/>
+      </w:rPr>
+    </w:lvl>
+    <w:lvl w:ilvl="7" w:tplc="14090003" w:tentative="1">
+      <w:start w:val="1"/>
+      <w:numFmt w:val="bullet"/>
+      <w:lvlText w:val="o"/>
+      <w:lvlJc w:val="left"/>
+      <w:pPr>
+        <w:ind w:left="5760" w:hanging="360"/>
+      </w:pPr>
+      <w:rPr>
+        <w:rFonts w:ascii="Courier New" w:hAnsi="Courier New" w:cs="Courier New" w:hint="default"/>
+      </w:rPr>
+    </w:lvl>
+    <w:lvl w:ilvl="8" w:tplc="14090005" w:tentative="1">
+      <w:start w:val="1"/>
+      <w:numFmt w:val="bullet"/>
+      <w:lvlText w:val=""/>
+      <w:lvlJc w:val="left"/>
+      <w:pPr>
+        <w:ind w:left="6480" w:hanging="360"/>
+      </w:pPr>
+      <w:rPr>
+        <w:rFonts w:ascii="Wingdings" w:hAnsi="Wingdings" w:hint="default"/>
+      </w:rPr>
+    </w:lvl>
+  </w:abstractNum>
+  <w:abstractNum w:abstractNumId="3" w15:restartNumberingAfterBreak="0">
+    <w:nsid w:val="5F6F5ECC"/>
+    <w:multiLevelType w:val="hybridMultilevel"/>
+    <w:tmpl w:val="246A6436"/>
+    <w:lvl w:ilvl="0" w:tplc="14090001">
+      <w:start w:val="1"/>
+      <w:numFmt w:val="bullet"/>
+      <w:lvlText w:val=""/>
+      <w:lvlJc w:val="left"/>
+      <w:pPr>
+        <w:ind w:left="720" w:hanging="360"/>
+      </w:pPr>
+      <w:rPr>
+        <w:rFonts w:ascii="Symbol" w:hAnsi="Symbol" w:hint="default"/>
+      </w:rPr>
+    </w:lvl>
+    <w:lvl w:ilvl="1" w:tplc="14090003">
+      <w:start w:val="1"/>
+      <w:numFmt w:val="bullet"/>
+      <w:lvlText w:val="o"/>
+      <w:lvlJc w:val="left"/>
+      <w:pPr>
+        <w:ind w:left="1440" w:hanging="360"/>
+      </w:pPr>
+      <w:rPr>
+        <w:rFonts w:ascii="Courier New" w:hAnsi="Courier New" w:cs="Courier New" w:hint="default"/>
+      </w:rPr>
+    </w:lvl>
+    <w:lvl w:ilvl="2" w:tplc="14090005" w:tentative="1">
+      <w:start w:val="1"/>
+      <w:numFmt w:val="bullet"/>
+      <w:lvlText w:val=""/>
+      <w:lvlJc w:val="left"/>
+      <w:pPr>
+        <w:ind w:left="2160" w:hanging="360"/>
+      </w:pPr>
+      <w:rPr>
+        <w:rFonts w:ascii="Wingdings" w:hAnsi="Wingdings" w:hint="default"/>
+      </w:rPr>
+    </w:lvl>
+    <w:lvl w:ilvl="3" w:tplc="14090001" w:tentative="1">
+      <w:start w:val="1"/>
+      <w:numFmt w:val="bullet"/>
+      <w:lvlText w:val=""/>
+      <w:lvlJc w:val="left"/>
+      <w:pPr>
+        <w:ind w:left="2880" w:hanging="360"/>
+      </w:pPr>
+      <w:rPr>
+        <w:rFonts w:ascii="Symbol" w:hAnsi="Symbol" w:hint="default"/>
+      </w:rPr>
+    </w:lvl>
+    <w:lvl w:ilvl="4" w:tplc="14090003" w:tentative="1">
+      <w:start w:val="1"/>
+      <w:numFmt w:val="bullet"/>
+      <w:lvlText w:val="o"/>
+      <w:lvlJc w:val="left"/>
+      <w:pPr>
+        <w:ind w:left="3600" w:hanging="360"/>
+      </w:pPr>
+      <w:rPr>
+        <w:rFonts w:ascii="Courier New" w:hAnsi="Courier New" w:cs="Courier New" w:hint="default"/>
+      </w:rPr>
+    </w:lvl>
+    <w:lvl w:ilvl="5" w:tplc="14090005" w:tentative="1">
+      <w:start w:val="1"/>
+      <w:numFmt w:val="bullet"/>
+      <w:lvlText w:val=""/>
+      <w:lvlJc w:val="left"/>
+      <w:pPr>
+        <w:ind w:left="4320" w:hanging="360"/>
+      </w:pPr>
+      <w:rPr>
+        <w:rFonts w:ascii="Wingdings" w:hAnsi="Wingdings" w:hint="default"/>
+      </w:rPr>
+    </w:lvl>
+    <w:lvl w:ilvl="6" w:tplc="14090001" w:tentative="1">
+      <w:start w:val="1"/>
+      <w:numFmt w:val="bullet"/>
+      <w:lvlText w:val=""/>
+      <w:lvlJc w:val="left"/>
+      <w:pPr>
+        <w:ind w:left="5040" w:hanging="360"/>
+      </w:pPr>
+      <w:rPr>
+        <w:rFonts w:ascii="Symbol" w:hAnsi="Symbol" w:hint="default"/>
+      </w:rPr>
+    </w:lvl>
+    <w:lvl w:ilvl="7" w:tplc="14090003" w:tentative="1">
+      <w:start w:val="1"/>
+      <w:numFmt w:val="bullet"/>
+      <w:lvlText w:val="o"/>
+      <w:lvlJc w:val="left"/>
+      <w:pPr>
+        <w:ind w:left="5760" w:hanging="360"/>
+      </w:pPr>
+      <w:rPr>
+        <w:rFonts w:ascii="Courier New" w:hAnsi="Courier New" w:cs="Courier New" w:hint="default"/>
+      </w:rPr>
+    </w:lvl>
+    <w:lvl w:ilvl="8" w:tplc="14090005" w:tentative="1">
+      <w:start w:val="1"/>
+      <w:numFmt w:val="bullet"/>
+      <w:lvlText w:val=""/>
+      <w:lvlJc w:val="left"/>
+      <w:pPr>
+        <w:ind w:left="6480" w:hanging="360"/>
+      </w:pPr>
+      <w:rPr>
+        <w:rFonts w:ascii="Wingdings" w:hAnsi="Wingdings" w:hint="default"/>
+      </w:rPr>
+    </w:lvl>
+  </w:abstractNum>
   <w:num w:numId="1">
+    <w:abstractNumId w:val="1"/>
+  </w:num>
+  <w:num w:numId="2">
     <w:abstractNumId w:val="0"/>
+  </w:num>
+  <w:num w:numId="3">
+    <w:abstractNumId w:val="2"/>
+  </w:num>
+  <w:num w:numId="4">
+    <w:abstractNumId w:val="3"/>
   </w:num>
 </w:numbering>
 </file>
@@ -2052,6 +3025,56 @@
       <w:color w:val="2E74B5" w:themeColor="accent1" w:themeShade="BF"/>
     </w:rPr>
   </w:style>
+  <w:style w:type="paragraph" w:styleId="HTMLPreformatted">
+    <w:name w:val="HTML Preformatted"/>
+    <w:basedOn w:val="Normal"/>
+    <w:link w:val="HTMLPreformattedChar"/>
+    <w:uiPriority w:val="99"/>
+    <w:semiHidden/>
+    <w:unhideWhenUsed/>
+    <w:rsid w:val="005B5908"/>
+    <w:pPr>
+      <w:tabs>
+        <w:tab w:val="left" w:pos="916"/>
+        <w:tab w:val="left" w:pos="1832"/>
+        <w:tab w:val="left" w:pos="2748"/>
+        <w:tab w:val="left" w:pos="3664"/>
+        <w:tab w:val="left" w:pos="4580"/>
+        <w:tab w:val="left" w:pos="5496"/>
+        <w:tab w:val="left" w:pos="6412"/>
+        <w:tab w:val="left" w:pos="7328"/>
+        <w:tab w:val="left" w:pos="8244"/>
+        <w:tab w:val="left" w:pos="9160"/>
+        <w:tab w:val="left" w:pos="10076"/>
+        <w:tab w:val="left" w:pos="10992"/>
+        <w:tab w:val="left" w:pos="11908"/>
+        <w:tab w:val="left" w:pos="12824"/>
+        <w:tab w:val="left" w:pos="13740"/>
+        <w:tab w:val="left" w:pos="14656"/>
+      </w:tabs>
+      <w:spacing w:after="0" w:line="240" w:lineRule="auto"/>
+    </w:pPr>
+    <w:rPr>
+      <w:rFonts w:ascii="Courier New" w:eastAsia="Times New Roman" w:hAnsi="Courier New" w:cs="Courier New"/>
+      <w:sz w:val="20"/>
+      <w:szCs w:val="20"/>
+      <w:lang w:eastAsia="en-NZ"/>
+    </w:rPr>
+  </w:style>
+  <w:style w:type="character" w:customStyle="1" w:styleId="HTMLPreformattedChar">
+    <w:name w:val="HTML Preformatted Char"/>
+    <w:basedOn w:val="DefaultParagraphFont"/>
+    <w:link w:val="HTMLPreformatted"/>
+    <w:uiPriority w:val="99"/>
+    <w:semiHidden/>
+    <w:rsid w:val="005B5908"/>
+    <w:rPr>
+      <w:rFonts w:ascii="Courier New" w:eastAsia="Times New Roman" w:hAnsi="Courier New" w:cs="Courier New"/>
+      <w:sz w:val="20"/>
+      <w:szCs w:val="20"/>
+      <w:lang w:eastAsia="en-NZ"/>
+    </w:rPr>
+  </w:style>
 </w:styles>
 </file>
 

</xml_diff>

<commit_message>
v0.11 - Command Processing + Intro
+ Added a Command Processor that functions based on the presence of keywords!
      + Currently only functions for movement related words (right, north etc)
      + Also detects 2 fishing related terms, however as fishing is not currently implemented this doesn't lead anywhere
     
+ Added an intro!
      + It's unskippable at this point, and if you want to delete it scroll down to line 239 and delete intro()

~ Tweaked the movement processing module as a result of the command processor taking in inputs now
     + It should work with cardinal directions now (North West etc)

- Removed a bunch of developmental print statements
</commit_message>
<xml_diff>
--- a/AS91897 Production Log.docx
+++ b/AS91897 Production Log.docx
@@ -45,8 +45,22 @@
           <w:szCs w:val="22"/>
           <w:lang w:val="en-US"/>
         </w:rPr>
-        <w:t>Maui's discovery of Aotearoa</w:t>
-      </w:r>
+        <w:t xml:space="preserve">Maui's discovery of </w:t>
+      </w:r>
+      <w:proofErr w:type="spellStart"/>
+      <w:r>
+        <w:rPr>
+          <w:rStyle w:val="normaltextrun"/>
+          <w:rFonts w:ascii="Calibri" w:eastAsiaTheme="majorEastAsia" w:hAnsi="Calibri" w:cs="Segoe UI"/>
+          <w:b/>
+          <w:bCs/>
+          <w:sz w:val="22"/>
+          <w:szCs w:val="22"/>
+          <w:lang w:val="en-US"/>
+        </w:rPr>
+        <w:t>Aotearoa</w:t>
+      </w:r>
+      <w:proofErr w:type="spellEnd"/>
       <w:r>
         <w:rPr>
           <w:rStyle w:val="eop"/>
@@ -111,7 +125,29 @@
           <w:szCs w:val="22"/>
           <w:lang w:val="en-US"/>
         </w:rPr>
-        <w:t>You are going to develop your own text-based adventure game based on the story of Maui's discovery of Aotearoa. You will follow in Maui's footsteps as he navigated his waka to find the land we now live in.</w:t>
+        <w:t xml:space="preserve">You are going to develop your own text-based adventure game based on the story of Maui's discovery of </w:t>
+      </w:r>
+      <w:proofErr w:type="spellStart"/>
+      <w:r>
+        <w:rPr>
+          <w:rStyle w:val="normaltextrun"/>
+          <w:rFonts w:ascii="Calibri" w:eastAsiaTheme="majorEastAsia" w:hAnsi="Calibri" w:cs="Segoe UI"/>
+          <w:sz w:val="22"/>
+          <w:szCs w:val="22"/>
+          <w:lang w:val="en-US"/>
+        </w:rPr>
+        <w:t>Aotearoa</w:t>
+      </w:r>
+      <w:proofErr w:type="spellEnd"/>
+      <w:r>
+        <w:rPr>
+          <w:rStyle w:val="normaltextrun"/>
+          <w:rFonts w:ascii="Calibri" w:eastAsiaTheme="majorEastAsia" w:hAnsi="Calibri" w:cs="Segoe UI"/>
+          <w:sz w:val="22"/>
+          <w:szCs w:val="22"/>
+          <w:lang w:val="en-US"/>
+        </w:rPr>
+        <w:t>. You will follow in Maui's footsteps as he navigated his waka to find the land we now live in.</w:t>
       </w:r>
       <w:r>
         <w:rPr>
@@ -165,7 +201,29 @@
           <w:szCs w:val="22"/>
           <w:lang w:val="en-US"/>
         </w:rPr>
-        <w:t> Your character should be able to navigate the sea, pick up food (fish) along the way and discover parts of Maui's story along the way to find Aotearoa which is randomly allocated to the board at the start of the game, as is your starting position. Every two moves mean you eat one of your items of food (you start with 3). The board has fish randomly allocated. If you run out of food the game is over. </w:t>
+        <w:t xml:space="preserve"> Your character should be able to navigate the sea, pick up food (fish) along the way and discover parts of Maui's story along the way to find </w:t>
+      </w:r>
+      <w:proofErr w:type="spellStart"/>
+      <w:r>
+        <w:rPr>
+          <w:rStyle w:val="normaltextrun"/>
+          <w:rFonts w:ascii="Calibri" w:eastAsiaTheme="majorEastAsia" w:hAnsi="Calibri" w:cs="Segoe UI"/>
+          <w:sz w:val="22"/>
+          <w:szCs w:val="22"/>
+          <w:lang w:val="en-US"/>
+        </w:rPr>
+        <w:t>Aotearoa</w:t>
+      </w:r>
+      <w:proofErr w:type="spellEnd"/>
+      <w:r>
+        <w:rPr>
+          <w:rStyle w:val="normaltextrun"/>
+          <w:rFonts w:ascii="Calibri" w:eastAsiaTheme="majorEastAsia" w:hAnsi="Calibri" w:cs="Segoe UI"/>
+          <w:sz w:val="22"/>
+          <w:szCs w:val="22"/>
+          <w:lang w:val="en-US"/>
+        </w:rPr>
+        <w:t xml:space="preserve"> which is randomly allocated to the board at the start of the game, as is your starting position. Every two moves mean you eat one of your items of food (you start with 3). The board has fish randomly allocated. If you run out of food the game is over. </w:t>
       </w:r>
       <w:r>
         <w:rPr>
@@ -259,8 +317,15 @@
         <w:t xml:space="preserve">My target audience for this project will be </w:t>
       </w:r>
       <w:r>
-        <w:t>the students in this digital class and Mr Ny</w:t>
-      </w:r>
+        <w:t xml:space="preserve">the students in this digital class and Mr </w:t>
+      </w:r>
+      <w:proofErr w:type="spellStart"/>
+      <w:proofErr w:type="gramStart"/>
+      <w:r>
+        <w:t>Ny</w:t>
+      </w:r>
+      <w:proofErr w:type="spellEnd"/>
+      <w:proofErr w:type="gramEnd"/>
       <w:r>
         <w:t>.</w:t>
       </w:r>
@@ -472,8 +537,13 @@
     </w:p>
     <w:p>
       <w:r>
-        <w:t>The second myth tells of how he fished up Aotearoa</w:t>
-      </w:r>
+        <w:t xml:space="preserve">The second myth tells of how he fished up </w:t>
+      </w:r>
+      <w:proofErr w:type="spellStart"/>
+      <w:r>
+        <w:t>Aotearoa</w:t>
+      </w:r>
+      <w:proofErr w:type="spellEnd"/>
       <w:r>
         <w:t xml:space="preserve">. This will be the most important one and what I start with. </w:t>
       </w:r>
@@ -492,7 +562,15 @@
         <w:t>fire for mankind</w:t>
       </w:r>
       <w:r>
-        <w:t>. He went up to the Mahuika, goddess of fire and volcanoes and requested for fire for his village.</w:t>
+        <w:t xml:space="preserve">. He went up to the </w:t>
+      </w:r>
+      <w:proofErr w:type="spellStart"/>
+      <w:r>
+        <w:t>Mahuika</w:t>
+      </w:r>
+      <w:proofErr w:type="spellEnd"/>
+      <w:r>
+        <w:t>, goddess of fire and volcanoes and requested for fire for his village.</w:t>
       </w:r>
     </w:p>
     <w:p>
@@ -505,8 +583,13 @@
         <w:pStyle w:val="Heading4"/>
       </w:pPr>
       <w:r>
-        <w:t>Old Adventure Game: Zork</w:t>
-      </w:r>
+        <w:t xml:space="preserve">Old Adventure Game: </w:t>
+      </w:r>
+      <w:proofErr w:type="spellStart"/>
+      <w:r>
+        <w:t>Zork</w:t>
+      </w:r>
+      <w:proofErr w:type="spellEnd"/>
     </w:p>
     <w:p>
       <w:r>
@@ -674,7 +757,15 @@
         </w:numPr>
       </w:pPr>
       <w:r>
-        <w:t>Discovering Aoteroa could be the final level?</w:t>
+        <w:t xml:space="preserve">Discovering </w:t>
+      </w:r>
+      <w:proofErr w:type="spellStart"/>
+      <w:r>
+        <w:t>Aoteroa</w:t>
+      </w:r>
+      <w:proofErr w:type="spellEnd"/>
+      <w:r>
+        <w:t xml:space="preserve"> could be the final level?</w:t>
       </w:r>
     </w:p>
     <w:p>
@@ -740,8 +831,13 @@
         </w:numPr>
       </w:pPr>
       <w:r>
-        <w:t>Turns before hunger deteriotes</w:t>
-      </w:r>
+        <w:t xml:space="preserve">Turns before hunger </w:t>
+      </w:r>
+      <w:proofErr w:type="spellStart"/>
+      <w:r>
+        <w:t>deteriotes</w:t>
+      </w:r>
+      <w:proofErr w:type="spellEnd"/>
     </w:p>
     <w:p>
       <w:pPr>
@@ -796,9 +892,11 @@
           <w:numId w:val="1"/>
         </w:numPr>
       </w:pPr>
+      <w:proofErr w:type="spellStart"/>
       <w:r>
         <w:t>Color.write</w:t>
       </w:r>
+      <w:proofErr w:type="spellEnd"/>
     </w:p>
     <w:p>
       <w:pPr>
@@ -915,12 +1013,14 @@
       <w:r>
         <w:t xml:space="preserve"> </w:t>
       </w:r>
+      <w:proofErr w:type="spellStart"/>
       <w:r>
         <w:rPr>
           <w:highlight w:val="red"/>
         </w:rPr>
         <w:t>Extravagrant</w:t>
       </w:r>
+      <w:proofErr w:type="spellEnd"/>
     </w:p>
     <w:p>
       <w:r>
@@ -945,12 +1045,26 @@
         <w:rPr>
           <w:highlight w:val="darkGreen"/>
         </w:rPr>
-        <w:t xml:space="preserve"> by having  a chance based system</w:t>
-      </w:r>
+        <w:t xml:space="preserve"> by </w:t>
+      </w:r>
+      <w:proofErr w:type="gramStart"/>
       <w:r>
         <w:rPr>
           <w:highlight w:val="darkGreen"/>
         </w:rPr>
+        <w:t>having  a</w:t>
+      </w:r>
+      <w:proofErr w:type="gramEnd"/>
+      <w:r>
+        <w:rPr>
+          <w:highlight w:val="darkGreen"/>
+        </w:rPr>
+        <w:t xml:space="preserve"> chance based system</w:t>
+      </w:r>
+      <w:r>
+        <w:rPr>
+          <w:highlight w:val="darkGreen"/>
+        </w:rPr>
         <w:t xml:space="preserve"> so that the hunger system isn’t one dimensional.</w:t>
       </w:r>
     </w:p>
@@ -985,7 +1099,23 @@
         <w:rPr>
           <w:highlight w:val="darkGreen"/>
         </w:rPr>
-        <w:t>As a experienced player, I want a hunger system that is varied with different food so that the hunger system feels intricate.</w:t>
+        <w:t xml:space="preserve">As </w:t>
+      </w:r>
+      <w:proofErr w:type="spellStart"/>
+      <w:proofErr w:type="gramStart"/>
+      <w:r>
+        <w:rPr>
+          <w:highlight w:val="darkGreen"/>
+        </w:rPr>
+        <w:t>a</w:t>
+      </w:r>
+      <w:proofErr w:type="spellEnd"/>
+      <w:proofErr w:type="gramEnd"/>
+      <w:r>
+        <w:rPr>
+          <w:highlight w:val="darkGreen"/>
+        </w:rPr>
+        <w:t xml:space="preserve"> experienced player, I want a hunger system that is varied with different food so that the hunger system feels intricate.</w:t>
       </w:r>
     </w:p>
     <w:p>
@@ -1090,7 +1220,21 @@
         <w:rPr>
           <w:highlight w:val="darkGreen"/>
         </w:rPr>
-        <w:t>As a non-maori speaker, I want there to be a glossary of Maori words used so that I can understand what they mean.</w:t>
+        <w:t>As a non-</w:t>
+      </w:r>
+      <w:proofErr w:type="spellStart"/>
+      <w:r>
+        <w:rPr>
+          <w:highlight w:val="darkGreen"/>
+        </w:rPr>
+        <w:t>maori</w:t>
+      </w:r>
+      <w:proofErr w:type="spellEnd"/>
+      <w:r>
+        <w:rPr>
+          <w:highlight w:val="darkGreen"/>
+        </w:rPr>
+        <w:t xml:space="preserve"> speaker, I want there to be a glossary of Maori words used so that I can understand what they mean.</w:t>
       </w:r>
     </w:p>
     <w:p>
@@ -1539,7 +1683,15 @@
         <w:t xml:space="preserve">scenario. </w:t>
       </w:r>
       <w:r>
-        <w:t>The first one would be Maui discovering Aotearoa, completed when the user fishes on a specific tile with a special fishing rod that can be found somewhere predetermined.</w:t>
+        <w:t xml:space="preserve">The first one would be Maui discovering </w:t>
+      </w:r>
+      <w:proofErr w:type="spellStart"/>
+      <w:r>
+        <w:t>Aotearoa</w:t>
+      </w:r>
+      <w:proofErr w:type="spellEnd"/>
+      <w:r>
+        <w:t>, completed when the user fishes on a specific tile with a special fishing rod that can be found somewhere predetermined.</w:t>
       </w:r>
     </w:p>
     <w:p>
@@ -1626,10 +1778,17 @@
         <w:pStyle w:val="Heading3"/>
       </w:pPr>
       <w:r>
-        <w:t>Version 0 - 1</w:t>
-      </w:r>
-      <w:bookmarkStart w:id="0" w:name="_GoBack"/>
-      <w:bookmarkEnd w:id="0"/>
+        <w:t xml:space="preserve">Version 0 </w:t>
+      </w:r>
+      <w:r>
+        <w:t>–</w:t>
+      </w:r>
+      <w:r>
+        <w:t xml:space="preserve"> 1</w:t>
+      </w:r>
+      <w:r>
+        <w:t xml:space="preserve"> </w:t>
+      </w:r>
     </w:p>
     <w:p>
       <w:r>
@@ -1870,7 +2029,10 @@
         <w:pStyle w:val="Heading4"/>
       </w:pPr>
       <w:r>
-        <w:t>V0.3</w:t>
+        <w:t>v</w:t>
+      </w:r>
+      <w:r>
+        <w:t>0.3</w:t>
       </w:r>
     </w:p>
     <w:p>
@@ -1911,10 +2073,65 @@
     </w:p>
     <w:p>
       <w:pPr>
-        <w:pStyle w:val="Heading3"/>
-      </w:pPr>
-      <w:r>
-        <w:t xml:space="preserve">                                                                                                                                                                                                                                                                                                                                                                                                                                                                                                                                                                                                                                                                                                                                                                                                                                                                                                                                                                                                                                                                                                                                                                                                                                                                                                                                                                                                                                                                                                                                                                                                                                                                                                                                                                                                                                                                                                                                                                                                                                                                                                                                                                                                                                                                                                                                                                                                                                                                                                                                                                                                                                                                                                                                                                                                                                                                                                                                                                                                                                                                                                                                                                                                                                                                                                                                                                                                                                                                                                                                                                                         </w:t>
+        <w:pStyle w:val="Heading4"/>
+      </w:pPr>
+      <w:r>
+        <w:lastRenderedPageBreak/>
+        <w:t>V0.11</w:t>
+      </w:r>
+    </w:p>
+    <w:p>
+      <w:r>
+        <w:t xml:space="preserve">Feedback from Mr </w:t>
+      </w:r>
+      <w:proofErr w:type="spellStart"/>
+      <w:proofErr w:type="gramStart"/>
+      <w:r>
+        <w:t>Ny</w:t>
+      </w:r>
+      <w:proofErr w:type="spellEnd"/>
+      <w:proofErr w:type="gramEnd"/>
+      <w:r>
+        <w:t>: I’d like there to be a little introduction that explains to the player what they’re doing and what they need to do or a help thing somewhere. The movement is cool, but I’d like there to be the option to type abbreviations</w:t>
+      </w:r>
+      <w:bookmarkStart w:id="0" w:name="_GoBack"/>
+      <w:bookmarkEnd w:id="0"/>
+      <w:r>
+        <w:t xml:space="preserve"> such as u, r </w:t>
+      </w:r>
+      <w:proofErr w:type="spellStart"/>
+      <w:r>
+        <w:t>etc</w:t>
+      </w:r>
+      <w:proofErr w:type="spellEnd"/>
+    </w:p>
+    <w:p>
+      <w:r>
+        <w:t xml:space="preserve">Response: The help module and intro is something that I would program later, currently it is not a high priority and the only people with access to this program would have the presence of a developer next to them to explain. Before my final version release for 1 however, I will make sure help is something that can be achieved. Actually in this version I’ve just finished coding a command processor so that means that I now have the ability for the program to detect whether a player is asking for help. </w:t>
+      </w:r>
+    </w:p>
+    <w:p>
+      <w:r>
+        <w:t xml:space="preserve">The abbreviation thing however, is not something that I’d foreseen. I will make sure to code that in. However, currently my keyword detecting system doesn’t play well with letters. If I recall however, </w:t>
+      </w:r>
+      <w:proofErr w:type="spellStart"/>
+      <w:r>
+        <w:t>Zork</w:t>
+      </w:r>
+      <w:proofErr w:type="spellEnd"/>
+      <w:r>
+        <w:t xml:space="preserve"> did not allow the player to type abbreviations. Further research is required.</w:t>
+      </w:r>
+    </w:p>
+    <w:p>
+      <w:pPr>
+        <w:pStyle w:val="Heading4"/>
+      </w:pPr>
+      <w:r>
+        <w:t xml:space="preserve">   </w:t>
+      </w:r>
+      <w:r>
+        <w:t xml:space="preserve">                                                                                                                                                                                                                                                                                                                                                                                                                                                                                                                                                                                                                                                                                                                                                                                                                                                                                                                                                                                                                                                                                                                                                                                                                                                                                                                                                                                                                                                                                                                                                                                                                                                                                                                                                                                                                                                                                                                                                                                                                                                                                                                                                                                                                                                                                                                                                                                                                                                                                                                                                                                                                                                                                                                                                                                                                                                                                                                                                                                                                                                                                                                                                                                                                                                                                                                                                                                                                                                                                                                                                                                    </w:t>
       </w:r>
       <w:r>
         <w:t xml:space="preserve"> </w:t>
@@ -3075,6 +3292,36 @@
       <w:lang w:eastAsia="en-NZ"/>
     </w:rPr>
   </w:style>
+  <w:style w:type="paragraph" w:styleId="BalloonText">
+    <w:name w:val="Balloon Text"/>
+    <w:basedOn w:val="Normal"/>
+    <w:link w:val="BalloonTextChar"/>
+    <w:uiPriority w:val="99"/>
+    <w:semiHidden/>
+    <w:unhideWhenUsed/>
+    <w:rsid w:val="00CF2708"/>
+    <w:pPr>
+      <w:spacing w:after="0" w:line="240" w:lineRule="auto"/>
+    </w:pPr>
+    <w:rPr>
+      <w:rFonts w:ascii="Segoe UI" w:hAnsi="Segoe UI" w:cs="Segoe UI"/>
+      <w:sz w:val="18"/>
+      <w:szCs w:val="18"/>
+    </w:rPr>
+  </w:style>
+  <w:style w:type="character" w:customStyle="1" w:styleId="BalloonTextChar">
+    <w:name w:val="Balloon Text Char"/>
+    <w:basedOn w:val="DefaultParagraphFont"/>
+    <w:link w:val="BalloonText"/>
+    <w:uiPriority w:val="99"/>
+    <w:semiHidden/>
+    <w:rsid w:val="00CF2708"/>
+    <w:rPr>
+      <w:rFonts w:ascii="Segoe UI" w:hAnsi="Segoe UI" w:cs="Segoe UI"/>
+      <w:sz w:val="18"/>
+      <w:szCs w:val="18"/>
+    </w:rPr>
+  </w:style>
 </w:styles>
 </file>
 

</xml_diff>

<commit_message>
v0.12 -  Hunger System
~ Changed the intro graphic to be more visually appealing and dynamic

~ Changed the handling of the ending system to exceptions
     + Added classes for these exceptions

+ Added 2 new endings
      + Victory ending triggered by moving to the end tile
      + Hunger ending triggered by starving to death

+ Added the ability to type abbreviations of common moves in chat such as r, u, l, d
      ~ Tweaked the command processing function to better handle words that appear in another word (north in northeast or fish in olofish)

+ Added a hunger system!
      + The player now starts with 6 hunger that decays per move and 4 fish
      + After the player loses all their hunger they die
     + Eating a fish recovers 6 hunger
     + Added text indicators of Maui's hunger

~ Tweaked the command processing sequence in main to handle eating, help

~ Changed intro text a little
</commit_message>
<xml_diff>
--- a/AS91897 Production Log.docx
+++ b/AS91897 Production Log.docx
@@ -429,23 +429,46 @@
     </w:p>
     <w:p>
       <w:r>
-        <w:t>I will consult and survey people of Maori heritage to make sure that my program is not culturally insensitive, as well as research the legend properly with sources.</w:t>
+        <w:t>I will consult and survey people of Maori heritage to make sure that my program is not culturally insensitive, as well as research the legend properly with</w:t>
+      </w:r>
+      <w:r>
+        <w:t xml:space="preserve"> a wide range of</w:t>
+      </w:r>
+      <w:r>
+        <w:t xml:space="preserve"> sources.</w:t>
       </w:r>
       <w:r>
         <w:t xml:space="preserve"> </w:t>
       </w:r>
     </w:p>
     <w:p>
+      <w:r>
+        <w:t xml:space="preserve">UPDATE: I have secured </w:t>
+      </w:r>
+      <w:proofErr w:type="gramStart"/>
+      <w:r>
+        <w:t>an</w:t>
+      </w:r>
+      <w:proofErr w:type="gramEnd"/>
+      <w:r>
+        <w:t xml:space="preserve"> Maori Stakeholder</w:t>
+      </w:r>
+    </w:p>
+    <w:p>
       <w:pPr>
         <w:pStyle w:val="Heading3"/>
       </w:pPr>
       <w:r>
+        <w:lastRenderedPageBreak/>
         <w:t>Privacy</w:t>
       </w:r>
     </w:p>
     <w:p>
       <w:r>
-        <w:t>I will ensure that my program does not have the capability to store data permanently, thereby eliminating the chance that someone/I could use any data when a session is terminated.</w:t>
+        <w:t xml:space="preserve">I will ensure that my program </w:t>
+      </w:r>
+      <w:r>
+        <w:t>only stores data related to the game that does not contain any personal information. The player will be given no explicit prompt to enter personal data, and if they do none of the variables that are stored contain information not relating to the game.</w:t>
       </w:r>
     </w:p>
     <w:p>
@@ -453,202 +476,202 @@
         <w:pStyle w:val="Heading3"/>
       </w:pPr>
       <w:r>
+        <w:t>End User</w:t>
+      </w:r>
+    </w:p>
+    <w:p>
+      <w:pPr>
+        <w:pStyle w:val="Heading3"/>
+      </w:pPr>
+      <w:r>
+        <w:t>Aesthetics</w:t>
+      </w:r>
+    </w:p>
+    <w:p>
+      <w:r>
+        <w:t>I will consult my stakeholder to ensure that the aesthetics in my program are pleasing and do not take away from the experience.</w:t>
+      </w:r>
+    </w:p>
+    <w:p>
+      <w:pPr>
+        <w:pStyle w:val="Heading3"/>
+      </w:pPr>
+      <w:r>
+        <w:t>Functionality</w:t>
+      </w:r>
+    </w:p>
+    <w:p>
+      <w:pPr>
+        <w:pStyle w:val="Heading3"/>
+      </w:pPr>
+      <w:r>
+        <w:t>Usability</w:t>
+      </w:r>
+    </w:p>
+    <w:p>
+      <w:pPr>
+        <w:pStyle w:val="Heading3"/>
+      </w:pPr>
+      <w:r>
+        <w:t>Health &amp; Safety</w:t>
+      </w:r>
+    </w:p>
+    <w:p>
+      <w:r>
+        <w:t>I will warn users that they are not the Demigod Maui and as such should not attempt to fish up an island continent.</w:t>
+      </w:r>
+    </w:p>
+    <w:p/>
+    <w:p>
+      <w:pPr>
+        <w:pStyle w:val="Heading2"/>
+      </w:pPr>
+      <w:r>
+        <w:t>Requirements</w:t>
+      </w:r>
+    </w:p>
+    <w:p/>
+    <w:p>
+      <w:pPr>
+        <w:pStyle w:val="Heading3"/>
+      </w:pPr>
+      <w:r>
+        <w:t>Research</w:t>
+      </w:r>
+    </w:p>
+    <w:p>
+      <w:pPr>
+        <w:pStyle w:val="Heading4"/>
+      </w:pPr>
+      <w:r>
+        <w:t>Maui’s Feats and Legends</w:t>
+      </w:r>
+    </w:p>
+    <w:p>
+      <w:r>
+        <w:t>According to Maui’s Wikipedia entry, there are a couple of myths about Maui I could do.</w:t>
+      </w:r>
+    </w:p>
+    <w:p>
+      <w:r>
+        <w:t xml:space="preserve">The first myth tells the story of Maui’s naming and his family. </w:t>
+      </w:r>
+    </w:p>
+    <w:p>
+      <w:r>
+        <w:t xml:space="preserve">The second myth tells of how he fished up </w:t>
+      </w:r>
+      <w:proofErr w:type="spellStart"/>
+      <w:r>
+        <w:t>Aotearoa</w:t>
+      </w:r>
+      <w:proofErr w:type="spellEnd"/>
+      <w:r>
+        <w:t xml:space="preserve">. This will be the most important one and what I start with. </w:t>
+      </w:r>
+      <w:r>
+        <w:tab/>
+      </w:r>
+    </w:p>
+    <w:p>
+      <w:r>
+        <w:t xml:space="preserve">The third myth tells of how Maui discovered </w:t>
+      </w:r>
+      <w:r>
+        <w:t xml:space="preserve">how to create </w:t>
+      </w:r>
+      <w:r>
+        <w:t>fire for mankind</w:t>
+      </w:r>
+      <w:r>
+        <w:t xml:space="preserve">. He went up to the </w:t>
+      </w:r>
+      <w:proofErr w:type="spellStart"/>
+      <w:r>
+        <w:t>Mahuika</w:t>
+      </w:r>
+      <w:proofErr w:type="spellEnd"/>
+      <w:r>
+        <w:t>, goddess of fire and volcanoes and requested for fire for his village.</w:t>
+      </w:r>
+    </w:p>
+    <w:p>
+      <w:r>
+        <w:t xml:space="preserve">The final myth tells of his death and his quest to claim immortality for mankind. It tells of the goddess of death and Maui’s </w:t>
+      </w:r>
+    </w:p>
+    <w:p>
+      <w:pPr>
+        <w:pStyle w:val="Heading4"/>
+      </w:pPr>
+      <w:r>
+        <w:t xml:space="preserve">Old Adventure Game: </w:t>
+      </w:r>
+      <w:proofErr w:type="spellStart"/>
+      <w:r>
+        <w:t>Zork</w:t>
+      </w:r>
+      <w:proofErr w:type="spellEnd"/>
+    </w:p>
+    <w:p>
+      <w:r>
+        <w:t>Text Based</w:t>
+      </w:r>
+    </w:p>
+    <w:p>
+      <w:pPr>
+        <w:pStyle w:val="Heading4"/>
+      </w:pPr>
+      <w:r>
+        <w:t>Engine</w:t>
+      </w:r>
+      <w:r>
+        <w:t xml:space="preserve"> Research </w:t>
+      </w:r>
+    </w:p>
+    <w:p/>
+    <w:p>
+      <w:pPr>
+        <w:pStyle w:val="Heading4"/>
+      </w:pPr>
+      <w:r>
+        <w:t xml:space="preserve">Planning </w:t>
+      </w:r>
+    </w:p>
+    <w:p>
+      <w:pPr>
+        <w:pStyle w:val="Heading4"/>
+      </w:pPr>
+      <w:r>
+        <w:t>Prototype Research</w:t>
+      </w:r>
+    </w:p>
+    <w:p>
+      <w:pPr>
+        <w:pStyle w:val="Heading5"/>
+      </w:pPr>
+      <w:r>
+        <w:t>Paper Prototype/Wizard of Oz</w:t>
+      </w:r>
+    </w:p>
+    <w:p>
+      <w:r>
+        <w:t xml:space="preserve">This prototyping method relies on using digital or physical resources to create slides based on what a program could look like. Ways to do this could be using paper (hence the paper prototype name) or digitally using resources like paint or </w:t>
+      </w:r>
+      <w:r>
+        <w:t>Photoshop</w:t>
+      </w:r>
+      <w:r>
+        <w:t>.</w:t>
+      </w:r>
+    </w:p>
+    <w:p/>
+    <w:p>
+      <w:pPr>
+        <w:pStyle w:val="Heading4"/>
+      </w:pPr>
+      <w:r>
         <w:lastRenderedPageBreak/>
-        <w:t>End User</w:t>
-      </w:r>
-    </w:p>
-    <w:p>
-      <w:pPr>
-        <w:pStyle w:val="Heading3"/>
-      </w:pPr>
-      <w:r>
-        <w:t>Aesthetics</w:t>
-      </w:r>
-    </w:p>
-    <w:p>
-      <w:r>
-        <w:t>I will consult my stakeholder to ensure that the aesthetics in my program are pleasing and do not take away from the experience.</w:t>
-      </w:r>
-    </w:p>
-    <w:p>
-      <w:pPr>
-        <w:pStyle w:val="Heading3"/>
-      </w:pPr>
-      <w:r>
-        <w:t>Functionality</w:t>
-      </w:r>
-    </w:p>
-    <w:p>
-      <w:pPr>
-        <w:pStyle w:val="Heading3"/>
-      </w:pPr>
-      <w:r>
-        <w:t>Usability</w:t>
-      </w:r>
-    </w:p>
-    <w:p>
-      <w:pPr>
-        <w:pStyle w:val="Heading3"/>
-      </w:pPr>
-      <w:r>
-        <w:t>Health &amp; Safety</w:t>
-      </w:r>
-    </w:p>
-    <w:p>
-      <w:r>
-        <w:t>I will warn users that they are not the Demigod Maui and as such should not attempt to fish up an island continent.</w:t>
-      </w:r>
-    </w:p>
-    <w:p/>
-    <w:p>
-      <w:pPr>
-        <w:pStyle w:val="Heading2"/>
-      </w:pPr>
-      <w:r>
-        <w:t>Requirements</w:t>
-      </w:r>
-    </w:p>
-    <w:p/>
-    <w:p>
-      <w:pPr>
-        <w:pStyle w:val="Heading3"/>
-      </w:pPr>
-      <w:r>
-        <w:t>Research</w:t>
-      </w:r>
-    </w:p>
-    <w:p>
-      <w:pPr>
-        <w:pStyle w:val="Heading4"/>
-      </w:pPr>
-      <w:r>
-        <w:t>Maui’s Feats and Legends</w:t>
-      </w:r>
-    </w:p>
-    <w:p>
-      <w:r>
-        <w:t>According to Maui’s Wikipedia entry, there are a couple of myths about Maui I could do.</w:t>
-      </w:r>
-    </w:p>
-    <w:p>
-      <w:r>
-        <w:t xml:space="preserve">The first myth tells the story of Maui’s naming and his family. </w:t>
-      </w:r>
-    </w:p>
-    <w:p>
-      <w:r>
-        <w:t xml:space="preserve">The second myth tells of how he fished up </w:t>
-      </w:r>
-      <w:proofErr w:type="spellStart"/>
-      <w:r>
-        <w:t>Aotearoa</w:t>
-      </w:r>
-      <w:proofErr w:type="spellEnd"/>
-      <w:r>
-        <w:t xml:space="preserve">. This will be the most important one and what I start with. </w:t>
-      </w:r>
-      <w:r>
-        <w:tab/>
-      </w:r>
-    </w:p>
-    <w:p>
-      <w:r>
-        <w:t xml:space="preserve">The third myth tells of how Maui discovered </w:t>
-      </w:r>
-      <w:r>
-        <w:t xml:space="preserve">how to create </w:t>
-      </w:r>
-      <w:r>
-        <w:t>fire for mankind</w:t>
-      </w:r>
-      <w:r>
-        <w:t xml:space="preserve">. He went up to the </w:t>
-      </w:r>
-      <w:proofErr w:type="spellStart"/>
-      <w:r>
-        <w:t>Mahuika</w:t>
-      </w:r>
-      <w:proofErr w:type="spellEnd"/>
-      <w:r>
-        <w:t>, goddess of fire and volcanoes and requested for fire for his village.</w:t>
-      </w:r>
-    </w:p>
-    <w:p>
-      <w:r>
-        <w:t xml:space="preserve">The final myth tells of his death and his quest to claim immortality for mankind. It tells of the goddess of death and Maui’s </w:t>
-      </w:r>
-    </w:p>
-    <w:p>
-      <w:pPr>
-        <w:pStyle w:val="Heading4"/>
-      </w:pPr>
-      <w:r>
-        <w:t xml:space="preserve">Old Adventure Game: </w:t>
-      </w:r>
-      <w:proofErr w:type="spellStart"/>
-      <w:r>
-        <w:t>Zork</w:t>
-      </w:r>
-      <w:proofErr w:type="spellEnd"/>
-    </w:p>
-    <w:p>
-      <w:r>
-        <w:t>Text Based</w:t>
-      </w:r>
-    </w:p>
-    <w:p>
-      <w:pPr>
-        <w:pStyle w:val="Heading4"/>
-      </w:pPr>
-      <w:r>
-        <w:t>Engine</w:t>
-      </w:r>
-      <w:r>
-        <w:t xml:space="preserve"> Research </w:t>
-      </w:r>
-    </w:p>
-    <w:p/>
-    <w:p>
-      <w:pPr>
-        <w:pStyle w:val="Heading4"/>
-      </w:pPr>
-      <w:r>
-        <w:t xml:space="preserve">Planning </w:t>
-      </w:r>
-    </w:p>
-    <w:p>
-      <w:pPr>
-        <w:pStyle w:val="Heading4"/>
-      </w:pPr>
-      <w:r>
-        <w:t>Prototype Research</w:t>
-      </w:r>
-    </w:p>
-    <w:p>
-      <w:pPr>
-        <w:pStyle w:val="Heading5"/>
-      </w:pPr>
-      <w:r>
-        <w:t>Paper Prototype/Wizard of Oz</w:t>
-      </w:r>
-    </w:p>
-    <w:p>
-      <w:r>
-        <w:t xml:space="preserve">This prototyping method relies on using digital or physical resources to create slides based on what a program could look like. Ways to do this could be using paper (hence the paper prototype name) or digitally using resources like paint or </w:t>
-      </w:r>
-      <w:r>
-        <w:t>Photoshop</w:t>
-      </w:r>
-      <w:r>
-        <w:t>.</w:t>
-      </w:r>
-    </w:p>
-    <w:p/>
-    <w:p>
-      <w:pPr>
-        <w:pStyle w:val="Heading4"/>
-      </w:pPr>
-      <w:r>
         <w:t>GitHub</w:t>
       </w:r>
     </w:p>
@@ -660,11 +683,7 @@
         <w:t xml:space="preserve"> is the version control software that I will be using to develop my project.</w:t>
       </w:r>
       <w:r>
-        <w:t xml:space="preserve"> GitHub is a very useful software that allows me to effectively control changes that I have made. GitHub is optimized for multiple developers, but on this project I will be working alone. What makes GitHub so useful is the ability to create a clone of my main repository to implement changes and/or bug fixes and if they </w:t>
-      </w:r>
-      <w:r>
-        <w:lastRenderedPageBreak/>
-        <w:t>don’t pan out right I am able to rollback my changes. If the changes work however, I can easily commit them back into the main repository.</w:t>
+        <w:t xml:space="preserve"> GitHub is a very useful software that allows me to effectively control changes that I have made. GitHub is optimized for multiple developers, but on this project I will be working alone. What makes GitHub so useful is the ability to create a clone of my main repository to implement changes and/or bug fixes and if they don’t pan out right I am able to rollback my changes. If the changes work however, I can easily commit them back into the main repository.</w:t>
       </w:r>
     </w:p>
     <w:p/>
@@ -1131,6 +1150,7 @@
         <w:rPr>
           <w:highlight w:val="green"/>
         </w:rPr>
+        <w:lastRenderedPageBreak/>
         <w:t>As a player</w:t>
       </w:r>
       <w:r>
@@ -1159,7 +1179,6 @@
         <w:rPr>
           <w:highlight w:val="green"/>
         </w:rPr>
-        <w:lastRenderedPageBreak/>
         <w:t>As a developer, I want the program to be structured logically so it is easy to understand and improve.</w:t>
       </w:r>
     </w:p>
@@ -1458,6 +1477,7 @@
         </w:tabs>
       </w:pPr>
       <w:r>
+        <w:lastRenderedPageBreak/>
         <w:t>Default Rod</w:t>
       </w:r>
     </w:p>
@@ -1518,7 +1538,6 @@
         </w:tabs>
       </w:pPr>
       <w:r>
-        <w:lastRenderedPageBreak/>
         <w:t>Disable Fishing on Land</w:t>
       </w:r>
     </w:p>
@@ -1751,15 +1770,7 @@
         <w:t>quip different items</w:t>
       </w:r>
     </w:p>
-    <w:p>
-      <w:pPr>
-        <w:pStyle w:val="ListParagraph"/>
-        <w:numPr>
-          <w:ilvl w:val="1"/>
-          <w:numId w:val="4"/>
-        </w:numPr>
-      </w:pPr>
-    </w:p>
+    <w:p/>
     <w:p>
       <w:r>
         <w:t xml:space="preserve">                                                                </w:t>
@@ -2068,6 +2079,7 @@
           <w:rFonts w:ascii="Consolas" w:hAnsi="Consolas" w:cs="Consolas"/>
           <w:color w:val="444D56"/>
         </w:rPr>
+        <w:lastRenderedPageBreak/>
         <w:t>+ Changed the two dimensional lists into one dimensional lists</w:t>
       </w:r>
     </w:p>
@@ -2076,7 +2088,6 @@
         <w:pStyle w:val="Heading4"/>
       </w:pPr>
       <w:r>
-        <w:lastRenderedPageBreak/>
         <w:t>V0.11</w:t>
       </w:r>
     </w:p>
@@ -2092,41 +2103,57 @@
       <w:proofErr w:type="spellEnd"/>
       <w:proofErr w:type="gramEnd"/>
       <w:r>
-        <w:t>: I’d like there to be a little introduction that explains to the player what they’re doing and what they need to do or a help thing somewhere. The movement is cool, but I’d like there to be the option to type abbreviations</w:t>
-      </w:r>
+        <w:t xml:space="preserve">: I’d like there to be a little introduction that explains to the player what they’re doing and what they need to do or a help thing somewhere. The movement is cool, but I’d like there to be the option to type abbreviations such as u, r </w:t>
+      </w:r>
+      <w:proofErr w:type="spellStart"/>
+      <w:r>
+        <w:t>etc</w:t>
+      </w:r>
+      <w:proofErr w:type="spellEnd"/>
+    </w:p>
+    <w:p>
+      <w:r>
+        <w:t xml:space="preserve">Response: The help module and intro is something that I would program later, currently it is not a high priority and the only people with access to this program would have the presence of a developer next to them to explain. Before my final version release for 1 however, I will make sure help is something that can be achieved. Actually in this version I’ve just finished coding a command processor so that means that I now have the ability for the program to detect whether a player is asking for help. </w:t>
+      </w:r>
+    </w:p>
+    <w:p>
+      <w:r>
+        <w:t xml:space="preserve">The abbreviation thing however, is not something that I’d foreseen. I will make sure to code that in. However, currently my keyword detecting system doesn’t play well with letters. If I recall however, </w:t>
+      </w:r>
+      <w:proofErr w:type="spellStart"/>
+      <w:r>
+        <w:t>Zork</w:t>
+      </w:r>
+      <w:proofErr w:type="spellEnd"/>
+      <w:r>
+        <w:t xml:space="preserve"> did not allow the player to type abbreviations. Further research is required.</w:t>
+      </w:r>
+    </w:p>
+    <w:p>
+      <w:pPr>
+        <w:pStyle w:val="Heading4"/>
+      </w:pPr>
+      <w:r>
+        <w:t>V0.12</w:t>
+      </w:r>
+    </w:p>
+    <w:p>
+      <w:r>
+        <w:t>Feedback from Chris: Enter a space after “</w:t>
+      </w:r>
+      <w:r>
+        <w:t>Enter a command</w:t>
+      </w:r>
+      <w:r>
+        <w:t xml:space="preserve">”. Make it so I can’t have negative fish. A bigger grid size would make the game harder and a bit longer. </w:t>
+      </w:r>
+    </w:p>
+    <w:p>
+      <w:pPr>
+        <w:pStyle w:val="Heading4"/>
+      </w:pPr>
       <w:bookmarkStart w:id="0" w:name="_GoBack"/>
       <w:bookmarkEnd w:id="0"/>
-      <w:r>
-        <w:t xml:space="preserve"> such as u, r </w:t>
-      </w:r>
-      <w:proofErr w:type="spellStart"/>
-      <w:r>
-        <w:t>etc</w:t>
-      </w:r>
-      <w:proofErr w:type="spellEnd"/>
-    </w:p>
-    <w:p>
-      <w:r>
-        <w:t xml:space="preserve">Response: The help module and intro is something that I would program later, currently it is not a high priority and the only people with access to this program would have the presence of a developer next to them to explain. Before my final version release for 1 however, I will make sure help is something that can be achieved. Actually in this version I’ve just finished coding a command processor so that means that I now have the ability for the program to detect whether a player is asking for help. </w:t>
-      </w:r>
-    </w:p>
-    <w:p>
-      <w:r>
-        <w:t xml:space="preserve">The abbreviation thing however, is not something that I’d foreseen. I will make sure to code that in. However, currently my keyword detecting system doesn’t play well with letters. If I recall however, </w:t>
-      </w:r>
-      <w:proofErr w:type="spellStart"/>
-      <w:r>
-        <w:t>Zork</w:t>
-      </w:r>
-      <w:proofErr w:type="spellEnd"/>
-      <w:r>
-        <w:t xml:space="preserve"> did not allow the player to type abbreviations. Further research is required.</w:t>
-      </w:r>
-    </w:p>
-    <w:p>
-      <w:pPr>
-        <w:pStyle w:val="Heading4"/>
-      </w:pPr>
       <w:r>
         <w:t xml:space="preserve">   </w:t>
       </w:r>

</xml_diff>

<commit_message>
v0.13 - Fishing System
+ Added a Fishing system! Enter in "fishing" to fish!
      ~ Currently sits at a 50% chance and consumes your turn
      ~ You can only fish on an ocean tile, but since you can't be on a tile that's not ocean in this version of the game it's kinda redundant
      ~ 

+ Added in the random module
      + This will be helpful for randomizing events
- Removed the OS module. Good riddance and goodbye!
x Left in some framework for a reworked starvation system. Whoopsies.
~ Finally added a space after the program asked for a command. This ones for you Chris~
</commit_message>
<xml_diff>
--- a/AS91897 Production Log.docx
+++ b/AS91897 Production Log.docx
@@ -45,22 +45,8 @@
           <w:szCs w:val="22"/>
           <w:lang w:val="en-US"/>
         </w:rPr>
-        <w:t xml:space="preserve">Maui's discovery of </w:t>
-      </w:r>
-      <w:proofErr w:type="spellStart"/>
-      <w:r>
-        <w:rPr>
-          <w:rStyle w:val="normaltextrun"/>
-          <w:rFonts w:ascii="Calibri" w:eastAsiaTheme="majorEastAsia" w:hAnsi="Calibri" w:cs="Segoe UI"/>
-          <w:b/>
-          <w:bCs/>
-          <w:sz w:val="22"/>
-          <w:szCs w:val="22"/>
-          <w:lang w:val="en-US"/>
-        </w:rPr>
-        <w:t>Aotearoa</w:t>
-      </w:r>
-      <w:proofErr w:type="spellEnd"/>
+        <w:t>Maui's discovery of Aotearoa</w:t>
+      </w:r>
       <w:r>
         <w:rPr>
           <w:rStyle w:val="eop"/>
@@ -125,9 +111,52 @@
           <w:szCs w:val="22"/>
           <w:lang w:val="en-US"/>
         </w:rPr>
-        <w:t xml:space="preserve">You are going to develop your own text-based adventure game based on the story of Maui's discovery of </w:t>
-      </w:r>
-      <w:proofErr w:type="spellStart"/>
+        <w:t>You are going to develop your own text-based adventure game based on the story of Maui's discovery of Aotearoa. You will follow in Maui's footsteps as he navigated his waka to find the land we now live in.</w:t>
+      </w:r>
+      <w:r>
+        <w:rPr>
+          <w:rStyle w:val="eop"/>
+          <w:rFonts w:ascii="Calibri" w:hAnsi="Calibri" w:cs="Segoe UI"/>
+          <w:sz w:val="22"/>
+          <w:szCs w:val="22"/>
+          <w:lang w:val="en-US"/>
+        </w:rPr>
+        <w:t> </w:t>
+      </w:r>
+    </w:p>
+    <w:p>
+      <w:pPr>
+        <w:pStyle w:val="paragraph"/>
+        <w:spacing w:before="0" w:beforeAutospacing="0" w:after="0" w:afterAutospacing="0"/>
+        <w:textAlignment w:val="baseline"/>
+        <w:rPr>
+          <w:rFonts w:ascii="Segoe UI" w:hAnsi="Segoe UI" w:cs="Segoe UI"/>
+          <w:sz w:val="18"/>
+          <w:szCs w:val="18"/>
+        </w:rPr>
+      </w:pPr>
+      <w:r>
+        <w:rPr>
+          <w:rStyle w:val="eop"/>
+          <w:rFonts w:ascii="Calibri" w:hAnsi="Calibri" w:cs="Segoe UI"/>
+          <w:sz w:val="22"/>
+          <w:szCs w:val="22"/>
+        </w:rPr>
+        <w:t> </w:t>
+      </w:r>
+    </w:p>
+    <w:p>
+      <w:pPr>
+        <w:pStyle w:val="paragraph"/>
+        <w:spacing w:before="0" w:beforeAutospacing="0" w:after="0" w:afterAutospacing="0"/>
+        <w:textAlignment w:val="baseline"/>
+        <w:rPr>
+          <w:rFonts w:ascii="Segoe UI" w:hAnsi="Segoe UI" w:cs="Segoe UI"/>
+          <w:sz w:val="18"/>
+          <w:szCs w:val="18"/>
+          <w:lang w:val="en-US"/>
+        </w:rPr>
+      </w:pPr>
       <w:r>
         <w:rPr>
           <w:rStyle w:val="normaltextrun"/>
@@ -136,9 +165,53 @@
           <w:szCs w:val="22"/>
           <w:lang w:val="en-US"/>
         </w:rPr>
-        <w:t>Aotearoa</w:t>
-      </w:r>
-      <w:proofErr w:type="spellEnd"/>
+        <w:t> Your character should be able to navigate the sea, pick up food (fish) along the way and discover parts of Maui's story along the way to find Aotearoa which is randomly allocated to the board at the start of the game, as is your starting position. Every two moves mean you eat one of your items of food (you start with 3). The board has fish randomly allocated. If you run out of food the game is over. </w:t>
+      </w:r>
+      <w:r>
+        <w:rPr>
+          <w:rStyle w:val="eop"/>
+          <w:rFonts w:ascii="Calibri" w:hAnsi="Calibri" w:cs="Segoe UI"/>
+          <w:sz w:val="22"/>
+          <w:szCs w:val="22"/>
+          <w:lang w:val="en-US"/>
+        </w:rPr>
+        <w:t> </w:t>
+      </w:r>
+    </w:p>
+    <w:p>
+      <w:pPr>
+        <w:pStyle w:val="paragraph"/>
+        <w:spacing w:before="0" w:beforeAutospacing="0" w:after="0" w:afterAutospacing="0"/>
+        <w:textAlignment w:val="baseline"/>
+        <w:rPr>
+          <w:rFonts w:ascii="Segoe UI" w:hAnsi="Segoe UI" w:cs="Segoe UI"/>
+          <w:sz w:val="18"/>
+          <w:szCs w:val="18"/>
+        </w:rPr>
+      </w:pPr>
+      <w:r>
+        <w:rPr>
+          <w:rStyle w:val="eop"/>
+          <w:rFonts w:ascii="Calibri" w:hAnsi="Calibri" w:cs="Segoe UI"/>
+          <w:sz w:val="22"/>
+          <w:szCs w:val="22"/>
+        </w:rPr>
+        <w:t> </w:t>
+      </w:r>
+    </w:p>
+    <w:p>
+      <w:pPr>
+        <w:pStyle w:val="paragraph"/>
+        <w:spacing w:before="0" w:beforeAutospacing="0" w:after="0" w:afterAutospacing="0"/>
+        <w:textAlignment w:val="baseline"/>
+        <w:rPr>
+          <w:rStyle w:val="eop"/>
+          <w:rFonts w:ascii="Calibri" w:hAnsi="Calibri" w:cs="Segoe UI"/>
+          <w:sz w:val="22"/>
+          <w:szCs w:val="22"/>
+          <w:lang w:val="en-US"/>
+        </w:rPr>
+      </w:pPr>
       <w:r>
         <w:rPr>
           <w:rStyle w:val="normaltextrun"/>
@@ -147,7 +220,7 @@
           <w:szCs w:val="22"/>
           <w:lang w:val="en-US"/>
         </w:rPr>
-        <w:t>. You will follow in Maui's footsteps as he navigated his waka to find the land we now live in.</w:t>
+        <w:t>It is recommended that you do NOT make the sea larger than a 5x5 grid.</w:t>
       </w:r>
       <w:r>
         <w:rPr>
@@ -169,922 +242,837 @@
           <w:rFonts w:ascii="Segoe UI" w:hAnsi="Segoe UI" w:cs="Segoe UI"/>
           <w:sz w:val="18"/>
           <w:szCs w:val="18"/>
-        </w:rPr>
-      </w:pPr>
-      <w:r>
-        <w:rPr>
-          <w:rStyle w:val="eop"/>
-          <w:rFonts w:ascii="Calibri" w:hAnsi="Calibri" w:cs="Segoe UI"/>
-          <w:sz w:val="22"/>
-          <w:szCs w:val="22"/>
-        </w:rPr>
-        <w:t> </w:t>
-      </w:r>
-    </w:p>
-    <w:p>
-      <w:pPr>
-        <w:pStyle w:val="paragraph"/>
-        <w:spacing w:before="0" w:beforeAutospacing="0" w:after="0" w:afterAutospacing="0"/>
-        <w:textAlignment w:val="baseline"/>
-        <w:rPr>
-          <w:rFonts w:ascii="Segoe UI" w:hAnsi="Segoe UI" w:cs="Segoe UI"/>
-          <w:sz w:val="18"/>
-          <w:szCs w:val="18"/>
           <w:lang w:val="en-US"/>
         </w:rPr>
       </w:pPr>
-      <w:r>
-        <w:rPr>
-          <w:rStyle w:val="normaltextrun"/>
-          <w:rFonts w:ascii="Calibri" w:eastAsiaTheme="majorEastAsia" w:hAnsi="Calibri" w:cs="Segoe UI"/>
-          <w:sz w:val="22"/>
-          <w:szCs w:val="22"/>
-          <w:lang w:val="en-US"/>
-        </w:rPr>
-        <w:t xml:space="preserve"> Your character should be able to navigate the sea, pick up food (fish) along the way and discover parts of Maui's story along the way to find </w:t>
+    </w:p>
+    <w:p>
+      <w:pPr>
+        <w:pStyle w:val="Heading2"/>
+      </w:pPr>
+      <w:r>
+        <w:t>End Users:</w:t>
+      </w:r>
+    </w:p>
+    <w:p>
+      <w:r>
+        <w:t xml:space="preserve">My target audience for this project will be </w:t>
+      </w:r>
+      <w:r>
+        <w:t>the students in this digital class and Mr Ny</w:t>
+      </w:r>
+      <w:r>
+        <w:t>.</w:t>
+      </w:r>
+    </w:p>
+    <w:p>
+      <w:pPr>
+        <w:pStyle w:val="Heading2"/>
+      </w:pPr>
+      <w:r>
+        <w:t>Relevant Implications</w:t>
+      </w:r>
+    </w:p>
+    <w:p>
+      <w:pPr>
+        <w:pStyle w:val="Heading3"/>
+      </w:pPr>
+      <w:r>
+        <w:t>Social</w:t>
+      </w:r>
+    </w:p>
+    <w:p>
+      <w:r>
+        <w:t>The social implication is that we must consider gender neutral and whether it will be formal or informal language in accordance to the target audience.</w:t>
+      </w:r>
+    </w:p>
+    <w:p>
+      <w:r>
+        <w:t xml:space="preserve">My target audience is school children therefore I will choose to use an informal language as it </w:t>
+      </w:r>
+      <w:r>
+        <w:t>will</w:t>
+      </w:r>
+      <w:r>
+        <w:t xml:space="preserve"> be more relatable.</w:t>
+      </w:r>
+    </w:p>
+    <w:p>
+      <w:r>
+        <w:t>I will get stakeholder feedback from students of the target age group at stage 1 to establish if I have used language appropriate to that age group.</w:t>
+      </w:r>
+    </w:p>
+    <w:p>
+      <w:pPr>
+        <w:pStyle w:val="Heading3"/>
+      </w:pPr>
+      <w:r>
+        <w:t>Legal</w:t>
+      </w:r>
+      <w:r>
+        <w:t xml:space="preserve"> + </w:t>
+      </w:r>
+      <w:r>
+        <w:t>Intellectual Property</w:t>
+      </w:r>
+    </w:p>
+    <w:p>
+      <w:r>
+        <w:t xml:space="preserve">The legal implication is that we must ensure that all resources used should be copyright free and/or used with permission. </w:t>
+      </w:r>
+    </w:p>
+    <w:p>
+      <w:r>
+        <w:t xml:space="preserve">I will provide credits </w:t>
+      </w:r>
+      <w:r>
+        <w:t xml:space="preserve">at the end of my program </w:t>
+      </w:r>
+      <w:r>
+        <w:t>if I used resources with permission</w:t>
+      </w:r>
+      <w:r>
+        <w:t xml:space="preserve"> to ensure </w:t>
+      </w:r>
+      <w:r>
+        <w:t>that.</w:t>
+      </w:r>
+    </w:p>
+    <w:p>
+      <w:pPr>
+        <w:pStyle w:val="Heading3"/>
+      </w:pPr>
+      <w:r>
+        <w:t>Accessibility</w:t>
+      </w:r>
+    </w:p>
+    <w:p>
+      <w:pPr>
+        <w:pStyle w:val="Heading3"/>
+      </w:pPr>
+      <w:r>
+        <w:t>Future Proofing</w:t>
+      </w:r>
+    </w:p>
+    <w:p>
+      <w:pPr>
+        <w:pStyle w:val="Heading3"/>
+      </w:pPr>
+      <w:r>
+        <w:t>Cultural</w:t>
+      </w:r>
+    </w:p>
+    <w:p>
+      <w:r>
+        <w:t>I will consult and survey people of Maori heritage to make sure that my program is not culturally insensitive, as well as research the legend properly with</w:t>
+      </w:r>
+      <w:r>
+        <w:t xml:space="preserve"> a wide range of</w:t>
+      </w:r>
+      <w:r>
+        <w:t xml:space="preserve"> sources.</w:t>
+      </w:r>
+      <w:r>
+        <w:t xml:space="preserve"> </w:t>
+      </w:r>
+    </w:p>
+    <w:p>
+      <w:r>
+        <w:t xml:space="preserve">UPDATE: I have secured </w:t>
+      </w:r>
+      <w:proofErr w:type="gramStart"/>
+      <w:r>
+        <w:t>an</w:t>
+      </w:r>
+      <w:proofErr w:type="gramEnd"/>
+      <w:r>
+        <w:t xml:space="preserve"> Maori Stakeholder</w:t>
+      </w:r>
+    </w:p>
+    <w:p>
+      <w:pPr>
+        <w:pStyle w:val="Heading3"/>
+      </w:pPr>
+      <w:r>
+        <w:lastRenderedPageBreak/>
+        <w:t>Privacy</w:t>
+      </w:r>
+    </w:p>
+    <w:p>
+      <w:r>
+        <w:t xml:space="preserve">I will ensure that my program </w:t>
+      </w:r>
+      <w:r>
+        <w:t>only stores data related to the game that does not contain any personal information. The player will be given no explicit prompt to enter personal data, and if they do none of the variables that are stored contain information not relating to the game.</w:t>
+      </w:r>
+    </w:p>
+    <w:p>
+      <w:pPr>
+        <w:pStyle w:val="Heading3"/>
+      </w:pPr>
+      <w:r>
+        <w:t>End User</w:t>
+      </w:r>
+    </w:p>
+    <w:p>
+      <w:pPr>
+        <w:pStyle w:val="Heading3"/>
+      </w:pPr>
+      <w:r>
+        <w:t>Aesthetics</w:t>
+      </w:r>
+    </w:p>
+    <w:p>
+      <w:r>
+        <w:t>I will consult my stakeholder to ensure that the aesthetics in my program are pleasing and do not take away from the experience.</w:t>
+      </w:r>
+    </w:p>
+    <w:p>
+      <w:pPr>
+        <w:pStyle w:val="Heading3"/>
+      </w:pPr>
+      <w:r>
+        <w:t>Functionality</w:t>
+      </w:r>
+    </w:p>
+    <w:p>
+      <w:pPr>
+        <w:pStyle w:val="Heading3"/>
+      </w:pPr>
+      <w:r>
+        <w:t>Usability</w:t>
+      </w:r>
+    </w:p>
+    <w:p>
+      <w:pPr>
+        <w:pStyle w:val="Heading3"/>
+      </w:pPr>
+      <w:r>
+        <w:t>Health &amp; Safety</w:t>
+      </w:r>
+    </w:p>
+    <w:p>
+      <w:r>
+        <w:t>I will warn users that they are not the Demigod Maui and as such should not attempt to fish up an island continent.</w:t>
+      </w:r>
+    </w:p>
+    <w:p/>
+    <w:p>
+      <w:pPr>
+        <w:pStyle w:val="Heading2"/>
+      </w:pPr>
+      <w:r>
+        <w:t>Requirements</w:t>
+      </w:r>
+    </w:p>
+    <w:p/>
+    <w:p>
+      <w:pPr>
+        <w:pStyle w:val="Heading3"/>
+      </w:pPr>
+      <w:r>
+        <w:t>Research</w:t>
+      </w:r>
+    </w:p>
+    <w:p>
+      <w:pPr>
+        <w:pStyle w:val="Heading4"/>
+      </w:pPr>
+      <w:r>
+        <w:t>Maui’s Feats and Legends</w:t>
+      </w:r>
+    </w:p>
+    <w:p>
+      <w:r>
+        <w:t>According to Maui’s Wikipedia entry, there are a couple of myths about Maui I could do.</w:t>
+      </w:r>
+    </w:p>
+    <w:p>
+      <w:r>
+        <w:t xml:space="preserve">The first myth tells the story of Maui’s naming and his family. </w:t>
+      </w:r>
+    </w:p>
+    <w:p>
+      <w:r>
+        <w:t>The second myth tells of how he fished up Aotearoa</w:t>
+      </w:r>
+      <w:r>
+        <w:t xml:space="preserve">. This will be the most important one and what I start with. </w:t>
+      </w:r>
+      <w:r>
+        <w:tab/>
+      </w:r>
+    </w:p>
+    <w:p>
+      <w:r>
+        <w:t xml:space="preserve">The third myth tells of how Maui discovered </w:t>
+      </w:r>
+      <w:r>
+        <w:t xml:space="preserve">how to create </w:t>
+      </w:r>
+      <w:r>
+        <w:t>fire for mankind</w:t>
+      </w:r>
+      <w:r>
+        <w:t xml:space="preserve">. He went up to the </w:t>
       </w:r>
       <w:proofErr w:type="spellStart"/>
       <w:r>
-        <w:rPr>
-          <w:rStyle w:val="normaltextrun"/>
-          <w:rFonts w:ascii="Calibri" w:eastAsiaTheme="majorEastAsia" w:hAnsi="Calibri" w:cs="Segoe UI"/>
-          <w:sz w:val="22"/>
-          <w:szCs w:val="22"/>
-          <w:lang w:val="en-US"/>
-        </w:rPr>
-        <w:t>Aotearoa</w:t>
+        <w:t>Mahuika</w:t>
       </w:r>
       <w:proofErr w:type="spellEnd"/>
       <w:r>
-        <w:rPr>
-          <w:rStyle w:val="normaltextrun"/>
-          <w:rFonts w:ascii="Calibri" w:eastAsiaTheme="majorEastAsia" w:hAnsi="Calibri" w:cs="Segoe UI"/>
-          <w:sz w:val="22"/>
-          <w:szCs w:val="22"/>
-          <w:lang w:val="en-US"/>
-        </w:rPr>
-        <w:t xml:space="preserve"> which is randomly allocated to the board at the start of the game, as is your starting position. Every two moves mean you eat one of your items of food (you start with 3). The board has fish randomly allocated. If you run out of food the game is over. </w:t>
-      </w:r>
-      <w:r>
-        <w:rPr>
-          <w:rStyle w:val="eop"/>
-          <w:rFonts w:ascii="Calibri" w:hAnsi="Calibri" w:cs="Segoe UI"/>
-          <w:sz w:val="22"/>
-          <w:szCs w:val="22"/>
-          <w:lang w:val="en-US"/>
-        </w:rPr>
-        <w:t> </w:t>
-      </w:r>
-    </w:p>
-    <w:p>
-      <w:pPr>
-        <w:pStyle w:val="paragraph"/>
-        <w:spacing w:before="0" w:beforeAutospacing="0" w:after="0" w:afterAutospacing="0"/>
-        <w:textAlignment w:val="baseline"/>
-        <w:rPr>
-          <w:rFonts w:ascii="Segoe UI" w:hAnsi="Segoe UI" w:cs="Segoe UI"/>
-          <w:sz w:val="18"/>
-          <w:szCs w:val="18"/>
-        </w:rPr>
-      </w:pPr>
-      <w:r>
-        <w:rPr>
-          <w:rStyle w:val="eop"/>
-          <w:rFonts w:ascii="Calibri" w:hAnsi="Calibri" w:cs="Segoe UI"/>
-          <w:sz w:val="22"/>
-          <w:szCs w:val="22"/>
-        </w:rPr>
-        <w:t> </w:t>
-      </w:r>
-    </w:p>
-    <w:p>
-      <w:pPr>
-        <w:pStyle w:val="paragraph"/>
-        <w:spacing w:before="0" w:beforeAutospacing="0" w:after="0" w:afterAutospacing="0"/>
-        <w:textAlignment w:val="baseline"/>
-        <w:rPr>
-          <w:rStyle w:val="eop"/>
-          <w:rFonts w:ascii="Calibri" w:hAnsi="Calibri" w:cs="Segoe UI"/>
-          <w:sz w:val="22"/>
-          <w:szCs w:val="22"/>
-          <w:lang w:val="en-US"/>
-        </w:rPr>
-      </w:pPr>
-      <w:r>
-        <w:rPr>
-          <w:rStyle w:val="normaltextrun"/>
-          <w:rFonts w:ascii="Calibri" w:eastAsiaTheme="majorEastAsia" w:hAnsi="Calibri" w:cs="Segoe UI"/>
-          <w:sz w:val="22"/>
-          <w:szCs w:val="22"/>
-          <w:lang w:val="en-US"/>
-        </w:rPr>
-        <w:t>It is recommended that you do NOT make the sea larger than a 5x5 grid.</w:t>
-      </w:r>
-      <w:r>
-        <w:rPr>
-          <w:rStyle w:val="eop"/>
-          <w:rFonts w:ascii="Calibri" w:hAnsi="Calibri" w:cs="Segoe UI"/>
-          <w:sz w:val="22"/>
-          <w:szCs w:val="22"/>
-          <w:lang w:val="en-US"/>
-        </w:rPr>
-        <w:t> </w:t>
-      </w:r>
-    </w:p>
-    <w:p>
-      <w:pPr>
-        <w:pStyle w:val="paragraph"/>
-        <w:spacing w:before="0" w:beforeAutospacing="0" w:after="0" w:afterAutospacing="0"/>
-        <w:textAlignment w:val="baseline"/>
-        <w:rPr>
-          <w:rFonts w:ascii="Segoe UI" w:hAnsi="Segoe UI" w:cs="Segoe UI"/>
-          <w:sz w:val="18"/>
-          <w:szCs w:val="18"/>
-          <w:lang w:val="en-US"/>
-        </w:rPr>
-      </w:pPr>
-    </w:p>
-    <w:p>
-      <w:pPr>
-        <w:pStyle w:val="Heading2"/>
-      </w:pPr>
-      <w:r>
-        <w:t>End Users:</w:t>
-      </w:r>
-    </w:p>
-    <w:p>
-      <w:r>
-        <w:t xml:space="preserve">My target audience for this project will be </w:t>
-      </w:r>
-      <w:r>
-        <w:t xml:space="preserve">the students in this digital class and Mr </w:t>
+        <w:t>, goddess of fire and volcanoes and requested for fire for his village.</w:t>
+      </w:r>
+    </w:p>
+    <w:p>
+      <w:r>
+        <w:t xml:space="preserve">The final myth tells of his death and his quest to claim immortality for mankind. It tells of the goddess of death and Maui’s </w:t>
+      </w:r>
+    </w:p>
+    <w:p>
+      <w:pPr>
+        <w:pStyle w:val="Heading4"/>
+      </w:pPr>
+      <w:r>
+        <w:t xml:space="preserve">Old Adventure Game: </w:t>
+      </w:r>
+      <w:proofErr w:type="spellStart"/>
+      <w:r>
+        <w:t>Zork</w:t>
+      </w:r>
+      <w:proofErr w:type="spellEnd"/>
+    </w:p>
+    <w:p>
+      <w:r>
+        <w:t>Text Based</w:t>
+      </w:r>
+    </w:p>
+    <w:p>
+      <w:pPr>
+        <w:pStyle w:val="Heading4"/>
+      </w:pPr>
+      <w:r>
+        <w:t>Engine</w:t>
+      </w:r>
+      <w:r>
+        <w:t xml:space="preserve"> Research </w:t>
+      </w:r>
+    </w:p>
+    <w:p/>
+    <w:p>
+      <w:pPr>
+        <w:pStyle w:val="Heading4"/>
+      </w:pPr>
+      <w:r>
+        <w:t xml:space="preserve">Planning </w:t>
+      </w:r>
+    </w:p>
+    <w:p>
+      <w:pPr>
+        <w:pStyle w:val="Heading4"/>
+      </w:pPr>
+      <w:r>
+        <w:t>Prototype Research</w:t>
+      </w:r>
+    </w:p>
+    <w:p>
+      <w:pPr>
+        <w:pStyle w:val="Heading5"/>
+      </w:pPr>
+      <w:r>
+        <w:t>Paper Prototype/Wizard of Oz</w:t>
+      </w:r>
+    </w:p>
+    <w:p>
+      <w:r>
+        <w:t xml:space="preserve">This prototyping method relies on using digital or physical resources to create slides based on what a program could look like. Ways to do this could be using paper (hence the paper prototype name) or digitally using resources like paint or </w:t>
+      </w:r>
+      <w:r>
+        <w:t>Photoshop</w:t>
+      </w:r>
+      <w:r>
+        <w:t>.</w:t>
+      </w:r>
+    </w:p>
+    <w:p/>
+    <w:p>
+      <w:pPr>
+        <w:pStyle w:val="Heading4"/>
+      </w:pPr>
+      <w:r>
+        <w:lastRenderedPageBreak/>
+        <w:t>GitHub</w:t>
+      </w:r>
+    </w:p>
+    <w:p>
+      <w:r>
+        <w:t>GitHub</w:t>
+      </w:r>
+      <w:r>
+        <w:t xml:space="preserve"> is the version control software that I will be using to develop my project.</w:t>
+      </w:r>
+      <w:r>
+        <w:t xml:space="preserve"> GitHub is a very useful software that allows me to effectively control changes that I have made. GitHub is optimized for multiple developers, but on this project I will be working alone. What makes GitHub so useful is the ability to create a clone of my main repository to implement changes and/or bug fixes and if they don’t pan out right I am able to rollback my changes. If the changes work however, I can easily commit them back into the main repository.</w:t>
+      </w:r>
+    </w:p>
+    <w:p/>
+    <w:p>
+      <w:pPr>
+        <w:pStyle w:val="Heading3"/>
+      </w:pPr>
+      <w:r>
+        <w:t>Brainstorm</w:t>
+      </w:r>
+    </w:p>
+    <w:p>
+      <w:pPr>
+        <w:pStyle w:val="ListParagraph"/>
+        <w:numPr>
+          <w:ilvl w:val="0"/>
+          <w:numId w:val="1"/>
+        </w:numPr>
+      </w:pPr>
+      <w:r>
+        <w:t>Represent the ocean using ASCII text (Similar to table printing)</w:t>
+      </w:r>
+    </w:p>
+    <w:p>
+      <w:pPr>
+        <w:pStyle w:val="ListParagraph"/>
+        <w:numPr>
+          <w:ilvl w:val="0"/>
+          <w:numId w:val="1"/>
+        </w:numPr>
+      </w:pPr>
+      <w:r>
+        <w:t>Singular Playable Character</w:t>
+      </w:r>
+    </w:p>
+    <w:p>
+      <w:pPr>
+        <w:pStyle w:val="ListParagraph"/>
+        <w:numPr>
+          <w:ilvl w:val="0"/>
+          <w:numId w:val="1"/>
+        </w:numPr>
+      </w:pPr>
+      <w:r>
+        <w:t>Fishing Combat?</w:t>
+      </w:r>
+    </w:p>
+    <w:p>
+      <w:pPr>
+        <w:pStyle w:val="ListParagraph"/>
+        <w:numPr>
+          <w:ilvl w:val="1"/>
+          <w:numId w:val="1"/>
+        </w:numPr>
+      </w:pPr>
+      <w:r>
+        <w:t>Upgrade fishing rod upgrade stats?</w:t>
+      </w:r>
+    </w:p>
+    <w:p>
+      <w:pPr>
+        <w:pStyle w:val="ListParagraph"/>
+        <w:numPr>
+          <w:ilvl w:val="1"/>
+          <w:numId w:val="1"/>
+        </w:numPr>
+      </w:pPr>
+      <w:r>
+        <w:t xml:space="preserve">Luck-based catch </w:t>
+      </w:r>
+    </w:p>
+    <w:p>
+      <w:pPr>
+        <w:pStyle w:val="ListParagraph"/>
+        <w:numPr>
+          <w:ilvl w:val="0"/>
+          <w:numId w:val="1"/>
+        </w:numPr>
+      </w:pPr>
+      <w:r>
+        <w:t>More than one level</w:t>
+      </w:r>
+    </w:p>
+    <w:p>
+      <w:pPr>
+        <w:pStyle w:val="ListParagraph"/>
+        <w:numPr>
+          <w:ilvl w:val="1"/>
+          <w:numId w:val="1"/>
+        </w:numPr>
+      </w:pPr>
+      <w:r>
+        <w:t xml:space="preserve">Discovering </w:t>
+      </w:r>
+      <w:proofErr w:type="spellStart"/>
+      <w:r>
+        <w:t>Aoteroa</w:t>
+      </w:r>
+      <w:proofErr w:type="spellEnd"/>
+      <w:r>
+        <w:t xml:space="preserve"> could be the final level?</w:t>
+      </w:r>
+    </w:p>
+    <w:p>
+      <w:pPr>
+        <w:pStyle w:val="ListParagraph"/>
+        <w:numPr>
+          <w:ilvl w:val="1"/>
+          <w:numId w:val="1"/>
+        </w:numPr>
+      </w:pPr>
+      <w:r>
+        <w:t>Alternatively all the way to Maui’s death</w:t>
+      </w:r>
+    </w:p>
+    <w:p>
+      <w:pPr>
+        <w:pStyle w:val="ListParagraph"/>
+        <w:numPr>
+          <w:ilvl w:val="2"/>
+          <w:numId w:val="1"/>
+        </w:numPr>
+      </w:pPr>
+      <w:r>
+        <w:t xml:space="preserve">Goddess of Death </w:t>
+      </w:r>
+      <w:r>
+        <w:t>cut scene</w:t>
+      </w:r>
+      <w:r>
+        <w:t xml:space="preserve"> death?</w:t>
+      </w:r>
+    </w:p>
+    <w:p>
+      <w:pPr>
+        <w:pStyle w:val="ListParagraph"/>
+        <w:numPr>
+          <w:ilvl w:val="0"/>
+          <w:numId w:val="1"/>
+        </w:numPr>
+      </w:pPr>
+      <w:r>
+        <w:t>Difficulties could be done</w:t>
+      </w:r>
+    </w:p>
+    <w:p>
+      <w:pPr>
+        <w:pStyle w:val="ListParagraph"/>
+        <w:numPr>
+          <w:ilvl w:val="1"/>
+          <w:numId w:val="1"/>
+        </w:numPr>
+      </w:pPr>
+      <w:r>
+        <w:t>Starting fishing rod?</w:t>
+      </w:r>
+    </w:p>
+    <w:p>
+      <w:pPr>
+        <w:pStyle w:val="ListParagraph"/>
+        <w:numPr>
+          <w:ilvl w:val="1"/>
+          <w:numId w:val="1"/>
+        </w:numPr>
+      </w:pPr>
+      <w:r>
+        <w:t xml:space="preserve">Turns before hunger </w:t>
+      </w:r>
+      <w:proofErr w:type="spellStart"/>
+      <w:r>
+        <w:t>deteriotes</w:t>
+      </w:r>
+      <w:proofErr w:type="spellEnd"/>
+    </w:p>
+    <w:p>
+      <w:pPr>
+        <w:pStyle w:val="ListParagraph"/>
+        <w:numPr>
+          <w:ilvl w:val="1"/>
+          <w:numId w:val="1"/>
+        </w:numPr>
+      </w:pPr>
+      <w:r>
+        <w:t xml:space="preserve">Starting </w:t>
+      </w:r>
+      <w:r>
+        <w:t>Fish</w:t>
+      </w:r>
+    </w:p>
+    <w:p>
+      <w:pPr>
+        <w:pStyle w:val="ListParagraph"/>
+        <w:numPr>
+          <w:ilvl w:val="0"/>
+          <w:numId w:val="1"/>
+        </w:numPr>
+      </w:pPr>
+      <w:r>
+        <w:t>Different Tiles</w:t>
+      </w:r>
+    </w:p>
+    <w:p>
+      <w:pPr>
+        <w:pStyle w:val="ListParagraph"/>
+        <w:numPr>
+          <w:ilvl w:val="1"/>
+          <w:numId w:val="1"/>
+        </w:numPr>
+      </w:pPr>
+      <w:r>
+        <w:t xml:space="preserve">Represented by different symbols or </w:t>
+      </w:r>
+      <w:r>
+        <w:t>colour</w:t>
+      </w:r>
+      <w:r>
+        <w:t>?</w:t>
+      </w:r>
+    </w:p>
+    <w:p>
+      <w:pPr>
+        <w:pStyle w:val="ListParagraph"/>
+        <w:numPr>
+          <w:ilvl w:val="2"/>
+          <w:numId w:val="1"/>
+        </w:numPr>
+      </w:pPr>
+      <w:proofErr w:type="spellStart"/>
+      <w:r>
+        <w:t>Color.write</w:t>
+      </w:r>
+      <w:proofErr w:type="spellEnd"/>
+    </w:p>
+    <w:p>
+      <w:pPr>
+        <w:pStyle w:val="ListParagraph"/>
+        <w:numPr>
+          <w:ilvl w:val="0"/>
+          <w:numId w:val="1"/>
+        </w:numPr>
+      </w:pPr>
+      <w:r>
+        <w:t>Fish expiry?</w:t>
+      </w:r>
+    </w:p>
+    <w:p>
+      <w:pPr>
+        <w:pStyle w:val="ListParagraph"/>
+        <w:numPr>
+          <w:ilvl w:val="1"/>
+          <w:numId w:val="1"/>
+        </w:numPr>
+      </w:pPr>
+      <w:r>
+        <w:t>Difficulty Dependent</w:t>
+      </w:r>
+    </w:p>
+    <w:p>
+      <w:pPr>
+        <w:pStyle w:val="Heading3"/>
+      </w:pPr>
+      <w:r>
+        <w:t>Evaluation</w:t>
+      </w:r>
+    </w:p>
+    <w:p>
+      <w:pPr>
+        <w:rPr>
+          <w:i/>
+        </w:rPr>
+      </w:pPr>
+      <w:r>
+        <w:rPr>
+          <w:i/>
+        </w:rPr>
+        <w:t>Why did you chose to use the planning tool for the requirement that you did?</w:t>
+      </w:r>
+    </w:p>
+    <w:p>
+      <w:r>
+        <w:t>I am using the s</w:t>
+      </w:r>
+      <w:r>
+        <w:t>crum</w:t>
+      </w:r>
+      <w:r>
+        <w:t xml:space="preserve"> methodology because the industry uses </w:t>
+      </w:r>
+    </w:p>
+    <w:p>
+      <w:pPr>
+        <w:rPr>
+          <w:i/>
+        </w:rPr>
+      </w:pPr>
+      <w:r>
+        <w:rPr>
+          <w:i/>
+        </w:rPr>
+        <w:t>What are the requirements for your project you have derived from this planning?</w:t>
+      </w:r>
+    </w:p>
+    <w:p>
+      <w:pPr>
+        <w:rPr>
+          <w:i/>
+        </w:rPr>
+      </w:pPr>
+    </w:p>
+    <w:p>
+      <w:pPr>
+        <w:pStyle w:val="Heading3"/>
+      </w:pPr>
+      <w:r>
+        <w:t>User Stories</w:t>
+      </w:r>
+    </w:p>
+    <w:p>
+      <w:r>
+        <w:t xml:space="preserve">Priorities: </w:t>
+      </w:r>
+      <w:r>
+        <w:rPr>
+          <w:highlight w:val="green"/>
+        </w:rPr>
+        <w:t>Crucial</w:t>
+      </w:r>
+      <w:r>
+        <w:t xml:space="preserve"> </w:t>
+      </w:r>
+      <w:r>
+        <w:rPr>
+          <w:highlight w:val="darkGreen"/>
+        </w:rPr>
+        <w:t>Good to Have</w:t>
+      </w:r>
+      <w:r>
+        <w:t xml:space="preserve"> </w:t>
+      </w:r>
+      <w:r>
+        <w:rPr>
+          <w:highlight w:val="yellow"/>
+        </w:rPr>
+        <w:t>Side Feature</w:t>
+      </w:r>
+      <w:r>
+        <w:t xml:space="preserve"> </w:t>
+      </w:r>
+      <w:proofErr w:type="spellStart"/>
+      <w:r>
+        <w:rPr>
+          <w:highlight w:val="red"/>
+        </w:rPr>
+        <w:t>Extravagrant</w:t>
+      </w:r>
+      <w:proofErr w:type="spellEnd"/>
+    </w:p>
+    <w:p>
+      <w:r>
+        <w:rPr>
+          <w:highlight w:val="darkGreen"/>
+        </w:rPr>
+        <w:t xml:space="preserve">As a </w:t>
+      </w:r>
+      <w:r>
+        <w:rPr>
+          <w:highlight w:val="darkGreen"/>
+        </w:rPr>
+        <w:t>player</w:t>
+      </w:r>
+      <w:r>
+        <w:rPr>
+          <w:highlight w:val="darkGreen"/>
+        </w:rPr>
+        <w:t>, I want the fishing to be simple and intuitive yet varied</w:t>
+      </w:r>
+      <w:r>
+        <w:rPr>
+          <w:highlight w:val="darkGreen"/>
+        </w:rPr>
+        <w:t xml:space="preserve"> by </w:t>
+      </w:r>
+      <w:proofErr w:type="gramStart"/>
+      <w:r>
+        <w:rPr>
+          <w:highlight w:val="darkGreen"/>
+        </w:rPr>
+        <w:t>having  a</w:t>
+      </w:r>
+      <w:proofErr w:type="gramEnd"/>
+      <w:r>
+        <w:rPr>
+          <w:highlight w:val="darkGreen"/>
+        </w:rPr>
+        <w:t xml:space="preserve"> chance based system</w:t>
+      </w:r>
+      <w:r>
+        <w:rPr>
+          <w:highlight w:val="darkGreen"/>
+        </w:rPr>
+        <w:t xml:space="preserve"> so that the hunger system isn’t one dimensional.</w:t>
+      </w:r>
+    </w:p>
+    <w:p>
+      <w:r>
+        <w:rPr>
+          <w:highlight w:val="green"/>
+        </w:rPr>
+        <w:t>As a player</w:t>
+      </w:r>
+      <w:r>
+        <w:rPr>
+          <w:highlight w:val="green"/>
+        </w:rPr>
+        <w:t>, I want a</w:t>
+      </w:r>
+      <w:r>
+        <w:rPr>
+          <w:highlight w:val="green"/>
+        </w:rPr>
+        <w:t xml:space="preserve"> </w:t>
+      </w:r>
+      <w:r>
+        <w:rPr>
+          <w:highlight w:val="green"/>
+        </w:rPr>
+        <w:t>hunger system so I can feel a sense of pressure as I play through the game.</w:t>
+      </w:r>
+    </w:p>
+    <w:p>
+      <w:r>
+        <w:rPr>
+          <w:highlight w:val="darkGreen"/>
+        </w:rPr>
+        <w:t xml:space="preserve">As </w:t>
       </w:r>
       <w:proofErr w:type="spellStart"/>
       <w:proofErr w:type="gramStart"/>
       <w:r>
-        <w:t>Ny</w:t>
+        <w:rPr>
+          <w:highlight w:val="darkGreen"/>
+        </w:rPr>
+        <w:t>a</w:t>
       </w:r>
       <w:proofErr w:type="spellEnd"/>
       <w:proofErr w:type="gramEnd"/>
       <w:r>
-        <w:t>.</w:t>
-      </w:r>
-    </w:p>
-    <w:p>
-      <w:pPr>
-        <w:pStyle w:val="Heading2"/>
-      </w:pPr>
-      <w:r>
-        <w:t>Relevant Implications</w:t>
-      </w:r>
-    </w:p>
-    <w:p>
-      <w:pPr>
-        <w:pStyle w:val="Heading3"/>
-      </w:pPr>
-      <w:r>
-        <w:t>Social</w:t>
-      </w:r>
-    </w:p>
-    <w:p>
-      <w:r>
-        <w:t>The social implication is that we must consider gender neutral and whether it will be formal or informal language in accordance to the target audience.</w:t>
-      </w:r>
-    </w:p>
-    <w:p>
-      <w:r>
-        <w:t xml:space="preserve">My target audience is school children therefore I will choose to use an informal language as it </w:t>
-      </w:r>
-      <w:r>
-        <w:t>will</w:t>
-      </w:r>
-      <w:r>
-        <w:t xml:space="preserve"> be more relatable.</w:t>
-      </w:r>
-    </w:p>
-    <w:p>
-      <w:r>
-        <w:t>I will get stakeholder feedback from students of the target age group at stage 1 to establish if I have used language appropriate to that age group.</w:t>
-      </w:r>
-    </w:p>
-    <w:p>
-      <w:pPr>
-        <w:pStyle w:val="Heading3"/>
-      </w:pPr>
-      <w:r>
-        <w:t>Legal</w:t>
-      </w:r>
-      <w:r>
-        <w:t xml:space="preserve"> + </w:t>
-      </w:r>
-      <w:r>
-        <w:t>Intellectual Property</w:t>
-      </w:r>
-    </w:p>
-    <w:p>
-      <w:r>
-        <w:t xml:space="preserve">The legal implication is that we must ensure that all resources used should be copyright free and/or used with permission. </w:t>
-      </w:r>
-    </w:p>
-    <w:p>
-      <w:r>
-        <w:t xml:space="preserve">I will provide credits </w:t>
-      </w:r>
-      <w:r>
-        <w:t xml:space="preserve">at the end of my program </w:t>
-      </w:r>
-      <w:r>
-        <w:t>if I used resources with permission</w:t>
-      </w:r>
-      <w:r>
-        <w:t xml:space="preserve"> to ensure </w:t>
-      </w:r>
-      <w:r>
-        <w:t>that.</w:t>
-      </w:r>
-    </w:p>
-    <w:p>
-      <w:pPr>
-        <w:pStyle w:val="Heading3"/>
-      </w:pPr>
-      <w:r>
-        <w:t>Accessibility</w:t>
-      </w:r>
-    </w:p>
-    <w:p>
-      <w:pPr>
-        <w:pStyle w:val="Heading3"/>
-      </w:pPr>
-      <w:r>
-        <w:t>Future Proofing</w:t>
-      </w:r>
-    </w:p>
-    <w:p>
-      <w:pPr>
-        <w:pStyle w:val="Heading3"/>
-      </w:pPr>
-      <w:r>
-        <w:t>Cultural</w:t>
-      </w:r>
-    </w:p>
-    <w:p>
-      <w:r>
-        <w:t>I will consult and survey people of Maori heritage to make sure that my program is not culturally insensitive, as well as research the legend properly with</w:t>
-      </w:r>
-      <w:r>
-        <w:t xml:space="preserve"> a wide range of</w:t>
-      </w:r>
-      <w:r>
-        <w:t xml:space="preserve"> sources.</w:t>
-      </w:r>
-      <w:r>
-        <w:t xml:space="preserve"> </w:t>
-      </w:r>
-    </w:p>
-    <w:p>
-      <w:r>
-        <w:t xml:space="preserve">UPDATE: I have secured </w:t>
-      </w:r>
-      <w:proofErr w:type="gramStart"/>
-      <w:r>
-        <w:t>an</w:t>
-      </w:r>
-      <w:proofErr w:type="gramEnd"/>
-      <w:r>
-        <w:t xml:space="preserve"> Maori Stakeholder</w:t>
-      </w:r>
-    </w:p>
-    <w:p>
-      <w:pPr>
-        <w:pStyle w:val="Heading3"/>
-      </w:pPr>
-      <w:r>
-        <w:lastRenderedPageBreak/>
-        <w:t>Privacy</w:t>
-      </w:r>
-    </w:p>
-    <w:p>
-      <w:r>
-        <w:t xml:space="preserve">I will ensure that my program </w:t>
-      </w:r>
-      <w:r>
-        <w:t>only stores data related to the game that does not contain any personal information. The player will be given no explicit prompt to enter personal data, and if they do none of the variables that are stored contain information not relating to the game.</w:t>
-      </w:r>
-    </w:p>
-    <w:p>
-      <w:pPr>
-        <w:pStyle w:val="Heading3"/>
-      </w:pPr>
-      <w:r>
-        <w:t>End User</w:t>
-      </w:r>
-    </w:p>
-    <w:p>
-      <w:pPr>
-        <w:pStyle w:val="Heading3"/>
-      </w:pPr>
-      <w:r>
-        <w:t>Aesthetics</w:t>
-      </w:r>
-    </w:p>
-    <w:p>
-      <w:r>
-        <w:t>I will consult my stakeholder to ensure that the aesthetics in my program are pleasing and do not take away from the experience.</w:t>
-      </w:r>
-    </w:p>
-    <w:p>
-      <w:pPr>
-        <w:pStyle w:val="Heading3"/>
-      </w:pPr>
-      <w:r>
-        <w:t>Functionality</w:t>
-      </w:r>
-    </w:p>
-    <w:p>
-      <w:pPr>
-        <w:pStyle w:val="Heading3"/>
-      </w:pPr>
-      <w:r>
-        <w:t>Usability</w:t>
-      </w:r>
-    </w:p>
-    <w:p>
-      <w:pPr>
-        <w:pStyle w:val="Heading3"/>
-      </w:pPr>
-      <w:r>
-        <w:t>Health &amp; Safety</w:t>
-      </w:r>
-    </w:p>
-    <w:p>
-      <w:r>
-        <w:t>I will warn users that they are not the Demigod Maui and as such should not attempt to fish up an island continent.</w:t>
-      </w:r>
-    </w:p>
-    <w:p/>
-    <w:p>
-      <w:pPr>
-        <w:pStyle w:val="Heading2"/>
-      </w:pPr>
-      <w:r>
-        <w:t>Requirements</w:t>
-      </w:r>
-    </w:p>
-    <w:p/>
-    <w:p>
-      <w:pPr>
-        <w:pStyle w:val="Heading3"/>
-      </w:pPr>
-      <w:r>
-        <w:t>Research</w:t>
-      </w:r>
-    </w:p>
-    <w:p>
-      <w:pPr>
-        <w:pStyle w:val="Heading4"/>
-      </w:pPr>
-      <w:r>
-        <w:t>Maui’s Feats and Legends</w:t>
-      </w:r>
-    </w:p>
-    <w:p>
-      <w:r>
-        <w:t>According to Maui’s Wikipedia entry, there are a couple of myths about Maui I could do.</w:t>
-      </w:r>
-    </w:p>
-    <w:p>
-      <w:r>
-        <w:t xml:space="preserve">The first myth tells the story of Maui’s naming and his family. </w:t>
-      </w:r>
-    </w:p>
-    <w:p>
-      <w:r>
-        <w:t xml:space="preserve">The second myth tells of how he fished up </w:t>
-      </w:r>
-      <w:proofErr w:type="spellStart"/>
-      <w:r>
-        <w:t>Aotearoa</w:t>
-      </w:r>
-      <w:proofErr w:type="spellEnd"/>
-      <w:r>
-        <w:t xml:space="preserve">. This will be the most important one and what I start with. </w:t>
-      </w:r>
-      <w:r>
-        <w:tab/>
-      </w:r>
-    </w:p>
-    <w:p>
-      <w:r>
-        <w:t xml:space="preserve">The third myth tells of how Maui discovered </w:t>
-      </w:r>
-      <w:r>
-        <w:t xml:space="preserve">how to create </w:t>
-      </w:r>
-      <w:r>
-        <w:t>fire for mankind</w:t>
-      </w:r>
-      <w:r>
-        <w:t xml:space="preserve">. He went up to the </w:t>
-      </w:r>
-      <w:proofErr w:type="spellStart"/>
-      <w:r>
-        <w:t>Mahuika</w:t>
-      </w:r>
-      <w:proofErr w:type="spellEnd"/>
-      <w:r>
-        <w:t>, goddess of fire and volcanoes and requested for fire for his village.</w:t>
-      </w:r>
-    </w:p>
-    <w:p>
-      <w:r>
-        <w:t xml:space="preserve">The final myth tells of his death and his quest to claim immortality for mankind. It tells of the goddess of death and Maui’s </w:t>
-      </w:r>
-    </w:p>
-    <w:p>
-      <w:pPr>
-        <w:pStyle w:val="Heading4"/>
-      </w:pPr>
-      <w:r>
-        <w:t xml:space="preserve">Old Adventure Game: </w:t>
-      </w:r>
-      <w:proofErr w:type="spellStart"/>
-      <w:r>
-        <w:t>Zork</w:t>
-      </w:r>
-      <w:proofErr w:type="spellEnd"/>
-    </w:p>
-    <w:p>
-      <w:r>
-        <w:t>Text Based</w:t>
-      </w:r>
-    </w:p>
-    <w:p>
-      <w:pPr>
-        <w:pStyle w:val="Heading4"/>
-      </w:pPr>
-      <w:r>
-        <w:t>Engine</w:t>
-      </w:r>
-      <w:r>
-        <w:t xml:space="preserve"> Research </w:t>
-      </w:r>
-    </w:p>
-    <w:p/>
-    <w:p>
-      <w:pPr>
-        <w:pStyle w:val="Heading4"/>
-      </w:pPr>
-      <w:r>
-        <w:t xml:space="preserve">Planning </w:t>
-      </w:r>
-    </w:p>
-    <w:p>
-      <w:pPr>
-        <w:pStyle w:val="Heading4"/>
-      </w:pPr>
-      <w:r>
-        <w:t>Prototype Research</w:t>
-      </w:r>
-    </w:p>
-    <w:p>
-      <w:pPr>
-        <w:pStyle w:val="Heading5"/>
-      </w:pPr>
-      <w:r>
-        <w:t>Paper Prototype/Wizard of Oz</w:t>
-      </w:r>
-    </w:p>
-    <w:p>
-      <w:r>
-        <w:t xml:space="preserve">This prototyping method relies on using digital or physical resources to create slides based on what a program could look like. Ways to do this could be using paper (hence the paper prototype name) or digitally using resources like paint or </w:t>
-      </w:r>
-      <w:r>
-        <w:t>Photoshop</w:t>
-      </w:r>
-      <w:r>
-        <w:t>.</w:t>
-      </w:r>
-    </w:p>
-    <w:p/>
-    <w:p>
-      <w:pPr>
-        <w:pStyle w:val="Heading4"/>
-      </w:pPr>
-      <w:r>
-        <w:lastRenderedPageBreak/>
-        <w:t>GitHub</w:t>
-      </w:r>
-    </w:p>
-    <w:p>
-      <w:r>
-        <w:t>GitHub</w:t>
-      </w:r>
-      <w:r>
-        <w:t xml:space="preserve"> is the version control software that I will be using to develop my project.</w:t>
-      </w:r>
-      <w:r>
-        <w:t xml:space="preserve"> GitHub is a very useful software that allows me to effectively control changes that I have made. GitHub is optimized for multiple developers, but on this project I will be working alone. What makes GitHub so useful is the ability to create a clone of my main repository to implement changes and/or bug fixes and if they don’t pan out right I am able to rollback my changes. If the changes work however, I can easily commit them back into the main repository.</w:t>
-      </w:r>
-    </w:p>
-    <w:p/>
-    <w:p>
-      <w:pPr>
-        <w:pStyle w:val="Heading3"/>
-      </w:pPr>
-      <w:r>
-        <w:t>Brainstorm</w:t>
-      </w:r>
-    </w:p>
-    <w:p>
-      <w:pPr>
-        <w:pStyle w:val="ListParagraph"/>
-        <w:numPr>
-          <w:ilvl w:val="0"/>
-          <w:numId w:val="1"/>
-        </w:numPr>
-      </w:pPr>
-      <w:r>
-        <w:t>Represent the ocean using ASCII text (Similar to table printing)</w:t>
-      </w:r>
-    </w:p>
-    <w:p>
-      <w:pPr>
-        <w:pStyle w:val="ListParagraph"/>
-        <w:numPr>
-          <w:ilvl w:val="0"/>
-          <w:numId w:val="1"/>
-        </w:numPr>
-      </w:pPr>
-      <w:r>
-        <w:t>Singular Playable Character</w:t>
-      </w:r>
-    </w:p>
-    <w:p>
-      <w:pPr>
-        <w:pStyle w:val="ListParagraph"/>
-        <w:numPr>
-          <w:ilvl w:val="0"/>
-          <w:numId w:val="1"/>
-        </w:numPr>
-      </w:pPr>
-      <w:r>
-        <w:t>Fishing Combat?</w:t>
-      </w:r>
-    </w:p>
-    <w:p>
-      <w:pPr>
-        <w:pStyle w:val="ListParagraph"/>
-        <w:numPr>
-          <w:ilvl w:val="1"/>
-          <w:numId w:val="1"/>
-        </w:numPr>
-      </w:pPr>
-      <w:r>
-        <w:t>Upgrade fishing rod upgrade stats?</w:t>
-      </w:r>
-    </w:p>
-    <w:p>
-      <w:pPr>
-        <w:pStyle w:val="ListParagraph"/>
-        <w:numPr>
-          <w:ilvl w:val="1"/>
-          <w:numId w:val="1"/>
-        </w:numPr>
-      </w:pPr>
-      <w:r>
-        <w:t xml:space="preserve">Luck-based catch </w:t>
-      </w:r>
-    </w:p>
-    <w:p>
-      <w:pPr>
-        <w:pStyle w:val="ListParagraph"/>
-        <w:numPr>
-          <w:ilvl w:val="0"/>
-          <w:numId w:val="1"/>
-        </w:numPr>
-      </w:pPr>
-      <w:r>
-        <w:t>More than one level</w:t>
-      </w:r>
-    </w:p>
-    <w:p>
-      <w:pPr>
-        <w:pStyle w:val="ListParagraph"/>
-        <w:numPr>
-          <w:ilvl w:val="1"/>
-          <w:numId w:val="1"/>
-        </w:numPr>
-      </w:pPr>
-      <w:r>
-        <w:t xml:space="preserve">Discovering </w:t>
-      </w:r>
-      <w:proofErr w:type="spellStart"/>
-      <w:r>
-        <w:t>Aoteroa</w:t>
-      </w:r>
-      <w:proofErr w:type="spellEnd"/>
-      <w:r>
-        <w:t xml:space="preserve"> could be the final level?</w:t>
-      </w:r>
-    </w:p>
-    <w:p>
-      <w:pPr>
-        <w:pStyle w:val="ListParagraph"/>
-        <w:numPr>
-          <w:ilvl w:val="1"/>
-          <w:numId w:val="1"/>
-        </w:numPr>
-      </w:pPr>
-      <w:r>
-        <w:t>Alternatively all the way to Maui’s death</w:t>
-      </w:r>
-    </w:p>
-    <w:p>
-      <w:pPr>
-        <w:pStyle w:val="ListParagraph"/>
-        <w:numPr>
-          <w:ilvl w:val="2"/>
-          <w:numId w:val="1"/>
-        </w:numPr>
-      </w:pPr>
-      <w:r>
-        <w:t xml:space="preserve">Goddess of Death </w:t>
-      </w:r>
-      <w:r>
-        <w:t>cut scene</w:t>
-      </w:r>
-      <w:r>
-        <w:t xml:space="preserve"> death?</w:t>
-      </w:r>
-    </w:p>
-    <w:p>
-      <w:pPr>
-        <w:pStyle w:val="ListParagraph"/>
-        <w:numPr>
-          <w:ilvl w:val="0"/>
-          <w:numId w:val="1"/>
-        </w:numPr>
-      </w:pPr>
-      <w:r>
-        <w:t>Difficulties could be done</w:t>
-      </w:r>
-    </w:p>
-    <w:p>
-      <w:pPr>
-        <w:pStyle w:val="ListParagraph"/>
-        <w:numPr>
-          <w:ilvl w:val="1"/>
-          <w:numId w:val="1"/>
-        </w:numPr>
-      </w:pPr>
-      <w:r>
-        <w:t>Starting fishing rod?</w:t>
-      </w:r>
-    </w:p>
-    <w:p>
-      <w:pPr>
-        <w:pStyle w:val="ListParagraph"/>
-        <w:numPr>
-          <w:ilvl w:val="1"/>
-          <w:numId w:val="1"/>
-        </w:numPr>
-      </w:pPr>
-      <w:r>
-        <w:t xml:space="preserve">Turns before hunger </w:t>
-      </w:r>
-      <w:proofErr w:type="spellStart"/>
-      <w:r>
-        <w:t>deteriotes</w:t>
-      </w:r>
-      <w:proofErr w:type="spellEnd"/>
-    </w:p>
-    <w:p>
-      <w:pPr>
-        <w:pStyle w:val="ListParagraph"/>
-        <w:numPr>
-          <w:ilvl w:val="1"/>
-          <w:numId w:val="1"/>
-        </w:numPr>
-      </w:pPr>
-      <w:r>
-        <w:t xml:space="preserve">Starting </w:t>
-      </w:r>
-      <w:r>
-        <w:t>Fish</w:t>
-      </w:r>
-    </w:p>
-    <w:p>
-      <w:pPr>
-        <w:pStyle w:val="ListParagraph"/>
-        <w:numPr>
-          <w:ilvl w:val="0"/>
-          <w:numId w:val="1"/>
-        </w:numPr>
-      </w:pPr>
-      <w:r>
-        <w:t>Different Tiles</w:t>
-      </w:r>
-    </w:p>
-    <w:p>
-      <w:pPr>
-        <w:pStyle w:val="ListParagraph"/>
-        <w:numPr>
-          <w:ilvl w:val="1"/>
-          <w:numId w:val="1"/>
-        </w:numPr>
-      </w:pPr>
-      <w:r>
-        <w:t xml:space="preserve">Represented by different symbols or </w:t>
-      </w:r>
-      <w:r>
-        <w:t>colour</w:t>
-      </w:r>
-      <w:r>
-        <w:t>?</w:t>
-      </w:r>
-    </w:p>
-    <w:p>
-      <w:pPr>
-        <w:pStyle w:val="ListParagraph"/>
-        <w:numPr>
-          <w:ilvl w:val="2"/>
-          <w:numId w:val="1"/>
-        </w:numPr>
-      </w:pPr>
-      <w:proofErr w:type="spellStart"/>
-      <w:r>
-        <w:t>Color.write</w:t>
-      </w:r>
-      <w:proofErr w:type="spellEnd"/>
-    </w:p>
-    <w:p>
-      <w:pPr>
-        <w:pStyle w:val="ListParagraph"/>
-        <w:numPr>
-          <w:ilvl w:val="0"/>
-          <w:numId w:val="1"/>
-        </w:numPr>
-      </w:pPr>
-      <w:r>
-        <w:t>Fish expiry?</w:t>
-      </w:r>
-    </w:p>
-    <w:p>
-      <w:pPr>
-        <w:pStyle w:val="ListParagraph"/>
-        <w:numPr>
-          <w:ilvl w:val="1"/>
-          <w:numId w:val="1"/>
-        </w:numPr>
-      </w:pPr>
-      <w:r>
-        <w:t>Difficulty Dependent</w:t>
-      </w:r>
-    </w:p>
-    <w:p>
-      <w:pPr>
-        <w:pStyle w:val="Heading3"/>
-      </w:pPr>
-      <w:r>
-        <w:t>Evaluation</w:t>
-      </w:r>
-    </w:p>
-    <w:p>
-      <w:pPr>
-        <w:rPr>
-          <w:i/>
-        </w:rPr>
-      </w:pPr>
-      <w:r>
-        <w:rPr>
-          <w:i/>
-        </w:rPr>
-        <w:t>Why did you chose to use the planning tool for the requirement that you did?</w:t>
-      </w:r>
-    </w:p>
-    <w:p>
-      <w:r>
-        <w:t>I am using the s</w:t>
-      </w:r>
-      <w:r>
-        <w:t>crum</w:t>
-      </w:r>
-      <w:r>
-        <w:t xml:space="preserve"> methodology because the industry uses </w:t>
-      </w:r>
-    </w:p>
-    <w:p>
-      <w:pPr>
-        <w:rPr>
-          <w:i/>
-        </w:rPr>
-      </w:pPr>
-      <w:r>
-        <w:rPr>
-          <w:i/>
-        </w:rPr>
-        <w:t>What are the requirements for your project you have derived from this planning?</w:t>
-      </w:r>
-    </w:p>
-    <w:p>
-      <w:pPr>
-        <w:rPr>
-          <w:i/>
-        </w:rPr>
-      </w:pPr>
-    </w:p>
-    <w:p>
-      <w:pPr>
-        <w:pStyle w:val="Heading3"/>
-      </w:pPr>
-      <w:r>
-        <w:t>User Stories</w:t>
-      </w:r>
-    </w:p>
-    <w:p>
-      <w:r>
-        <w:t xml:space="preserve">Priorities: </w:t>
-      </w:r>
+        <w:rPr>
+          <w:highlight w:val="darkGreen"/>
+        </w:rPr>
+        <w:t xml:space="preserve"> experienced player, I want a hunger system that is varied with different food so that the hunger system feels intricate.</w:t>
+      </w:r>
+    </w:p>
+    <w:p>
       <w:r>
         <w:rPr>
           <w:highlight w:val="green"/>
         </w:rPr>
-        <w:t>Crucial</w:t>
-      </w:r>
-      <w:r>
-        <w:t xml:space="preserve"> </w:t>
-      </w:r>
-      <w:r>
-        <w:rPr>
-          <w:highlight w:val="darkGreen"/>
-        </w:rPr>
-        <w:t>Good to Have</w:t>
-      </w:r>
-      <w:r>
-        <w:t xml:space="preserve"> </w:t>
-      </w:r>
-      <w:r>
-        <w:rPr>
-          <w:highlight w:val="yellow"/>
-        </w:rPr>
-        <w:t>Side Feature</w:t>
-      </w:r>
-      <w:r>
-        <w:t xml:space="preserve"> </w:t>
-      </w:r>
-      <w:proofErr w:type="spellStart"/>
-      <w:r>
-        <w:rPr>
-          <w:highlight w:val="red"/>
-        </w:rPr>
-        <w:t>Extravagrant</w:t>
-      </w:r>
-      <w:proofErr w:type="spellEnd"/>
-    </w:p>
-    <w:p>
-      <w:r>
-        <w:rPr>
-          <w:highlight w:val="darkGreen"/>
-        </w:rPr>
-        <w:t xml:space="preserve">As a </w:t>
-      </w:r>
-      <w:r>
-        <w:rPr>
-          <w:highlight w:val="darkGreen"/>
-        </w:rPr>
-        <w:t>player</w:t>
-      </w:r>
-      <w:r>
-        <w:rPr>
-          <w:highlight w:val="darkGreen"/>
-        </w:rPr>
-        <w:t>, I want the fishing to be simple and intuitive yet varied</w:t>
-      </w:r>
-      <w:r>
-        <w:rPr>
-          <w:highlight w:val="darkGreen"/>
-        </w:rPr>
-        <w:t xml:space="preserve"> by </w:t>
-      </w:r>
-      <w:proofErr w:type="gramStart"/>
-      <w:r>
-        <w:rPr>
-          <w:highlight w:val="darkGreen"/>
-        </w:rPr>
-        <w:t>having  a</w:t>
-      </w:r>
-      <w:proofErr w:type="gramEnd"/>
-      <w:r>
-        <w:rPr>
-          <w:highlight w:val="darkGreen"/>
-        </w:rPr>
-        <w:t xml:space="preserve"> chance based system</w:t>
-      </w:r>
-      <w:r>
-        <w:rPr>
-          <w:highlight w:val="darkGreen"/>
-        </w:rPr>
-        <w:t xml:space="preserve"> so that the hunger system isn’t one dimensional.</w:t>
+        <w:t>As a Maori, I want the legend told in this story to be factually accurate so that future generations have the correct idea of my ancestor’s stories.</w:t>
       </w:r>
     </w:p>
     <w:p>
@@ -1092,65 +1080,6 @@
         <w:rPr>
           <w:highlight w:val="green"/>
         </w:rPr>
-        <w:t>As a player</w:t>
-      </w:r>
-      <w:r>
-        <w:rPr>
-          <w:highlight w:val="green"/>
-        </w:rPr>
-        <w:t>, I want a</w:t>
-      </w:r>
-      <w:r>
-        <w:rPr>
-          <w:highlight w:val="green"/>
-        </w:rPr>
-        <w:t xml:space="preserve"> </w:t>
-      </w:r>
-      <w:r>
-        <w:rPr>
-          <w:highlight w:val="green"/>
-        </w:rPr>
-        <w:t>hunger system so I can feel a sense of pressure as I play through the game.</w:t>
-      </w:r>
-    </w:p>
-    <w:p>
-      <w:r>
-        <w:rPr>
-          <w:highlight w:val="darkGreen"/>
-        </w:rPr>
-        <w:t xml:space="preserve">As </w:t>
-      </w:r>
-      <w:proofErr w:type="spellStart"/>
-      <w:proofErr w:type="gramStart"/>
-      <w:r>
-        <w:rPr>
-          <w:highlight w:val="darkGreen"/>
-        </w:rPr>
-        <w:t>a</w:t>
-      </w:r>
-      <w:proofErr w:type="spellEnd"/>
-      <w:proofErr w:type="gramEnd"/>
-      <w:r>
-        <w:rPr>
-          <w:highlight w:val="darkGreen"/>
-        </w:rPr>
-        <w:t xml:space="preserve"> experienced player, I want a hunger system that is varied with different food so that the hunger system feels intricate.</w:t>
-      </w:r>
-    </w:p>
-    <w:p>
-      <w:r>
-        <w:rPr>
-          <w:highlight w:val="green"/>
-        </w:rPr>
-        <w:t>As a Maori, I want the legend told in this story to be factually accurate so that future generations have the correct idea of my ancestor’s stories.</w:t>
-      </w:r>
-    </w:p>
-    <w:p>
-      <w:r>
-        <w:rPr>
-          <w:highlight w:val="green"/>
-        </w:rPr>
-        <w:lastRenderedPageBreak/>
         <w:t>As a player</w:t>
       </w:r>
       <w:r>
@@ -1477,7 +1406,6 @@
         </w:tabs>
       </w:pPr>
       <w:r>
-        <w:lastRenderedPageBreak/>
         <w:t>Default Rod</w:t>
       </w:r>
     </w:p>
@@ -1702,15 +1630,7 @@
         <w:t xml:space="preserve">scenario. </w:t>
       </w:r>
       <w:r>
-        <w:t xml:space="preserve">The first one would be Maui discovering </w:t>
-      </w:r>
-      <w:proofErr w:type="spellStart"/>
-      <w:r>
-        <w:t>Aotearoa</w:t>
-      </w:r>
-      <w:proofErr w:type="spellEnd"/>
-      <w:r>
-        <w:t>, completed when the user fishes on a specific tile with a special fishing rod that can be found somewhere predetermined.</w:t>
+        <w:t>The first one would be Maui discovering Aotearoa, completed when the user fishes on a specific tile with a special fishing rod that can be found somewhere predetermined.</w:t>
       </w:r>
     </w:p>
     <w:p>
@@ -2079,7 +1999,6 @@
           <w:rFonts w:ascii="Consolas" w:hAnsi="Consolas" w:cs="Consolas"/>
           <w:color w:val="444D56"/>
         </w:rPr>
-        <w:lastRenderedPageBreak/>
         <w:t>+ Changed the two dimensional lists into one dimensional lists</w:t>
       </w:r>
     </w:p>
@@ -2093,72 +2012,366 @@
     </w:p>
     <w:p>
       <w:r>
-        <w:t xml:space="preserve">Feedback from Mr </w:t>
+        <w:t>Feedback from Mr Ny: I’d like there to be a little introduction that explains to the player what they’re doing and what they need to do or a help thing somewhere. The movement is cool, but I’d like there to be the option to type abbreviations such as u, r etc</w:t>
+      </w:r>
+    </w:p>
+    <w:p>
+      <w:r>
+        <w:t xml:space="preserve">Response: The help module and intro is something that I would program later, currently it is not a high priority and the only people with access to this program would have the presence of a developer next to them to explain. Before my final version release for 1 however, I will make sure help is something that can be achieved. Actually in this version I’ve just finished coding a command processor so that means that I now have the ability for the program to detect whether a player is asking for help. </w:t>
+      </w:r>
+    </w:p>
+    <w:p>
+      <w:r>
+        <w:t xml:space="preserve">The abbreviation thing however, is not something that I’d foreseen. I will make sure to code that in. However, currently my keyword detecting system doesn’t play well with letters. If I recall however, </w:t>
+      </w:r>
+      <w:proofErr w:type="spellStart"/>
+      <w:r>
+        <w:t>Zork</w:t>
+      </w:r>
+      <w:proofErr w:type="spellEnd"/>
+      <w:r>
+        <w:t xml:space="preserve"> did not allow the player to type abbreviations. Further research is required.</w:t>
+      </w:r>
+    </w:p>
+    <w:p>
+      <w:pPr>
+        <w:pStyle w:val="Heading4"/>
+      </w:pPr>
+      <w:r>
+        <w:t>V0.12</w:t>
+      </w:r>
+    </w:p>
+    <w:p>
+      <w:r>
+        <w:t>Feedback from Chris: Enter a space after “</w:t>
+      </w:r>
+      <w:r>
+        <w:t>Enter a command</w:t>
+      </w:r>
+      <w:r>
+        <w:t xml:space="preserve">”. Make it so I can’t have negative fish. A bigger grid size would make the game harder and a bit longer. </w:t>
+      </w:r>
+    </w:p>
+    <w:p>
+      <w:pPr>
+        <w:pStyle w:val="Heading4"/>
+      </w:pPr>
+      <w:r>
+        <w:t>V0.13</w:t>
+      </w:r>
+    </w:p>
+    <w:p>
+      <w:r>
+        <w:t>Feedback from Tristan: More content</w:t>
+      </w:r>
+      <w:proofErr w:type="gramStart"/>
+      <w:r>
+        <w:t>,  map</w:t>
+      </w:r>
+      <w:proofErr w:type="gramEnd"/>
+      <w:r>
+        <w:t xml:space="preserve"> size and random things happening I.E  AI interactions with player, more chooses and animal attacks. Interactive items on map    </w:t>
+      </w:r>
+      <w:r>
+        <w:t xml:space="preserve">                   </w:t>
+      </w:r>
+    </w:p>
+    <w:p>
+      <w:r>
+        <w:t xml:space="preserve">Intro: It was captivating, Interesting and gave a feel of adventure for the player to start the game with   </w:t>
+      </w:r>
+    </w:p>
+    <w:p>
+      <w:r>
+        <w:t>Movement System:</w:t>
+      </w:r>
+      <w:r>
+        <w:t xml:space="preserve"> it worked smoothly and gave the me the player time to think about what my next move would be. It also was easy to understand and to use with a wide amount of codes available for movement purposes </w:t>
+      </w:r>
+    </w:p>
+    <w:p>
+      <w:r>
+        <w:t>Map Display:</w:t>
+      </w:r>
+      <w:r>
+        <w:t xml:space="preserve">  The map was on the small side and not captivating for the eye with its use of letters and lack of colour. To improve this, I would suggest making the map larger in either height, length or both. Another idea for improvement would be to introduce a new spectrum of colours that make sense with the environment it is describing.</w:t>
+      </w:r>
+    </w:p>
+    <w:p>
+      <w:r>
+        <w:t>Hunger:</w:t>
+      </w:r>
+      <w:r>
+        <w:t xml:space="preserve"> The hunger aspect was a little but pointless. The player starts with to</w:t>
+      </w:r>
+      <w:r>
+        <w:t>o</w:t>
+      </w:r>
+      <w:r>
+        <w:t xml:space="preserve"> much food </w:t>
+      </w:r>
+      <w:r>
+        <w:t xml:space="preserve">for the hunger mechanic to make sense. By the time the goal of the game was reached I only had to eat twice leaving me an extra 1 piece of food left, I also took the longest rout in the game for perspective as to how frequently the player needs to eat. A way to fix this would either involve making the map larger, starting with no food and picking it up in the game, lesson the time between eating, or to start with less food at the start of the game. </w:t>
+      </w:r>
+      <w:r>
+        <w:t xml:space="preserve">         </w:t>
+      </w:r>
+    </w:p>
+    <w:p>
+      <w:r>
+        <w:t xml:space="preserve">Response: Questlines and content is something that I plan to implement at a later date, right now I’m more focused on getting my key mechanics down. Your ideas for random events are actually quite interesting however and contain events that I haven’t thought of. I will try to implement some of your events in </w:t>
+      </w:r>
+      <w:proofErr w:type="gramStart"/>
+      <w:r>
+        <w:t xml:space="preserve">future </w:t>
+      </w:r>
+      <w:proofErr w:type="gramEnd"/>
+      <w:r>
+        <w:sym w:font="Wingdings" w:char="F04A"/>
+      </w:r>
+      <w:r>
+        <w:t xml:space="preserve">. The map </w:t>
+      </w:r>
+      <w:proofErr w:type="spellStart"/>
+      <w:r>
+        <w:t>color</w:t>
+      </w:r>
+      <w:proofErr w:type="spellEnd"/>
+      <w:r>
+        <w:t xml:space="preserve"> spectrum is something I haven’t thought of, I think </w:t>
+      </w:r>
+      <w:proofErr w:type="spellStart"/>
+      <w:r>
+        <w:t>ill</w:t>
+      </w:r>
+      <w:proofErr w:type="spellEnd"/>
+      <w:r>
+        <w:t xml:space="preserve"> make a custom python </w:t>
+      </w:r>
+      <w:proofErr w:type="spellStart"/>
+      <w:r>
+        <w:t>color</w:t>
+      </w:r>
+      <w:proofErr w:type="spellEnd"/>
+      <w:r>
+        <w:t xml:space="preserve"> scheme for my project so that map stuff is more clear. I plan to develop fishing right now.</w:t>
+      </w:r>
+    </w:p>
+    <w:p>
+      <w:pPr>
+        <w:pStyle w:val="Heading4"/>
+      </w:pPr>
+      <w:r>
+        <w:t>V0.14</w:t>
+      </w:r>
+    </w:p>
+    <w:p>
+      <w:r>
+        <w:t>In this version I try to implement a fishing mechanic. However, I have 2 main decisions.</w:t>
+      </w:r>
+    </w:p>
+    <w:p>
+      <w:r>
+        <w:t xml:space="preserve">Should fishing involve the player in a </w:t>
+      </w:r>
+      <w:proofErr w:type="spellStart"/>
+      <w:r>
+        <w:t>minigame</w:t>
+      </w:r>
+      <w:proofErr w:type="spellEnd"/>
+      <w:r>
+        <w:t xml:space="preserve"> of sorts, or should it just be chance based?</w:t>
+      </w:r>
+    </w:p>
+    <w:p>
+      <w:r>
+        <w:t>Should the player be able to fish multiple times per turn?</w:t>
+      </w:r>
+    </w:p>
+    <w:p>
+      <w:pPr>
+        <w:ind w:left="720" w:hanging="720"/>
+      </w:pPr>
+      <w:proofErr w:type="spellStart"/>
+      <w:r>
+        <w:t>Bohan</w:t>
+      </w:r>
+      <w:proofErr w:type="spellEnd"/>
+      <w:r>
+        <w:t xml:space="preserve">: I think that a </w:t>
+      </w:r>
+      <w:proofErr w:type="spellStart"/>
+      <w:r>
+        <w:t>minigame</w:t>
+      </w:r>
+      <w:proofErr w:type="spellEnd"/>
+      <w:r>
+        <w:t xml:space="preserve"> would be too tedious because fishing and hunger are core mechanics and implementing an exercise is too tedious. Chance based is good. I also think that the amount of times a player can fish per turn should be limited to 2. I think the chance should be</w:t>
+      </w:r>
+      <w:r>
+        <w:t xml:space="preserve"> 30-40. I think that the hunger should affect fishing chance. For example, if the player is hungry they should be able to fish less, but have a higher chance of getting a fish. I also think that hunger shouldn’t kill you instantly and instead be a chance</w:t>
+      </w:r>
+    </w:p>
+    <w:p>
+      <w:r>
+        <w:t>Isaac</w:t>
+      </w:r>
+      <w:r>
+        <w:t xml:space="preserve">: I think that it should be a chance based system would be better with the fishing system. You should only be able to fish 5 times in a row and then you have to move again. It should be a 30% chance of catching a fish. I reckon you should only be able to move three places before having to eat again. If you move to many time while hungry, you should die. </w:t>
+      </w:r>
+    </w:p>
+    <w:p>
+      <w:r>
+        <w:t xml:space="preserve"> </w:t>
+      </w:r>
+    </w:p>
+    <w:p>
+      <w:r>
+        <w:t xml:space="preserve">Rowan: I believe the fishing should be balanced not through a </w:t>
+      </w:r>
+      <w:proofErr w:type="spellStart"/>
+      <w:r>
+        <w:t>minigame</w:t>
+      </w:r>
+      <w:proofErr w:type="spellEnd"/>
+      <w:r>
+        <w:t xml:space="preserve"> but through something risk/reward based, as right now you can fish until you have 20 fish on the spot and then keep going, so maybe keep it chance based but introduce some sort of penalty for staying on the spot or have enemies approach or something like that? The hunger is fair though.</w:t>
+      </w:r>
+      <w:r>
+        <w:t xml:space="preserve"> The player should be able to fish once per turn, maybe even less if in certain circumstances, but keep all other abilities.</w:t>
+      </w:r>
+      <w:r>
+        <w:t xml:space="preserve">                        </w:t>
+      </w:r>
+    </w:p>
+    <w:p>
+      <w:r>
+        <w:t xml:space="preserve">Mr </w:t>
+      </w:r>
+      <w:proofErr w:type="spellStart"/>
+      <w:r>
+        <w:t>Ny</w:t>
+      </w:r>
+      <w:proofErr w:type="spellEnd"/>
+      <w:r>
+        <w:t>: I think that the fishing should be chance based and that the current probability at 50% is just fine, I think that not only should the player be able to fish once per turn, it should take up the entire turn, that way there is a cost to fishing.</w:t>
+      </w:r>
+      <w:r>
+        <w:t xml:space="preserve"> When you do implement the fishhook of </w:t>
       </w:r>
       <w:proofErr w:type="spellStart"/>
       <w:proofErr w:type="gramStart"/>
       <w:r>
-        <w:t>Ny</w:t>
+        <w:t>maui</w:t>
       </w:r>
       <w:proofErr w:type="spellEnd"/>
       <w:proofErr w:type="gramEnd"/>
       <w:r>
-        <w:t xml:space="preserve">: I’d like there to be a little introduction that explains to the player what they’re doing and what they need to do or a help thing somewhere. The movement is cool, but I’d like there to be the option to type abbreviations such as u, r </w:t>
-      </w:r>
-      <w:proofErr w:type="spellStart"/>
-      <w:r>
-        <w:t>etc</w:t>
-      </w:r>
-      <w:proofErr w:type="spellEnd"/>
-    </w:p>
-    <w:p>
-      <w:r>
-        <w:t xml:space="preserve">Response: The help module and intro is something that I would program later, currently it is not a high priority and the only people with access to this program would have the presence of a developer next to them to explain. Before my final version release for 1 however, I will make sure help is something that can be achieved. Actually in this version I’ve just finished coding a command processor so that means that I now have the ability for the program to detect whether a player is asking for help. </w:t>
-      </w:r>
-    </w:p>
-    <w:p>
-      <w:r>
-        <w:t xml:space="preserve">The abbreviation thing however, is not something that I’d foreseen. I will make sure to code that in. However, currently my keyword detecting system doesn’t play well with letters. If I recall however, </w:t>
-      </w:r>
-      <w:proofErr w:type="spellStart"/>
-      <w:r>
-        <w:t>Zork</w:t>
-      </w:r>
-      <w:proofErr w:type="spellEnd"/>
-      <w:r>
-        <w:t xml:space="preserve"> did not allow the player to type abbreviations. Further research is required.</w:t>
-      </w:r>
-    </w:p>
-    <w:p>
-      <w:pPr>
-        <w:pStyle w:val="Heading4"/>
-      </w:pPr>
-      <w:r>
-        <w:t>V0.12</w:t>
-      </w:r>
-    </w:p>
-    <w:p>
-      <w:r>
-        <w:t>Feedback from Chris: Enter a space after “</w:t>
-      </w:r>
-      <w:r>
-        <w:t>Enter a command</w:t>
-      </w:r>
-      <w:r>
-        <w:t xml:space="preserve">”. Make it so I can’t have negative fish. A bigger grid size would make the game harder and a bit longer. </w:t>
-      </w:r>
-    </w:p>
-    <w:p>
-      <w:pPr>
-        <w:pStyle w:val="Heading4"/>
-      </w:pPr>
+        <w:t>, the player should be gua</w:t>
+      </w:r>
       <w:bookmarkStart w:id="0" w:name="_GoBack"/>
       <w:bookmarkEnd w:id="0"/>
       <w:r>
-        <w:t xml:space="preserve">   </w:t>
-      </w:r>
-      <w:r>
-        <w:t xml:space="preserve">                                                                                                                                                                                                                                                                                                                                                                                                                                                                                                                                                                                                                                                                                                                                                                                                                                                                                                                                                                                                                                                                                                                                                                                                                                                                                                                                                                                                                                                                                                                                                                                                                                                                                                                                                                                                                                                                                                                                                                                                                                                                                                                                                                                                                                                                                                                                                                                                                                                                                                                                                                                                                                                                                                                                                                                                                                                                                                                                                                                                                                                                                                                                                                                                                                                                                                                                                                                                                                                                                                                                                                                    </w:t>
+        <w:t>ranteed to catch a fish or something.</w:t>
+      </w:r>
+      <w:r>
+        <w:t xml:space="preserve">    </w:t>
+      </w:r>
+    </w:p>
+    <w:p>
+      <w:r>
+        <w:t xml:space="preserve">Based on Mr </w:t>
+      </w:r>
+      <w:proofErr w:type="spellStart"/>
+      <w:proofErr w:type="gramStart"/>
+      <w:r>
+        <w:t>Ny</w:t>
+      </w:r>
+      <w:proofErr w:type="spellEnd"/>
+      <w:proofErr w:type="gramEnd"/>
+      <w:r>
+        <w:t xml:space="preserve"> and </w:t>
+      </w:r>
+      <w:proofErr w:type="spellStart"/>
+      <w:r>
+        <w:t>Bohan’s</w:t>
+      </w:r>
+      <w:proofErr w:type="spellEnd"/>
+      <w:r>
+        <w:t xml:space="preserve"> feedback, I have reduced the amount of turns you can fish to 1, and in addition it takes up a turn. The common consensus is a</w:t>
+      </w:r>
+      <w:r>
+        <w:t xml:space="preserve"> chance based system is way better than a </w:t>
+      </w:r>
+      <w:proofErr w:type="spellStart"/>
+      <w:r>
+        <w:t>minigame</w:t>
+      </w:r>
+      <w:proofErr w:type="spellEnd"/>
+      <w:r>
+        <w:t xml:space="preserve">. I will choose to follow the feedback of these stakeholders as it is unanimous. </w:t>
+      </w:r>
+      <w:r>
+        <w:t xml:space="preserve">             </w:t>
+      </w:r>
+    </w:p>
+    <w:p/>
+    <w:p>
+      <w:r>
+        <w:t xml:space="preserve">Mr </w:t>
+      </w:r>
+      <w:proofErr w:type="spellStart"/>
+      <w:proofErr w:type="gramStart"/>
+      <w:r>
+        <w:t>Ny</w:t>
+      </w:r>
+      <w:proofErr w:type="spellEnd"/>
+      <w:proofErr w:type="gramEnd"/>
+      <w:r>
+        <w:t xml:space="preserve"> Feedback: </w:t>
+      </w:r>
+      <w:r>
+        <w:t>First Up, there should be something that tells the user to enter help at the start for help. The intro is cool, although a macro on the ‘</w:t>
+      </w:r>
+      <w:proofErr w:type="gramStart"/>
+      <w:r>
+        <w:t>a</w:t>
+      </w:r>
+      <w:proofErr w:type="gramEnd"/>
+      <w:r>
+        <w:t>’ in Maui for the intro display would be good. I think the movement is cool, everything is sweet. I think that the player shouldn’t be able to see where everything is however, and they should try to locate the ends on their own.</w:t>
+      </w:r>
+      <w:r>
+        <w:t xml:space="preserve"> A fog of war might be good</w:t>
+      </w:r>
+    </w:p>
+    <w:p>
+      <w:r>
+        <w:t xml:space="preserve">Response: </w:t>
+      </w:r>
+      <w:proofErr w:type="spellStart"/>
+      <w:r>
+        <w:t>ooooo</w:t>
+      </w:r>
+      <w:proofErr w:type="spellEnd"/>
+      <w:r>
+        <w:t xml:space="preserve"> a fog of war mechanic would be great, and it would tie in perfectly with my idea of implementing text that tells you where your whereabouts are. I’ll try to get the macron in </w:t>
+      </w:r>
+      <w:proofErr w:type="spellStart"/>
+      <w:proofErr w:type="gramStart"/>
+      <w:r>
+        <w:t>maui</w:t>
+      </w:r>
+      <w:proofErr w:type="spellEnd"/>
+      <w:proofErr w:type="gramEnd"/>
+      <w:r>
+        <w:t xml:space="preserve"> soon although that may take a while.</w:t>
+      </w:r>
+    </w:p>
+    <w:p/>
+    <w:p>
+      <w:r>
+        <w:t xml:space="preserve">                                                                                                                                                                                                                                                                                                                                                                                                                                                                                                                                                                                                                                                                                                                                                                                                                                                                                                                                                                                                                                                                                                                                                                                                                                                                                                                                                                                                                                                                                                                                                                                                                                                                                                                                                                                                                                                                                                                                                                                                                                                                                                                                                                                                                                                                                                                                                                                                                                                                                                                                                                                                                                                                                                                                                                                                                                                                                                                                                                                                                                                                                                                                                                                                                                                                                                            </w:t>
       </w:r>
       <w:r>
         <w:t xml:space="preserve"> </w:t>

</xml_diff>

<commit_message>
Update AS91897 Production Log.docx
</commit_message>
<xml_diff>
--- a/AS91897 Production Log.docx
+++ b/AS91897 Production Log.docx
@@ -1,6 +1,6 @@
 
 <file path=word/document.xml><?xml version="1.0" encoding="utf-8"?>
-<w:document xmlns:wpc="http://schemas.microsoft.com/office/word/2010/wordprocessingCanvas" xmlns:cx="http://schemas.microsoft.com/office/drawing/2014/chartex" xmlns:cx1="http://schemas.microsoft.com/office/drawing/2015/9/8/chartex" xmlns:mc="http://schemas.openxmlformats.org/markup-compatibility/2006" xmlns:o="urn:schemas-microsoft-com:office:office" xmlns:r="http://schemas.openxmlformats.org/officeDocument/2006/relationships" xmlns:m="http://schemas.openxmlformats.org/officeDocument/2006/math" xmlns:v="urn:schemas-microsoft-com:vml" xmlns:wp14="http://schemas.microsoft.com/office/word/2010/wordprocessingDrawing" xmlns:wp="http://schemas.openxmlformats.org/drawingml/2006/wordprocessingDrawing" xmlns:w10="urn:schemas-microsoft-com:office:word" xmlns:w="http://schemas.openxmlformats.org/wordprocessingml/2006/main" xmlns:w14="http://schemas.microsoft.com/office/word/2010/wordml" xmlns:w15="http://schemas.microsoft.com/office/word/2012/wordml" xmlns:w16se="http://schemas.microsoft.com/office/word/2015/wordml/symex" xmlns:wpg="http://schemas.microsoft.com/office/word/2010/wordprocessingGroup" xmlns:wpi="http://schemas.microsoft.com/office/word/2010/wordprocessingInk" xmlns:wne="http://schemas.microsoft.com/office/word/2006/wordml" xmlns:wps="http://schemas.microsoft.com/office/word/2010/wordprocessingShape" mc:Ignorable="w14 w15 w16se wp14">
+<w:document xmlns:wpc="http://schemas.microsoft.com/office/word/2010/wordprocessingCanvas" xmlns:cx="http://schemas.microsoft.com/office/drawing/2014/chartex" xmlns:cx1="http://schemas.microsoft.com/office/drawing/2015/9/8/chartex" xmlns:cx2="http://schemas.microsoft.com/office/drawing/2015/10/21/chartex" xmlns:cx3="http://schemas.microsoft.com/office/drawing/2016/5/9/chartex" xmlns:cx4="http://schemas.microsoft.com/office/drawing/2016/5/10/chartex" xmlns:cx5="http://schemas.microsoft.com/office/drawing/2016/5/11/chartex" xmlns:cx6="http://schemas.microsoft.com/office/drawing/2016/5/12/chartex" xmlns:cx7="http://schemas.microsoft.com/office/drawing/2016/5/13/chartex" xmlns:cx8="http://schemas.microsoft.com/office/drawing/2016/5/14/chartex" xmlns:mc="http://schemas.openxmlformats.org/markup-compatibility/2006" xmlns:aink="http://schemas.microsoft.com/office/drawing/2016/ink" xmlns:am3d="http://schemas.microsoft.com/office/drawing/2017/model3d" xmlns:o="urn:schemas-microsoft-com:office:office" xmlns:r="http://schemas.openxmlformats.org/officeDocument/2006/relationships" xmlns:m="http://schemas.openxmlformats.org/officeDocument/2006/math" xmlns:v="urn:schemas-microsoft-com:vml" xmlns:wp14="http://schemas.microsoft.com/office/word/2010/wordprocessingDrawing" xmlns:wp="http://schemas.openxmlformats.org/drawingml/2006/wordprocessingDrawing" xmlns:w10="urn:schemas-microsoft-com:office:word" xmlns:w="http://schemas.openxmlformats.org/wordprocessingml/2006/main" xmlns:w14="http://schemas.microsoft.com/office/word/2010/wordml" xmlns:w15="http://schemas.microsoft.com/office/word/2012/wordml" xmlns:w16cid="http://schemas.microsoft.com/office/word/2016/wordml/cid" xmlns:w16se="http://schemas.microsoft.com/office/word/2015/wordml/symex" xmlns:wpg="http://schemas.microsoft.com/office/word/2010/wordprocessingGroup" xmlns:wpi="http://schemas.microsoft.com/office/word/2010/wordprocessingInk" xmlns:wne="http://schemas.microsoft.com/office/word/2006/wordml" xmlns:wps="http://schemas.microsoft.com/office/word/2010/wordprocessingShape" mc:Ignorable="w14 w15 w16se w16cid wp14">
   <w:body>
     <w:p>
       <w:pPr>
@@ -293,7 +293,13 @@
         <w:rPr>
           <w:rFonts w:ascii="Calibri" w:eastAsia="Calibri" w:hAnsi="Calibri" w:cs="Calibri"/>
         </w:rPr>
-        <w:t>I will provide credits at the end of my program if I used resources with permission to ensure that.</w:t>
+        <w:t>I will provide credits at the end of my program if I used resources with permission to ensure that</w:t>
+      </w:r>
+      <w:r>
+        <w:rPr>
+          <w:rFonts w:ascii="Calibri" w:eastAsia="Calibri" w:hAnsi="Calibri" w:cs="Calibri"/>
+        </w:rPr>
+        <w:t xml:space="preserve"> I haven’t taken </w:t>
       </w:r>
     </w:p>
     <w:p>
@@ -307,7 +313,33 @@
         <w:rPr>
           <w:rFonts w:eastAsia="Calibri Light"/>
         </w:rPr>
-        <w:t>Accessibility</w:t>
+        <w:t>Cultural</w:t>
+      </w:r>
+    </w:p>
+    <w:p>
+      <w:pPr>
+        <w:rPr>
+          <w:rFonts w:ascii="Calibri" w:eastAsia="Calibri" w:hAnsi="Calibri" w:cs="Calibri"/>
+        </w:rPr>
+      </w:pPr>
+      <w:r>
+        <w:rPr>
+          <w:rFonts w:ascii="Calibri" w:eastAsia="Calibri" w:hAnsi="Calibri" w:cs="Calibri"/>
+        </w:rPr>
+        <w:t xml:space="preserve">I will consult and survey people of Maori heritage to make sure that my program is not culturally insensitive, as well as research the legend properly with a wide range of sources. </w:t>
+      </w:r>
+    </w:p>
+    <w:p>
+      <w:pPr>
+        <w:rPr>
+          <w:rFonts w:ascii="Calibri" w:eastAsia="Calibri" w:hAnsi="Calibri" w:cs="Calibri"/>
+        </w:rPr>
+      </w:pPr>
+      <w:r>
+        <w:rPr>
+          <w:rFonts w:ascii="Calibri" w:eastAsia="Calibri" w:hAnsi="Calibri" w:cs="Calibri"/>
+        </w:rPr>
+        <w:t>UPDATE: I have secured 2 Maori stakeholders, Olivia and Collis</w:t>
       </w:r>
     </w:p>
     <w:p>
@@ -321,7 +353,20 @@
         <w:rPr>
           <w:rFonts w:eastAsia="Calibri Light"/>
         </w:rPr>
-        <w:t>Future Proofing</w:t>
+        <w:t>Privacy</w:t>
+      </w:r>
+    </w:p>
+    <w:p>
+      <w:pPr>
+        <w:rPr>
+          <w:rFonts w:ascii="Calibri" w:eastAsia="Calibri" w:hAnsi="Calibri" w:cs="Calibri"/>
+        </w:rPr>
+      </w:pPr>
+      <w:r>
+        <w:rPr>
+          <w:rFonts w:ascii="Calibri" w:eastAsia="Calibri" w:hAnsi="Calibri" w:cs="Calibri"/>
+        </w:rPr>
+        <w:t>I will ensure that my program only stores data related to the game that does not contain any personal information. The player will be given no explicit prompt to enter personal data, and if they do none of the variables that are stored contain information not relating to the game.</w:t>
       </w:r>
     </w:p>
     <w:p>
@@ -335,74 +380,7 @@
         <w:rPr>
           <w:rFonts w:eastAsia="Calibri Light"/>
         </w:rPr>
-        <w:t>Cultural</w:t>
-      </w:r>
-    </w:p>
-    <w:p>
-      <w:pPr>
-        <w:rPr>
-          <w:rFonts w:ascii="Calibri" w:eastAsia="Calibri" w:hAnsi="Calibri" w:cs="Calibri"/>
-        </w:rPr>
-      </w:pPr>
-      <w:r>
-        <w:rPr>
-          <w:rFonts w:ascii="Calibri" w:eastAsia="Calibri" w:hAnsi="Calibri" w:cs="Calibri"/>
-        </w:rPr>
-        <w:t xml:space="preserve">I will consult and survey people of Maori heritage to make sure that my program is not culturally insensitive, as well as research the legend properly with a wide range of sources. </w:t>
-      </w:r>
-    </w:p>
-    <w:p>
-      <w:pPr>
-        <w:rPr>
-          <w:rFonts w:ascii="Calibri" w:eastAsia="Calibri" w:hAnsi="Calibri" w:cs="Calibri"/>
-        </w:rPr>
-      </w:pPr>
-      <w:r>
-        <w:rPr>
-          <w:rFonts w:ascii="Calibri" w:eastAsia="Calibri" w:hAnsi="Calibri" w:cs="Calibri"/>
-        </w:rPr>
-        <w:t>UPDATE: I have secured 2 Maori stakeholders, Olivia and Collis</w:t>
-      </w:r>
-    </w:p>
-    <w:p>
-      <w:pPr>
-        <w:pStyle w:val="Heading3"/>
-        <w:rPr>
-          <w:rFonts w:eastAsia="Calibri Light"/>
-        </w:rPr>
-      </w:pPr>
-      <w:r>
-        <w:rPr>
-          <w:rFonts w:eastAsia="Calibri Light"/>
-        </w:rPr>
         <w:lastRenderedPageBreak/>
-        <w:t>Privacy</w:t>
-      </w:r>
-    </w:p>
-    <w:p>
-      <w:pPr>
-        <w:rPr>
-          <w:rFonts w:ascii="Calibri" w:eastAsia="Calibri" w:hAnsi="Calibri" w:cs="Calibri"/>
-        </w:rPr>
-      </w:pPr>
-      <w:r>
-        <w:rPr>
-          <w:rFonts w:ascii="Calibri" w:eastAsia="Calibri" w:hAnsi="Calibri" w:cs="Calibri"/>
-        </w:rPr>
-        <w:t>I will ensure that my program only stores data related to the game that does not contain any personal information. The player will be given no explicit prompt to enter personal data, and if they do none of the variables that are stored contain information not relating to the game.</w:t>
-      </w:r>
-    </w:p>
-    <w:p>
-      <w:pPr>
-        <w:pStyle w:val="Heading3"/>
-        <w:rPr>
-          <w:rFonts w:eastAsia="Calibri Light"/>
-        </w:rPr>
-      </w:pPr>
-      <w:r>
-        <w:rPr>
-          <w:rFonts w:eastAsia="Calibri Light"/>
-        </w:rPr>
         <w:t>End User</w:t>
       </w:r>
     </w:p>
@@ -663,8 +641,22 @@
         <w:rPr>
           <w:rFonts w:ascii="Calibri" w:eastAsia="Calibri" w:hAnsi="Calibri" w:cs="Calibri"/>
         </w:rPr>
-        <w:t>Text Based</w:t>
-      </w:r>
+        <w:t xml:space="preserve">Zork is an old computer text adventure game, where the user plays by entering text commands to complete actions. I’ve played some of this game for research, but the vast amount of commands </w:t>
+      </w:r>
+      <w:r>
+        <w:rPr>
+          <w:rFonts w:ascii="Calibri" w:eastAsia="Calibri" w:hAnsi="Calibri" w:cs="Calibri"/>
+        </w:rPr>
+        <w:t>I can enter is disorientating</w:t>
+      </w:r>
+      <w:r>
+        <w:rPr>
+          <w:rFonts w:ascii="Calibri" w:eastAsia="Calibri" w:hAnsi="Calibri" w:cs="Calibri"/>
+        </w:rPr>
+        <w:t>.</w:t>
+      </w:r>
+      <w:bookmarkStart w:id="0" w:name="_GoBack"/>
+      <w:bookmarkEnd w:id="0"/>
     </w:p>
     <w:p>
       <w:pPr>
@@ -741,12 +733,12 @@
     </w:p>
     <w:p>
       <w:r>
+        <w:t>UPDATE: I’ve found out that GitHub has it’s own Kanban board, so instead im going to use GitHub. This is because it’s more convenient to have all my development tools in one place.</w:t>
+      </w:r>
+    </w:p>
+    <w:p>
+      <w:r>
         <w:lastRenderedPageBreak/>
-        <w:t>UPDATE: I’ve found out that GitHub has it’s own Kanban board, so instead im going to use GitHub. This is because it’s more convenient to have all my development tools in one place.</w:t>
-      </w:r>
-    </w:p>
-    <w:p>
-      <w:r>
         <w:t xml:space="preserve">User stories are good to cut down and rationalize the work you need to do, as well as </w:t>
       </w:r>
       <w:r>
@@ -1161,27 +1153,92 @@
         <w:rPr>
           <w:rFonts w:ascii="Calibri" w:eastAsia="Calibri" w:hAnsi="Calibri" w:cs="Calibri"/>
         </w:rPr>
+        <w:t>Fish expiry?</w:t>
+      </w:r>
+    </w:p>
+    <w:p>
+      <w:pPr>
+        <w:numPr>
+          <w:ilvl w:val="0"/>
+          <w:numId w:val="1"/>
+        </w:numPr>
+        <w:ind w:left="1440" w:hanging="360"/>
+        <w:rPr>
+          <w:rFonts w:ascii="Calibri" w:eastAsia="Calibri" w:hAnsi="Calibri" w:cs="Calibri"/>
+        </w:rPr>
+      </w:pPr>
+      <w:r>
+        <w:rPr>
+          <w:rFonts w:ascii="Calibri" w:eastAsia="Calibri" w:hAnsi="Calibri" w:cs="Calibri"/>
+        </w:rPr>
+        <w:t>Difficulty Dependent</w:t>
+      </w:r>
+    </w:p>
+    <w:p>
+      <w:pPr>
+        <w:pStyle w:val="Heading3"/>
+        <w:rPr>
+          <w:rFonts w:eastAsia="Calibri Light"/>
+        </w:rPr>
+      </w:pPr>
+      <w:r>
+        <w:rPr>
+          <w:rFonts w:eastAsia="Calibri Light"/>
+        </w:rPr>
         <w:lastRenderedPageBreak/>
-        <w:t>Fish expiry?</w:t>
-      </w:r>
-    </w:p>
-    <w:p>
-      <w:pPr>
-        <w:numPr>
-          <w:ilvl w:val="0"/>
-          <w:numId w:val="1"/>
-        </w:numPr>
-        <w:ind w:left="1440" w:hanging="360"/>
-        <w:rPr>
-          <w:rFonts w:ascii="Calibri" w:eastAsia="Calibri" w:hAnsi="Calibri" w:cs="Calibri"/>
-        </w:rPr>
-      </w:pPr>
-      <w:r>
-        <w:rPr>
-          <w:rFonts w:ascii="Calibri" w:eastAsia="Calibri" w:hAnsi="Calibri" w:cs="Calibri"/>
-        </w:rPr>
-        <w:t>Difficulty Dependent</w:t>
-      </w:r>
+        <w:t>Evaluation</w:t>
+      </w:r>
+    </w:p>
+    <w:p>
+      <w:pPr>
+        <w:rPr>
+          <w:rFonts w:ascii="Calibri" w:eastAsia="Calibri" w:hAnsi="Calibri" w:cs="Calibri"/>
+          <w:i/>
+        </w:rPr>
+      </w:pPr>
+      <w:r>
+        <w:rPr>
+          <w:rFonts w:ascii="Calibri" w:eastAsia="Calibri" w:hAnsi="Calibri" w:cs="Calibri"/>
+          <w:i/>
+        </w:rPr>
+        <w:t>Why did you chose to use the planning tool for the requirement that you did?</w:t>
+      </w:r>
+    </w:p>
+    <w:p>
+      <w:pPr>
+        <w:rPr>
+          <w:rFonts w:ascii="Calibri" w:eastAsia="Calibri" w:hAnsi="Calibri" w:cs="Calibri"/>
+        </w:rPr>
+      </w:pPr>
+      <w:r>
+        <w:rPr>
+          <w:rFonts w:ascii="Calibri" w:eastAsia="Calibri" w:hAnsi="Calibri" w:cs="Calibri"/>
+        </w:rPr>
+        <w:t xml:space="preserve">I am using the scrum methodology because the industry uses </w:t>
+      </w:r>
+    </w:p>
+    <w:p>
+      <w:pPr>
+        <w:rPr>
+          <w:rFonts w:ascii="Calibri" w:eastAsia="Calibri" w:hAnsi="Calibri" w:cs="Calibri"/>
+          <w:i/>
+        </w:rPr>
+      </w:pPr>
+      <w:r>
+        <w:rPr>
+          <w:rFonts w:ascii="Calibri" w:eastAsia="Calibri" w:hAnsi="Calibri" w:cs="Calibri"/>
+          <w:i/>
+        </w:rPr>
+        <w:t>What are the requirements for your project you have derived from this planning?</w:t>
+      </w:r>
+    </w:p>
+    <w:p>
+      <w:pPr>
+        <w:rPr>
+          <w:rFonts w:ascii="Calibri" w:eastAsia="Calibri" w:hAnsi="Calibri" w:cs="Calibri"/>
+          <w:i/>
+        </w:rPr>
+      </w:pPr>
     </w:p>
     <w:p>
       <w:pPr>
@@ -1194,59 +1251,291 @@
         <w:rPr>
           <w:rFonts w:eastAsia="Calibri Light"/>
         </w:rPr>
-        <w:t>Evaluation</w:t>
-      </w:r>
-    </w:p>
-    <w:p>
-      <w:pPr>
-        <w:rPr>
-          <w:rFonts w:ascii="Calibri" w:eastAsia="Calibri" w:hAnsi="Calibri" w:cs="Calibri"/>
-          <w:i/>
-        </w:rPr>
-      </w:pPr>
-      <w:r>
-        <w:rPr>
-          <w:rFonts w:ascii="Calibri" w:eastAsia="Calibri" w:hAnsi="Calibri" w:cs="Calibri"/>
-          <w:i/>
-        </w:rPr>
-        <w:t>Why did you chose to use the planning tool for the requirement that you did?</w:t>
-      </w:r>
-    </w:p>
-    <w:p>
-      <w:pPr>
-        <w:rPr>
-          <w:rFonts w:ascii="Calibri" w:eastAsia="Calibri" w:hAnsi="Calibri" w:cs="Calibri"/>
-        </w:rPr>
-      </w:pPr>
-      <w:r>
-        <w:rPr>
-          <w:rFonts w:ascii="Calibri" w:eastAsia="Calibri" w:hAnsi="Calibri" w:cs="Calibri"/>
-        </w:rPr>
-        <w:t xml:space="preserve">I am using the scrum methodology because the industry uses </w:t>
-      </w:r>
-    </w:p>
-    <w:p>
-      <w:pPr>
-        <w:rPr>
-          <w:rFonts w:ascii="Calibri" w:eastAsia="Calibri" w:hAnsi="Calibri" w:cs="Calibri"/>
-          <w:i/>
-        </w:rPr>
-      </w:pPr>
-      <w:r>
-        <w:rPr>
-          <w:rFonts w:ascii="Calibri" w:eastAsia="Calibri" w:hAnsi="Calibri" w:cs="Calibri"/>
-          <w:i/>
-        </w:rPr>
-        <w:t>What are the requirements for your project you have derived from this planning?</w:t>
-      </w:r>
-    </w:p>
-    <w:p>
-      <w:pPr>
-        <w:rPr>
-          <w:rFonts w:ascii="Calibri" w:eastAsia="Calibri" w:hAnsi="Calibri" w:cs="Calibri"/>
-          <w:i/>
-        </w:rPr>
-      </w:pPr>
+        <w:t>User Stories</w:t>
+      </w:r>
+    </w:p>
+    <w:p>
+      <w:pPr>
+        <w:rPr>
+          <w:rFonts w:ascii="Calibri" w:eastAsia="Calibri" w:hAnsi="Calibri" w:cs="Calibri"/>
+        </w:rPr>
+      </w:pPr>
+      <w:r>
+        <w:rPr>
+          <w:rFonts w:ascii="Calibri" w:eastAsia="Calibri" w:hAnsi="Calibri" w:cs="Calibri"/>
+        </w:rPr>
+        <w:t xml:space="preserve">Priorities: </w:t>
+      </w:r>
+      <w:r>
+        <w:rPr>
+          <w:rFonts w:ascii="Calibri" w:eastAsia="Calibri" w:hAnsi="Calibri" w:cs="Calibri"/>
+          <w:shd w:val="clear" w:color="auto" w:fill="00FF00"/>
+        </w:rPr>
+        <w:t>Crucial</w:t>
+      </w:r>
+      <w:r>
+        <w:rPr>
+          <w:rFonts w:ascii="Calibri" w:eastAsia="Calibri" w:hAnsi="Calibri" w:cs="Calibri"/>
+        </w:rPr>
+        <w:t xml:space="preserve"> </w:t>
+      </w:r>
+      <w:r>
+        <w:rPr>
+          <w:rFonts w:ascii="Calibri" w:eastAsia="Calibri" w:hAnsi="Calibri" w:cs="Calibri"/>
+          <w:shd w:val="clear" w:color="auto" w:fill="008000"/>
+        </w:rPr>
+        <w:t>Good to Have</w:t>
+      </w:r>
+      <w:r>
+        <w:rPr>
+          <w:rFonts w:ascii="Calibri" w:eastAsia="Calibri" w:hAnsi="Calibri" w:cs="Calibri"/>
+        </w:rPr>
+        <w:t xml:space="preserve"> </w:t>
+      </w:r>
+      <w:r>
+        <w:rPr>
+          <w:rFonts w:ascii="Calibri" w:eastAsia="Calibri" w:hAnsi="Calibri" w:cs="Calibri"/>
+          <w:shd w:val="clear" w:color="auto" w:fill="FFFF00"/>
+        </w:rPr>
+        <w:t>Side Feature</w:t>
+      </w:r>
+      <w:r>
+        <w:rPr>
+          <w:rFonts w:ascii="Calibri" w:eastAsia="Calibri" w:hAnsi="Calibri" w:cs="Calibri"/>
+        </w:rPr>
+        <w:t xml:space="preserve"> </w:t>
+      </w:r>
+      <w:r>
+        <w:rPr>
+          <w:rFonts w:ascii="Calibri" w:eastAsia="Calibri" w:hAnsi="Calibri" w:cs="Calibri"/>
+          <w:shd w:val="clear" w:color="auto" w:fill="FF0000"/>
+        </w:rPr>
+        <w:t>Extravagrant</w:t>
+      </w:r>
+    </w:p>
+    <w:p>
+      <w:pPr>
+        <w:rPr>
+          <w:rFonts w:ascii="Calibri" w:eastAsia="Calibri" w:hAnsi="Calibri" w:cs="Calibri"/>
+        </w:rPr>
+      </w:pPr>
+      <w:r>
+        <w:rPr>
+          <w:rFonts w:ascii="Calibri" w:eastAsia="Calibri" w:hAnsi="Calibri" w:cs="Calibri"/>
+          <w:shd w:val="clear" w:color="auto" w:fill="008000"/>
+        </w:rPr>
+        <w:t>As a player, I want the fishing to be simple and intuitive yet varied by having  a chance based system so that the hunger system isn’t one dimensional.</w:t>
+      </w:r>
+    </w:p>
+    <w:p>
+      <w:pPr>
+        <w:rPr>
+          <w:rFonts w:ascii="Calibri" w:eastAsia="Calibri" w:hAnsi="Calibri" w:cs="Calibri"/>
+        </w:rPr>
+      </w:pPr>
+      <w:r>
+        <w:rPr>
+          <w:rFonts w:ascii="Calibri" w:eastAsia="Calibri" w:hAnsi="Calibri" w:cs="Calibri"/>
+          <w:shd w:val="clear" w:color="auto" w:fill="00FF00"/>
+        </w:rPr>
+        <w:t>As a player, I want a hunger system so I can feel a sense of pressure as I play through the game.</w:t>
+      </w:r>
+    </w:p>
+    <w:p>
+      <w:pPr>
+        <w:rPr>
+          <w:rFonts w:ascii="Calibri" w:eastAsia="Calibri" w:hAnsi="Calibri" w:cs="Calibri"/>
+        </w:rPr>
+      </w:pPr>
+      <w:r>
+        <w:rPr>
+          <w:rFonts w:ascii="Calibri" w:eastAsia="Calibri" w:hAnsi="Calibri" w:cs="Calibri"/>
+          <w:shd w:val="clear" w:color="auto" w:fill="008000"/>
+        </w:rPr>
+        <w:t>As a experienced player, I want a hunger system that is varied with different food so that the hunger system feels intricate.</w:t>
+      </w:r>
+    </w:p>
+    <w:p>
+      <w:pPr>
+        <w:rPr>
+          <w:rFonts w:ascii="Calibri" w:eastAsia="Calibri" w:hAnsi="Calibri" w:cs="Calibri"/>
+        </w:rPr>
+      </w:pPr>
+      <w:r>
+        <w:rPr>
+          <w:rFonts w:ascii="Calibri" w:eastAsia="Calibri" w:hAnsi="Calibri" w:cs="Calibri"/>
+          <w:shd w:val="clear" w:color="auto" w:fill="00FF00"/>
+        </w:rPr>
+        <w:t>As a Maori, I want the legend told in this story to be factually accurate so that future generations have the correct idea of my ancestor’s stories.</w:t>
+      </w:r>
+    </w:p>
+    <w:p>
+      <w:pPr>
+        <w:rPr>
+          <w:rFonts w:ascii="Calibri" w:eastAsia="Calibri" w:hAnsi="Calibri" w:cs="Calibri"/>
+        </w:rPr>
+      </w:pPr>
+      <w:r>
+        <w:rPr>
+          <w:rFonts w:ascii="Calibri" w:eastAsia="Calibri" w:hAnsi="Calibri" w:cs="Calibri"/>
+          <w:shd w:val="clear" w:color="auto" w:fill="00FF00"/>
+        </w:rPr>
+        <w:t>As a player, I want the world to be visually displayed so that I can easily see where I have or have not been.</w:t>
+      </w:r>
+    </w:p>
+    <w:p>
+      <w:pPr>
+        <w:rPr>
+          <w:rFonts w:ascii="Calibri" w:eastAsia="Calibri" w:hAnsi="Calibri" w:cs="Calibri"/>
+        </w:rPr>
+      </w:pPr>
+      <w:r>
+        <w:rPr>
+          <w:rFonts w:ascii="Calibri" w:eastAsia="Calibri" w:hAnsi="Calibri" w:cs="Calibri"/>
+          <w:shd w:val="clear" w:color="auto" w:fill="FFFF00"/>
+        </w:rPr>
+        <w:t>As a player, I want a combat system so that I can really feel empowered like the demigod Maui.</w:t>
+      </w:r>
+    </w:p>
+    <w:p>
+      <w:pPr>
+        <w:rPr>
+          <w:rFonts w:ascii="Calibri" w:eastAsia="Calibri" w:hAnsi="Calibri" w:cs="Calibri"/>
+        </w:rPr>
+      </w:pPr>
+      <w:r>
+        <w:rPr>
+          <w:rFonts w:ascii="Calibri" w:eastAsia="Calibri" w:hAnsi="Calibri" w:cs="Calibri"/>
+          <w:shd w:val="clear" w:color="auto" w:fill="00FF00"/>
+        </w:rPr>
+        <w:t>As a developer, I want the program to be structured logically so it is easy to understand and improve.</w:t>
+      </w:r>
+    </w:p>
+    <w:p>
+      <w:pPr>
+        <w:rPr>
+          <w:rFonts w:ascii="Calibri" w:eastAsia="Calibri" w:hAnsi="Calibri" w:cs="Calibri"/>
+        </w:rPr>
+      </w:pPr>
+      <w:r>
+        <w:rPr>
+          <w:rFonts w:ascii="Calibri" w:eastAsia="Calibri" w:hAnsi="Calibri" w:cs="Calibri"/>
+          <w:shd w:val="clear" w:color="auto" w:fill="008000"/>
+        </w:rPr>
+        <w:t>As a learner, I want there to be multiple scenarios so I can learn a lot about Maui’s legend.</w:t>
+      </w:r>
+    </w:p>
+    <w:p>
+      <w:pPr>
+        <w:rPr>
+          <w:rFonts w:ascii="Calibri" w:eastAsia="Calibri" w:hAnsi="Calibri" w:cs="Calibri"/>
+        </w:rPr>
+      </w:pPr>
+      <w:r>
+        <w:rPr>
+          <w:rFonts w:ascii="Calibri" w:eastAsia="Calibri" w:hAnsi="Calibri" w:cs="Calibri"/>
+          <w:shd w:val="clear" w:color="auto" w:fill="FFFF00"/>
+        </w:rPr>
+        <w:t>As a casual/hard-core player, I want different difficulties so that I can decide whether I want a hard challenge or just want to breeze by Maui’s legend.</w:t>
+      </w:r>
+    </w:p>
+    <w:p>
+      <w:pPr>
+        <w:rPr>
+          <w:rFonts w:ascii="Calibri" w:eastAsia="Calibri" w:hAnsi="Calibri" w:cs="Calibri"/>
+        </w:rPr>
+      </w:pPr>
+      <w:r>
+        <w:rPr>
+          <w:rFonts w:ascii="Calibri" w:eastAsia="Calibri" w:hAnsi="Calibri" w:cs="Calibri"/>
+          <w:shd w:val="clear" w:color="auto" w:fill="FF0000"/>
+        </w:rPr>
+        <w:t>As a player, I want to be able to choose which world to go to if I’ve completed the game so I can retry sections I did not understand/appreciate.</w:t>
+      </w:r>
+    </w:p>
+    <w:p>
+      <w:pPr>
+        <w:rPr>
+          <w:rFonts w:ascii="Calibri" w:eastAsia="Calibri" w:hAnsi="Calibri" w:cs="Calibri"/>
+        </w:rPr>
+      </w:pPr>
+      <w:r>
+        <w:rPr>
+          <w:rFonts w:ascii="Calibri" w:eastAsia="Calibri" w:hAnsi="Calibri" w:cs="Calibri"/>
+          <w:shd w:val="clear" w:color="auto" w:fill="FFFF00"/>
+        </w:rPr>
+        <w:t>As a player, I want there to be different items I can use like weapons or fishing rod so that I can feel a sense of progression.</w:t>
+      </w:r>
+    </w:p>
+    <w:p>
+      <w:pPr>
+        <w:rPr>
+          <w:rFonts w:ascii="Calibri" w:eastAsia="Calibri" w:hAnsi="Calibri" w:cs="Calibri"/>
+        </w:rPr>
+      </w:pPr>
+      <w:r>
+        <w:rPr>
+          <w:rFonts w:ascii="Calibri" w:eastAsia="Calibri" w:hAnsi="Calibri" w:cs="Calibri"/>
+          <w:shd w:val="clear" w:color="auto" w:fill="00FF00"/>
+        </w:rPr>
+        <w:t>As a player, I want the ability for Maui to permanently die ending the game so that I can feel a sense of pressure.</w:t>
+      </w:r>
+    </w:p>
+    <w:p>
+      <w:pPr>
+        <w:rPr>
+          <w:rFonts w:ascii="Calibri" w:eastAsia="Calibri" w:hAnsi="Calibri" w:cs="Calibri"/>
+        </w:rPr>
+      </w:pPr>
+      <w:r>
+        <w:rPr>
+          <w:rFonts w:ascii="Calibri" w:eastAsia="Calibri" w:hAnsi="Calibri" w:cs="Calibri"/>
+          <w:shd w:val="clear" w:color="auto" w:fill="008000"/>
+        </w:rPr>
+        <w:t>As a non-maori speaker, I want there to be a glossary of Maori words used so that I can understand what they mean.</w:t>
+      </w:r>
+    </w:p>
+    <w:p>
+      <w:pPr>
+        <w:rPr>
+          <w:rFonts w:ascii="Calibri" w:eastAsia="Calibri" w:hAnsi="Calibri" w:cs="Calibri"/>
+        </w:rPr>
+      </w:pPr>
+      <w:r>
+        <w:rPr>
+          <w:rFonts w:ascii="Calibri" w:eastAsia="Calibri" w:hAnsi="Calibri" w:cs="Calibri"/>
+          <w:shd w:val="clear" w:color="auto" w:fill="FFFF00"/>
+        </w:rPr>
+        <w:t>As a player, I want the ability to save my game so I can continue to play after sessions.</w:t>
+      </w:r>
+    </w:p>
+    <w:p>
+      <w:pPr>
+        <w:rPr>
+          <w:rFonts w:ascii="Calibri" w:eastAsia="Calibri" w:hAnsi="Calibri" w:cs="Calibri"/>
+        </w:rPr>
+      </w:pPr>
+      <w:r>
+        <w:rPr>
+          <w:rFonts w:ascii="Calibri" w:eastAsia="Calibri" w:hAnsi="Calibri" w:cs="Calibri"/>
+          <w:shd w:val="clear" w:color="auto" w:fill="008000"/>
+        </w:rPr>
+        <w:t>As a player, I want varied enemies so that encounters aren’t stale.</w:t>
+      </w:r>
+    </w:p>
+    <w:p>
+      <w:pPr>
+        <w:rPr>
+          <w:rFonts w:ascii="Calibri" w:eastAsia="Calibri" w:hAnsi="Calibri" w:cs="Calibri"/>
+        </w:rPr>
+      </w:pPr>
+      <w:r>
+        <w:rPr>
+          <w:rFonts w:ascii="Calibri" w:eastAsia="Calibri" w:hAnsi="Calibri" w:cs="Calibri"/>
+          <w:shd w:val="clear" w:color="auto" w:fill="FFFF00"/>
+        </w:rPr>
+        <w:t>As a player, I want different moves and attacks so that encounters feel varied.</w:t>
+      </w:r>
     </w:p>
     <w:p>
       <w:pPr>
@@ -1259,318 +1548,27 @@
         <w:rPr>
           <w:rFonts w:eastAsia="Calibri Light"/>
         </w:rPr>
-        <w:t>User Stories</w:t>
-      </w:r>
-    </w:p>
-    <w:p>
-      <w:pPr>
-        <w:rPr>
-          <w:rFonts w:ascii="Calibri" w:eastAsia="Calibri" w:hAnsi="Calibri" w:cs="Calibri"/>
-        </w:rPr>
-      </w:pPr>
-      <w:r>
-        <w:rPr>
-          <w:rFonts w:ascii="Calibri" w:eastAsia="Calibri" w:hAnsi="Calibri" w:cs="Calibri"/>
-        </w:rPr>
-        <w:t xml:space="preserve">Priorities: </w:t>
-      </w:r>
-      <w:r>
-        <w:rPr>
-          <w:rFonts w:ascii="Calibri" w:eastAsia="Calibri" w:hAnsi="Calibri" w:cs="Calibri"/>
-          <w:shd w:val="clear" w:color="auto" w:fill="00FF00"/>
-        </w:rPr>
-        <w:t>Crucial</w:t>
-      </w:r>
-      <w:r>
-        <w:rPr>
-          <w:rFonts w:ascii="Calibri" w:eastAsia="Calibri" w:hAnsi="Calibri" w:cs="Calibri"/>
-        </w:rPr>
-        <w:t xml:space="preserve"> </w:t>
-      </w:r>
-      <w:r>
-        <w:rPr>
-          <w:rFonts w:ascii="Calibri" w:eastAsia="Calibri" w:hAnsi="Calibri" w:cs="Calibri"/>
-          <w:shd w:val="clear" w:color="auto" w:fill="008000"/>
-        </w:rPr>
-        <w:t>Good to Have</w:t>
-      </w:r>
-      <w:r>
-        <w:rPr>
-          <w:rFonts w:ascii="Calibri" w:eastAsia="Calibri" w:hAnsi="Calibri" w:cs="Calibri"/>
-        </w:rPr>
-        <w:t xml:space="preserve"> </w:t>
-      </w:r>
-      <w:r>
-        <w:rPr>
-          <w:rFonts w:ascii="Calibri" w:eastAsia="Calibri" w:hAnsi="Calibri" w:cs="Calibri"/>
-          <w:shd w:val="clear" w:color="auto" w:fill="FFFF00"/>
-        </w:rPr>
-        <w:t>Side Feature</w:t>
-      </w:r>
-      <w:r>
-        <w:rPr>
-          <w:rFonts w:ascii="Calibri" w:eastAsia="Calibri" w:hAnsi="Calibri" w:cs="Calibri"/>
-        </w:rPr>
-        <w:t xml:space="preserve"> </w:t>
-      </w:r>
-      <w:r>
-        <w:rPr>
-          <w:rFonts w:ascii="Calibri" w:eastAsia="Calibri" w:hAnsi="Calibri" w:cs="Calibri"/>
-          <w:shd w:val="clear" w:color="auto" w:fill="FF0000"/>
-        </w:rPr>
-        <w:t>Extravagrant</w:t>
-      </w:r>
-    </w:p>
-    <w:p>
-      <w:pPr>
-        <w:rPr>
-          <w:rFonts w:ascii="Calibri" w:eastAsia="Calibri" w:hAnsi="Calibri" w:cs="Calibri"/>
-        </w:rPr>
-      </w:pPr>
-      <w:r>
-        <w:rPr>
-          <w:rFonts w:ascii="Calibri" w:eastAsia="Calibri" w:hAnsi="Calibri" w:cs="Calibri"/>
-          <w:shd w:val="clear" w:color="auto" w:fill="008000"/>
-        </w:rPr>
-        <w:t>As a player, I want the fishing to be simple and intuitive yet varied by having  a chance based system so that the hunger system isn’t one dimensional.</w:t>
-      </w:r>
-    </w:p>
-    <w:p>
-      <w:pPr>
-        <w:rPr>
-          <w:rFonts w:ascii="Calibri" w:eastAsia="Calibri" w:hAnsi="Calibri" w:cs="Calibri"/>
-        </w:rPr>
-      </w:pPr>
-      <w:r>
-        <w:rPr>
-          <w:rFonts w:ascii="Calibri" w:eastAsia="Calibri" w:hAnsi="Calibri" w:cs="Calibri"/>
-          <w:shd w:val="clear" w:color="auto" w:fill="00FF00"/>
-        </w:rPr>
-        <w:t>As a player, I want a hunger system so I can feel a sense of pressure as I play through the game.</w:t>
-      </w:r>
-    </w:p>
-    <w:p>
-      <w:pPr>
-        <w:rPr>
-          <w:rFonts w:ascii="Calibri" w:eastAsia="Calibri" w:hAnsi="Calibri" w:cs="Calibri"/>
-        </w:rPr>
-      </w:pPr>
-      <w:r>
-        <w:rPr>
-          <w:rFonts w:ascii="Calibri" w:eastAsia="Calibri" w:hAnsi="Calibri" w:cs="Calibri"/>
-          <w:shd w:val="clear" w:color="auto" w:fill="008000"/>
-        </w:rPr>
-        <w:t>As a experienced player, I want a hunger system that is varied with different food so that the hunger system feels intricate.</w:t>
-      </w:r>
-    </w:p>
-    <w:p>
-      <w:pPr>
-        <w:rPr>
-          <w:rFonts w:ascii="Calibri" w:eastAsia="Calibri" w:hAnsi="Calibri" w:cs="Calibri"/>
-        </w:rPr>
-      </w:pPr>
-      <w:r>
-        <w:rPr>
-          <w:rFonts w:ascii="Calibri" w:eastAsia="Calibri" w:hAnsi="Calibri" w:cs="Calibri"/>
-          <w:shd w:val="clear" w:color="auto" w:fill="00FF00"/>
-        </w:rPr>
-        <w:t>As a Maori, I want the legend told in this story to be factually accurate so that future generations have the correct idea of my ancestor’s stories.</w:t>
-      </w:r>
-    </w:p>
-    <w:p>
-      <w:pPr>
-        <w:rPr>
-          <w:rFonts w:ascii="Calibri" w:eastAsia="Calibri" w:hAnsi="Calibri" w:cs="Calibri"/>
-        </w:rPr>
-      </w:pPr>
-      <w:r>
-        <w:rPr>
-          <w:rFonts w:ascii="Calibri" w:eastAsia="Calibri" w:hAnsi="Calibri" w:cs="Calibri"/>
-          <w:shd w:val="clear" w:color="auto" w:fill="00FF00"/>
-        </w:rPr>
-        <w:t>As a player, I want the world to be visually displayed so that I can easily see where I have or have not been.</w:t>
-      </w:r>
-    </w:p>
-    <w:p>
-      <w:pPr>
-        <w:rPr>
-          <w:rFonts w:ascii="Calibri" w:eastAsia="Calibri" w:hAnsi="Calibri" w:cs="Calibri"/>
-        </w:rPr>
-      </w:pPr>
-      <w:r>
-        <w:rPr>
-          <w:rFonts w:ascii="Calibri" w:eastAsia="Calibri" w:hAnsi="Calibri" w:cs="Calibri"/>
-          <w:shd w:val="clear" w:color="auto" w:fill="FFFF00"/>
-        </w:rPr>
-        <w:t>As a player, I want a combat system so that I can really feel empowered like the demigod Maui.</w:t>
-      </w:r>
-    </w:p>
-    <w:p>
-      <w:pPr>
-        <w:rPr>
-          <w:rFonts w:ascii="Calibri" w:eastAsia="Calibri" w:hAnsi="Calibri" w:cs="Calibri"/>
-        </w:rPr>
-      </w:pPr>
-      <w:r>
-        <w:rPr>
-          <w:rFonts w:ascii="Calibri" w:eastAsia="Calibri" w:hAnsi="Calibri" w:cs="Calibri"/>
-          <w:shd w:val="clear" w:color="auto" w:fill="00FF00"/>
-        </w:rPr>
-        <w:t>As a developer, I want the program to be structured logically so it is easy to understand and improve.</w:t>
-      </w:r>
-    </w:p>
-    <w:p>
-      <w:pPr>
-        <w:rPr>
-          <w:rFonts w:ascii="Calibri" w:eastAsia="Calibri" w:hAnsi="Calibri" w:cs="Calibri"/>
-        </w:rPr>
-      </w:pPr>
-      <w:r>
-        <w:rPr>
-          <w:rFonts w:ascii="Calibri" w:eastAsia="Calibri" w:hAnsi="Calibri" w:cs="Calibri"/>
-          <w:shd w:val="clear" w:color="auto" w:fill="008000"/>
-        </w:rPr>
-        <w:t>As a learner, I want there to be multiple scenarios so I can learn a lot about Maui’s legend.</w:t>
-      </w:r>
-    </w:p>
-    <w:p>
-      <w:pPr>
-        <w:rPr>
-          <w:rFonts w:ascii="Calibri" w:eastAsia="Calibri" w:hAnsi="Calibri" w:cs="Calibri"/>
-        </w:rPr>
-      </w:pPr>
-      <w:r>
-        <w:rPr>
-          <w:rFonts w:ascii="Calibri" w:eastAsia="Calibri" w:hAnsi="Calibri" w:cs="Calibri"/>
-          <w:shd w:val="clear" w:color="auto" w:fill="FFFF00"/>
-        </w:rPr>
-        <w:t>As a casual/hard-core player, I want different difficulties so that I can decide whether I want a hard challenge or just want to breeze by Maui’s legend.</w:t>
-      </w:r>
-    </w:p>
-    <w:p>
-      <w:pPr>
-        <w:rPr>
-          <w:rFonts w:ascii="Calibri" w:eastAsia="Calibri" w:hAnsi="Calibri" w:cs="Calibri"/>
-        </w:rPr>
-      </w:pPr>
-      <w:r>
-        <w:rPr>
-          <w:rFonts w:ascii="Calibri" w:eastAsia="Calibri" w:hAnsi="Calibri" w:cs="Calibri"/>
-          <w:shd w:val="clear" w:color="auto" w:fill="FF0000"/>
-        </w:rPr>
-        <w:t>As a player, I want to be able to choose which world to go to if I’ve completed the game so I can retry sections I did not understand/appreciate.</w:t>
-      </w:r>
-    </w:p>
-    <w:p>
-      <w:pPr>
-        <w:rPr>
-          <w:rFonts w:ascii="Calibri" w:eastAsia="Calibri" w:hAnsi="Calibri" w:cs="Calibri"/>
-        </w:rPr>
-      </w:pPr>
-      <w:r>
-        <w:rPr>
-          <w:rFonts w:ascii="Calibri" w:eastAsia="Calibri" w:hAnsi="Calibri" w:cs="Calibri"/>
-          <w:shd w:val="clear" w:color="auto" w:fill="FFFF00"/>
-        </w:rPr>
-        <w:t>As a player, I want there to be different items I can use like weapons or fishing rod so that I can feel a sense of progression.</w:t>
-      </w:r>
-    </w:p>
-    <w:p>
-      <w:pPr>
-        <w:rPr>
-          <w:rFonts w:ascii="Calibri" w:eastAsia="Calibri" w:hAnsi="Calibri" w:cs="Calibri"/>
-        </w:rPr>
-      </w:pPr>
-      <w:r>
-        <w:rPr>
-          <w:rFonts w:ascii="Calibri" w:eastAsia="Calibri" w:hAnsi="Calibri" w:cs="Calibri"/>
-          <w:shd w:val="clear" w:color="auto" w:fill="00FF00"/>
-        </w:rPr>
-        <w:t>As a player, I want the ability for Maui to permanently die ending the game so that I can feel a sense of pressure.</w:t>
-      </w:r>
-    </w:p>
-    <w:p>
-      <w:pPr>
-        <w:rPr>
-          <w:rFonts w:ascii="Calibri" w:eastAsia="Calibri" w:hAnsi="Calibri" w:cs="Calibri"/>
-        </w:rPr>
-      </w:pPr>
-      <w:r>
-        <w:rPr>
-          <w:rFonts w:ascii="Calibri" w:eastAsia="Calibri" w:hAnsi="Calibri" w:cs="Calibri"/>
-          <w:shd w:val="clear" w:color="auto" w:fill="008000"/>
-        </w:rPr>
-        <w:t>As a non-maori speaker, I want there to be a glossary of Maori words used so that I can understand what they mean.</w:t>
-      </w:r>
-    </w:p>
-    <w:p>
-      <w:pPr>
-        <w:rPr>
-          <w:rFonts w:ascii="Calibri" w:eastAsia="Calibri" w:hAnsi="Calibri" w:cs="Calibri"/>
-        </w:rPr>
-      </w:pPr>
-      <w:r>
-        <w:rPr>
-          <w:rFonts w:ascii="Calibri" w:eastAsia="Calibri" w:hAnsi="Calibri" w:cs="Calibri"/>
-          <w:shd w:val="clear" w:color="auto" w:fill="FFFF00"/>
-        </w:rPr>
-        <w:t>As a player, I want the ability to save my game so I can continue to play after sessions.</w:t>
-      </w:r>
-    </w:p>
-    <w:p>
-      <w:pPr>
-        <w:rPr>
-          <w:rFonts w:ascii="Calibri" w:eastAsia="Calibri" w:hAnsi="Calibri" w:cs="Calibri"/>
-        </w:rPr>
-      </w:pPr>
-      <w:r>
-        <w:rPr>
-          <w:rFonts w:ascii="Calibri" w:eastAsia="Calibri" w:hAnsi="Calibri" w:cs="Calibri"/>
-          <w:shd w:val="clear" w:color="auto" w:fill="008000"/>
-        </w:rPr>
-        <w:t>As a player, I want varied enemies so that encounters aren’t stale.</w:t>
-      </w:r>
-    </w:p>
-    <w:p>
-      <w:pPr>
-        <w:rPr>
-          <w:rFonts w:ascii="Calibri" w:eastAsia="Calibri" w:hAnsi="Calibri" w:cs="Calibri"/>
-        </w:rPr>
-      </w:pPr>
-      <w:r>
-        <w:rPr>
-          <w:rFonts w:ascii="Calibri" w:eastAsia="Calibri" w:hAnsi="Calibri" w:cs="Calibri"/>
-          <w:shd w:val="clear" w:color="auto" w:fill="FFFF00"/>
-        </w:rPr>
-        <w:t>As a player, I want different moves and attacks so that encounters feel varied.</w:t>
-      </w:r>
-    </w:p>
-    <w:p>
-      <w:pPr>
-        <w:pStyle w:val="Heading3"/>
-        <w:rPr>
-          <w:rFonts w:eastAsia="Calibri Light"/>
-        </w:rPr>
-      </w:pPr>
-      <w:r>
-        <w:rPr>
-          <w:rFonts w:eastAsia="Calibri Light"/>
+        <w:t>Critical Review Points</w:t>
+      </w:r>
+    </w:p>
+    <w:p>
+      <w:pPr>
+        <w:rPr>
+          <w:rFonts w:ascii="Calibri" w:eastAsia="Calibri" w:hAnsi="Calibri" w:cs="Calibri"/>
+        </w:rPr>
+      </w:pPr>
+      <w:r>
+        <w:rPr>
+          <w:rFonts w:ascii="Calibri" w:eastAsia="Calibri" w:hAnsi="Calibri" w:cs="Calibri"/>
+        </w:rPr>
+        <w:t xml:space="preserve">My first critical review point should be just after creating a playable version of the game featuring an over world and the ability to move and get to a certain important objective. By this point, I should </w:t>
+      </w:r>
+      <w:r>
+        <w:rPr>
+          <w:rFonts w:ascii="Calibri" w:eastAsia="Calibri" w:hAnsi="Calibri" w:cs="Calibri"/>
         </w:rPr>
         <w:lastRenderedPageBreak/>
-        <w:t>Critical Review Points</w:t>
-      </w:r>
-    </w:p>
-    <w:p>
-      <w:pPr>
-        <w:rPr>
-          <w:rFonts w:ascii="Calibri" w:eastAsia="Calibri" w:hAnsi="Calibri" w:cs="Calibri"/>
-        </w:rPr>
-      </w:pPr>
-      <w:r>
-        <w:rPr>
-          <w:rFonts w:ascii="Calibri" w:eastAsia="Calibri" w:hAnsi="Calibri" w:cs="Calibri"/>
-        </w:rPr>
-        <w:t>My first critical review point should be just after creating a playable version of the game featuring an over world and the ability to move and get to a certain important objective. By this point, I should have a version of the game which allows me to see an ASCII layout of a pre-determined map, a system that allows me to move throughout the map but not go out of bounds.</w:t>
+        <w:t>have a version of the game which allows me to see an ASCII layout of a pre-determined map, a system that allows me to move throughout the map but not go out of bounds.</w:t>
       </w:r>
     </w:p>
     <w:p>
@@ -2074,20 +2072,20 @@
         <w:rPr>
           <w:rFonts w:ascii="Calibri" w:eastAsia="Calibri" w:hAnsi="Calibri" w:cs="Calibri"/>
         </w:rPr>
+        <w:t>Gradually go down with every turn that passes</w:t>
+      </w:r>
+    </w:p>
+    <w:p>
+      <w:pPr>
+        <w:rPr>
+          <w:rFonts w:ascii="Calibri" w:eastAsia="Calibri" w:hAnsi="Calibri" w:cs="Calibri"/>
+        </w:rPr>
+      </w:pPr>
+      <w:r>
+        <w:rPr>
+          <w:rFonts w:ascii="Calibri" w:eastAsia="Calibri" w:hAnsi="Calibri" w:cs="Calibri"/>
+        </w:rPr>
         <w:lastRenderedPageBreak/>
-        <w:t>Gradually go down with every turn that passes</w:t>
-      </w:r>
-    </w:p>
-    <w:p>
-      <w:pPr>
-        <w:rPr>
-          <w:rFonts w:ascii="Calibri" w:eastAsia="Calibri" w:hAnsi="Calibri" w:cs="Calibri"/>
-        </w:rPr>
-      </w:pPr>
-      <w:r>
-        <w:rPr>
-          <w:rFonts w:ascii="Calibri" w:eastAsia="Calibri" w:hAnsi="Calibri" w:cs="Calibri"/>
-        </w:rPr>
         <w:t>Afterwards I should aim to create a system that allows the user to find different fishing rods and catch different types of fish (based on terrain and rod). At this point, all the necessary ingredients are needed to be able to complete the first scenario. The first one would be Maui discovering Aotearoa, completed when the user fishes on a specific tile with a special fishing rod that can be found somewhere predetermined.</w:t>
       </w:r>
     </w:p>
@@ -3118,7 +3116,7 @@
     </w:p>
     <w:p>
       <w:pPr>
-        <w:pStyle w:val="Heading2"/>
+        <w:pStyle w:val="Heading3"/>
       </w:pPr>
       <w:r>
         <w:t>Version 1 – 2</w:t>
@@ -4658,56 +4656,255 @@
     </w:p>
     <w:p>
       <w:pPr>
-        <w:rPr>
-          <w:rFonts w:ascii="Calibri" w:eastAsia="Calibri" w:hAnsi="Calibri" w:cs="Calibri"/>
-        </w:rPr>
-      </w:pPr>
-      <w:r>
-        <w:rPr>
-          <w:rFonts w:ascii="Calibri" w:eastAsia="Calibri" w:hAnsi="Calibri" w:cs="Calibri"/>
-        </w:rPr>
+        <w:numPr>
+          <w:ilvl w:val="0"/>
+          <w:numId w:val="7"/>
+        </w:numPr>
+        <w:ind w:left="643" w:hanging="360"/>
+        <w:rPr>
+          <w:rFonts w:ascii="Calibri" w:eastAsia="Calibri" w:hAnsi="Calibri" w:cs="Calibri"/>
+        </w:rPr>
+      </w:pPr>
+      <w:r>
+        <w:rPr>
+          <w:rFonts w:ascii="Calibri" w:eastAsia="Calibri" w:hAnsi="Calibri" w:cs="Calibri"/>
+        </w:rPr>
+        <w:t>Random Events</w:t>
+      </w:r>
+    </w:p>
+    <w:p>
+      <w:pPr>
+        <w:numPr>
+          <w:ilvl w:val="0"/>
+          <w:numId w:val="7"/>
+        </w:numPr>
+        <w:ind w:left="1363" w:hanging="360"/>
+        <w:rPr>
+          <w:rFonts w:ascii="Calibri" w:eastAsia="Calibri" w:hAnsi="Calibri" w:cs="Calibri"/>
+        </w:rPr>
+      </w:pPr>
+      <w:r>
+        <w:rPr>
+          <w:rFonts w:ascii="Calibri" w:eastAsia="Calibri" w:hAnsi="Calibri" w:cs="Calibri"/>
+        </w:rPr>
+        <w:t>Not too frequent as to not detract from user experience</w:t>
+      </w:r>
+    </w:p>
+    <w:p>
+      <w:pPr>
+        <w:numPr>
+          <w:ilvl w:val="0"/>
+          <w:numId w:val="7"/>
+        </w:numPr>
+        <w:ind w:left="1363" w:hanging="360"/>
+        <w:rPr>
+          <w:rFonts w:ascii="Calibri" w:eastAsia="Calibri" w:hAnsi="Calibri" w:cs="Calibri"/>
+        </w:rPr>
+      </w:pPr>
+      <w:r>
+        <w:rPr>
+          <w:rFonts w:ascii="Calibri" w:eastAsia="Calibri" w:hAnsi="Calibri" w:cs="Calibri"/>
+        </w:rPr>
+        <w:t>Will be elaborated on more in the future just an idea for now</w:t>
+      </w:r>
+    </w:p>
+    <w:p>
+      <w:pPr>
+        <w:pStyle w:val="ListParagraph"/>
+        <w:numPr>
+          <w:ilvl w:val="2"/>
+          <w:numId w:val="7"/>
+        </w:numPr>
+        <w:rPr>
+          <w:rFonts w:ascii="Calibri" w:eastAsia="Calibri" w:hAnsi="Calibri" w:cs="Calibri"/>
+        </w:rPr>
+      </w:pPr>
+    </w:p>
+    <w:p>
+      <w:pPr>
+        <w:rPr>
+          <w:rFonts w:ascii="Calibri" w:eastAsia="Calibri" w:hAnsi="Calibri" w:cs="Calibri"/>
+        </w:rPr>
+      </w:pPr>
+    </w:p>
+    <w:p>
+      <w:pPr>
+        <w:rPr>
+          <w:rFonts w:ascii="Calibri" w:eastAsia="Calibri" w:hAnsi="Calibri" w:cs="Calibri"/>
+        </w:rPr>
+      </w:pPr>
+      <w:r>
+        <w:rPr>
+          <w:rFonts w:ascii="Calibri" w:eastAsia="Calibri" w:hAnsi="Calibri" w:cs="Calibri"/>
+        </w:rPr>
+        <w:t xml:space="preserve">As we can see, I’ve decided to cut out and solidify some of my goals. I’ve decided to scrap the idea of there being different type of fish, because </w:t>
+      </w:r>
+      <w:r>
+        <w:rPr>
+          <w:rFonts w:ascii="Calibri" w:eastAsia="Calibri" w:hAnsi="Calibri" w:cs="Calibri"/>
+        </w:rPr>
+        <w:t xml:space="preserve">development side </w:t>
+      </w:r>
+      <w:r>
+        <w:rPr>
+          <w:rFonts w:ascii="Calibri" w:eastAsia="Calibri" w:hAnsi="Calibri" w:cs="Calibri"/>
+        </w:rPr>
+        <w:t xml:space="preserve">implementing </w:t>
+      </w:r>
+      <w:r>
+        <w:rPr>
+          <w:rFonts w:ascii="Calibri" w:eastAsia="Calibri" w:hAnsi="Calibri" w:cs="Calibri"/>
+        </w:rPr>
+        <w:t>many kinds of</w:t>
+      </w:r>
+      <w:r>
+        <w:rPr>
+          <w:rFonts w:ascii="Calibri" w:eastAsia="Calibri" w:hAnsi="Calibri" w:cs="Calibri"/>
+        </w:rPr>
+        <w:t xml:space="preserve"> fish is a pain</w:t>
+      </w:r>
+      <w:r>
+        <w:rPr>
+          <w:rFonts w:ascii="Calibri" w:eastAsia="Calibri" w:hAnsi="Calibri" w:cs="Calibri"/>
+        </w:rPr>
+        <w:t xml:space="preserve">. On the user experience side, selecting which type of fish to eat </w:t>
+      </w:r>
+      <w:r>
+        <w:rPr>
+          <w:rFonts w:ascii="Calibri" w:eastAsia="Calibri" w:hAnsi="Calibri" w:cs="Calibri"/>
+        </w:rPr>
+        <w:t>would</w:t>
+      </w:r>
+      <w:r>
+        <w:rPr>
+          <w:rFonts w:ascii="Calibri" w:eastAsia="Calibri" w:hAnsi="Calibri" w:cs="Calibri"/>
+        </w:rPr>
+        <w:t xml:space="preserve"> also clunky and annoying, and I’ve gotten feedback from Bohan Zhang and Luke Piper to scrap the idea</w:t>
+      </w:r>
+      <w:r>
+        <w:rPr>
+          <w:rFonts w:ascii="Calibri" w:eastAsia="Calibri" w:hAnsi="Calibri" w:cs="Calibri"/>
+        </w:rPr>
+        <w:t>.</w:t>
+      </w:r>
+      <w:r>
+        <w:rPr>
+          <w:rFonts w:ascii="Calibri" w:eastAsia="Calibri" w:hAnsi="Calibri" w:cs="Calibri"/>
+        </w:rPr>
+        <w:t xml:space="preserve"> I’ve decided to scrap the idea of crafting, and I will make it so that the grandma just hands you a completed rod. This is because I feel like crafting isn’t super intuitive, and the necessity of implementing side quests to collect materials feels like I’m purposefully stretching the game for user while my program is already time consuming enough.</w:t>
+      </w:r>
+      <w:r>
+        <w:rPr>
+          <w:rFonts w:ascii="Calibri" w:eastAsia="Calibri" w:hAnsi="Calibri" w:cs="Calibri"/>
+        </w:rPr>
+        <w:t xml:space="preserve"> I’ve decided that a cave will be added, and I’ve started development on this task as of right now.</w:t>
+      </w:r>
+      <w:r>
+        <w:rPr>
+          <w:rFonts w:ascii="Calibri" w:eastAsia="Calibri" w:hAnsi="Calibri" w:cs="Calibri"/>
+        </w:rPr>
+        <w:t xml:space="preserve"> I had some feedback that removing the map entirely and letting </w:t>
+      </w:r>
+      <w:r>
+        <w:rPr>
+          <w:rFonts w:ascii="Calibri" w:eastAsia="Calibri" w:hAnsi="Calibri" w:cs="Calibri"/>
+        </w:rPr>
+        <w:t>the user try and fumble their way around with text could be good, as to stay faithful to the original zork games, but I don’t think that this is suitable for a seafaring game.</w:t>
+      </w:r>
+    </w:p>
+    <w:p>
+      <w:pPr>
+        <w:rPr>
+          <w:rFonts w:ascii="Calibri" w:eastAsia="Calibri" w:hAnsi="Calibri" w:cs="Calibri"/>
+        </w:rPr>
+      </w:pPr>
+      <w:r>
+        <w:rPr>
+          <w:rFonts w:ascii="Calibri" w:eastAsia="Calibri" w:hAnsi="Calibri" w:cs="Calibri"/>
+        </w:rPr>
+        <w:t>As for random events, I’m strongly considering implementing some but this isn’t of high priority and I’m happy to just let it sit on my Kanban board for a bit.</w:t>
+      </w:r>
+    </w:p>
+    <w:p>
+      <w:pPr>
+        <w:pStyle w:val="Heading4"/>
+      </w:pPr>
+      <w:r>
         <w:t>V1.04</w:t>
       </w:r>
     </w:p>
-    <w:p>
-      <w:pPr>
-        <w:rPr>
-          <w:rFonts w:ascii="Calibri" w:eastAsia="Calibri" w:hAnsi="Calibri" w:cs="Calibri"/>
-        </w:rPr>
-      </w:pPr>
-      <w:r>
-        <w:rPr>
-          <w:rFonts w:ascii="Calibri" w:eastAsia="Calibri" w:hAnsi="Calibri" w:cs="Calibri"/>
-        </w:rPr>
-        <w:t>Luke Piper: I got slightly confused about what was sea and what was cave, you could differentiate them with different colours, maybe there could be a feature of different parts of the sea have different chances of fish catches, overall great, probably should of done the tutorials to be honest. The cave was neat and added a new feel to the game.</w:t>
-      </w:r>
-    </w:p>
-    <w:p>
-      <w:pPr>
-        <w:rPr>
-          <w:rFonts w:ascii="Calibri" w:eastAsia="Calibri" w:hAnsi="Calibri" w:cs="Calibri"/>
-        </w:rPr>
-      </w:pPr>
-    </w:p>
-    <w:p>
-      <w:pPr>
-        <w:rPr>
-          <w:rFonts w:ascii="Calibri" w:eastAsia="Calibri" w:hAnsi="Calibri" w:cs="Calibri"/>
-        </w:rPr>
-      </w:pPr>
-      <w:r>
-        <w:rPr>
-          <w:rFonts w:ascii="Calibri" w:eastAsia="Calibri" w:hAnsi="Calibri" w:cs="Calibri"/>
-        </w:rPr>
-        <w:t>Brook Thomson: I think it would be good if you explained how the caves work in the tutorial. The largeness of the cave did make the game quite a bit longer, but it was also a more challenging addition since you couldn’t fish through it, and if it wasn’t that size the not being able to fish wouldn’t matter as much. Other than that, I think it’s a really cool game, I like how you can use key words or just the first letter for movement and action, and the random aspect of how many fish you can get.</w:t>
-      </w:r>
-    </w:p>
-    <w:p>
-      <w:pPr>
-        <w:rPr>
-          <w:rFonts w:ascii="Calibri" w:eastAsia="Calibri" w:hAnsi="Calibri" w:cs="Calibri"/>
-        </w:rPr>
-      </w:pPr>
+    <w:p/>
+    <w:p>
+      <w:pPr>
+        <w:pStyle w:val="Heading5"/>
+      </w:pPr>
+      <w:r>
+        <w:t>Luke Piper:</w:t>
+      </w:r>
+    </w:p>
+    <w:p>
+      <w:pPr>
+        <w:rPr>
+          <w:rFonts w:ascii="Calibri" w:eastAsia="Calibri" w:hAnsi="Calibri" w:cs="Calibri"/>
+        </w:rPr>
+      </w:pPr>
+      <w:r>
+        <w:rPr>
+          <w:rFonts w:ascii="Calibri" w:eastAsia="Calibri" w:hAnsi="Calibri" w:cs="Calibri"/>
+        </w:rPr>
+        <w:t>I got slightly confused about what was sea and what was cave, you could differentiate them with different colours, maybe there could be a feature of different parts of the sea have different chances of fish catches, overall great, probably should of done the tutorials to be honest. The cave was neat and added a new feel to the game.</w:t>
+      </w:r>
+    </w:p>
+    <w:p>
+      <w:pPr>
+        <w:rPr>
+          <w:rFonts w:ascii="Calibri" w:eastAsia="Calibri" w:hAnsi="Calibri" w:cs="Calibri"/>
+        </w:rPr>
+      </w:pPr>
+    </w:p>
+    <w:p>
+      <w:pPr>
+        <w:pStyle w:val="Heading5"/>
+      </w:pPr>
+      <w:r>
+        <w:t>Brook Thomson</w:t>
+      </w:r>
+    </w:p>
+    <w:p>
+      <w:pPr>
+        <w:rPr>
+          <w:rFonts w:ascii="Calibri" w:eastAsia="Calibri" w:hAnsi="Calibri" w:cs="Calibri"/>
+        </w:rPr>
+      </w:pPr>
+      <w:r>
+        <w:rPr>
+          <w:rFonts w:ascii="Calibri" w:eastAsia="Calibri" w:hAnsi="Calibri" w:cs="Calibri"/>
+        </w:rPr>
+        <w:t>I think it would be good if you explained how the caves work in the tutorial. The largeness of the cave did make the game quite a bit longer, but it was also a more challenging addition since you couldn’t fish through it, and if it wasn’t that size the not being able to fish wouldn’t matter as much. Other than that, I think it’s a really cool game, I like how you can use key words or just the first letter for movement and action, and the random aspect of how many fish you can get.</w:t>
+      </w:r>
+    </w:p>
+    <w:p>
+      <w:pPr>
+        <w:rPr>
+          <w:rFonts w:ascii="Calibri" w:eastAsia="Calibri" w:hAnsi="Calibri" w:cs="Calibri"/>
+        </w:rPr>
+      </w:pPr>
+    </w:p>
+    <w:p>
+      <w:pPr>
+        <w:pStyle w:val="Heading4"/>
+      </w:pPr>
+      <w:r>
+        <w:t>V1.05</w:t>
+      </w:r>
+    </w:p>
+    <w:p>
+      <w:pPr>
+        <w:pStyle w:val="Heading5"/>
+      </w:pPr>
+      <w:r>
+        <w:t>Intro Feedback:</w:t>
+      </w:r>
     </w:p>
     <w:p>
       <w:pPr>
@@ -4722,7 +4919,7 @@
         <w:rPr>
           <w:rFonts w:ascii="Calibri" w:eastAsia="Calibri" w:hAnsi="Calibri" w:cs="Calibri"/>
         </w:rPr>
-        <w:t>V1.05</w:t>
+        <w:t xml:space="preserve">Isaac Sturzaker: I really like how the letters print out letter by letter. It really adds to the game effect instead of just a program. Just to make it look a bit smoother, I think you should add a slight delay between the introduction and printing out the game. This will just make it look smoother and allow the user to finish reading the introduction. </w:t>
       </w:r>
     </w:p>
     <w:p>
@@ -4738,7 +4935,13 @@
         <w:rPr>
           <w:rFonts w:ascii="Calibri" w:eastAsia="Calibri" w:hAnsi="Calibri" w:cs="Calibri"/>
         </w:rPr>
-        <w:t>Intro Feedback:</w:t>
+        <w:t xml:space="preserve">Response: </w:t>
+      </w:r>
+      <w:r>
+        <w:rPr>
+          <w:rFonts w:ascii="Calibri" w:eastAsia="Calibri" w:hAnsi="Calibri" w:cs="Calibri"/>
+        </w:rPr>
+        <w:t>I will tweak the delays, and add a prompt before it starts the game.</w:t>
       </w:r>
     </w:p>
     <w:p>
@@ -4754,7 +4957,7 @@
         <w:rPr>
           <w:rFonts w:ascii="Calibri" w:eastAsia="Calibri" w:hAnsi="Calibri" w:cs="Calibri"/>
         </w:rPr>
-        <w:t xml:space="preserve">Isaac Sturzaker: I really like how the letters print out letter by letter. It really adds to the game effect instead of just a program. Just to make it look a bit smoother, I think you should add a slight delay between the introduction and printing out the game. This will just make it look smoother and allow the user to finish reading the introduction. </w:t>
+        <w:t>Switched the delays to 1.5 before Maui proclaims his greatness, then 1 everytime afterwards. Before Maui says that it’s his legend, theres a 2 second delay before it prints.</w:t>
       </w:r>
     </w:p>
     <w:p>
@@ -4770,44 +4973,6 @@
         <w:rPr>
           <w:rFonts w:ascii="Calibri" w:eastAsia="Calibri" w:hAnsi="Calibri" w:cs="Calibri"/>
         </w:rPr>
-        <w:t xml:space="preserve">Response: </w:t>
-      </w:r>
-      <w:r>
-        <w:rPr>
-          <w:rFonts w:ascii="Calibri" w:eastAsia="Calibri" w:hAnsi="Calibri" w:cs="Calibri"/>
-        </w:rPr>
-        <w:t>I will tweak the delays, and add a prompt before it starts the game.</w:t>
-      </w:r>
-    </w:p>
-    <w:p>
-      <w:pPr>
-        <w:tabs>
-          <w:tab w:val="left" w:pos="6150"/>
-        </w:tabs>
-        <w:rPr>
-          <w:rFonts w:ascii="Calibri" w:eastAsia="Calibri" w:hAnsi="Calibri" w:cs="Calibri"/>
-        </w:rPr>
-      </w:pPr>
-      <w:r>
-        <w:rPr>
-          <w:rFonts w:ascii="Calibri" w:eastAsia="Calibri" w:hAnsi="Calibri" w:cs="Calibri"/>
-        </w:rPr>
-        <w:t>Switched the delays to 1.5 before Maui proclaims his greatness, then 1 everytime afterwards. Before Maui says that it’s his legend, theres a 2 second delay before it prints.</w:t>
-      </w:r>
-    </w:p>
-    <w:p>
-      <w:pPr>
-        <w:tabs>
-          <w:tab w:val="left" w:pos="6150"/>
-        </w:tabs>
-        <w:rPr>
-          <w:rFonts w:ascii="Calibri" w:eastAsia="Calibri" w:hAnsi="Calibri" w:cs="Calibri"/>
-        </w:rPr>
-      </w:pPr>
-      <w:r>
-        <w:rPr>
-          <w:rFonts w:ascii="Calibri" w:eastAsia="Calibri" w:hAnsi="Calibri" w:cs="Calibri"/>
-        </w:rPr>
         <w:t xml:space="preserve">Isaac Sturzaker: This is much better now as it gives the user longer time to read. I also think its more realistic that is has </w:t>
       </w:r>
       <w:r>
@@ -4826,18 +4991,44 @@
     </w:p>
     <w:p>
       <w:pPr>
-        <w:rPr>
-          <w:rFonts w:ascii="Calibri" w:eastAsia="Calibri" w:hAnsi="Calibri" w:cs="Calibri"/>
-        </w:rPr>
-      </w:pPr>
-      <w:r>
-        <w:rPr>
-          <w:rFonts w:ascii="Calibri" w:eastAsia="Calibri" w:hAnsi="Calibri" w:cs="Calibri"/>
-        </w:rPr>
-        <w:t>Mr Ny: Wow, this is exactly what I was looking for. The only thing I can think of for you to change is to maybe change the character’s x to a different color.</w:t>
-      </w:r>
-      <w:bookmarkStart w:id="0" w:name="_GoBack"/>
-      <w:bookmarkEnd w:id="0"/>
+        <w:pStyle w:val="Heading5"/>
+      </w:pPr>
+      <w:r>
+        <w:lastRenderedPageBreak/>
+        <w:t>Mr Ny</w:t>
+      </w:r>
+    </w:p>
+    <w:p>
+      <w:pPr>
+        <w:rPr>
+          <w:rFonts w:ascii="Calibri" w:eastAsia="Calibri" w:hAnsi="Calibri" w:cs="Calibri"/>
+        </w:rPr>
+      </w:pPr>
+      <w:r>
+        <w:rPr>
+          <w:rFonts w:ascii="Calibri" w:eastAsia="Calibri" w:hAnsi="Calibri" w:cs="Calibri"/>
+        </w:rPr>
+        <w:t xml:space="preserve"> Wow, this is exactly what I was looking for. The only thing I can think of for you to change is to maybe change the character’s x to a different color.</w:t>
+      </w:r>
+    </w:p>
+    <w:p>
+      <w:pPr>
+        <w:rPr>
+          <w:rFonts w:ascii="Calibri" w:eastAsia="Calibri" w:hAnsi="Calibri" w:cs="Calibri"/>
+        </w:rPr>
+      </w:pPr>
+      <w:r>
+        <w:rPr>
+          <w:rFonts w:ascii="Calibri" w:eastAsia="Calibri" w:hAnsi="Calibri" w:cs="Calibri"/>
+        </w:rPr>
+        <w:t xml:space="preserve">Response: I’ve changed it from using the KEYWORD color in the IDLE color scheme to using </w:t>
+      </w:r>
+      <w:r>
+        <w:rPr>
+          <w:rFonts w:ascii="Calibri" w:eastAsia="Calibri" w:hAnsi="Calibri" w:cs="Calibri"/>
+        </w:rPr>
+        <w:t>a different highlighted color.</w:t>
+      </w:r>
     </w:p>
     <w:p>
       <w:pPr>
@@ -4870,7 +5061,7 @@
 </file>
 
 <file path=word/numbering.xml><?xml version="1.0" encoding="utf-8"?>
-<w:numbering xmlns:wpc="http://schemas.microsoft.com/office/word/2010/wordprocessingCanvas" xmlns:cx="http://schemas.microsoft.com/office/drawing/2014/chartex" xmlns:cx1="http://schemas.microsoft.com/office/drawing/2015/9/8/chartex" xmlns:mc="http://schemas.openxmlformats.org/markup-compatibility/2006" xmlns:o="urn:schemas-microsoft-com:office:office" xmlns:r="http://schemas.openxmlformats.org/officeDocument/2006/relationships" xmlns:m="http://schemas.openxmlformats.org/officeDocument/2006/math" xmlns:v="urn:schemas-microsoft-com:vml" xmlns:wp14="http://schemas.microsoft.com/office/word/2010/wordprocessingDrawing" xmlns:wp="http://schemas.openxmlformats.org/drawingml/2006/wordprocessingDrawing" xmlns:w10="urn:schemas-microsoft-com:office:word" xmlns:w="http://schemas.openxmlformats.org/wordprocessingml/2006/main" xmlns:w14="http://schemas.microsoft.com/office/word/2010/wordml" xmlns:w15="http://schemas.microsoft.com/office/word/2012/wordml" xmlns:w16se="http://schemas.microsoft.com/office/word/2015/wordml/symex" xmlns:wpg="http://schemas.microsoft.com/office/word/2010/wordprocessingGroup" xmlns:wpi="http://schemas.microsoft.com/office/word/2010/wordprocessingInk" xmlns:wne="http://schemas.microsoft.com/office/word/2006/wordml" xmlns:wps="http://schemas.microsoft.com/office/word/2010/wordprocessingShape" mc:Ignorable="w14 w15 w16se wp14">
+<w:numbering xmlns:wpc="http://schemas.microsoft.com/office/word/2010/wordprocessingCanvas" xmlns:cx="http://schemas.microsoft.com/office/drawing/2014/chartex" xmlns:cx1="http://schemas.microsoft.com/office/drawing/2015/9/8/chartex" xmlns:cx2="http://schemas.microsoft.com/office/drawing/2015/10/21/chartex" xmlns:cx3="http://schemas.microsoft.com/office/drawing/2016/5/9/chartex" xmlns:cx4="http://schemas.microsoft.com/office/drawing/2016/5/10/chartex" xmlns:cx5="http://schemas.microsoft.com/office/drawing/2016/5/11/chartex" xmlns:cx6="http://schemas.microsoft.com/office/drawing/2016/5/12/chartex" xmlns:cx7="http://schemas.microsoft.com/office/drawing/2016/5/13/chartex" xmlns:cx8="http://schemas.microsoft.com/office/drawing/2016/5/14/chartex" xmlns:mc="http://schemas.openxmlformats.org/markup-compatibility/2006" xmlns:aink="http://schemas.microsoft.com/office/drawing/2016/ink" xmlns:am3d="http://schemas.microsoft.com/office/drawing/2017/model3d" xmlns:o="urn:schemas-microsoft-com:office:office" xmlns:r="http://schemas.openxmlformats.org/officeDocument/2006/relationships" xmlns:m="http://schemas.openxmlformats.org/officeDocument/2006/math" xmlns:v="urn:schemas-microsoft-com:vml" xmlns:wp14="http://schemas.microsoft.com/office/word/2010/wordprocessingDrawing" xmlns:wp="http://schemas.openxmlformats.org/drawingml/2006/wordprocessingDrawing" xmlns:w10="urn:schemas-microsoft-com:office:word" xmlns:w="http://schemas.openxmlformats.org/wordprocessingml/2006/main" xmlns:w14="http://schemas.microsoft.com/office/word/2010/wordml" xmlns:w15="http://schemas.microsoft.com/office/word/2012/wordml" xmlns:w16cid="http://schemas.microsoft.com/office/word/2016/wordml/cid" xmlns:w16se="http://schemas.microsoft.com/office/word/2015/wordml/symex" xmlns:wpg="http://schemas.microsoft.com/office/word/2010/wordprocessingGroup" xmlns:wpi="http://schemas.microsoft.com/office/word/2010/wordprocessingInk" xmlns:wne="http://schemas.microsoft.com/office/word/2006/wordml" xmlns:wps="http://schemas.microsoft.com/office/word/2010/wordprocessingShape" mc:Ignorable="w14 w15 w16se w16cid wp14">
   <w:abstractNum w:abstractNumId="0" w15:restartNumberingAfterBreak="0">
     <w:nsid w:val="00613047"/>
     <w:multiLevelType w:val="multilevel"/>
@@ -4925,7 +5116,7 @@
   <w:abstractNum w:abstractNumId="1" w15:restartNumberingAfterBreak="0">
     <w:nsid w:val="137F1EC5"/>
     <w:multiLevelType w:val="multilevel"/>
-    <w:tmpl w:val="33E8D5A6"/>
+    <w:tmpl w:val="82C08458"/>
     <w:lvl w:ilvl="0">
       <w:start w:val="1"/>
       <w:numFmt w:val="bullet"/>
@@ -4933,9 +5124,13 @@
       <w:lvlJc w:val="left"/>
     </w:lvl>
     <w:lvl w:ilvl="1">
-      <w:numFmt w:val="decimal"/>
-      <w:lvlText w:val=""/>
+      <w:start w:val="1"/>
+      <w:numFmt w:val="bullet"/>
+      <w:lvlText w:val=""/>
       <w:lvlJc w:val="left"/>
+      <w:rPr>
+        <w:rFonts w:ascii="Symbol" w:hAnsi="Symbol" w:hint="default"/>
+      </w:rPr>
     </w:lvl>
     <w:lvl w:ilvl="2">
       <w:numFmt w:val="decimal"/>
@@ -5253,7 +5448,7 @@
 </file>
 
 <file path=word/styles.xml><?xml version="1.0" encoding="utf-8"?>
-<w:styles xmlns:mc="http://schemas.openxmlformats.org/markup-compatibility/2006" xmlns:r="http://schemas.openxmlformats.org/officeDocument/2006/relationships" xmlns:w="http://schemas.openxmlformats.org/wordprocessingml/2006/main" xmlns:w14="http://schemas.microsoft.com/office/word/2010/wordml" xmlns:w15="http://schemas.microsoft.com/office/word/2012/wordml" xmlns:w16se="http://schemas.microsoft.com/office/word/2015/wordml/symex" mc:Ignorable="w14 w15 w16se">
+<w:styles xmlns:mc="http://schemas.openxmlformats.org/markup-compatibility/2006" xmlns:r="http://schemas.openxmlformats.org/officeDocument/2006/relationships" xmlns:w="http://schemas.openxmlformats.org/wordprocessingml/2006/main" xmlns:w14="http://schemas.microsoft.com/office/word/2010/wordml" xmlns:w15="http://schemas.microsoft.com/office/word/2012/wordml" xmlns:w16cid="http://schemas.microsoft.com/office/word/2016/wordml/cid" xmlns:w16se="http://schemas.microsoft.com/office/word/2015/wordml/symex" mc:Ignorable="w14 w15 w16se w16cid">
   <w:docDefaults>
     <w:rPrDefault>
       <w:rPr>
@@ -5269,7 +5464,7 @@
       </w:pPr>
     </w:pPrDefault>
   </w:docDefaults>
-  <w:latentStyles w:defLockedState="0" w:defUIPriority="99" w:defSemiHidden="0" w:defUnhideWhenUsed="0" w:defQFormat="0" w:count="371">
+  <w:latentStyles w:defLockedState="0" w:defUIPriority="99" w:defSemiHidden="0" w:defUnhideWhenUsed="0" w:defQFormat="0" w:count="377">
     <w:lsdException w:name="Normal" w:uiPriority="0" w:qFormat="1"/>
     <w:lsdException w:name="heading 1" w:uiPriority="9" w:qFormat="1"/>
     <w:lsdException w:name="heading 2" w:semiHidden="1" w:uiPriority="9" w:unhideWhenUsed="1" w:qFormat="1"/>
@@ -5417,11 +5612,8 @@
     <w:lsdException w:name="Table 3D effects 3" w:semiHidden="1" w:unhideWhenUsed="1"/>
     <w:lsdException w:name="Table Contemporary" w:semiHidden="1" w:unhideWhenUsed="1"/>
     <w:lsdException w:name="Table Elegant" w:semiHidden="1" w:unhideWhenUsed="1"/>
-    <w:lsdException w:name="Table Professional" w:semiHidden="1" w:unhideWhenUsed="1"/>
     <w:lsdException w:name="Table Subtle 1" w:semiHidden="1" w:unhideWhenUsed="1"/>
     <w:lsdException w:name="Table Subtle 2" w:semiHidden="1" w:unhideWhenUsed="1"/>
-    <w:lsdException w:name="Table Web 1" w:semiHidden="1" w:unhideWhenUsed="1"/>
-    <w:lsdException w:name="Table Web 2" w:semiHidden="1" w:unhideWhenUsed="1"/>
     <w:lsdException w:name="Table Web 3" w:semiHidden="1" w:unhideWhenUsed="1"/>
     <w:lsdException w:name="Balloon Text" w:semiHidden="1" w:unhideWhenUsed="1"/>
     <w:lsdException w:name="Table Grid" w:uiPriority="39"/>
@@ -5641,6 +5833,12 @@
     <w:lsdException w:name="List Table 5 Dark Accent 6" w:uiPriority="50"/>
     <w:lsdException w:name="List Table 6 Colorful Accent 6" w:uiPriority="51"/>
     <w:lsdException w:name="List Table 7 Colorful Accent 6" w:uiPriority="52"/>
+    <w:lsdException w:name="Mention" w:semiHidden="1" w:unhideWhenUsed="1"/>
+    <w:lsdException w:name="Smart Hyperlink" w:semiHidden="1" w:unhideWhenUsed="1"/>
+    <w:lsdException w:name="Hashtag" w:semiHidden="1" w:unhideWhenUsed="1"/>
+    <w:lsdException w:name="Unresolved Mention" w:semiHidden="1" w:unhideWhenUsed="1"/>
+    <w:lsdException w:name="Smart Link" w:semiHidden="1" w:unhideWhenUsed="1"/>
+    <w:lsdException w:name="Smart Link Error" w:semiHidden="1" w:unhideWhenUsed="1"/>
   </w:latentStyles>
   <w:style w:type="paragraph" w:default="1" w:styleId="Normal">
     <w:name w:val="Normal"/>
@@ -5885,6 +6083,17 @@
       <w:color w:val="0000FF"/>
       <w:u w:val="single"/>
     </w:rPr>
+  </w:style>
+  <w:style w:type="paragraph" w:styleId="ListParagraph">
+    <w:name w:val="List Paragraph"/>
+    <w:basedOn w:val="Normal"/>
+    <w:uiPriority w:val="34"/>
+    <w:qFormat/>
+    <w:rsid w:val="007D174E"/>
+    <w:pPr>
+      <w:ind w:left="720"/>
+      <w:contextualSpacing/>
+    </w:pPr>
   </w:style>
 </w:styles>
 </file>

</xml_diff>

<commit_message>
v1.05 - Endgame Update (#15)
We're in the endgame now...

+ Exposition added to start of game
~ Lets the user know that they are able to skip the introduction and all exposition
+ Added dialogue for grandma
      + Added dialogue if player tries to talk to grandma after you get the rod
+ Added sign dialogue to warn players about the cave
      + Disappears after walking on it
+ Added items
     + Currently and probably only the fishing rod has been added
+ Legend.Rod
     + Has a 100% chance to catch a fish
     + Still has chance to trigger the catching of multiple fish

Technical
~ Fixed hunger grace chance
~ Changed movement detection system to allow npc triggers
~ Changed special detection to facilitate changes in map before movement finishes
~ Added item variable to all save instances
</commit_message>
<xml_diff>
--- a/AS91897 Production Log.docx
+++ b/AS91897 Production Log.docx
@@ -346,7 +346,13 @@
         <w:rPr>
           <w:rFonts w:ascii="Calibri" w:eastAsia="Calibri" w:hAnsi="Calibri" w:cs="Calibri"/>
         </w:rPr>
-        <w:t>I will provide credits at the end of my program if I used resources with permission to ensure that.</w:t>
+        <w:t>I will provide credits at the end of my program if I used resources with permission to ensure that</w:t>
+      </w:r>
+      <w:r>
+        <w:rPr>
+          <w:rFonts w:ascii="Calibri" w:eastAsia="Calibri" w:hAnsi="Calibri" w:cs="Calibri"/>
+        </w:rPr>
+        <w:t xml:space="preserve"> I haven’t taken </w:t>
       </w:r>
     </w:p>
     <w:p>
@@ -360,7 +366,33 @@
         <w:rPr>
           <w:rFonts w:eastAsia="Calibri Light"/>
         </w:rPr>
-        <w:t>Accessibility</w:t>
+        <w:t>Cultural</w:t>
+      </w:r>
+    </w:p>
+    <w:p>
+      <w:pPr>
+        <w:rPr>
+          <w:rFonts w:ascii="Calibri" w:eastAsia="Calibri" w:hAnsi="Calibri" w:cs="Calibri"/>
+        </w:rPr>
+      </w:pPr>
+      <w:r>
+        <w:rPr>
+          <w:rFonts w:ascii="Calibri" w:eastAsia="Calibri" w:hAnsi="Calibri" w:cs="Calibri"/>
+        </w:rPr>
+        <w:t xml:space="preserve">I will consult and survey people of Maori heritage to make sure that my program is not culturally insensitive, as well as research the legend properly with a wide range of sources. </w:t>
+      </w:r>
+    </w:p>
+    <w:p>
+      <w:pPr>
+        <w:rPr>
+          <w:rFonts w:ascii="Calibri" w:eastAsia="Calibri" w:hAnsi="Calibri" w:cs="Calibri"/>
+        </w:rPr>
+      </w:pPr>
+      <w:r>
+        <w:rPr>
+          <w:rFonts w:ascii="Calibri" w:eastAsia="Calibri" w:hAnsi="Calibri" w:cs="Calibri"/>
+        </w:rPr>
+        <w:t>UPDATE: I have secured 2 Maori stakeholders, Olivia and Collis</w:t>
       </w:r>
     </w:p>
     <w:p>
@@ -374,7 +406,20 @@
         <w:rPr>
           <w:rFonts w:eastAsia="Calibri Light"/>
         </w:rPr>
-        <w:t>Future Proofing</w:t>
+        <w:t>Privacy</w:t>
+      </w:r>
+    </w:p>
+    <w:p>
+      <w:pPr>
+        <w:rPr>
+          <w:rFonts w:ascii="Calibri" w:eastAsia="Calibri" w:hAnsi="Calibri" w:cs="Calibri"/>
+        </w:rPr>
+      </w:pPr>
+      <w:r>
+        <w:rPr>
+          <w:rFonts w:ascii="Calibri" w:eastAsia="Calibri" w:hAnsi="Calibri" w:cs="Calibri"/>
+        </w:rPr>
+        <w:t>I will ensure that my program only stores data related to the game that does not contain any personal information. The player will be given no explicit prompt to enter personal data, and if they do none of the variables that are stored contain information not relating to the game.</w:t>
       </w:r>
     </w:p>
     <w:p>
@@ -388,74 +433,7 @@
         <w:rPr>
           <w:rFonts w:eastAsia="Calibri Light"/>
         </w:rPr>
-        <w:t>Cultural</w:t>
-      </w:r>
-    </w:p>
-    <w:p>
-      <w:pPr>
-        <w:rPr>
-          <w:rFonts w:ascii="Calibri" w:eastAsia="Calibri" w:hAnsi="Calibri" w:cs="Calibri"/>
-        </w:rPr>
-      </w:pPr>
-      <w:r>
-        <w:rPr>
-          <w:rFonts w:ascii="Calibri" w:eastAsia="Calibri" w:hAnsi="Calibri" w:cs="Calibri"/>
-        </w:rPr>
-        <w:t xml:space="preserve">I will consult and survey people of Maori heritage to make sure that my program is not culturally insensitive, as well as research the legend properly with a wide range of sources. </w:t>
-      </w:r>
-    </w:p>
-    <w:p>
-      <w:pPr>
-        <w:rPr>
-          <w:rFonts w:ascii="Calibri" w:eastAsia="Calibri" w:hAnsi="Calibri" w:cs="Calibri"/>
-        </w:rPr>
-      </w:pPr>
-      <w:r>
-        <w:rPr>
-          <w:rFonts w:ascii="Calibri" w:eastAsia="Calibri" w:hAnsi="Calibri" w:cs="Calibri"/>
-        </w:rPr>
-        <w:t>UPDATE: I have secured 2 Maori stakeholders, Olivia and Collis</w:t>
-      </w:r>
-    </w:p>
-    <w:p>
-      <w:pPr>
-        <w:pStyle w:val="Heading3"/>
-        <w:rPr>
-          <w:rFonts w:eastAsia="Calibri Light"/>
-        </w:rPr>
-      </w:pPr>
-      <w:r>
-        <w:rPr>
-          <w:rFonts w:eastAsia="Calibri Light"/>
-        </w:rPr>
         <w:lastRenderedPageBreak/>
-        <w:t>Privacy</w:t>
-      </w:r>
-    </w:p>
-    <w:p>
-      <w:pPr>
-        <w:rPr>
-          <w:rFonts w:ascii="Calibri" w:eastAsia="Calibri" w:hAnsi="Calibri" w:cs="Calibri"/>
-        </w:rPr>
-      </w:pPr>
-      <w:r>
-        <w:rPr>
-          <w:rFonts w:ascii="Calibri" w:eastAsia="Calibri" w:hAnsi="Calibri" w:cs="Calibri"/>
-        </w:rPr>
-        <w:t>I will ensure that my program only stores data related to the game that does not contain any personal information. The player will be given no explicit prompt to enter personal data, and if they do none of the variables that are stored contain information not relating to the game.</w:t>
-      </w:r>
-    </w:p>
-    <w:p>
-      <w:pPr>
-        <w:pStyle w:val="Heading3"/>
-        <w:rPr>
-          <w:rFonts w:eastAsia="Calibri Light"/>
-        </w:rPr>
-      </w:pPr>
-      <w:r>
-        <w:rPr>
-          <w:rFonts w:eastAsia="Calibri Light"/>
-        </w:rPr>
         <w:t>End User</w:t>
       </w:r>
     </w:p>
@@ -748,11 +726,31 @@
           <w:rFonts w:ascii="Calibri" w:eastAsia="Calibri" w:hAnsi="Calibri" w:cs="Calibri"/>
         </w:rPr>
       </w:pPr>
-      <w:r>
-        <w:rPr>
-          <w:rFonts w:ascii="Calibri" w:eastAsia="Calibri" w:hAnsi="Calibri" w:cs="Calibri"/>
-        </w:rPr>
-        <w:t>Text Based</w:t>
+      <w:proofErr w:type="spellStart"/>
+      <w:r>
+        <w:rPr>
+          <w:rFonts w:ascii="Calibri" w:eastAsia="Calibri" w:hAnsi="Calibri" w:cs="Calibri"/>
+        </w:rPr>
+        <w:t>Zork</w:t>
+      </w:r>
+      <w:proofErr w:type="spellEnd"/>
+      <w:r>
+        <w:rPr>
+          <w:rFonts w:ascii="Calibri" w:eastAsia="Calibri" w:hAnsi="Calibri" w:cs="Calibri"/>
+        </w:rPr>
+        <w:t xml:space="preserve"> is an old computer text adventure game, where the user plays by entering text commands to complete actions. I’ve played some of this game for research, but the vast amount of commands </w:t>
+      </w:r>
+      <w:r>
+        <w:rPr>
+          <w:rFonts w:ascii="Calibri" w:eastAsia="Calibri" w:hAnsi="Calibri" w:cs="Calibri"/>
+        </w:rPr>
+        <w:t>I can enter is disorientating</w:t>
+      </w:r>
+      <w:r>
+        <w:rPr>
+          <w:rFonts w:ascii="Calibri" w:eastAsia="Calibri" w:hAnsi="Calibri" w:cs="Calibri"/>
+        </w:rPr>
+        <w:t>.</w:t>
       </w:r>
     </w:p>
     <w:p>
@@ -843,42 +841,907 @@
     </w:p>
     <w:p>
       <w:r>
+        <w:t xml:space="preserve">UPDATE: I’ve found out that GitHub has </w:t>
+      </w:r>
+      <w:proofErr w:type="spellStart"/>
+      <w:proofErr w:type="gramStart"/>
+      <w:r>
+        <w:t>it’s</w:t>
+      </w:r>
+      <w:proofErr w:type="spellEnd"/>
+      <w:proofErr w:type="gramEnd"/>
+      <w:r>
+        <w:t xml:space="preserve"> own Kanban board, so instead </w:t>
+      </w:r>
+      <w:proofErr w:type="spellStart"/>
+      <w:r>
+        <w:t>im</w:t>
+      </w:r>
+      <w:proofErr w:type="spellEnd"/>
+      <w:r>
+        <w:t xml:space="preserve"> going to use GitHub. This is because it’s more convenient to have all my development tools in one place.</w:t>
+      </w:r>
+    </w:p>
+    <w:p>
+      <w:r>
         <w:lastRenderedPageBreak/>
-        <w:t xml:space="preserve">UPDATE: I’ve found out that GitHub has </w:t>
-      </w:r>
-      <w:proofErr w:type="spellStart"/>
+        <w:t xml:space="preserve">User stories are good to cut down and rationalize the work you need to do, as well as </w:t>
+      </w:r>
+      <w:r>
+        <w:t>s</w:t>
+      </w:r>
+      <w:r>
+        <w:t>ee how important each function really is.</w:t>
+      </w:r>
+    </w:p>
+    <w:p>
+      <w:pPr>
+        <w:pStyle w:val="Heading4"/>
+        <w:rPr>
+          <w:rFonts w:eastAsia="Calibri Light"/>
+        </w:rPr>
+      </w:pPr>
+      <w:r>
+        <w:rPr>
+          <w:rFonts w:eastAsia="Calibri Light"/>
+        </w:rPr>
+        <w:t>Prototype Research</w:t>
+      </w:r>
+    </w:p>
+    <w:p>
+      <w:pPr>
+        <w:pStyle w:val="Heading4"/>
+        <w:rPr>
+          <w:rFonts w:eastAsia="Calibri Light"/>
+        </w:rPr>
+      </w:pPr>
+      <w:r>
+        <w:rPr>
+          <w:rFonts w:eastAsia="Calibri Light"/>
+        </w:rPr>
+        <w:t>Paper Prototype/Wizard of Oz</w:t>
+      </w:r>
+    </w:p>
+    <w:p>
+      <w:pPr>
+        <w:rPr>
+          <w:rFonts w:ascii="Calibri" w:eastAsia="Calibri" w:hAnsi="Calibri" w:cs="Calibri"/>
+        </w:rPr>
+      </w:pPr>
+      <w:r>
+        <w:rPr>
+          <w:rFonts w:ascii="Calibri" w:eastAsia="Calibri" w:hAnsi="Calibri" w:cs="Calibri"/>
+        </w:rPr>
+        <w:t>This prototyping method relies on using digital or physical resources to create slides based on what a program could look like. Ways to do this could be using paper (hence the paper prototype name) or digitally using resources like paint or Photoshop.</w:t>
+      </w:r>
+      <w:r>
+        <w:rPr>
+          <w:rFonts w:ascii="Calibri" w:eastAsia="Calibri" w:hAnsi="Calibri" w:cs="Calibri"/>
+        </w:rPr>
+        <w:t xml:space="preserve"> I’ll be using this with google slides.</w:t>
+      </w:r>
+    </w:p>
+    <w:p>
+      <w:pPr>
+        <w:rPr>
+          <w:rFonts w:ascii="Calibri" w:eastAsia="Calibri" w:hAnsi="Calibri" w:cs="Calibri"/>
+        </w:rPr>
+      </w:pPr>
+    </w:p>
+    <w:p>
+      <w:pPr>
+        <w:pStyle w:val="Heading4"/>
+        <w:rPr>
+          <w:rFonts w:eastAsia="Calibri Light"/>
+        </w:rPr>
+      </w:pPr>
+      <w:r>
+        <w:rPr>
+          <w:rFonts w:eastAsia="Calibri Light"/>
+        </w:rPr>
+        <w:t>GitHub</w:t>
+      </w:r>
+    </w:p>
+    <w:p>
+      <w:pPr>
+        <w:rPr>
+          <w:rFonts w:ascii="Calibri" w:eastAsia="Calibri" w:hAnsi="Calibri" w:cs="Calibri"/>
+        </w:rPr>
+      </w:pPr>
+      <w:r>
+        <w:rPr>
+          <w:rFonts w:ascii="Calibri" w:eastAsia="Calibri" w:hAnsi="Calibri" w:cs="Calibri"/>
+        </w:rPr>
+        <w:t>GitHub is the version control software that I will be using to develop my project. GitHub is a very useful software that allows me to effectively control changes that I have made. GitHub is optimized for multiple developers, but on this project I will be working alone. What makes GitHub so useful is the ability to create a clone of my main repository to implement changes and/or bug fixes and if they don’t pan out right I am able to rollback my changes. If the changes work however, I can easily commit them back into the main repository.</w:t>
+      </w:r>
+    </w:p>
+    <w:p>
+      <w:pPr>
+        <w:rPr>
+          <w:rFonts w:ascii="Calibri" w:eastAsia="Calibri" w:hAnsi="Calibri" w:cs="Calibri"/>
+        </w:rPr>
+      </w:pPr>
+    </w:p>
+    <w:p>
+      <w:pPr>
+        <w:pStyle w:val="Heading3"/>
+        <w:rPr>
+          <w:rFonts w:eastAsia="Calibri Light"/>
+        </w:rPr>
+      </w:pPr>
+      <w:r>
+        <w:rPr>
+          <w:rFonts w:eastAsia="Calibri Light"/>
+        </w:rPr>
+        <w:t>Brainstorm</w:t>
+      </w:r>
+    </w:p>
+    <w:p>
+      <w:pPr>
+        <w:numPr>
+          <w:ilvl w:val="0"/>
+          <w:numId w:val="1"/>
+        </w:numPr>
+        <w:ind w:left="720" w:hanging="360"/>
+        <w:rPr>
+          <w:rFonts w:ascii="Calibri" w:eastAsia="Calibri" w:hAnsi="Calibri" w:cs="Calibri"/>
+        </w:rPr>
+      </w:pPr>
+      <w:r>
+        <w:rPr>
+          <w:rFonts w:ascii="Calibri" w:eastAsia="Calibri" w:hAnsi="Calibri" w:cs="Calibri"/>
+        </w:rPr>
+        <w:t>Represent the ocean using ASCII text (Similar to table printing)</w:t>
+      </w:r>
+    </w:p>
+    <w:p>
+      <w:pPr>
+        <w:numPr>
+          <w:ilvl w:val="0"/>
+          <w:numId w:val="1"/>
+        </w:numPr>
+        <w:ind w:left="720" w:hanging="360"/>
+        <w:rPr>
+          <w:rFonts w:ascii="Calibri" w:eastAsia="Calibri" w:hAnsi="Calibri" w:cs="Calibri"/>
+        </w:rPr>
+      </w:pPr>
+      <w:r>
+        <w:rPr>
+          <w:rFonts w:ascii="Calibri" w:eastAsia="Calibri" w:hAnsi="Calibri" w:cs="Calibri"/>
+        </w:rPr>
+        <w:t>Singular Playable Character</w:t>
+      </w:r>
+    </w:p>
+    <w:p>
+      <w:pPr>
+        <w:numPr>
+          <w:ilvl w:val="0"/>
+          <w:numId w:val="1"/>
+        </w:numPr>
+        <w:ind w:left="720" w:hanging="360"/>
+        <w:rPr>
+          <w:rFonts w:ascii="Calibri" w:eastAsia="Calibri" w:hAnsi="Calibri" w:cs="Calibri"/>
+        </w:rPr>
+      </w:pPr>
+      <w:r>
+        <w:rPr>
+          <w:rFonts w:ascii="Calibri" w:eastAsia="Calibri" w:hAnsi="Calibri" w:cs="Calibri"/>
+        </w:rPr>
+        <w:t>Fishing Combat?</w:t>
+      </w:r>
+    </w:p>
+    <w:p>
+      <w:pPr>
+        <w:numPr>
+          <w:ilvl w:val="0"/>
+          <w:numId w:val="1"/>
+        </w:numPr>
+        <w:ind w:left="1440" w:hanging="360"/>
+        <w:rPr>
+          <w:rFonts w:ascii="Calibri" w:eastAsia="Calibri" w:hAnsi="Calibri" w:cs="Calibri"/>
+        </w:rPr>
+      </w:pPr>
+      <w:r>
+        <w:rPr>
+          <w:rFonts w:ascii="Calibri" w:eastAsia="Calibri" w:hAnsi="Calibri" w:cs="Calibri"/>
+        </w:rPr>
+        <w:t>Upgrade fishing rod upgrade stats?</w:t>
+      </w:r>
+    </w:p>
+    <w:p>
+      <w:pPr>
+        <w:numPr>
+          <w:ilvl w:val="0"/>
+          <w:numId w:val="1"/>
+        </w:numPr>
+        <w:ind w:left="1440" w:hanging="360"/>
+        <w:rPr>
+          <w:rFonts w:ascii="Calibri" w:eastAsia="Calibri" w:hAnsi="Calibri" w:cs="Calibri"/>
+        </w:rPr>
+      </w:pPr>
+      <w:r>
+        <w:rPr>
+          <w:rFonts w:ascii="Calibri" w:eastAsia="Calibri" w:hAnsi="Calibri" w:cs="Calibri"/>
+        </w:rPr>
+        <w:t xml:space="preserve">Luck-based catch </w:t>
+      </w:r>
+    </w:p>
+    <w:p>
+      <w:pPr>
+        <w:numPr>
+          <w:ilvl w:val="0"/>
+          <w:numId w:val="1"/>
+        </w:numPr>
+        <w:ind w:left="720" w:hanging="360"/>
+        <w:rPr>
+          <w:rFonts w:ascii="Calibri" w:eastAsia="Calibri" w:hAnsi="Calibri" w:cs="Calibri"/>
+        </w:rPr>
+      </w:pPr>
+      <w:r>
+        <w:rPr>
+          <w:rFonts w:ascii="Calibri" w:eastAsia="Calibri" w:hAnsi="Calibri" w:cs="Calibri"/>
+        </w:rPr>
+        <w:t>More than one level</w:t>
+      </w:r>
+    </w:p>
+    <w:p>
+      <w:pPr>
+        <w:numPr>
+          <w:ilvl w:val="0"/>
+          <w:numId w:val="1"/>
+        </w:numPr>
+        <w:ind w:left="1440" w:hanging="360"/>
+        <w:rPr>
+          <w:rFonts w:ascii="Calibri" w:eastAsia="Calibri" w:hAnsi="Calibri" w:cs="Calibri"/>
+        </w:rPr>
+      </w:pPr>
+      <w:r>
+        <w:rPr>
+          <w:rFonts w:ascii="Calibri" w:eastAsia="Calibri" w:hAnsi="Calibri" w:cs="Calibri"/>
+        </w:rPr>
+        <w:t xml:space="preserve">Discovering </w:t>
+      </w:r>
+      <w:proofErr w:type="spellStart"/>
+      <w:r>
+        <w:rPr>
+          <w:rFonts w:ascii="Calibri" w:eastAsia="Calibri" w:hAnsi="Calibri" w:cs="Calibri"/>
+        </w:rPr>
+        <w:t>Aoteroa</w:t>
+      </w:r>
+      <w:proofErr w:type="spellEnd"/>
+      <w:r>
+        <w:rPr>
+          <w:rFonts w:ascii="Calibri" w:eastAsia="Calibri" w:hAnsi="Calibri" w:cs="Calibri"/>
+        </w:rPr>
+        <w:t xml:space="preserve"> could be the final level?</w:t>
+      </w:r>
+    </w:p>
+    <w:p>
+      <w:pPr>
+        <w:numPr>
+          <w:ilvl w:val="0"/>
+          <w:numId w:val="1"/>
+        </w:numPr>
+        <w:ind w:left="1440" w:hanging="360"/>
+        <w:rPr>
+          <w:rFonts w:ascii="Calibri" w:eastAsia="Calibri" w:hAnsi="Calibri" w:cs="Calibri"/>
+        </w:rPr>
+      </w:pPr>
+      <w:r>
+        <w:rPr>
+          <w:rFonts w:ascii="Calibri" w:eastAsia="Calibri" w:hAnsi="Calibri" w:cs="Calibri"/>
+        </w:rPr>
+        <w:t>Alternatively all the way to Maui’s death</w:t>
+      </w:r>
+    </w:p>
+    <w:p>
+      <w:pPr>
+        <w:numPr>
+          <w:ilvl w:val="0"/>
+          <w:numId w:val="1"/>
+        </w:numPr>
+        <w:ind w:left="2160" w:hanging="360"/>
+        <w:rPr>
+          <w:rFonts w:ascii="Calibri" w:eastAsia="Calibri" w:hAnsi="Calibri" w:cs="Calibri"/>
+        </w:rPr>
+      </w:pPr>
+      <w:r>
+        <w:rPr>
+          <w:rFonts w:ascii="Calibri" w:eastAsia="Calibri" w:hAnsi="Calibri" w:cs="Calibri"/>
+        </w:rPr>
+        <w:t>Goddess of Death cut scene death?</w:t>
+      </w:r>
+    </w:p>
+    <w:p>
+      <w:pPr>
+        <w:numPr>
+          <w:ilvl w:val="0"/>
+          <w:numId w:val="1"/>
+        </w:numPr>
+        <w:ind w:left="720" w:hanging="360"/>
+        <w:rPr>
+          <w:rFonts w:ascii="Calibri" w:eastAsia="Calibri" w:hAnsi="Calibri" w:cs="Calibri"/>
+        </w:rPr>
+      </w:pPr>
+      <w:r>
+        <w:rPr>
+          <w:rFonts w:ascii="Calibri" w:eastAsia="Calibri" w:hAnsi="Calibri" w:cs="Calibri"/>
+        </w:rPr>
+        <w:t>Difficulties could be done</w:t>
+      </w:r>
+    </w:p>
+    <w:p>
+      <w:pPr>
+        <w:numPr>
+          <w:ilvl w:val="0"/>
+          <w:numId w:val="1"/>
+        </w:numPr>
+        <w:ind w:left="1440" w:hanging="360"/>
+        <w:rPr>
+          <w:rFonts w:ascii="Calibri" w:eastAsia="Calibri" w:hAnsi="Calibri" w:cs="Calibri"/>
+        </w:rPr>
+      </w:pPr>
+      <w:r>
+        <w:rPr>
+          <w:rFonts w:ascii="Calibri" w:eastAsia="Calibri" w:hAnsi="Calibri" w:cs="Calibri"/>
+        </w:rPr>
+        <w:t>Starting fishing rod?</w:t>
+      </w:r>
+    </w:p>
+    <w:p>
+      <w:pPr>
+        <w:numPr>
+          <w:ilvl w:val="0"/>
+          <w:numId w:val="1"/>
+        </w:numPr>
+        <w:ind w:left="1440" w:hanging="360"/>
+        <w:rPr>
+          <w:rFonts w:ascii="Calibri" w:eastAsia="Calibri" w:hAnsi="Calibri" w:cs="Calibri"/>
+        </w:rPr>
+      </w:pPr>
+      <w:r>
+        <w:rPr>
+          <w:rFonts w:ascii="Calibri" w:eastAsia="Calibri" w:hAnsi="Calibri" w:cs="Calibri"/>
+        </w:rPr>
+        <w:t xml:space="preserve">Turns before hunger </w:t>
+      </w:r>
+      <w:proofErr w:type="spellStart"/>
+      <w:r>
+        <w:rPr>
+          <w:rFonts w:ascii="Calibri" w:eastAsia="Calibri" w:hAnsi="Calibri" w:cs="Calibri"/>
+        </w:rPr>
+        <w:t>deteriotes</w:t>
+      </w:r>
+      <w:proofErr w:type="spellEnd"/>
+    </w:p>
+    <w:p>
+      <w:pPr>
+        <w:numPr>
+          <w:ilvl w:val="0"/>
+          <w:numId w:val="1"/>
+        </w:numPr>
+        <w:ind w:left="1440" w:hanging="360"/>
+        <w:rPr>
+          <w:rFonts w:ascii="Calibri" w:eastAsia="Calibri" w:hAnsi="Calibri" w:cs="Calibri"/>
+        </w:rPr>
+      </w:pPr>
+      <w:r>
+        <w:rPr>
+          <w:rFonts w:ascii="Calibri" w:eastAsia="Calibri" w:hAnsi="Calibri" w:cs="Calibri"/>
+        </w:rPr>
+        <w:t>Starting Fish</w:t>
+      </w:r>
+    </w:p>
+    <w:p>
+      <w:pPr>
+        <w:numPr>
+          <w:ilvl w:val="0"/>
+          <w:numId w:val="1"/>
+        </w:numPr>
+        <w:ind w:left="720" w:hanging="360"/>
+        <w:rPr>
+          <w:rFonts w:ascii="Calibri" w:eastAsia="Calibri" w:hAnsi="Calibri" w:cs="Calibri"/>
+        </w:rPr>
+      </w:pPr>
+      <w:r>
+        <w:rPr>
+          <w:rFonts w:ascii="Calibri" w:eastAsia="Calibri" w:hAnsi="Calibri" w:cs="Calibri"/>
+        </w:rPr>
+        <w:t>Different Tiles</w:t>
+      </w:r>
+    </w:p>
+    <w:p>
+      <w:pPr>
+        <w:numPr>
+          <w:ilvl w:val="0"/>
+          <w:numId w:val="1"/>
+        </w:numPr>
+        <w:ind w:left="1440" w:hanging="360"/>
+        <w:rPr>
+          <w:rFonts w:ascii="Calibri" w:eastAsia="Calibri" w:hAnsi="Calibri" w:cs="Calibri"/>
+        </w:rPr>
+      </w:pPr>
+      <w:r>
+        <w:rPr>
+          <w:rFonts w:ascii="Calibri" w:eastAsia="Calibri" w:hAnsi="Calibri" w:cs="Calibri"/>
+        </w:rPr>
+        <w:t>Represented by different symbols or colour?</w:t>
+      </w:r>
+    </w:p>
+    <w:p>
+      <w:pPr>
+        <w:numPr>
+          <w:ilvl w:val="0"/>
+          <w:numId w:val="1"/>
+        </w:numPr>
+        <w:ind w:left="2160" w:hanging="360"/>
+        <w:rPr>
+          <w:rFonts w:ascii="Calibri" w:eastAsia="Calibri" w:hAnsi="Calibri" w:cs="Calibri"/>
+        </w:rPr>
+      </w:pPr>
+      <w:proofErr w:type="spellStart"/>
+      <w:r>
+        <w:rPr>
+          <w:rFonts w:ascii="Calibri" w:eastAsia="Calibri" w:hAnsi="Calibri" w:cs="Calibri"/>
+        </w:rPr>
+        <w:t>Color.write</w:t>
+      </w:r>
+      <w:proofErr w:type="spellEnd"/>
+    </w:p>
+    <w:p>
+      <w:pPr>
+        <w:numPr>
+          <w:ilvl w:val="0"/>
+          <w:numId w:val="1"/>
+        </w:numPr>
+        <w:ind w:left="720" w:hanging="360"/>
+        <w:rPr>
+          <w:rFonts w:ascii="Calibri" w:eastAsia="Calibri" w:hAnsi="Calibri" w:cs="Calibri"/>
+        </w:rPr>
+      </w:pPr>
+      <w:r>
+        <w:rPr>
+          <w:rFonts w:ascii="Calibri" w:eastAsia="Calibri" w:hAnsi="Calibri" w:cs="Calibri"/>
+        </w:rPr>
+        <w:t>Fish expiry?</w:t>
+      </w:r>
+    </w:p>
+    <w:p>
+      <w:pPr>
+        <w:numPr>
+          <w:ilvl w:val="0"/>
+          <w:numId w:val="1"/>
+        </w:numPr>
+        <w:ind w:left="1440" w:hanging="360"/>
+        <w:rPr>
+          <w:rFonts w:ascii="Calibri" w:eastAsia="Calibri" w:hAnsi="Calibri" w:cs="Calibri"/>
+        </w:rPr>
+      </w:pPr>
+      <w:r>
+        <w:rPr>
+          <w:rFonts w:ascii="Calibri" w:eastAsia="Calibri" w:hAnsi="Calibri" w:cs="Calibri"/>
+        </w:rPr>
+        <w:t>Difficulty Dependent</w:t>
+      </w:r>
+    </w:p>
+    <w:p>
+      <w:pPr>
+        <w:pStyle w:val="Heading3"/>
+        <w:rPr>
+          <w:rFonts w:eastAsia="Calibri Light"/>
+        </w:rPr>
+      </w:pPr>
+      <w:r>
+        <w:rPr>
+          <w:rFonts w:eastAsia="Calibri Light"/>
+        </w:rPr>
+        <w:lastRenderedPageBreak/>
+        <w:t>Evaluation</w:t>
+      </w:r>
+    </w:p>
+    <w:p>
+      <w:pPr>
+        <w:rPr>
+          <w:rFonts w:ascii="Calibri" w:eastAsia="Calibri" w:hAnsi="Calibri" w:cs="Calibri"/>
+          <w:i/>
+        </w:rPr>
+      </w:pPr>
+      <w:r>
+        <w:rPr>
+          <w:rFonts w:ascii="Calibri" w:eastAsia="Calibri" w:hAnsi="Calibri" w:cs="Calibri"/>
+          <w:i/>
+        </w:rPr>
+        <w:t>Why did you chose to use the planning tool for the requirement that you did?</w:t>
+      </w:r>
+    </w:p>
+    <w:p>
+      <w:pPr>
+        <w:rPr>
+          <w:rFonts w:ascii="Calibri" w:eastAsia="Calibri" w:hAnsi="Calibri" w:cs="Calibri"/>
+        </w:rPr>
+      </w:pPr>
+      <w:r>
+        <w:rPr>
+          <w:rFonts w:ascii="Calibri" w:eastAsia="Calibri" w:hAnsi="Calibri" w:cs="Calibri"/>
+        </w:rPr>
+        <w:t xml:space="preserve">I am using the scrum methodology because the industry uses </w:t>
+      </w:r>
+    </w:p>
+    <w:p>
+      <w:pPr>
+        <w:rPr>
+          <w:rFonts w:ascii="Calibri" w:eastAsia="Calibri" w:hAnsi="Calibri" w:cs="Calibri"/>
+          <w:i/>
+        </w:rPr>
+      </w:pPr>
+      <w:r>
+        <w:rPr>
+          <w:rFonts w:ascii="Calibri" w:eastAsia="Calibri" w:hAnsi="Calibri" w:cs="Calibri"/>
+          <w:i/>
+        </w:rPr>
+        <w:t>What are the requirements for your project you have derived from this planning?</w:t>
+      </w:r>
+    </w:p>
+    <w:p>
+      <w:pPr>
+        <w:rPr>
+          <w:rFonts w:ascii="Calibri" w:eastAsia="Calibri" w:hAnsi="Calibri" w:cs="Calibri"/>
+          <w:i/>
+        </w:rPr>
+      </w:pPr>
+    </w:p>
+    <w:p>
+      <w:pPr>
+        <w:pStyle w:val="Heading3"/>
+        <w:rPr>
+          <w:rFonts w:eastAsia="Calibri Light"/>
+        </w:rPr>
+      </w:pPr>
+      <w:r>
+        <w:rPr>
+          <w:rFonts w:eastAsia="Calibri Light"/>
+        </w:rPr>
+        <w:t>User Stories</w:t>
+      </w:r>
+    </w:p>
+    <w:p>
+      <w:pPr>
+        <w:rPr>
+          <w:rFonts w:ascii="Calibri" w:eastAsia="Calibri" w:hAnsi="Calibri" w:cs="Calibri"/>
+        </w:rPr>
+      </w:pPr>
+      <w:r>
+        <w:rPr>
+          <w:rFonts w:ascii="Calibri" w:eastAsia="Calibri" w:hAnsi="Calibri" w:cs="Calibri"/>
+        </w:rPr>
+        <w:t xml:space="preserve">Priorities: </w:t>
+      </w:r>
+      <w:r>
+        <w:rPr>
+          <w:rFonts w:ascii="Calibri" w:eastAsia="Calibri" w:hAnsi="Calibri" w:cs="Calibri"/>
+          <w:shd w:val="clear" w:color="auto" w:fill="00FF00"/>
+        </w:rPr>
+        <w:t>Crucial</w:t>
+      </w:r>
+      <w:r>
+        <w:rPr>
+          <w:rFonts w:ascii="Calibri" w:eastAsia="Calibri" w:hAnsi="Calibri" w:cs="Calibri"/>
+        </w:rPr>
+        <w:t xml:space="preserve"> </w:t>
+      </w:r>
+      <w:r>
+        <w:rPr>
+          <w:rFonts w:ascii="Calibri" w:eastAsia="Calibri" w:hAnsi="Calibri" w:cs="Calibri"/>
+          <w:shd w:val="clear" w:color="auto" w:fill="008000"/>
+        </w:rPr>
+        <w:t>Good to Have</w:t>
+      </w:r>
+      <w:r>
+        <w:rPr>
+          <w:rFonts w:ascii="Calibri" w:eastAsia="Calibri" w:hAnsi="Calibri" w:cs="Calibri"/>
+        </w:rPr>
+        <w:t xml:space="preserve"> </w:t>
+      </w:r>
+      <w:r>
+        <w:rPr>
+          <w:rFonts w:ascii="Calibri" w:eastAsia="Calibri" w:hAnsi="Calibri" w:cs="Calibri"/>
+          <w:shd w:val="clear" w:color="auto" w:fill="FFFF00"/>
+        </w:rPr>
+        <w:t>Side Feature</w:t>
+      </w:r>
+      <w:r>
+        <w:rPr>
+          <w:rFonts w:ascii="Calibri" w:eastAsia="Calibri" w:hAnsi="Calibri" w:cs="Calibri"/>
+        </w:rPr>
+        <w:t xml:space="preserve"> </w:t>
+      </w:r>
+      <w:proofErr w:type="spellStart"/>
+      <w:r>
+        <w:rPr>
+          <w:rFonts w:ascii="Calibri" w:eastAsia="Calibri" w:hAnsi="Calibri" w:cs="Calibri"/>
+          <w:shd w:val="clear" w:color="auto" w:fill="FF0000"/>
+        </w:rPr>
+        <w:t>Extravagrant</w:t>
+      </w:r>
+      <w:proofErr w:type="spellEnd"/>
+    </w:p>
+    <w:p>
+      <w:pPr>
+        <w:rPr>
+          <w:rFonts w:ascii="Calibri" w:eastAsia="Calibri" w:hAnsi="Calibri" w:cs="Calibri"/>
+        </w:rPr>
+      </w:pPr>
+      <w:r>
+        <w:rPr>
+          <w:rFonts w:ascii="Calibri" w:eastAsia="Calibri" w:hAnsi="Calibri" w:cs="Calibri"/>
+          <w:shd w:val="clear" w:color="auto" w:fill="008000"/>
+        </w:rPr>
+        <w:t xml:space="preserve">As a player, I want the fishing to be simple and intuitive yet varied by </w:t>
+      </w:r>
       <w:proofErr w:type="gramStart"/>
       <w:r>
-        <w:t>it’s</w:t>
-      </w:r>
-      <w:proofErr w:type="spellEnd"/>
+        <w:rPr>
+          <w:rFonts w:ascii="Calibri" w:eastAsia="Calibri" w:hAnsi="Calibri" w:cs="Calibri"/>
+          <w:shd w:val="clear" w:color="auto" w:fill="008000"/>
+        </w:rPr>
+        <w:t>having  a</w:t>
+      </w:r>
       <w:proofErr w:type="gramEnd"/>
       <w:r>
-        <w:t xml:space="preserve"> own Kanban board, so instead </w:t>
-      </w:r>
-      <w:proofErr w:type="spellStart"/>
-      <w:r>
-        <w:t>im</w:t>
-      </w:r>
-      <w:proofErr w:type="spellEnd"/>
-      <w:r>
-        <w:t xml:space="preserve"> going to use GitHub. This is because it’s more convenient to have all my development tools in one place.</w:t>
-      </w:r>
-    </w:p>
-    <w:p>
-      <w:r>
-        <w:t xml:space="preserve">User stories are good to cut down and rationalize the work you need to do, as well as </w:t>
-      </w:r>
-      <w:r>
-        <w:t>s</w:t>
-      </w:r>
-      <w:r>
-        <w:t>ee how important each function really is.</w:t>
-      </w:r>
-    </w:p>
-    <w:p>
-      <w:pPr>
-        <w:pStyle w:val="Heading4"/>
+        <w:rPr>
+          <w:rFonts w:ascii="Calibri" w:eastAsia="Calibri" w:hAnsi="Calibri" w:cs="Calibri"/>
+          <w:shd w:val="clear" w:color="auto" w:fill="008000"/>
+        </w:rPr>
+        <w:t xml:space="preserve"> chance based system so that the hunger system isn’t one dimensional.</w:t>
+      </w:r>
+    </w:p>
+    <w:p>
+      <w:pPr>
+        <w:rPr>
+          <w:rFonts w:ascii="Calibri" w:eastAsia="Calibri" w:hAnsi="Calibri" w:cs="Calibri"/>
+        </w:rPr>
+      </w:pPr>
+      <w:r>
+        <w:rPr>
+          <w:rFonts w:ascii="Calibri" w:eastAsia="Calibri" w:hAnsi="Calibri" w:cs="Calibri"/>
+          <w:shd w:val="clear" w:color="auto" w:fill="00FF00"/>
+        </w:rPr>
+        <w:t>As a player, I want a hunger system so I can feel a sense of pressure as I play through the game.</w:t>
+      </w:r>
+    </w:p>
+    <w:p>
+      <w:pPr>
+        <w:rPr>
+          <w:rFonts w:ascii="Calibri" w:eastAsia="Calibri" w:hAnsi="Calibri" w:cs="Calibri"/>
+        </w:rPr>
+      </w:pPr>
+      <w:r>
+        <w:rPr>
+          <w:rFonts w:ascii="Calibri" w:eastAsia="Calibri" w:hAnsi="Calibri" w:cs="Calibri"/>
+          <w:shd w:val="clear" w:color="auto" w:fill="008000"/>
+        </w:rPr>
+        <w:t xml:space="preserve">As </w:t>
+      </w:r>
+      <w:proofErr w:type="spellStart"/>
+      <w:proofErr w:type="gramStart"/>
+      <w:r>
+        <w:rPr>
+          <w:rFonts w:ascii="Calibri" w:eastAsia="Calibri" w:hAnsi="Calibri" w:cs="Calibri"/>
+          <w:shd w:val="clear" w:color="auto" w:fill="008000"/>
+        </w:rPr>
+        <w:t>a</w:t>
+      </w:r>
+      <w:proofErr w:type="spellEnd"/>
+      <w:proofErr w:type="gramEnd"/>
+      <w:r>
+        <w:rPr>
+          <w:rFonts w:ascii="Calibri" w:eastAsia="Calibri" w:hAnsi="Calibri" w:cs="Calibri"/>
+          <w:shd w:val="clear" w:color="auto" w:fill="008000"/>
+        </w:rPr>
+        <w:t xml:space="preserve"> experienced player, I want a hunger system that is varied with different food so that the hunger system feels intricate.</w:t>
+      </w:r>
+    </w:p>
+    <w:p>
+      <w:pPr>
+        <w:rPr>
+          <w:rFonts w:ascii="Calibri" w:eastAsia="Calibri" w:hAnsi="Calibri" w:cs="Calibri"/>
+        </w:rPr>
+      </w:pPr>
+      <w:r>
+        <w:rPr>
+          <w:rFonts w:ascii="Calibri" w:eastAsia="Calibri" w:hAnsi="Calibri" w:cs="Calibri"/>
+          <w:shd w:val="clear" w:color="auto" w:fill="00FF00"/>
+        </w:rPr>
+        <w:t>As a Maori, I want the legend told in this story to be factually accurate so that future generations have the correct idea of my ancestor’s stories.</w:t>
+      </w:r>
+    </w:p>
+    <w:p>
+      <w:pPr>
+        <w:rPr>
+          <w:rFonts w:ascii="Calibri" w:eastAsia="Calibri" w:hAnsi="Calibri" w:cs="Calibri"/>
+        </w:rPr>
+      </w:pPr>
+      <w:r>
+        <w:rPr>
+          <w:rFonts w:ascii="Calibri" w:eastAsia="Calibri" w:hAnsi="Calibri" w:cs="Calibri"/>
+          <w:shd w:val="clear" w:color="auto" w:fill="00FF00"/>
+        </w:rPr>
+        <w:t>As a player, I want the world to be visually displayed so that I can easily see where I have or have not been.</w:t>
+      </w:r>
+    </w:p>
+    <w:p>
+      <w:pPr>
+        <w:rPr>
+          <w:rFonts w:ascii="Calibri" w:eastAsia="Calibri" w:hAnsi="Calibri" w:cs="Calibri"/>
+        </w:rPr>
+      </w:pPr>
+      <w:r>
+        <w:rPr>
+          <w:rFonts w:ascii="Calibri" w:eastAsia="Calibri" w:hAnsi="Calibri" w:cs="Calibri"/>
+          <w:shd w:val="clear" w:color="auto" w:fill="FFFF00"/>
+        </w:rPr>
+        <w:t>As a player, I want a combat system so that I can really feel empowered like the demigod Maui.</w:t>
+      </w:r>
+    </w:p>
+    <w:p>
+      <w:pPr>
+        <w:rPr>
+          <w:rFonts w:ascii="Calibri" w:eastAsia="Calibri" w:hAnsi="Calibri" w:cs="Calibri"/>
+        </w:rPr>
+      </w:pPr>
+      <w:r>
+        <w:rPr>
+          <w:rFonts w:ascii="Calibri" w:eastAsia="Calibri" w:hAnsi="Calibri" w:cs="Calibri"/>
+          <w:shd w:val="clear" w:color="auto" w:fill="00FF00"/>
+        </w:rPr>
+        <w:t>As a developer, I want the program to be structured logically so it is easy to understand and improve.</w:t>
+      </w:r>
+    </w:p>
+    <w:p>
+      <w:pPr>
+        <w:rPr>
+          <w:rFonts w:ascii="Calibri" w:eastAsia="Calibri" w:hAnsi="Calibri" w:cs="Calibri"/>
+        </w:rPr>
+      </w:pPr>
+      <w:r>
+        <w:rPr>
+          <w:rFonts w:ascii="Calibri" w:eastAsia="Calibri" w:hAnsi="Calibri" w:cs="Calibri"/>
+          <w:shd w:val="clear" w:color="auto" w:fill="008000"/>
+        </w:rPr>
+        <w:t>As a learner, I want there to be multiple scenarios so I can learn a lot about Maui’s legend.</w:t>
+      </w:r>
+    </w:p>
+    <w:p>
+      <w:pPr>
+        <w:rPr>
+          <w:rFonts w:ascii="Calibri" w:eastAsia="Calibri" w:hAnsi="Calibri" w:cs="Calibri"/>
+        </w:rPr>
+      </w:pPr>
+      <w:r>
+        <w:rPr>
+          <w:rFonts w:ascii="Calibri" w:eastAsia="Calibri" w:hAnsi="Calibri" w:cs="Calibri"/>
+          <w:shd w:val="clear" w:color="auto" w:fill="FFFF00"/>
+        </w:rPr>
+        <w:t>As a casual/hard-core player, I want different difficulties so that I can decide whether I want a hard challenge or just want to breeze by Maui’s legend.</w:t>
+      </w:r>
+    </w:p>
+    <w:p>
+      <w:pPr>
+        <w:rPr>
+          <w:rFonts w:ascii="Calibri" w:eastAsia="Calibri" w:hAnsi="Calibri" w:cs="Calibri"/>
+        </w:rPr>
+      </w:pPr>
+      <w:r>
+        <w:rPr>
+          <w:rFonts w:ascii="Calibri" w:eastAsia="Calibri" w:hAnsi="Calibri" w:cs="Calibri"/>
+          <w:shd w:val="clear" w:color="auto" w:fill="FF0000"/>
+        </w:rPr>
+        <w:t>As a player, I want to be able to choose which world to go to if I’ve completed the game so I can retry sections I did not understand/appreciate.</w:t>
+      </w:r>
+    </w:p>
+    <w:p>
+      <w:pPr>
+        <w:rPr>
+          <w:rFonts w:ascii="Calibri" w:eastAsia="Calibri" w:hAnsi="Calibri" w:cs="Calibri"/>
+        </w:rPr>
+      </w:pPr>
+      <w:r>
+        <w:rPr>
+          <w:rFonts w:ascii="Calibri" w:eastAsia="Calibri" w:hAnsi="Calibri" w:cs="Calibri"/>
+          <w:shd w:val="clear" w:color="auto" w:fill="FFFF00"/>
+        </w:rPr>
+        <w:t>As a player, I want there to be different items I can use like weapons or fishing rod so that I can feel a sense of progression.</w:t>
+      </w:r>
+    </w:p>
+    <w:p>
+      <w:pPr>
+        <w:rPr>
+          <w:rFonts w:ascii="Calibri" w:eastAsia="Calibri" w:hAnsi="Calibri" w:cs="Calibri"/>
+        </w:rPr>
+      </w:pPr>
+      <w:r>
+        <w:rPr>
+          <w:rFonts w:ascii="Calibri" w:eastAsia="Calibri" w:hAnsi="Calibri" w:cs="Calibri"/>
+          <w:shd w:val="clear" w:color="auto" w:fill="00FF00"/>
+        </w:rPr>
+        <w:t>As a player, I want the ability for Maui to permanently die ending the game so that I can feel a sense of pressure.</w:t>
+      </w:r>
+    </w:p>
+    <w:p>
+      <w:pPr>
+        <w:rPr>
+          <w:rFonts w:ascii="Calibri" w:eastAsia="Calibri" w:hAnsi="Calibri" w:cs="Calibri"/>
+        </w:rPr>
+      </w:pPr>
+      <w:r>
+        <w:rPr>
+          <w:rFonts w:ascii="Calibri" w:eastAsia="Calibri" w:hAnsi="Calibri" w:cs="Calibri"/>
+          <w:shd w:val="clear" w:color="auto" w:fill="008000"/>
+        </w:rPr>
+        <w:t>As a non-</w:t>
+      </w:r>
+      <w:proofErr w:type="spellStart"/>
+      <w:r>
+        <w:rPr>
+          <w:rFonts w:ascii="Calibri" w:eastAsia="Calibri" w:hAnsi="Calibri" w:cs="Calibri"/>
+          <w:shd w:val="clear" w:color="auto" w:fill="008000"/>
+        </w:rPr>
+        <w:t>maori</w:t>
+      </w:r>
+      <w:proofErr w:type="spellEnd"/>
+      <w:r>
+        <w:rPr>
+          <w:rFonts w:ascii="Calibri" w:eastAsia="Calibri" w:hAnsi="Calibri" w:cs="Calibri"/>
+          <w:shd w:val="clear" w:color="auto" w:fill="008000"/>
+        </w:rPr>
+        <w:t xml:space="preserve"> speaker, I want there to be a glossary of Maori words used so that I can understand what they mean.</w:t>
+      </w:r>
+    </w:p>
+    <w:p>
+      <w:pPr>
+        <w:rPr>
+          <w:rFonts w:ascii="Calibri" w:eastAsia="Calibri" w:hAnsi="Calibri" w:cs="Calibri"/>
+        </w:rPr>
+      </w:pPr>
+      <w:r>
+        <w:rPr>
+          <w:rFonts w:ascii="Calibri" w:eastAsia="Calibri" w:hAnsi="Calibri" w:cs="Calibri"/>
+          <w:shd w:val="clear" w:color="auto" w:fill="FFFF00"/>
+        </w:rPr>
+        <w:t>As a player, I want the ability to save my game so I can continue to play after sessions.</w:t>
+      </w:r>
+    </w:p>
+    <w:p>
+      <w:pPr>
+        <w:rPr>
+          <w:rFonts w:ascii="Calibri" w:eastAsia="Calibri" w:hAnsi="Calibri" w:cs="Calibri"/>
+        </w:rPr>
+      </w:pPr>
+      <w:r>
+        <w:rPr>
+          <w:rFonts w:ascii="Calibri" w:eastAsia="Calibri" w:hAnsi="Calibri" w:cs="Calibri"/>
+          <w:shd w:val="clear" w:color="auto" w:fill="008000"/>
+        </w:rPr>
+        <w:t>As a player, I want varied enemies so that encounters aren’t stale.</w:t>
+      </w:r>
+    </w:p>
+    <w:p>
+      <w:pPr>
+        <w:rPr>
+          <w:rFonts w:ascii="Calibri" w:eastAsia="Calibri" w:hAnsi="Calibri" w:cs="Calibri"/>
+        </w:rPr>
+      </w:pPr>
+      <w:r>
+        <w:rPr>
+          <w:rFonts w:ascii="Calibri" w:eastAsia="Calibri" w:hAnsi="Calibri" w:cs="Calibri"/>
+          <w:shd w:val="clear" w:color="auto" w:fill="FFFF00"/>
+        </w:rPr>
+        <w:t>As a player, I want different moves and attacks so that encounters feel varied.</w:t>
+      </w:r>
+    </w:p>
+    <w:p>
+      <w:pPr>
+        <w:pStyle w:val="Heading3"/>
         <w:rPr>
           <w:rFonts w:eastAsia="Calibri Light"/>
         </w:rPr>
@@ -887,886 +1750,27 @@
         <w:rPr>
           <w:rFonts w:eastAsia="Calibri Light"/>
         </w:rPr>
-        <w:t>Prototype Research</w:t>
-      </w:r>
-    </w:p>
-    <w:p>
-      <w:pPr>
-        <w:pStyle w:val="Heading4"/>
-        <w:rPr>
-          <w:rFonts w:eastAsia="Calibri Light"/>
-        </w:rPr>
-      </w:pPr>
-      <w:r>
-        <w:rPr>
-          <w:rFonts w:eastAsia="Calibri Light"/>
-        </w:rPr>
-        <w:t>Paper Prototype/Wizard of Oz</w:t>
-      </w:r>
-    </w:p>
-    <w:p>
-      <w:pPr>
-        <w:rPr>
-          <w:rFonts w:ascii="Calibri" w:eastAsia="Calibri" w:hAnsi="Calibri" w:cs="Calibri"/>
-        </w:rPr>
-      </w:pPr>
-      <w:r>
-        <w:rPr>
-          <w:rFonts w:ascii="Calibri" w:eastAsia="Calibri" w:hAnsi="Calibri" w:cs="Calibri"/>
-        </w:rPr>
-        <w:t>This prototyping method relies on using digital or physical resources to create slides based on what a program could look like. Ways to do this could be using paper (hence the paper prototype name) or digitally using resources like paint or Photoshop.</w:t>
-      </w:r>
-      <w:r>
-        <w:rPr>
-          <w:rFonts w:ascii="Calibri" w:eastAsia="Calibri" w:hAnsi="Calibri" w:cs="Calibri"/>
-        </w:rPr>
-        <w:t xml:space="preserve"> I’ll be using this with google slides.</w:t>
-      </w:r>
-    </w:p>
-    <w:p>
-      <w:pPr>
-        <w:rPr>
-          <w:rFonts w:ascii="Calibri" w:eastAsia="Calibri" w:hAnsi="Calibri" w:cs="Calibri"/>
-        </w:rPr>
-      </w:pPr>
-    </w:p>
-    <w:p>
-      <w:pPr>
-        <w:pStyle w:val="Heading4"/>
-        <w:rPr>
-          <w:rFonts w:eastAsia="Calibri Light"/>
-        </w:rPr>
-      </w:pPr>
-      <w:r>
-        <w:rPr>
-          <w:rFonts w:eastAsia="Calibri Light"/>
-        </w:rPr>
-        <w:t>GitHub</w:t>
-      </w:r>
-    </w:p>
-    <w:p>
-      <w:pPr>
-        <w:rPr>
-          <w:rFonts w:ascii="Calibri" w:eastAsia="Calibri" w:hAnsi="Calibri" w:cs="Calibri"/>
-        </w:rPr>
-      </w:pPr>
-      <w:r>
-        <w:rPr>
-          <w:rFonts w:ascii="Calibri" w:eastAsia="Calibri" w:hAnsi="Calibri" w:cs="Calibri"/>
-        </w:rPr>
-        <w:t>GitHub is the version control software that I will be using to develop my project. GitHub is a very useful software that allows me to effectively control changes that I have made. GitHub is optimized for multiple developers, but on this project I will be working alone. What makes GitHub so useful is the ability to create a clone of my main repository to implement changes and/or bug fixes and if they don’t pan out right I am able to rollback my changes. If the changes work however, I can easily commit them back into the main repository.</w:t>
-      </w:r>
-    </w:p>
-    <w:p>
-      <w:pPr>
-        <w:rPr>
-          <w:rFonts w:ascii="Calibri" w:eastAsia="Calibri" w:hAnsi="Calibri" w:cs="Calibri"/>
-        </w:rPr>
-      </w:pPr>
-    </w:p>
-    <w:p>
-      <w:pPr>
-        <w:pStyle w:val="Heading3"/>
-        <w:rPr>
-          <w:rFonts w:eastAsia="Calibri Light"/>
-        </w:rPr>
-      </w:pPr>
-      <w:r>
-        <w:rPr>
-          <w:rFonts w:eastAsia="Calibri Light"/>
-        </w:rPr>
-        <w:t>Brainstorm</w:t>
-      </w:r>
-    </w:p>
-    <w:p>
-      <w:pPr>
-        <w:numPr>
-          <w:ilvl w:val="0"/>
-          <w:numId w:val="1"/>
-        </w:numPr>
-        <w:ind w:left="720" w:hanging="360"/>
-        <w:rPr>
-          <w:rFonts w:ascii="Calibri" w:eastAsia="Calibri" w:hAnsi="Calibri" w:cs="Calibri"/>
-        </w:rPr>
-      </w:pPr>
-      <w:r>
-        <w:rPr>
-          <w:rFonts w:ascii="Calibri" w:eastAsia="Calibri" w:hAnsi="Calibri" w:cs="Calibri"/>
-        </w:rPr>
-        <w:t>Represent the ocean using ASCII text (Similar to table printing)</w:t>
-      </w:r>
-    </w:p>
-    <w:p>
-      <w:pPr>
-        <w:numPr>
-          <w:ilvl w:val="0"/>
-          <w:numId w:val="1"/>
-        </w:numPr>
-        <w:ind w:left="720" w:hanging="360"/>
-        <w:rPr>
-          <w:rFonts w:ascii="Calibri" w:eastAsia="Calibri" w:hAnsi="Calibri" w:cs="Calibri"/>
-        </w:rPr>
-      </w:pPr>
-      <w:r>
-        <w:rPr>
-          <w:rFonts w:ascii="Calibri" w:eastAsia="Calibri" w:hAnsi="Calibri" w:cs="Calibri"/>
-        </w:rPr>
-        <w:t>Singular Playable Character</w:t>
-      </w:r>
-    </w:p>
-    <w:p>
-      <w:pPr>
-        <w:numPr>
-          <w:ilvl w:val="0"/>
-          <w:numId w:val="1"/>
-        </w:numPr>
-        <w:ind w:left="720" w:hanging="360"/>
-        <w:rPr>
-          <w:rFonts w:ascii="Calibri" w:eastAsia="Calibri" w:hAnsi="Calibri" w:cs="Calibri"/>
-        </w:rPr>
-      </w:pPr>
-      <w:r>
-        <w:rPr>
-          <w:rFonts w:ascii="Calibri" w:eastAsia="Calibri" w:hAnsi="Calibri" w:cs="Calibri"/>
-        </w:rPr>
-        <w:t>Fishing Combat?</w:t>
-      </w:r>
-    </w:p>
-    <w:p>
-      <w:pPr>
-        <w:numPr>
-          <w:ilvl w:val="0"/>
-          <w:numId w:val="1"/>
-        </w:numPr>
-        <w:ind w:left="1440" w:hanging="360"/>
-        <w:rPr>
-          <w:rFonts w:ascii="Calibri" w:eastAsia="Calibri" w:hAnsi="Calibri" w:cs="Calibri"/>
-        </w:rPr>
-      </w:pPr>
-      <w:r>
-        <w:rPr>
-          <w:rFonts w:ascii="Calibri" w:eastAsia="Calibri" w:hAnsi="Calibri" w:cs="Calibri"/>
-        </w:rPr>
-        <w:t>Upgrade fishing rod upgrade stats?</w:t>
-      </w:r>
-    </w:p>
-    <w:p>
-      <w:pPr>
-        <w:numPr>
-          <w:ilvl w:val="0"/>
-          <w:numId w:val="1"/>
-        </w:numPr>
-        <w:ind w:left="1440" w:hanging="360"/>
-        <w:rPr>
-          <w:rFonts w:ascii="Calibri" w:eastAsia="Calibri" w:hAnsi="Calibri" w:cs="Calibri"/>
-        </w:rPr>
-      </w:pPr>
-      <w:r>
-        <w:rPr>
-          <w:rFonts w:ascii="Calibri" w:eastAsia="Calibri" w:hAnsi="Calibri" w:cs="Calibri"/>
-        </w:rPr>
-        <w:t xml:space="preserve">Luck-based catch </w:t>
-      </w:r>
-    </w:p>
-    <w:p>
-      <w:pPr>
-        <w:numPr>
-          <w:ilvl w:val="0"/>
-          <w:numId w:val="1"/>
-        </w:numPr>
-        <w:ind w:left="720" w:hanging="360"/>
-        <w:rPr>
-          <w:rFonts w:ascii="Calibri" w:eastAsia="Calibri" w:hAnsi="Calibri" w:cs="Calibri"/>
-        </w:rPr>
-      </w:pPr>
-      <w:r>
-        <w:rPr>
-          <w:rFonts w:ascii="Calibri" w:eastAsia="Calibri" w:hAnsi="Calibri" w:cs="Calibri"/>
-        </w:rPr>
-        <w:t>More than one level</w:t>
-      </w:r>
-    </w:p>
-    <w:p>
-      <w:pPr>
-        <w:numPr>
-          <w:ilvl w:val="0"/>
-          <w:numId w:val="1"/>
-        </w:numPr>
-        <w:ind w:left="1440" w:hanging="360"/>
-        <w:rPr>
-          <w:rFonts w:ascii="Calibri" w:eastAsia="Calibri" w:hAnsi="Calibri" w:cs="Calibri"/>
-        </w:rPr>
-      </w:pPr>
-      <w:r>
-        <w:rPr>
-          <w:rFonts w:ascii="Calibri" w:eastAsia="Calibri" w:hAnsi="Calibri" w:cs="Calibri"/>
-        </w:rPr>
-        <w:t xml:space="preserve">Discovering </w:t>
-      </w:r>
-      <w:proofErr w:type="spellStart"/>
-      <w:r>
-        <w:rPr>
-          <w:rFonts w:ascii="Calibri" w:eastAsia="Calibri" w:hAnsi="Calibri" w:cs="Calibri"/>
-        </w:rPr>
-        <w:t>Aoteroa</w:t>
-      </w:r>
-      <w:proofErr w:type="spellEnd"/>
-      <w:r>
-        <w:rPr>
-          <w:rFonts w:ascii="Calibri" w:eastAsia="Calibri" w:hAnsi="Calibri" w:cs="Calibri"/>
-        </w:rPr>
-        <w:t xml:space="preserve"> could be the final level?</w:t>
-      </w:r>
-    </w:p>
-    <w:p>
-      <w:pPr>
-        <w:numPr>
-          <w:ilvl w:val="0"/>
-          <w:numId w:val="1"/>
-        </w:numPr>
-        <w:ind w:left="1440" w:hanging="360"/>
-        <w:rPr>
-          <w:rFonts w:ascii="Calibri" w:eastAsia="Calibri" w:hAnsi="Calibri" w:cs="Calibri"/>
-        </w:rPr>
-      </w:pPr>
-      <w:r>
-        <w:rPr>
-          <w:rFonts w:ascii="Calibri" w:eastAsia="Calibri" w:hAnsi="Calibri" w:cs="Calibri"/>
-        </w:rPr>
-        <w:t>Alternatively all the way to Maui’s death</w:t>
-      </w:r>
-    </w:p>
-    <w:p>
-      <w:pPr>
-        <w:numPr>
-          <w:ilvl w:val="0"/>
-          <w:numId w:val="1"/>
-        </w:numPr>
-        <w:ind w:left="2160" w:hanging="360"/>
-        <w:rPr>
-          <w:rFonts w:ascii="Calibri" w:eastAsia="Calibri" w:hAnsi="Calibri" w:cs="Calibri"/>
-        </w:rPr>
-      </w:pPr>
-      <w:r>
-        <w:rPr>
-          <w:rFonts w:ascii="Calibri" w:eastAsia="Calibri" w:hAnsi="Calibri" w:cs="Calibri"/>
-        </w:rPr>
-        <w:t>Goddess of Death cut scene death?</w:t>
-      </w:r>
-    </w:p>
-    <w:p>
-      <w:pPr>
-        <w:numPr>
-          <w:ilvl w:val="0"/>
-          <w:numId w:val="1"/>
-        </w:numPr>
-        <w:ind w:left="720" w:hanging="360"/>
-        <w:rPr>
-          <w:rFonts w:ascii="Calibri" w:eastAsia="Calibri" w:hAnsi="Calibri" w:cs="Calibri"/>
-        </w:rPr>
-      </w:pPr>
-      <w:r>
-        <w:rPr>
-          <w:rFonts w:ascii="Calibri" w:eastAsia="Calibri" w:hAnsi="Calibri" w:cs="Calibri"/>
-        </w:rPr>
-        <w:t>Difficulties could be done</w:t>
-      </w:r>
-    </w:p>
-    <w:p>
-      <w:pPr>
-        <w:numPr>
-          <w:ilvl w:val="0"/>
-          <w:numId w:val="1"/>
-        </w:numPr>
-        <w:ind w:left="1440" w:hanging="360"/>
-        <w:rPr>
-          <w:rFonts w:ascii="Calibri" w:eastAsia="Calibri" w:hAnsi="Calibri" w:cs="Calibri"/>
-        </w:rPr>
-      </w:pPr>
-      <w:r>
-        <w:rPr>
-          <w:rFonts w:ascii="Calibri" w:eastAsia="Calibri" w:hAnsi="Calibri" w:cs="Calibri"/>
-        </w:rPr>
-        <w:t>Starting fishing rod?</w:t>
-      </w:r>
-    </w:p>
-    <w:p>
-      <w:pPr>
-        <w:numPr>
-          <w:ilvl w:val="0"/>
-          <w:numId w:val="1"/>
-        </w:numPr>
-        <w:ind w:left="1440" w:hanging="360"/>
-        <w:rPr>
-          <w:rFonts w:ascii="Calibri" w:eastAsia="Calibri" w:hAnsi="Calibri" w:cs="Calibri"/>
-        </w:rPr>
-      </w:pPr>
-      <w:r>
-        <w:rPr>
-          <w:rFonts w:ascii="Calibri" w:eastAsia="Calibri" w:hAnsi="Calibri" w:cs="Calibri"/>
-        </w:rPr>
-        <w:t xml:space="preserve">Turns before hunger </w:t>
-      </w:r>
-      <w:proofErr w:type="spellStart"/>
-      <w:r>
-        <w:rPr>
-          <w:rFonts w:ascii="Calibri" w:eastAsia="Calibri" w:hAnsi="Calibri" w:cs="Calibri"/>
-        </w:rPr>
-        <w:t>deteriotes</w:t>
-      </w:r>
-      <w:proofErr w:type="spellEnd"/>
-    </w:p>
-    <w:p>
-      <w:pPr>
-        <w:numPr>
-          <w:ilvl w:val="0"/>
-          <w:numId w:val="1"/>
-        </w:numPr>
-        <w:ind w:left="1440" w:hanging="360"/>
-        <w:rPr>
-          <w:rFonts w:ascii="Calibri" w:eastAsia="Calibri" w:hAnsi="Calibri" w:cs="Calibri"/>
-        </w:rPr>
-      </w:pPr>
-      <w:r>
-        <w:rPr>
-          <w:rFonts w:ascii="Calibri" w:eastAsia="Calibri" w:hAnsi="Calibri" w:cs="Calibri"/>
-        </w:rPr>
-        <w:t>Starting Fish</w:t>
-      </w:r>
-    </w:p>
-    <w:p>
-      <w:pPr>
-        <w:numPr>
-          <w:ilvl w:val="0"/>
-          <w:numId w:val="1"/>
-        </w:numPr>
-        <w:ind w:left="720" w:hanging="360"/>
-        <w:rPr>
-          <w:rFonts w:ascii="Calibri" w:eastAsia="Calibri" w:hAnsi="Calibri" w:cs="Calibri"/>
-        </w:rPr>
-      </w:pPr>
-      <w:r>
-        <w:rPr>
-          <w:rFonts w:ascii="Calibri" w:eastAsia="Calibri" w:hAnsi="Calibri" w:cs="Calibri"/>
-        </w:rPr>
-        <w:t>Different Tiles</w:t>
-      </w:r>
-    </w:p>
-    <w:p>
-      <w:pPr>
-        <w:numPr>
-          <w:ilvl w:val="0"/>
-          <w:numId w:val="1"/>
-        </w:numPr>
-        <w:ind w:left="1440" w:hanging="360"/>
-        <w:rPr>
-          <w:rFonts w:ascii="Calibri" w:eastAsia="Calibri" w:hAnsi="Calibri" w:cs="Calibri"/>
-        </w:rPr>
-      </w:pPr>
-      <w:r>
-        <w:rPr>
-          <w:rFonts w:ascii="Calibri" w:eastAsia="Calibri" w:hAnsi="Calibri" w:cs="Calibri"/>
-        </w:rPr>
-        <w:t>Represented by different symbols or colour?</w:t>
-      </w:r>
-    </w:p>
-    <w:p>
-      <w:pPr>
-        <w:numPr>
-          <w:ilvl w:val="0"/>
-          <w:numId w:val="1"/>
-        </w:numPr>
-        <w:ind w:left="2160" w:hanging="360"/>
-        <w:rPr>
-          <w:rFonts w:ascii="Calibri" w:eastAsia="Calibri" w:hAnsi="Calibri" w:cs="Calibri"/>
-        </w:rPr>
-      </w:pPr>
-      <w:proofErr w:type="spellStart"/>
-      <w:r>
-        <w:rPr>
-          <w:rFonts w:ascii="Calibri" w:eastAsia="Calibri" w:hAnsi="Calibri" w:cs="Calibri"/>
-        </w:rPr>
-        <w:t>Color.write</w:t>
-      </w:r>
-      <w:proofErr w:type="spellEnd"/>
-    </w:p>
-    <w:p>
-      <w:pPr>
-        <w:numPr>
-          <w:ilvl w:val="0"/>
-          <w:numId w:val="1"/>
-        </w:numPr>
-        <w:ind w:left="720" w:hanging="360"/>
-        <w:rPr>
-          <w:rFonts w:ascii="Calibri" w:eastAsia="Calibri" w:hAnsi="Calibri" w:cs="Calibri"/>
-        </w:rPr>
-      </w:pPr>
+        <w:t>Critical Review Points</w:t>
+      </w:r>
+    </w:p>
+    <w:p>
+      <w:pPr>
+        <w:rPr>
+          <w:rFonts w:ascii="Calibri" w:eastAsia="Calibri" w:hAnsi="Calibri" w:cs="Calibri"/>
+        </w:rPr>
+      </w:pPr>
+      <w:r>
+        <w:rPr>
+          <w:rFonts w:ascii="Calibri" w:eastAsia="Calibri" w:hAnsi="Calibri" w:cs="Calibri"/>
+        </w:rPr>
+        <w:t xml:space="preserve">My first critical review point should be just after creating a playable version of the game featuring an over world and the ability to move and get to a certain important objective. By this point, I should </w:t>
+      </w:r>
       <w:r>
         <w:rPr>
           <w:rFonts w:ascii="Calibri" w:eastAsia="Calibri" w:hAnsi="Calibri" w:cs="Calibri"/>
         </w:rPr>
         <w:lastRenderedPageBreak/>
-        <w:t>Fish expiry?</w:t>
-      </w:r>
-    </w:p>
-    <w:p>
-      <w:pPr>
-        <w:numPr>
-          <w:ilvl w:val="0"/>
-          <w:numId w:val="1"/>
-        </w:numPr>
-        <w:ind w:left="1440" w:hanging="360"/>
-        <w:rPr>
-          <w:rFonts w:ascii="Calibri" w:eastAsia="Calibri" w:hAnsi="Calibri" w:cs="Calibri"/>
-        </w:rPr>
-      </w:pPr>
-      <w:r>
-        <w:rPr>
-          <w:rFonts w:ascii="Calibri" w:eastAsia="Calibri" w:hAnsi="Calibri" w:cs="Calibri"/>
-        </w:rPr>
-        <w:t>Difficulty Dependent</w:t>
-      </w:r>
-    </w:p>
-    <w:p>
-      <w:pPr>
-        <w:pStyle w:val="Heading3"/>
-        <w:rPr>
-          <w:rFonts w:eastAsia="Calibri Light"/>
-        </w:rPr>
-      </w:pPr>
-      <w:r>
-        <w:rPr>
-          <w:rFonts w:eastAsia="Calibri Light"/>
-        </w:rPr>
-        <w:t>Evaluation</w:t>
-      </w:r>
-    </w:p>
-    <w:p>
-      <w:pPr>
-        <w:rPr>
-          <w:rFonts w:ascii="Calibri" w:eastAsia="Calibri" w:hAnsi="Calibri" w:cs="Calibri"/>
-          <w:i/>
-        </w:rPr>
-      </w:pPr>
-      <w:r>
-        <w:rPr>
-          <w:rFonts w:ascii="Calibri" w:eastAsia="Calibri" w:hAnsi="Calibri" w:cs="Calibri"/>
-          <w:i/>
-        </w:rPr>
-        <w:t>Why did you chose to use the planning tool for the requirement that you did?</w:t>
-      </w:r>
-    </w:p>
-    <w:p>
-      <w:pPr>
-        <w:rPr>
-          <w:rFonts w:ascii="Calibri" w:eastAsia="Calibri" w:hAnsi="Calibri" w:cs="Calibri"/>
-        </w:rPr>
-      </w:pPr>
-      <w:r>
-        <w:rPr>
-          <w:rFonts w:ascii="Calibri" w:eastAsia="Calibri" w:hAnsi="Calibri" w:cs="Calibri"/>
-        </w:rPr>
-        <w:t xml:space="preserve">I am using the scrum methodology because the industry uses </w:t>
-      </w:r>
-    </w:p>
-    <w:p>
-      <w:pPr>
-        <w:rPr>
-          <w:rFonts w:ascii="Calibri" w:eastAsia="Calibri" w:hAnsi="Calibri" w:cs="Calibri"/>
-          <w:i/>
-        </w:rPr>
-      </w:pPr>
-      <w:r>
-        <w:rPr>
-          <w:rFonts w:ascii="Calibri" w:eastAsia="Calibri" w:hAnsi="Calibri" w:cs="Calibri"/>
-          <w:i/>
-        </w:rPr>
-        <w:t>What are the requirements for your project you have derived from this planning?</w:t>
-      </w:r>
-    </w:p>
-    <w:p>
-      <w:pPr>
-        <w:rPr>
-          <w:rFonts w:ascii="Calibri" w:eastAsia="Calibri" w:hAnsi="Calibri" w:cs="Calibri"/>
-          <w:i/>
-        </w:rPr>
-      </w:pPr>
-    </w:p>
-    <w:p>
-      <w:pPr>
-        <w:pStyle w:val="Heading3"/>
-        <w:rPr>
-          <w:rFonts w:eastAsia="Calibri Light"/>
-        </w:rPr>
-      </w:pPr>
-      <w:r>
-        <w:rPr>
-          <w:rFonts w:eastAsia="Calibri Light"/>
-        </w:rPr>
-        <w:t>User Stories</w:t>
-      </w:r>
-    </w:p>
-    <w:p>
-      <w:pPr>
-        <w:rPr>
-          <w:rFonts w:ascii="Calibri" w:eastAsia="Calibri" w:hAnsi="Calibri" w:cs="Calibri"/>
-        </w:rPr>
-      </w:pPr>
-      <w:r>
-        <w:rPr>
-          <w:rFonts w:ascii="Calibri" w:eastAsia="Calibri" w:hAnsi="Calibri" w:cs="Calibri"/>
-        </w:rPr>
-        <w:t xml:space="preserve">Priorities: </w:t>
-      </w:r>
-      <w:r>
-        <w:rPr>
-          <w:rFonts w:ascii="Calibri" w:eastAsia="Calibri" w:hAnsi="Calibri" w:cs="Calibri"/>
-          <w:shd w:val="clear" w:color="auto" w:fill="00FF00"/>
-        </w:rPr>
-        <w:t>Crucial</w:t>
-      </w:r>
-      <w:r>
-        <w:rPr>
-          <w:rFonts w:ascii="Calibri" w:eastAsia="Calibri" w:hAnsi="Calibri" w:cs="Calibri"/>
-        </w:rPr>
-        <w:t xml:space="preserve"> </w:t>
-      </w:r>
-      <w:r>
-        <w:rPr>
-          <w:rFonts w:ascii="Calibri" w:eastAsia="Calibri" w:hAnsi="Calibri" w:cs="Calibri"/>
-          <w:shd w:val="clear" w:color="auto" w:fill="008000"/>
-        </w:rPr>
-        <w:t>Good to Have</w:t>
-      </w:r>
-      <w:r>
-        <w:rPr>
-          <w:rFonts w:ascii="Calibri" w:eastAsia="Calibri" w:hAnsi="Calibri" w:cs="Calibri"/>
-        </w:rPr>
-        <w:t xml:space="preserve"> </w:t>
-      </w:r>
-      <w:r>
-        <w:rPr>
-          <w:rFonts w:ascii="Calibri" w:eastAsia="Calibri" w:hAnsi="Calibri" w:cs="Calibri"/>
-          <w:shd w:val="clear" w:color="auto" w:fill="FFFF00"/>
-        </w:rPr>
-        <w:t>Side Feature</w:t>
-      </w:r>
-      <w:r>
-        <w:rPr>
-          <w:rFonts w:ascii="Calibri" w:eastAsia="Calibri" w:hAnsi="Calibri" w:cs="Calibri"/>
-        </w:rPr>
-        <w:t xml:space="preserve"> </w:t>
-      </w:r>
-      <w:proofErr w:type="spellStart"/>
-      <w:r>
-        <w:rPr>
-          <w:rFonts w:ascii="Calibri" w:eastAsia="Calibri" w:hAnsi="Calibri" w:cs="Calibri"/>
-          <w:shd w:val="clear" w:color="auto" w:fill="FF0000"/>
-        </w:rPr>
-        <w:t>Extravagrant</w:t>
-      </w:r>
-      <w:proofErr w:type="spellEnd"/>
-    </w:p>
-    <w:p>
-      <w:pPr>
-        <w:rPr>
-          <w:rFonts w:ascii="Calibri" w:eastAsia="Calibri" w:hAnsi="Calibri" w:cs="Calibri"/>
-        </w:rPr>
-      </w:pPr>
-      <w:r>
-        <w:rPr>
-          <w:rFonts w:ascii="Calibri" w:eastAsia="Calibri" w:hAnsi="Calibri" w:cs="Calibri"/>
-          <w:shd w:val="clear" w:color="auto" w:fill="008000"/>
-        </w:rPr>
-        <w:t xml:space="preserve">As a player, I want the fishing to be simple and intuitive yet varied by </w:t>
-      </w:r>
-      <w:proofErr w:type="gramStart"/>
-      <w:r>
-        <w:rPr>
-          <w:rFonts w:ascii="Calibri" w:eastAsia="Calibri" w:hAnsi="Calibri" w:cs="Calibri"/>
-          <w:shd w:val="clear" w:color="auto" w:fill="008000"/>
-        </w:rPr>
-        <w:t>having  a</w:t>
-      </w:r>
-      <w:proofErr w:type="gramEnd"/>
-      <w:r>
-        <w:rPr>
-          <w:rFonts w:ascii="Calibri" w:eastAsia="Calibri" w:hAnsi="Calibri" w:cs="Calibri"/>
-          <w:shd w:val="clear" w:color="auto" w:fill="008000"/>
-        </w:rPr>
-        <w:t xml:space="preserve"> chance based system so that the hunger system isn’t one dimensional.</w:t>
-      </w:r>
-    </w:p>
-    <w:p>
-      <w:pPr>
-        <w:rPr>
-          <w:rFonts w:ascii="Calibri" w:eastAsia="Calibri" w:hAnsi="Calibri" w:cs="Calibri"/>
-        </w:rPr>
-      </w:pPr>
-      <w:r>
-        <w:rPr>
-          <w:rFonts w:ascii="Calibri" w:eastAsia="Calibri" w:hAnsi="Calibri" w:cs="Calibri"/>
-          <w:shd w:val="clear" w:color="auto" w:fill="00FF00"/>
-        </w:rPr>
-        <w:t>As a player, I want a hunger system so I can feel a sense of pressure as I play through the game.</w:t>
-      </w:r>
-    </w:p>
-    <w:p>
-      <w:pPr>
-        <w:rPr>
-          <w:rFonts w:ascii="Calibri" w:eastAsia="Calibri" w:hAnsi="Calibri" w:cs="Calibri"/>
-        </w:rPr>
-      </w:pPr>
-      <w:r>
-        <w:rPr>
-          <w:rFonts w:ascii="Calibri" w:eastAsia="Calibri" w:hAnsi="Calibri" w:cs="Calibri"/>
-          <w:shd w:val="clear" w:color="auto" w:fill="008000"/>
-        </w:rPr>
-        <w:t xml:space="preserve">As </w:t>
-      </w:r>
-      <w:proofErr w:type="spellStart"/>
-      <w:proofErr w:type="gramStart"/>
-      <w:r>
-        <w:rPr>
-          <w:rFonts w:ascii="Calibri" w:eastAsia="Calibri" w:hAnsi="Calibri" w:cs="Calibri"/>
-          <w:shd w:val="clear" w:color="auto" w:fill="008000"/>
-        </w:rPr>
-        <w:t>a</w:t>
-      </w:r>
-      <w:proofErr w:type="spellEnd"/>
-      <w:proofErr w:type="gramEnd"/>
-      <w:r>
-        <w:rPr>
-          <w:rFonts w:ascii="Calibri" w:eastAsia="Calibri" w:hAnsi="Calibri" w:cs="Calibri"/>
-          <w:shd w:val="clear" w:color="auto" w:fill="008000"/>
-        </w:rPr>
-        <w:t xml:space="preserve"> experienced player, I want a hunger system that is varied with different food so that the hunger system feels intricate.</w:t>
-      </w:r>
-    </w:p>
-    <w:p>
-      <w:pPr>
-        <w:rPr>
-          <w:rFonts w:ascii="Calibri" w:eastAsia="Calibri" w:hAnsi="Calibri" w:cs="Calibri"/>
-        </w:rPr>
-      </w:pPr>
-      <w:r>
-        <w:rPr>
-          <w:rFonts w:ascii="Calibri" w:eastAsia="Calibri" w:hAnsi="Calibri" w:cs="Calibri"/>
-          <w:shd w:val="clear" w:color="auto" w:fill="00FF00"/>
-        </w:rPr>
-        <w:t>As a Maori, I want the legend told in this story to be factually accurate so that future generations have the correct idea of my ancestor’s stories.</w:t>
-      </w:r>
-    </w:p>
-    <w:p>
-      <w:pPr>
-        <w:rPr>
-          <w:rFonts w:ascii="Calibri" w:eastAsia="Calibri" w:hAnsi="Calibri" w:cs="Calibri"/>
-        </w:rPr>
-      </w:pPr>
-      <w:r>
-        <w:rPr>
-          <w:rFonts w:ascii="Calibri" w:eastAsia="Calibri" w:hAnsi="Calibri" w:cs="Calibri"/>
-          <w:shd w:val="clear" w:color="auto" w:fill="00FF00"/>
-        </w:rPr>
-        <w:t>As a player, I want the world to be visually displayed so that I can easily see where I have or have not been.</w:t>
-      </w:r>
-    </w:p>
-    <w:p>
-      <w:pPr>
-        <w:rPr>
-          <w:rFonts w:ascii="Calibri" w:eastAsia="Calibri" w:hAnsi="Calibri" w:cs="Calibri"/>
-        </w:rPr>
-      </w:pPr>
-      <w:r>
-        <w:rPr>
-          <w:rFonts w:ascii="Calibri" w:eastAsia="Calibri" w:hAnsi="Calibri" w:cs="Calibri"/>
-          <w:shd w:val="clear" w:color="auto" w:fill="FFFF00"/>
-        </w:rPr>
-        <w:t>As a player, I want a combat system so that I can really feel empowered like the demigod Maui.</w:t>
-      </w:r>
-    </w:p>
-    <w:p>
-      <w:pPr>
-        <w:rPr>
-          <w:rFonts w:ascii="Calibri" w:eastAsia="Calibri" w:hAnsi="Calibri" w:cs="Calibri"/>
-        </w:rPr>
-      </w:pPr>
-      <w:r>
-        <w:rPr>
-          <w:rFonts w:ascii="Calibri" w:eastAsia="Calibri" w:hAnsi="Calibri" w:cs="Calibri"/>
-          <w:shd w:val="clear" w:color="auto" w:fill="00FF00"/>
-        </w:rPr>
-        <w:t>As a developer, I want the program to be structured logically so it is easy to understand and improve.</w:t>
-      </w:r>
-    </w:p>
-    <w:p>
-      <w:pPr>
-        <w:rPr>
-          <w:rFonts w:ascii="Calibri" w:eastAsia="Calibri" w:hAnsi="Calibri" w:cs="Calibri"/>
-        </w:rPr>
-      </w:pPr>
-      <w:r>
-        <w:rPr>
-          <w:rFonts w:ascii="Calibri" w:eastAsia="Calibri" w:hAnsi="Calibri" w:cs="Calibri"/>
-          <w:shd w:val="clear" w:color="auto" w:fill="008000"/>
-        </w:rPr>
-        <w:t>As a learner, I want there to be multiple scenarios so I can learn a lot about Maui’s legend.</w:t>
-      </w:r>
-    </w:p>
-    <w:p>
-      <w:pPr>
-        <w:rPr>
-          <w:rFonts w:ascii="Calibri" w:eastAsia="Calibri" w:hAnsi="Calibri" w:cs="Calibri"/>
-        </w:rPr>
-      </w:pPr>
-      <w:r>
-        <w:rPr>
-          <w:rFonts w:ascii="Calibri" w:eastAsia="Calibri" w:hAnsi="Calibri" w:cs="Calibri"/>
-          <w:shd w:val="clear" w:color="auto" w:fill="FFFF00"/>
-        </w:rPr>
-        <w:t>As a casual/hard-core player, I want different difficulties so that I can decide whether I want a hard challenge or just want to breeze by Maui’s legend.</w:t>
-      </w:r>
-    </w:p>
-    <w:p>
-      <w:pPr>
-        <w:rPr>
-          <w:rFonts w:ascii="Calibri" w:eastAsia="Calibri" w:hAnsi="Calibri" w:cs="Calibri"/>
-        </w:rPr>
-      </w:pPr>
-      <w:r>
-        <w:rPr>
-          <w:rFonts w:ascii="Calibri" w:eastAsia="Calibri" w:hAnsi="Calibri" w:cs="Calibri"/>
-          <w:shd w:val="clear" w:color="auto" w:fill="FF0000"/>
-        </w:rPr>
-        <w:t>As a player, I want to be able to choose which world to go to if I’ve completed the game so I can retry sections I did not understand/appreciate.</w:t>
-      </w:r>
-    </w:p>
-    <w:p>
-      <w:pPr>
-        <w:rPr>
-          <w:rFonts w:ascii="Calibri" w:eastAsia="Calibri" w:hAnsi="Calibri" w:cs="Calibri"/>
-        </w:rPr>
-      </w:pPr>
-      <w:r>
-        <w:rPr>
-          <w:rFonts w:ascii="Calibri" w:eastAsia="Calibri" w:hAnsi="Calibri" w:cs="Calibri"/>
-          <w:shd w:val="clear" w:color="auto" w:fill="FFFF00"/>
-        </w:rPr>
-        <w:t>As a player, I want there to be different items I can use like weapons or fishing rod so that I can feel a sense of progression.</w:t>
-      </w:r>
-    </w:p>
-    <w:p>
-      <w:pPr>
-        <w:rPr>
-          <w:rFonts w:ascii="Calibri" w:eastAsia="Calibri" w:hAnsi="Calibri" w:cs="Calibri"/>
-        </w:rPr>
-      </w:pPr>
-      <w:r>
-        <w:rPr>
-          <w:rFonts w:ascii="Calibri" w:eastAsia="Calibri" w:hAnsi="Calibri" w:cs="Calibri"/>
-          <w:shd w:val="clear" w:color="auto" w:fill="00FF00"/>
-        </w:rPr>
-        <w:t>As a player, I want the ability for Maui to permanently die ending the game so that I can feel a sense of pressure.</w:t>
-      </w:r>
-    </w:p>
-    <w:p>
-      <w:pPr>
-        <w:rPr>
-          <w:rFonts w:ascii="Calibri" w:eastAsia="Calibri" w:hAnsi="Calibri" w:cs="Calibri"/>
-        </w:rPr>
-      </w:pPr>
-      <w:r>
-        <w:rPr>
-          <w:rFonts w:ascii="Calibri" w:eastAsia="Calibri" w:hAnsi="Calibri" w:cs="Calibri"/>
-          <w:shd w:val="clear" w:color="auto" w:fill="008000"/>
-        </w:rPr>
-        <w:t>As a non-</w:t>
-      </w:r>
-      <w:proofErr w:type="spellStart"/>
-      <w:r>
-        <w:rPr>
-          <w:rFonts w:ascii="Calibri" w:eastAsia="Calibri" w:hAnsi="Calibri" w:cs="Calibri"/>
-          <w:shd w:val="clear" w:color="auto" w:fill="008000"/>
-        </w:rPr>
-        <w:t>maori</w:t>
-      </w:r>
-      <w:proofErr w:type="spellEnd"/>
-      <w:r>
-        <w:rPr>
-          <w:rFonts w:ascii="Calibri" w:eastAsia="Calibri" w:hAnsi="Calibri" w:cs="Calibri"/>
-          <w:shd w:val="clear" w:color="auto" w:fill="008000"/>
-        </w:rPr>
-        <w:t xml:space="preserve"> speaker, I want there to be a glossary of Maori words used so that I can understand what they mean.</w:t>
-      </w:r>
-    </w:p>
-    <w:p>
-      <w:pPr>
-        <w:rPr>
-          <w:rFonts w:ascii="Calibri" w:eastAsia="Calibri" w:hAnsi="Calibri" w:cs="Calibri"/>
-        </w:rPr>
-      </w:pPr>
-      <w:r>
-        <w:rPr>
-          <w:rFonts w:ascii="Calibri" w:eastAsia="Calibri" w:hAnsi="Calibri" w:cs="Calibri"/>
-          <w:shd w:val="clear" w:color="auto" w:fill="FFFF00"/>
-        </w:rPr>
-        <w:t>As a player, I want the ability to save my game so I can continue to play after sessions.</w:t>
-      </w:r>
-    </w:p>
-    <w:p>
-      <w:pPr>
-        <w:rPr>
-          <w:rFonts w:ascii="Calibri" w:eastAsia="Calibri" w:hAnsi="Calibri" w:cs="Calibri"/>
-        </w:rPr>
-      </w:pPr>
-      <w:r>
-        <w:rPr>
-          <w:rFonts w:ascii="Calibri" w:eastAsia="Calibri" w:hAnsi="Calibri" w:cs="Calibri"/>
-          <w:shd w:val="clear" w:color="auto" w:fill="008000"/>
-        </w:rPr>
-        <w:t>As a player, I want varied enemies so that encounters aren’t stale.</w:t>
-      </w:r>
-    </w:p>
-    <w:p>
-      <w:pPr>
-        <w:rPr>
-          <w:rFonts w:ascii="Calibri" w:eastAsia="Calibri" w:hAnsi="Calibri" w:cs="Calibri"/>
-        </w:rPr>
-      </w:pPr>
-      <w:r>
-        <w:rPr>
-          <w:rFonts w:ascii="Calibri" w:eastAsia="Calibri" w:hAnsi="Calibri" w:cs="Calibri"/>
-          <w:shd w:val="clear" w:color="auto" w:fill="FFFF00"/>
-        </w:rPr>
-        <w:t>As a player, I want different moves and attacks so that encounters feel varied.</w:t>
-      </w:r>
-    </w:p>
-    <w:p>
-      <w:pPr>
-        <w:pStyle w:val="Heading3"/>
-        <w:rPr>
-          <w:rFonts w:eastAsia="Calibri Light"/>
-        </w:rPr>
-      </w:pPr>
-      <w:r>
-        <w:rPr>
-          <w:rFonts w:eastAsia="Calibri Light"/>
-        </w:rPr>
-        <w:lastRenderedPageBreak/>
-        <w:t>Critical Review Points</w:t>
-      </w:r>
-    </w:p>
-    <w:p>
-      <w:pPr>
-        <w:rPr>
-          <w:rFonts w:ascii="Calibri" w:eastAsia="Calibri" w:hAnsi="Calibri" w:cs="Calibri"/>
-        </w:rPr>
-      </w:pPr>
-      <w:r>
-        <w:rPr>
-          <w:rFonts w:ascii="Calibri" w:eastAsia="Calibri" w:hAnsi="Calibri" w:cs="Calibri"/>
-        </w:rPr>
-        <w:t>My first critical review point should be just after creating a playable version of the game featuring an over world and the ability to move and get to a certain important objective. By this point, I should have a version of the game which allows me to see an ASCII layout of a pre-determined map, a system that allows me to move throughout the map but not go out of bounds.</w:t>
+        <w:t>have a version of the game which allows me to see an ASCII layout of a pre-determined map, a system that allows me to move throughout the map but not go out of bounds.</w:t>
       </w:r>
     </w:p>
     <w:p>
@@ -2270,20 +2274,20 @@
         <w:rPr>
           <w:rFonts w:ascii="Calibri" w:eastAsia="Calibri" w:hAnsi="Calibri" w:cs="Calibri"/>
         </w:rPr>
+        <w:t>Gradually go down with every turn that passes</w:t>
+      </w:r>
+    </w:p>
+    <w:p>
+      <w:pPr>
+        <w:rPr>
+          <w:rFonts w:ascii="Calibri" w:eastAsia="Calibri" w:hAnsi="Calibri" w:cs="Calibri"/>
+        </w:rPr>
+      </w:pPr>
+      <w:r>
+        <w:rPr>
+          <w:rFonts w:ascii="Calibri" w:eastAsia="Calibri" w:hAnsi="Calibri" w:cs="Calibri"/>
+        </w:rPr>
         <w:lastRenderedPageBreak/>
-        <w:t>Gradually go down with every turn that passes</w:t>
-      </w:r>
-    </w:p>
-    <w:p>
-      <w:pPr>
-        <w:rPr>
-          <w:rFonts w:ascii="Calibri" w:eastAsia="Calibri" w:hAnsi="Calibri" w:cs="Calibri"/>
-        </w:rPr>
-      </w:pPr>
-      <w:r>
-        <w:rPr>
-          <w:rFonts w:ascii="Calibri" w:eastAsia="Calibri" w:hAnsi="Calibri" w:cs="Calibri"/>
-        </w:rPr>
         <w:t xml:space="preserve">Afterwards I should aim to create a system that allows the user to find different fishing rods and catch different types of fish (based on terrain and rod). At this point, all the necessary ingredients are needed to be able to complete the first scenario. The first one would be Maui discovering </w:t>
       </w:r>
       <w:proofErr w:type="spellStart"/>
@@ -3764,7 +3768,7 @@
     </w:p>
     <w:p>
       <w:pPr>
-        <w:pStyle w:val="Heading2"/>
+        <w:pStyle w:val="Heading3"/>
       </w:pPr>
       <w:r>
         <w:t>Version 1 – 2</w:t>
@@ -5411,8 +5415,6 @@
           <w:rFonts w:ascii="Calibri" w:eastAsia="Calibri" w:hAnsi="Calibri" w:cs="Calibri"/>
         </w:rPr>
       </w:pPr>
-      <w:bookmarkStart w:id="0" w:name="_GoBack"/>
-      <w:bookmarkEnd w:id="0"/>
       <w:r>
         <w:rPr>
           <w:rFonts w:ascii="Calibri" w:eastAsia="Calibri" w:hAnsi="Calibri" w:cs="Calibri"/>
@@ -5575,10 +5577,283 @@
     </w:p>
     <w:p>
       <w:pPr>
-        <w:rPr>
-          <w:rFonts w:ascii="Calibri" w:eastAsia="Calibri" w:hAnsi="Calibri" w:cs="Calibri"/>
-        </w:rPr>
-      </w:pPr>
+        <w:numPr>
+          <w:ilvl w:val="0"/>
+          <w:numId w:val="7"/>
+        </w:numPr>
+        <w:ind w:left="643" w:hanging="360"/>
+        <w:rPr>
+          <w:rFonts w:ascii="Calibri" w:eastAsia="Calibri" w:hAnsi="Calibri" w:cs="Calibri"/>
+        </w:rPr>
+      </w:pPr>
+      <w:r>
+        <w:rPr>
+          <w:rFonts w:ascii="Calibri" w:eastAsia="Calibri" w:hAnsi="Calibri" w:cs="Calibri"/>
+        </w:rPr>
+        <w:t>Random Events</w:t>
+      </w:r>
+    </w:p>
+    <w:p>
+      <w:pPr>
+        <w:numPr>
+          <w:ilvl w:val="0"/>
+          <w:numId w:val="7"/>
+        </w:numPr>
+        <w:ind w:left="1363" w:hanging="360"/>
+        <w:rPr>
+          <w:rFonts w:ascii="Calibri" w:eastAsia="Calibri" w:hAnsi="Calibri" w:cs="Calibri"/>
+        </w:rPr>
+      </w:pPr>
+      <w:r>
+        <w:rPr>
+          <w:rFonts w:ascii="Calibri" w:eastAsia="Calibri" w:hAnsi="Calibri" w:cs="Calibri"/>
+        </w:rPr>
+        <w:t>Not too frequent as to not detract from user experience</w:t>
+      </w:r>
+    </w:p>
+    <w:p>
+      <w:pPr>
+        <w:numPr>
+          <w:ilvl w:val="0"/>
+          <w:numId w:val="7"/>
+        </w:numPr>
+        <w:ind w:left="1363" w:hanging="360"/>
+        <w:rPr>
+          <w:rFonts w:ascii="Calibri" w:eastAsia="Calibri" w:hAnsi="Calibri" w:cs="Calibri"/>
+        </w:rPr>
+      </w:pPr>
+      <w:r>
+        <w:rPr>
+          <w:rFonts w:ascii="Calibri" w:eastAsia="Calibri" w:hAnsi="Calibri" w:cs="Calibri"/>
+        </w:rPr>
+        <w:t>Will be elaborated on more in the future just an idea for now</w:t>
+      </w:r>
+    </w:p>
+    <w:p>
+      <w:pPr>
+        <w:pStyle w:val="ListParagraph"/>
+        <w:numPr>
+          <w:ilvl w:val="2"/>
+          <w:numId w:val="7"/>
+        </w:numPr>
+        <w:rPr>
+          <w:rFonts w:ascii="Calibri" w:eastAsia="Calibri" w:hAnsi="Calibri" w:cs="Calibri"/>
+        </w:rPr>
+      </w:pPr>
+    </w:p>
+    <w:p>
+      <w:pPr>
+        <w:rPr>
+          <w:rFonts w:ascii="Calibri" w:eastAsia="Calibri" w:hAnsi="Calibri" w:cs="Calibri"/>
+        </w:rPr>
+      </w:pPr>
+    </w:p>
+    <w:p>
+      <w:pPr>
+        <w:rPr>
+          <w:rFonts w:ascii="Calibri" w:eastAsia="Calibri" w:hAnsi="Calibri" w:cs="Calibri"/>
+        </w:rPr>
+      </w:pPr>
+      <w:r>
+        <w:rPr>
+          <w:rFonts w:ascii="Calibri" w:eastAsia="Calibri" w:hAnsi="Calibri" w:cs="Calibri"/>
+        </w:rPr>
+        <w:t xml:space="preserve">As we can see, I’ve decided to cut out and solidify some of my goals. I’ve decided to scrap the idea of there being different type of fish, because </w:t>
+      </w:r>
+      <w:r>
+        <w:rPr>
+          <w:rFonts w:ascii="Calibri" w:eastAsia="Calibri" w:hAnsi="Calibri" w:cs="Calibri"/>
+        </w:rPr>
+        <w:t xml:space="preserve">development side </w:t>
+      </w:r>
+      <w:r>
+        <w:rPr>
+          <w:rFonts w:ascii="Calibri" w:eastAsia="Calibri" w:hAnsi="Calibri" w:cs="Calibri"/>
+        </w:rPr>
+        <w:t xml:space="preserve">implementing </w:t>
+      </w:r>
+      <w:r>
+        <w:rPr>
+          <w:rFonts w:ascii="Calibri" w:eastAsia="Calibri" w:hAnsi="Calibri" w:cs="Calibri"/>
+        </w:rPr>
+        <w:t>many kinds of</w:t>
+      </w:r>
+      <w:r>
+        <w:rPr>
+          <w:rFonts w:ascii="Calibri" w:eastAsia="Calibri" w:hAnsi="Calibri" w:cs="Calibri"/>
+        </w:rPr>
+        <w:t xml:space="preserve"> fish is a pain</w:t>
+      </w:r>
+      <w:r>
+        <w:rPr>
+          <w:rFonts w:ascii="Calibri" w:eastAsia="Calibri" w:hAnsi="Calibri" w:cs="Calibri"/>
+        </w:rPr>
+        <w:t xml:space="preserve">. On the user experience side, selecting which type of fish to eat </w:t>
+      </w:r>
+      <w:r>
+        <w:rPr>
+          <w:rFonts w:ascii="Calibri" w:eastAsia="Calibri" w:hAnsi="Calibri" w:cs="Calibri"/>
+        </w:rPr>
+        <w:t>would</w:t>
+      </w:r>
+      <w:r>
+        <w:rPr>
+          <w:rFonts w:ascii="Calibri" w:eastAsia="Calibri" w:hAnsi="Calibri" w:cs="Calibri"/>
+        </w:rPr>
+        <w:t xml:space="preserve"> also clunky and annoying, and I’ve gotten feedback from </w:t>
+      </w:r>
+      <w:proofErr w:type="spellStart"/>
+      <w:r>
+        <w:rPr>
+          <w:rFonts w:ascii="Calibri" w:eastAsia="Calibri" w:hAnsi="Calibri" w:cs="Calibri"/>
+        </w:rPr>
+        <w:t>Bohan</w:t>
+      </w:r>
+      <w:proofErr w:type="spellEnd"/>
+      <w:r>
+        <w:rPr>
+          <w:rFonts w:ascii="Calibri" w:eastAsia="Calibri" w:hAnsi="Calibri" w:cs="Calibri"/>
+        </w:rPr>
+        <w:t xml:space="preserve"> Zhang and Luke Piper to scrap the idea</w:t>
+      </w:r>
+      <w:r>
+        <w:rPr>
+          <w:rFonts w:ascii="Calibri" w:eastAsia="Calibri" w:hAnsi="Calibri" w:cs="Calibri"/>
+        </w:rPr>
+        <w:t>.</w:t>
+      </w:r>
+      <w:r>
+        <w:rPr>
+          <w:rFonts w:ascii="Calibri" w:eastAsia="Calibri" w:hAnsi="Calibri" w:cs="Calibri"/>
+        </w:rPr>
+        <w:t xml:space="preserve"> I’ve decided to scrap the idea of crafting, and I will make it so that the grandma just hands you a completed rod. This is because I feel like crafting isn’t super intuitive, and the necessity of implementing side quests to collect materials feels like I’m purposefully stretching the game for user while my program is already time consuming enough.</w:t>
+      </w:r>
+      <w:r>
+        <w:rPr>
+          <w:rFonts w:ascii="Calibri" w:eastAsia="Calibri" w:hAnsi="Calibri" w:cs="Calibri"/>
+        </w:rPr>
+        <w:t xml:space="preserve"> I’ve decided that a cave will be added, and I’ve started development on this task as of right now.</w:t>
+      </w:r>
+      <w:r>
+        <w:rPr>
+          <w:rFonts w:ascii="Calibri" w:eastAsia="Calibri" w:hAnsi="Calibri" w:cs="Calibri"/>
+        </w:rPr>
+        <w:t xml:space="preserve"> I had some feedback that removing the map entirely and letting </w:t>
+      </w:r>
+      <w:r>
+        <w:rPr>
+          <w:rFonts w:ascii="Calibri" w:eastAsia="Calibri" w:hAnsi="Calibri" w:cs="Calibri"/>
+        </w:rPr>
+        <w:t xml:space="preserve">the user try and fumble their way around with text could be good, as to stay faithful to the original </w:t>
+      </w:r>
+      <w:proofErr w:type="spellStart"/>
+      <w:r>
+        <w:rPr>
+          <w:rFonts w:ascii="Calibri" w:eastAsia="Calibri" w:hAnsi="Calibri" w:cs="Calibri"/>
+        </w:rPr>
+        <w:t>zork</w:t>
+      </w:r>
+      <w:proofErr w:type="spellEnd"/>
+      <w:r>
+        <w:rPr>
+          <w:rFonts w:ascii="Calibri" w:eastAsia="Calibri" w:hAnsi="Calibri" w:cs="Calibri"/>
+        </w:rPr>
+        <w:t xml:space="preserve"> games, but I don’t think that this is suitable for a seafaring game.</w:t>
+      </w:r>
+    </w:p>
+    <w:p>
+      <w:pPr>
+        <w:rPr>
+          <w:rFonts w:ascii="Calibri" w:eastAsia="Calibri" w:hAnsi="Calibri" w:cs="Calibri"/>
+        </w:rPr>
+      </w:pPr>
+      <w:r>
+        <w:rPr>
+          <w:rFonts w:ascii="Calibri" w:eastAsia="Calibri" w:hAnsi="Calibri" w:cs="Calibri"/>
+        </w:rPr>
+        <w:t>As for random events, I’m strongly considering implementing some but this isn’t of high priority and I’m happy to just let it sit on my Kanban board for a bit.</w:t>
+      </w:r>
+    </w:p>
+    <w:p>
+      <w:pPr>
+        <w:pStyle w:val="Heading4"/>
+      </w:pPr>
+      <w:r>
+        <w:t>V1.04</w:t>
+      </w:r>
+    </w:p>
+    <w:p/>
+    <w:p>
+      <w:pPr>
+        <w:pStyle w:val="Heading5"/>
+      </w:pPr>
+      <w:r>
+        <w:t>Luke Piper:</w:t>
+      </w:r>
+    </w:p>
+    <w:p>
+      <w:pPr>
+        <w:rPr>
+          <w:rFonts w:ascii="Calibri" w:eastAsia="Calibri" w:hAnsi="Calibri" w:cs="Calibri"/>
+        </w:rPr>
+      </w:pPr>
+      <w:r>
+        <w:rPr>
+          <w:rFonts w:ascii="Calibri" w:eastAsia="Calibri" w:hAnsi="Calibri" w:cs="Calibri"/>
+        </w:rPr>
+        <w:t>I got slightly confused about what was sea and what was cave, you could differentiate them with different colours, maybe there could be a feature of different parts of the sea have different chances of fish catches, overall great, probably should of done the tutorials to be honest. The cave was neat and added a new feel to the game.</w:t>
+      </w:r>
+    </w:p>
+    <w:p>
+      <w:pPr>
+        <w:rPr>
+          <w:rFonts w:ascii="Calibri" w:eastAsia="Calibri" w:hAnsi="Calibri" w:cs="Calibri"/>
+        </w:rPr>
+      </w:pPr>
+    </w:p>
+    <w:p>
+      <w:pPr>
+        <w:pStyle w:val="Heading5"/>
+      </w:pPr>
+      <w:r>
+        <w:t>Brook Thomson</w:t>
+      </w:r>
+    </w:p>
+    <w:p>
+      <w:pPr>
+        <w:rPr>
+          <w:rFonts w:ascii="Calibri" w:eastAsia="Calibri" w:hAnsi="Calibri" w:cs="Calibri"/>
+        </w:rPr>
+      </w:pPr>
+      <w:r>
+        <w:rPr>
+          <w:rFonts w:ascii="Calibri" w:eastAsia="Calibri" w:hAnsi="Calibri" w:cs="Calibri"/>
+        </w:rPr>
+        <w:t>I think it would be good if you explained how the caves work in the tutorial. The largeness of the cave did make the game quite a bit longer, but it was also a more challenging addition since you couldn’t fish through it, and if it wasn’t that size the not being able to fish wouldn’t matter as much. Other than that, I think it’s a really cool game, I like how you can use key words or just the first letter for movement and action, and the random aspect of how many fish you can get.</w:t>
+      </w:r>
+    </w:p>
+    <w:p>
+      <w:pPr>
+        <w:rPr>
+          <w:rFonts w:ascii="Calibri" w:eastAsia="Calibri" w:hAnsi="Calibri" w:cs="Calibri"/>
+        </w:rPr>
+      </w:pPr>
+    </w:p>
+    <w:p>
+      <w:pPr>
+        <w:pStyle w:val="Heading4"/>
+      </w:pPr>
+      <w:r>
+        <w:t>V1.05</w:t>
+      </w:r>
+    </w:p>
+    <w:p>
+      <w:pPr>
+        <w:pStyle w:val="Heading5"/>
+      </w:pPr>
+      <w:r>
+        <w:t>Intro Feedback:</w:t>
+      </w:r>
     </w:p>
     <w:p>
       <w:pPr>
@@ -5589,7 +5864,285 @@
           <w:rFonts w:ascii="Calibri" w:eastAsia="Calibri" w:hAnsi="Calibri" w:cs="Calibri"/>
         </w:rPr>
       </w:pPr>
-    </w:p>
+      <w:r>
+        <w:rPr>
+          <w:rFonts w:ascii="Calibri" w:eastAsia="Calibri" w:hAnsi="Calibri" w:cs="Calibri"/>
+        </w:rPr>
+        <w:t xml:space="preserve">Isaac </w:t>
+      </w:r>
+      <w:proofErr w:type="spellStart"/>
+      <w:r>
+        <w:rPr>
+          <w:rFonts w:ascii="Calibri" w:eastAsia="Calibri" w:hAnsi="Calibri" w:cs="Calibri"/>
+        </w:rPr>
+        <w:t>Sturzaker</w:t>
+      </w:r>
+      <w:proofErr w:type="spellEnd"/>
+      <w:r>
+        <w:rPr>
+          <w:rFonts w:ascii="Calibri" w:eastAsia="Calibri" w:hAnsi="Calibri" w:cs="Calibri"/>
+        </w:rPr>
+        <w:t xml:space="preserve">: I really like how the letters print out letter by letter. It really adds to the game effect instead of just a program. Just to make it look a bit smoother, I think you should add a slight delay between the introduction and printing out the game. This will just make it look smoother and allow the user to finish reading the introduction. </w:t>
+      </w:r>
+    </w:p>
+    <w:p>
+      <w:pPr>
+        <w:tabs>
+          <w:tab w:val="left" w:pos="6150"/>
+        </w:tabs>
+        <w:rPr>
+          <w:rFonts w:ascii="Calibri" w:eastAsia="Calibri" w:hAnsi="Calibri" w:cs="Calibri"/>
+        </w:rPr>
+      </w:pPr>
+      <w:r>
+        <w:rPr>
+          <w:rFonts w:ascii="Calibri" w:eastAsia="Calibri" w:hAnsi="Calibri" w:cs="Calibri"/>
+        </w:rPr>
+        <w:t xml:space="preserve">Response: </w:t>
+      </w:r>
+      <w:r>
+        <w:rPr>
+          <w:rFonts w:ascii="Calibri" w:eastAsia="Calibri" w:hAnsi="Calibri" w:cs="Calibri"/>
+        </w:rPr>
+        <w:t>I will tweak the delays, and add a prompt before it starts the game.</w:t>
+      </w:r>
+    </w:p>
+    <w:p>
+      <w:pPr>
+        <w:tabs>
+          <w:tab w:val="left" w:pos="6150"/>
+        </w:tabs>
+        <w:rPr>
+          <w:rFonts w:ascii="Calibri" w:eastAsia="Calibri" w:hAnsi="Calibri" w:cs="Calibri"/>
+        </w:rPr>
+      </w:pPr>
+      <w:r>
+        <w:rPr>
+          <w:rFonts w:ascii="Calibri" w:eastAsia="Calibri" w:hAnsi="Calibri" w:cs="Calibri"/>
+        </w:rPr>
+        <w:t xml:space="preserve">Switched the delays to 1.5 before Maui proclaims his greatness, then 1 </w:t>
+      </w:r>
+      <w:proofErr w:type="spellStart"/>
+      <w:r>
+        <w:rPr>
+          <w:rFonts w:ascii="Calibri" w:eastAsia="Calibri" w:hAnsi="Calibri" w:cs="Calibri"/>
+        </w:rPr>
+        <w:t>everytime</w:t>
+      </w:r>
+      <w:proofErr w:type="spellEnd"/>
+      <w:r>
+        <w:rPr>
+          <w:rFonts w:ascii="Calibri" w:eastAsia="Calibri" w:hAnsi="Calibri" w:cs="Calibri"/>
+        </w:rPr>
+        <w:t xml:space="preserve"> afterwards. Before Maui says that it’s his legend, </w:t>
+      </w:r>
+      <w:proofErr w:type="spellStart"/>
+      <w:r>
+        <w:rPr>
+          <w:rFonts w:ascii="Calibri" w:eastAsia="Calibri" w:hAnsi="Calibri" w:cs="Calibri"/>
+        </w:rPr>
+        <w:t>theres</w:t>
+      </w:r>
+      <w:proofErr w:type="spellEnd"/>
+      <w:r>
+        <w:rPr>
+          <w:rFonts w:ascii="Calibri" w:eastAsia="Calibri" w:hAnsi="Calibri" w:cs="Calibri"/>
+        </w:rPr>
+        <w:t xml:space="preserve"> a 2 second delay before it prints.</w:t>
+      </w:r>
+    </w:p>
+    <w:p>
+      <w:pPr>
+        <w:tabs>
+          <w:tab w:val="left" w:pos="6150"/>
+        </w:tabs>
+        <w:rPr>
+          <w:rFonts w:ascii="Calibri" w:eastAsia="Calibri" w:hAnsi="Calibri" w:cs="Calibri"/>
+        </w:rPr>
+      </w:pPr>
+      <w:r>
+        <w:rPr>
+          <w:rFonts w:ascii="Calibri" w:eastAsia="Calibri" w:hAnsi="Calibri" w:cs="Calibri"/>
+        </w:rPr>
+        <w:t xml:space="preserve">Isaac </w:t>
+      </w:r>
+      <w:proofErr w:type="spellStart"/>
+      <w:r>
+        <w:rPr>
+          <w:rFonts w:ascii="Calibri" w:eastAsia="Calibri" w:hAnsi="Calibri" w:cs="Calibri"/>
+        </w:rPr>
+        <w:t>Sturzaker</w:t>
+      </w:r>
+      <w:proofErr w:type="spellEnd"/>
+      <w:r>
+        <w:rPr>
+          <w:rFonts w:ascii="Calibri" w:eastAsia="Calibri" w:hAnsi="Calibri" w:cs="Calibri"/>
+        </w:rPr>
+        <w:t xml:space="preserve">: This is much better now as it gives the user longer time to read. I also think </w:t>
+      </w:r>
+      <w:proofErr w:type="spellStart"/>
+      <w:r>
+        <w:rPr>
+          <w:rFonts w:ascii="Calibri" w:eastAsia="Calibri" w:hAnsi="Calibri" w:cs="Calibri"/>
+        </w:rPr>
+        <w:t>its</w:t>
+      </w:r>
+      <w:proofErr w:type="spellEnd"/>
+      <w:r>
+        <w:rPr>
+          <w:rFonts w:ascii="Calibri" w:eastAsia="Calibri" w:hAnsi="Calibri" w:cs="Calibri"/>
+        </w:rPr>
+        <w:t xml:space="preserve"> more realistic that is has </w:t>
+      </w:r>
+      <w:r>
+        <w:rPr>
+          <w:rFonts w:ascii="Calibri" w:eastAsia="Calibri" w:hAnsi="Calibri" w:cs="Calibri"/>
+        </w:rPr>
+        <w:t>a enter to begin</w:t>
+      </w:r>
+    </w:p>
+    <w:p>
+      <w:pPr>
+        <w:rPr>
+          <w:rFonts w:ascii="Calibri" w:eastAsia="Calibri" w:hAnsi="Calibri" w:cs="Calibri"/>
+        </w:rPr>
+      </w:pPr>
+    </w:p>
+    <w:p>
+      <w:pPr>
+        <w:pStyle w:val="Heading5"/>
+      </w:pPr>
+      <w:r>
+        <w:lastRenderedPageBreak/>
+        <w:t xml:space="preserve">Mr </w:t>
+      </w:r>
+      <w:proofErr w:type="spellStart"/>
+      <w:proofErr w:type="gramStart"/>
+      <w:r>
+        <w:t>Ny</w:t>
+      </w:r>
+      <w:proofErr w:type="spellEnd"/>
+      <w:proofErr w:type="gramEnd"/>
+    </w:p>
+    <w:p>
+      <w:pPr>
+        <w:rPr>
+          <w:rFonts w:ascii="Calibri" w:eastAsia="Calibri" w:hAnsi="Calibri" w:cs="Calibri"/>
+        </w:rPr>
+      </w:pPr>
+      <w:r>
+        <w:rPr>
+          <w:rFonts w:ascii="Calibri" w:eastAsia="Calibri" w:hAnsi="Calibri" w:cs="Calibri"/>
+        </w:rPr>
+        <w:t xml:space="preserve"> Wow, this is exactly what I was looking for. The only thing I can think of for you to change is to maybe change the character’s x to a different </w:t>
+      </w:r>
+      <w:proofErr w:type="spellStart"/>
+      <w:r>
+        <w:rPr>
+          <w:rFonts w:ascii="Calibri" w:eastAsia="Calibri" w:hAnsi="Calibri" w:cs="Calibri"/>
+        </w:rPr>
+        <w:t>color</w:t>
+      </w:r>
+      <w:proofErr w:type="spellEnd"/>
+      <w:r>
+        <w:rPr>
+          <w:rFonts w:ascii="Calibri" w:eastAsia="Calibri" w:hAnsi="Calibri" w:cs="Calibri"/>
+        </w:rPr>
+        <w:t>.</w:t>
+      </w:r>
+    </w:p>
+    <w:p>
+      <w:pPr>
+        <w:rPr>
+          <w:rFonts w:ascii="Calibri" w:eastAsia="Calibri" w:hAnsi="Calibri" w:cs="Calibri"/>
+        </w:rPr>
+      </w:pPr>
+      <w:r>
+        <w:rPr>
+          <w:rFonts w:ascii="Calibri" w:eastAsia="Calibri" w:hAnsi="Calibri" w:cs="Calibri"/>
+        </w:rPr>
+        <w:t xml:space="preserve">Response: I’ve changed it from using the KEYWORD </w:t>
+      </w:r>
+      <w:proofErr w:type="spellStart"/>
+      <w:r>
+        <w:rPr>
+          <w:rFonts w:ascii="Calibri" w:eastAsia="Calibri" w:hAnsi="Calibri" w:cs="Calibri"/>
+        </w:rPr>
+        <w:t>color</w:t>
+      </w:r>
+      <w:proofErr w:type="spellEnd"/>
+      <w:r>
+        <w:rPr>
+          <w:rFonts w:ascii="Calibri" w:eastAsia="Calibri" w:hAnsi="Calibri" w:cs="Calibri"/>
+        </w:rPr>
+        <w:t xml:space="preserve"> in the IDLE </w:t>
+      </w:r>
+      <w:proofErr w:type="spellStart"/>
+      <w:r>
+        <w:rPr>
+          <w:rFonts w:ascii="Calibri" w:eastAsia="Calibri" w:hAnsi="Calibri" w:cs="Calibri"/>
+        </w:rPr>
+        <w:t>color</w:t>
+      </w:r>
+      <w:proofErr w:type="spellEnd"/>
+      <w:r>
+        <w:rPr>
+          <w:rFonts w:ascii="Calibri" w:eastAsia="Calibri" w:hAnsi="Calibri" w:cs="Calibri"/>
+        </w:rPr>
+        <w:t xml:space="preserve"> scheme to using </w:t>
+      </w:r>
+      <w:r>
+        <w:rPr>
+          <w:rFonts w:ascii="Calibri" w:eastAsia="Calibri" w:hAnsi="Calibri" w:cs="Calibri"/>
+        </w:rPr>
+        <w:t xml:space="preserve">a different highlighted </w:t>
+      </w:r>
+      <w:proofErr w:type="spellStart"/>
+      <w:r>
+        <w:rPr>
+          <w:rFonts w:ascii="Calibri" w:eastAsia="Calibri" w:hAnsi="Calibri" w:cs="Calibri"/>
+        </w:rPr>
+        <w:t>color</w:t>
+      </w:r>
+      <w:proofErr w:type="spellEnd"/>
+      <w:r>
+        <w:rPr>
+          <w:rFonts w:ascii="Calibri" w:eastAsia="Calibri" w:hAnsi="Calibri" w:cs="Calibri"/>
+        </w:rPr>
+        <w:t>.</w:t>
+      </w:r>
+    </w:p>
+    <w:p>
+      <w:pPr>
+        <w:pStyle w:val="Heading5"/>
+      </w:pPr>
+      <w:r>
+        <w:t>Feedback from Collis</w:t>
+      </w:r>
+      <w:r>
+        <w:t xml:space="preserve"> </w:t>
+      </w:r>
+    </w:p>
+    <w:p>
+      <w:r>
+        <w:t xml:space="preserve">Calling the end tile of the game “The star of </w:t>
+      </w:r>
+      <w:proofErr w:type="spellStart"/>
+      <w:r>
+        <w:t>Tangaroa</w:t>
+      </w:r>
+      <w:proofErr w:type="spellEnd"/>
+      <w:r>
+        <w:t xml:space="preserve">” makes no sense.  It could just be a dark patch </w:t>
+      </w:r>
+      <w:r>
+        <w:t>of water to show that the</w:t>
+      </w:r>
+      <w:r>
+        <w:t xml:space="preserve"> water is significant. </w:t>
+      </w:r>
+    </w:p>
+    <w:p/>
     <w:p>
       <w:pPr>
         <w:rPr>
@@ -5614,7 +6167,17 @@
           <w:color w:val="1F4D78"/>
           <w:sz w:val="24"/>
         </w:rPr>
-        <w:t xml:space="preserve">                                                                                                                                                                                                                                                                                                                                                                                                                                                                                                                                                                                                                                                                                                                                                                                                                                                                                                                                                                                                                                                                                                                                                                                                                                                                                                                                                                                                                                                                                                                                                                                                                                                                                                                                                                                                                                                                                                                                                                                                                                                                                                                                                                                                                                                                                                                                                                                                                                                                                                                                                                                                                                                                                                                                                                                                                                                                                                                                                                                                                                                                                                                                                                                                                                                                                            </w:t>
+        <w:t xml:space="preserve">         </w:t>
+      </w:r>
+      <w:bookmarkStart w:id="0" w:name="_GoBack"/>
+      <w:bookmarkEnd w:id="0"/>
+      <w:r>
+        <w:rPr>
+          <w:rFonts w:ascii="Calibri Light" w:eastAsia="Calibri Light" w:hAnsi="Calibri Light" w:cs="Calibri Light"/>
+          <w:color w:val="1F4D78"/>
+          <w:sz w:val="24"/>
+        </w:rPr>
+        <w:t xml:space="preserve">                                                                                                                                                                                                                                                                                                                                                                                                                                                                                                                                                                                                                                                                                                                                                                                                                                                                                                                                                                                                                                                                                                                                                                                                                                                                                                                                                                                                                                                                                                                                                                                                                                                                                                                                                                                                                                                                                                                                                                                                                                                                                                                                                                                                                                                                                                                                                                                                                                                                                                                                                                                                                                                                                                                                                                                                                                                                                                                                                                                                                                                                                                                                                                                                                                                                                   </w:t>
       </w:r>
     </w:p>
     <w:sectPr>
@@ -5683,7 +6246,7 @@
   <w:abstractNum w:abstractNumId="1" w15:restartNumberingAfterBreak="0">
     <w:nsid w:val="137F1EC5"/>
     <w:multiLevelType w:val="multilevel"/>
-    <w:tmpl w:val="33E8D5A6"/>
+    <w:tmpl w:val="82C08458"/>
     <w:lvl w:ilvl="0">
       <w:start w:val="1"/>
       <w:numFmt w:val="bullet"/>
@@ -5691,9 +6254,13 @@
       <w:lvlJc w:val="left"/>
     </w:lvl>
     <w:lvl w:ilvl="1">
-      <w:numFmt w:val="decimal"/>
-      <w:lvlText w:val=""/>
+      <w:start w:val="1"/>
+      <w:numFmt w:val="bullet"/>
+      <w:lvlText w:val=""/>
       <w:lvlJc w:val="left"/>
+      <w:rPr>
+        <w:rFonts w:ascii="Symbol" w:hAnsi="Symbol" w:hint="default"/>
+      </w:rPr>
     </w:lvl>
     <w:lvl w:ilvl="2">
       <w:numFmt w:val="decimal"/>
@@ -6644,6 +7211,17 @@
       <w:u w:val="single"/>
     </w:rPr>
   </w:style>
+  <w:style w:type="paragraph" w:styleId="ListParagraph">
+    <w:name w:val="List Paragraph"/>
+    <w:basedOn w:val="Normal"/>
+    <w:uiPriority w:val="34"/>
+    <w:qFormat/>
+    <w:rsid w:val="007D174E"/>
+    <w:pPr>
+      <w:ind w:left="720"/>
+      <w:contextualSpacing/>
+    </w:pPr>
+  </w:style>
 </w:styles>
 </file>
 

</xml_diff>